<commit_message>
#6: portfolio.docx, trivial link update
</commit_message>
<xml_diff>
--- a/portfolio.docx
+++ b/portfolio.docx
@@ -3133,21 +3133,8 @@
         <w:t xml:space="preserve"> </w:t>
       </w:r>
       <w:r>
-        <w:t xml:space="preserve">This list of tickers was passed into the </w:t>
-      </w:r>
-      <w:proofErr w:type="spellStart"/>
-      <w:r>
-        <w:t>quandl</w:t>
-      </w:r>
-      <w:proofErr w:type="spellEnd"/>
-      <w:r>
-        <w:t xml:space="preserve"> </w:t>
-      </w:r>
-      <w:proofErr w:type="spellStart"/>
-      <w:r>
-        <w:t>api</w:t>
-      </w:r>
-      <w:proofErr w:type="spellEnd"/>
+        <w:t>This list of tickers was passed into the quandl api</w:t>
+      </w:r>
       <w:r>
         <w:rPr>
           <w:rStyle w:val="FootnoteReference"/>
@@ -3471,15 +3458,7 @@
         <w:t xml:space="preserve">Despite </w:t>
       </w:r>
       <w:r>
-        <w:t>successive modeling (</w:t>
-      </w:r>
-      <w:proofErr w:type="gramStart"/>
-      <w:r>
-        <w:t>i.e.</w:t>
-      </w:r>
-      <w:proofErr w:type="gramEnd"/>
-      <w:r>
-        <w:t xml:space="preserve"> ARIMA) </w:t>
+        <w:t xml:space="preserve">successive modeling (i.e. ARIMA) </w:t>
       </w:r>
       <w:r>
         <w:t>being</w:t>
@@ -3908,15 +3887,7 @@
         <w:t>. Generally, the y-axis represents the rate of return, while the x-axis represents risk tolerance</w:t>
       </w:r>
       <w:r>
-        <w:t xml:space="preserve"> (</w:t>
-      </w:r>
-      <w:proofErr w:type="gramStart"/>
-      <w:r>
-        <w:t>i.e.</w:t>
-      </w:r>
-      <w:proofErr w:type="gramEnd"/>
-      <w:r>
-        <w:t xml:space="preserve"> volatility)</w:t>
+        <w:t xml:space="preserve"> (i.e. volatility)</w:t>
       </w:r>
       <w:r>
         <w:t>. The Markowitz model is a tangential line that represents the most optimal point within the efficient frontier</w:t>
@@ -4138,15 +4109,7 @@
         <w:t>would allow</w:t>
       </w:r>
       <w:r>
-        <w:t xml:space="preserve"> greater possibilities than a laptop digesting a few </w:t>
-      </w:r>
-      <w:proofErr w:type="spellStart"/>
-      <w:r>
-        <w:t>adhoc</w:t>
-      </w:r>
-      <w:proofErr w:type="spellEnd"/>
-      <w:r>
-        <w:t xml:space="preserve"> CSV files. Generally, python could be integrated into a stream analysis application</w:t>
+        <w:t xml:space="preserve"> greater possibilities than a laptop digesting a few adhoc CSV files. Generally, python could be integrated into a stream analysis application</w:t>
       </w:r>
       <w:r>
         <w:rPr>
@@ -4537,15 +4500,7 @@
         <w:t>returns</w:t>
       </w:r>
       <w:r>
-        <w:t xml:space="preserve"> the best </w:t>
-      </w:r>
-      <w:proofErr w:type="spellStart"/>
-      <w:r>
-        <w:t>StackOverflow</w:t>
-      </w:r>
-      <w:proofErr w:type="spellEnd"/>
-      <w:r>
-        <w:t xml:space="preserve"> channel for the </w:t>
+        <w:t xml:space="preserve"> the best StackOverflow channel for the </w:t>
       </w:r>
       <w:r>
         <w:t>original provided</w:t>
@@ -4614,13 +4569,8 @@
       <w:r>
         <w:t>(</w:t>
       </w:r>
-      <w:proofErr w:type="spellStart"/>
-      <w:r>
-        <w:t>mapreduce</w:t>
-      </w:r>
-      <w:proofErr w:type="spellEnd"/>
-      <w:r>
-        <w:t xml:space="preserve"> training data</w:t>
+      <w:r>
+        <w:t>mapreduce training data</w:t>
       </w:r>
       <w:r>
         <w:t>), as well as deploying recurrent neural networks (RNN</w:t>
@@ -4663,11 +4613,9 @@
           <w:numId w:val="30"/>
         </w:numPr>
       </w:pPr>
-      <w:proofErr w:type="spellStart"/>
       <w:r>
         <w:t>QuestionAnswerCMU</w:t>
       </w:r>
-      <w:proofErr w:type="spellEnd"/>
       <w:r>
         <w:rPr>
           <w:rStyle w:val="FootnoteReference"/>
@@ -4707,13 +4655,8 @@
       <w:r>
         <w:t xml:space="preserve"> </w:t>
       </w:r>
-      <w:proofErr w:type="spellStart"/>
-      <w:r>
-        <w:t>json</w:t>
-      </w:r>
-      <w:proofErr w:type="spellEnd"/>
-      <w:r>
-        <w:t xml:space="preserve"> data </w:t>
+      <w:r>
+        <w:t xml:space="preserve">json data </w:t>
       </w:r>
       <w:r>
         <w:t>used to train RNN based NMT chat agent</w:t>
@@ -4727,11 +4670,9 @@
           <w:numId w:val="30"/>
         </w:numPr>
       </w:pPr>
-      <w:proofErr w:type="spellStart"/>
       <w:r>
         <w:t>StackOverflow</w:t>
       </w:r>
-      <w:proofErr w:type="spellEnd"/>
       <w:r>
         <w:rPr>
           <w:rStyle w:val="FootnoteReference"/>
@@ -4774,15 +4715,7 @@
         <w:t>later</w:t>
       </w:r>
       <w:r>
-        <w:t xml:space="preserve"> referenced via CLI or </w:t>
-      </w:r>
-      <w:proofErr w:type="spellStart"/>
-      <w:r>
-        <w:t>Jupyter</w:t>
-      </w:r>
-      <w:proofErr w:type="spellEnd"/>
-      <w:r>
-        <w:t xml:space="preserve"> notebooks, while the Reddit data was </w:t>
+        <w:t xml:space="preserve"> referenced via CLI or Jupyter notebooks, while the Reddit data was </w:t>
       </w:r>
       <w:r>
         <w:t xml:space="preserve">also </w:t>
@@ -4830,15 +4763,7 @@
         <w:t xml:space="preserve"> Specifically, </w:t>
       </w:r>
       <w:r>
-        <w:t xml:space="preserve">Reddit </w:t>
-      </w:r>
-      <w:proofErr w:type="spellStart"/>
-      <w:r>
-        <w:t>json</w:t>
-      </w:r>
-      <w:proofErr w:type="spellEnd"/>
-      <w:r>
-        <w:t xml:space="preserve"> data was filtered on relevant keys </w:t>
+        <w:t xml:space="preserve">Reddit json data was filtered on relevant keys </w:t>
       </w:r>
       <w:r>
         <w:t>with</w:t>
@@ -4876,14 +4801,12 @@
       <w:r>
         <w:t xml:space="preserve"> through a common </w:t>
       </w:r>
-      <w:proofErr w:type="spellStart"/>
       <w:r>
         <w:rPr>
           <w:rFonts w:ascii="Courier" w:hAnsi="Courier"/>
         </w:rPr>
         <w:t>parent_id</w:t>
       </w:r>
-      <w:proofErr w:type="spellEnd"/>
       <w:r>
         <w:t xml:space="preserve"> and </w:t>
       </w:r>
@@ -4968,23 +4891,7 @@
           <w:sz w:val="24"/>
           <w:szCs w:val="24"/>
         </w:rPr>
-        <w:t xml:space="preserve">A random forest classifier was created for the </w:t>
-      </w:r>
-      <w:proofErr w:type="spellStart"/>
-      <w:r>
-        <w:rPr>
-          <w:sz w:val="24"/>
-          <w:szCs w:val="24"/>
-        </w:rPr>
-        <w:t>QuestionAnswerCMU</w:t>
-      </w:r>
-      <w:proofErr w:type="spellEnd"/>
-      <w:r>
-        <w:rPr>
-          <w:sz w:val="24"/>
-          <w:szCs w:val="24"/>
-        </w:rPr>
-        <w:t xml:space="preserve"> dataset, and was able to perform roughly 72% accuracy:</w:t>
+        <w:t>A random forest classifier was created for the QuestionAnswerCMU dataset, and was able to perform roughly 72% accuracy:</w:t>
       </w:r>
     </w:p>
     <w:p>
@@ -5096,30 +5003,14 @@
           <w:sz w:val="24"/>
           <w:szCs w:val="24"/>
         </w:rPr>
-        <w:t xml:space="preserve"> classifiers were trained to determine what </w:t>
-      </w:r>
-      <w:proofErr w:type="spellStart"/>
-      <w:r>
-        <w:rPr>
-          <w:sz w:val="24"/>
-          <w:szCs w:val="24"/>
-        </w:rPr>
-        <w:t>S</w:t>
-      </w:r>
-      <w:r>
-        <w:rPr>
-          <w:sz w:val="24"/>
-          <w:szCs w:val="24"/>
-        </w:rPr>
-        <w:t>tackOverflow</w:t>
-      </w:r>
-      <w:proofErr w:type="spellEnd"/>
-      <w:r>
-        <w:rPr>
-          <w:sz w:val="24"/>
-          <w:szCs w:val="24"/>
-        </w:rPr>
-        <w:t xml:space="preserve"> c</w:t>
+        <w:t xml:space="preserve"> classifiers were trained to determine what S</w:t>
+      </w:r>
+      <w:r>
+        <w:rPr>
+          <w:sz w:val="24"/>
+          <w:szCs w:val="24"/>
+        </w:rPr>
+        <w:t>tackOverflow c</w:t>
       </w:r>
       <w:r>
         <w:rPr>
@@ -5183,23 +5074,7 @@
           <w:sz w:val="24"/>
           <w:szCs w:val="24"/>
         </w:rPr>
-        <w:t xml:space="preserve"> </w:t>
-      </w:r>
-      <w:proofErr w:type="spellStart"/>
-      <w:r>
-        <w:rPr>
-          <w:sz w:val="24"/>
-          <w:szCs w:val="24"/>
-        </w:rPr>
-        <w:t>SkLearn</w:t>
-      </w:r>
-      <w:proofErr w:type="spellEnd"/>
-      <w:r>
-        <w:rPr>
-          <w:sz w:val="24"/>
-          <w:szCs w:val="24"/>
-        </w:rPr>
-        <w:t xml:space="preserve"> with NLTK tokenizer</w:t>
+        <w:t xml:space="preserve"> SkLearn with NLTK tokenizer</w:t>
       </w:r>
       <w:r>
         <w:rPr>
@@ -5593,23 +5468,7 @@
           <w:sz w:val="24"/>
           <w:szCs w:val="24"/>
         </w:rPr>
-        <w:t xml:space="preserve">Creating </w:t>
-      </w:r>
-      <w:proofErr w:type="gramStart"/>
-      <w:r>
-        <w:rPr>
-          <w:sz w:val="24"/>
-          <w:szCs w:val="24"/>
-        </w:rPr>
-        <w:t>a</w:t>
-      </w:r>
-      <w:proofErr w:type="gramEnd"/>
-      <w:r>
-        <w:rPr>
-          <w:sz w:val="24"/>
-          <w:szCs w:val="24"/>
-        </w:rPr>
-        <w:t xml:space="preserve"> </w:t>
+        <w:t xml:space="preserve">Creating a </w:t>
       </w:r>
       <w:r>
         <w:rPr>
@@ -5665,127 +5524,7 @@
           <w:szCs w:val="18"/>
           <w:lang w:val="en-CA"/>
         </w:rPr>
-        <w:t xml:space="preserve">However, since five virtual machines did not have elastic </w:t>
-      </w:r>
-      <w:proofErr w:type="spellStart"/>
-      <w:r>
-        <w:rPr>
-          <w:rFonts w:ascii="Courier" w:hAnsi="Courier" w:cs="Arial"/>
-          <w:sz w:val="18"/>
-          <w:szCs w:val="18"/>
-          <w:lang w:val="en-CA"/>
-        </w:rPr>
-        <w:t>ip</w:t>
-      </w:r>
-      <w:proofErr w:type="spellEnd"/>
-      <w:r>
-        <w:rPr>
-          <w:rFonts w:ascii="Courier" w:hAnsi="Courier" w:cs="Arial"/>
-          <w:sz w:val="18"/>
-          <w:szCs w:val="18"/>
-          <w:lang w:val="en-CA"/>
-        </w:rPr>
-        <w:t xml:space="preserve"> addresses, their public </w:t>
-      </w:r>
-      <w:proofErr w:type="spellStart"/>
-      <w:r>
-        <w:rPr>
-          <w:rFonts w:ascii="Courier" w:hAnsi="Courier" w:cs="Arial"/>
-          <w:sz w:val="18"/>
-          <w:szCs w:val="18"/>
-          <w:lang w:val="en-CA"/>
-        </w:rPr>
-        <w:t>ip</w:t>
-      </w:r>
-      <w:proofErr w:type="spellEnd"/>
-      <w:r>
-        <w:rPr>
-          <w:rFonts w:ascii="Courier" w:hAnsi="Courier" w:cs="Arial"/>
-          <w:sz w:val="18"/>
-          <w:szCs w:val="18"/>
-          <w:lang w:val="en-CA"/>
-        </w:rPr>
-        <w:t xml:space="preserve"> addresses constantly changed upon machine </w:t>
-      </w:r>
-      <w:proofErr w:type="spellStart"/>
-      <w:r>
-        <w:rPr>
-          <w:rFonts w:ascii="Courier" w:hAnsi="Courier" w:cs="Arial"/>
-          <w:sz w:val="18"/>
-          <w:szCs w:val="18"/>
-          <w:lang w:val="en-CA"/>
-        </w:rPr>
-        <w:t>startup</w:t>
-      </w:r>
-      <w:proofErr w:type="spellEnd"/>
-      <w:r>
-        <w:rPr>
-          <w:rFonts w:ascii="Courier" w:hAnsi="Courier" w:cs="Arial"/>
-          <w:sz w:val="18"/>
-          <w:szCs w:val="18"/>
-          <w:lang w:val="en-CA"/>
-        </w:rPr>
-        <w:t xml:space="preserve">. This posed challenges, and manual intervention were required to ensure network security groups were properly defined.  Specifically, each </w:t>
-      </w:r>
-      <w:proofErr w:type="spellStart"/>
-      <w:r>
-        <w:rPr>
-          <w:rFonts w:ascii="Courier" w:hAnsi="Courier" w:cs="Arial"/>
-          <w:sz w:val="18"/>
-          <w:szCs w:val="18"/>
-          <w:lang w:val="en-CA"/>
-        </w:rPr>
-        <w:t>mongodb</w:t>
-      </w:r>
-      <w:proofErr w:type="spellEnd"/>
-      <w:r>
-        <w:rPr>
-          <w:rFonts w:ascii="Courier" w:hAnsi="Courier" w:cs="Arial"/>
-          <w:sz w:val="18"/>
-          <w:szCs w:val="18"/>
-          <w:lang w:val="en-CA"/>
-        </w:rPr>
-        <w:t xml:space="preserve"> blocked all incoming ports except other </w:t>
-      </w:r>
-      <w:proofErr w:type="spellStart"/>
-      <w:r>
-        <w:rPr>
-          <w:rFonts w:ascii="Courier" w:hAnsi="Courier" w:cs="Arial"/>
-          <w:sz w:val="18"/>
-          <w:szCs w:val="18"/>
-          <w:lang w:val="en-CA"/>
-        </w:rPr>
-        <w:t>mongodb</w:t>
-      </w:r>
-      <w:proofErr w:type="spellEnd"/>
-      <w:r>
-        <w:rPr>
-          <w:rFonts w:ascii="Courier" w:hAnsi="Courier" w:cs="Arial"/>
-          <w:sz w:val="18"/>
-          <w:szCs w:val="18"/>
-          <w:lang w:val="en-CA"/>
-        </w:rPr>
-        <w:t xml:space="preserve"> instances within </w:t>
-      </w:r>
-      <w:proofErr w:type="spellStart"/>
-      <w:r>
-        <w:rPr>
-          <w:rFonts w:ascii="Courier" w:hAnsi="Courier" w:cs="Arial"/>
-          <w:sz w:val="18"/>
-          <w:szCs w:val="18"/>
-          <w:lang w:val="en-CA"/>
-        </w:rPr>
-        <w:t>it’s</w:t>
-      </w:r>
-      <w:proofErr w:type="spellEnd"/>
-      <w:r>
-        <w:rPr>
-          <w:rFonts w:ascii="Courier" w:hAnsi="Courier" w:cs="Arial"/>
-          <w:sz w:val="18"/>
-          <w:szCs w:val="18"/>
-          <w:lang w:val="en-CA"/>
-        </w:rPr>
-        <w:t xml:space="preserve"> sharded system. Due to the complexity, this infrastructure was abandoned, but corresponding scripts to deploy this system is still available and version controlled. </w:t>
+        <w:t xml:space="preserve">However, since five virtual machines did not have elastic ip addresses, their public ip addresses constantly changed upon machine startup. This posed challenges, and manual intervention were required to ensure network security groups were properly defined.  Specifically, each mongodb blocked all incoming ports except other mongodb instances within it’s sharded system. Due to the complexity, this infrastructure was abandoned, but corresponding scripts to deploy this system is still available and version controlled. </w:t>
       </w:r>
     </w:p>
     <w:p>
@@ -5800,23 +5539,7 @@
           <w:sz w:val="24"/>
           <w:szCs w:val="24"/>
         </w:rPr>
-        <w:t xml:space="preserve">In truth, public/elastic IP addresses were not needed to connect each </w:t>
-      </w:r>
-      <w:proofErr w:type="spellStart"/>
-      <w:r>
-        <w:rPr>
-          <w:sz w:val="24"/>
-          <w:szCs w:val="24"/>
-        </w:rPr>
-        <w:t>mongodb</w:t>
-      </w:r>
-      <w:proofErr w:type="spellEnd"/>
-      <w:r>
-        <w:rPr>
-          <w:sz w:val="24"/>
-          <w:szCs w:val="24"/>
-        </w:rPr>
-        <w:t xml:space="preserve"> nodes with one another.  Rather, </w:t>
+        <w:t xml:space="preserve">In truth, public/elastic IP addresses were not needed to connect each mongodb nodes with one another.  Rather, </w:t>
       </w:r>
       <w:r>
         <w:rPr>
@@ -5925,23 +5648,7 @@
           <w:sz w:val="24"/>
           <w:szCs w:val="24"/>
         </w:rPr>
-        <w:t xml:space="preserve"> was also used to train RNN/NMT models, as well as perform </w:t>
-      </w:r>
-      <w:proofErr w:type="spellStart"/>
-      <w:r>
-        <w:rPr>
-          <w:sz w:val="24"/>
-          <w:szCs w:val="24"/>
-        </w:rPr>
-        <w:t>adhoc</w:t>
-      </w:r>
-      <w:proofErr w:type="spellEnd"/>
-      <w:r>
-        <w:rPr>
-          <w:sz w:val="24"/>
-          <w:szCs w:val="24"/>
-        </w:rPr>
-        <w:t>/on-demand inferences.</w:t>
+        <w:t xml:space="preserve"> was also used to train RNN/NMT models, as well as perform adhoc/on-demand inferences.</w:t>
       </w:r>
     </w:p>
     <w:p>
@@ -6764,11 +6471,9 @@
       <w:r>
         <w:t xml:space="preserve">signal analysis </w:t>
       </w:r>
-      <w:proofErr w:type="gramStart"/>
       <w:r>
         <w:t>define</w:t>
       </w:r>
-      <w:proofErr w:type="gramEnd"/>
       <w:r>
         <w:t xml:space="preserve"> </w:t>
       </w:r>
@@ -7126,16 +6831,8 @@
         <w:rPr>
           <w:rFonts w:ascii="Calibri" w:hAnsi="Calibri" w:cs="Calibri"/>
         </w:rPr>
-        <w:t xml:space="preserve">Two different datasets were obtained using </w:t>
-      </w:r>
-      <w:proofErr w:type="spellStart"/>
-      <w:r>
-        <w:rPr>
-          <w:rFonts w:ascii="Calibri" w:hAnsi="Calibri" w:cs="Calibri"/>
-        </w:rPr>
-        <w:t>Twython</w:t>
-      </w:r>
-      <w:proofErr w:type="spellEnd"/>
+        <w:t>Two different datasets were obtained using Twython</w:t>
+      </w:r>
       <w:r>
         <w:rPr>
           <w:rStyle w:val="FootnoteReference"/>
@@ -7147,16 +6844,8 @@
         <w:rPr>
           <w:rFonts w:ascii="Calibri" w:hAnsi="Calibri" w:cs="Calibri"/>
         </w:rPr>
-        <w:t xml:space="preserve"> and </w:t>
-      </w:r>
-      <w:proofErr w:type="spellStart"/>
-      <w:r>
-        <w:rPr>
-          <w:rFonts w:ascii="Calibri" w:hAnsi="Calibri" w:cs="Calibri"/>
-        </w:rPr>
-        <w:t>Quandl</w:t>
-      </w:r>
-      <w:proofErr w:type="spellEnd"/>
+        <w:t xml:space="preserve"> and Quandl</w:t>
+      </w:r>
       <w:r>
         <w:rPr>
           <w:rStyle w:val="FootnoteReference"/>
@@ -7374,16 +7063,8 @@
         <w:rPr>
           <w:rFonts w:ascii="Calibri" w:hAnsi="Calibri" w:cs="Calibri"/>
         </w:rPr>
-        <w:t xml:space="preserve"> s3 </w:t>
-      </w:r>
-      <w:proofErr w:type="spellStart"/>
-      <w:r>
-        <w:rPr>
-          <w:rFonts w:ascii="Calibri" w:hAnsi="Calibri" w:cs="Calibri"/>
-        </w:rPr>
-        <w:t>datalake</w:t>
-      </w:r>
-      <w:proofErr w:type="spellEnd"/>
+        <w:t xml:space="preserve"> s3 datalake</w:t>
+      </w:r>
       <w:r>
         <w:rPr>
           <w:rStyle w:val="FootnoteReference"/>
@@ -7459,13 +7140,8 @@
         <w:t>ticker price</w:t>
       </w:r>
       <w:r>
-        <w:t xml:space="preserve"> signals. While results were computed for numerous analysts, only a </w:t>
-      </w:r>
-      <w:proofErr w:type="spellStart"/>
-      <w:r>
-        <w:t>LizAnnSonders</w:t>
-      </w:r>
-      <w:proofErr w:type="spellEnd"/>
+        <w:t xml:space="preserve"> signals. While results were computed for numerous analysts, only a LizAnnSonders</w:t>
+      </w:r>
       <w:r>
         <w:rPr>
           <w:rStyle w:val="FootnoteReference"/>
@@ -7482,15 +7158,7 @@
         <w:t xml:space="preserve"> This determination was largely made because corresponding confusion matrices were only slightly less biased</w:t>
       </w:r>
       <w:r>
-        <w:t xml:space="preserve">, after </w:t>
-      </w:r>
-      <w:proofErr w:type="spellStart"/>
-      <w:r>
-        <w:t>dataframe</w:t>
-      </w:r>
-      <w:proofErr w:type="spellEnd"/>
-      <w:r>
-        <w:t xml:space="preserve"> row filtering was applied</w:t>
+        <w:t>, after dataframe row filtering was applied</w:t>
       </w:r>
       <w:r>
         <w:t>.</w:t>
@@ -7546,7 +7214,6 @@
               </w:rPr>
               <w:t xml:space="preserve">VIX Total Volume for </w:t>
             </w:r>
-            <w:proofErr w:type="spellStart"/>
             <w:r>
               <w:rPr>
                 <w:b w:val="0"/>
@@ -7556,7 +7223,6 @@
               </w:rPr>
               <w:t>LizAnnSonders</w:t>
             </w:r>
-            <w:proofErr w:type="spellEnd"/>
           </w:p>
         </w:tc>
       </w:tr>
@@ -7937,15 +7603,7 @@
         <w:t>rows</w:t>
       </w:r>
       <w:r>
-        <w:t xml:space="preserve"> in the constructed </w:t>
-      </w:r>
-      <w:proofErr w:type="spellStart"/>
-      <w:r>
-        <w:t>dataframe</w:t>
-      </w:r>
-      <w:proofErr w:type="spellEnd"/>
-      <w:r>
-        <w:t>, consisting of tweets in one column with associated sentiment scores in separate columns.</w:t>
+        <w:t xml:space="preserve"> in the constructed dataframe, consisting of tweets in one column with associated sentiment scores in separate columns.</w:t>
       </w:r>
     </w:p>
     <w:p/>
@@ -8002,7 +7660,6 @@
               </w:rPr>
               <w:t xml:space="preserve">VIX Total Volume for </w:t>
             </w:r>
-            <w:proofErr w:type="spellStart"/>
             <w:r>
               <w:rPr>
                 <w:b w:val="0"/>
@@ -8012,7 +7669,6 @@
               </w:rPr>
               <w:t>LizAnnSonders</w:t>
             </w:r>
-            <w:proofErr w:type="spellEnd"/>
           </w:p>
         </w:tc>
       </w:tr>
@@ -8398,19 +8054,11 @@
       <w:r>
         <w:t xml:space="preserve"> implementation was utilized having </w:t>
       </w:r>
-      <w:proofErr w:type="spellStart"/>
       <w:r>
         <w:rPr>
           <w:rFonts w:ascii="Courier New" w:hAnsi="Courier New" w:cs="Courier New"/>
         </w:rPr>
-        <w:t>n_splits</w:t>
-      </w:r>
-      <w:proofErr w:type="spellEnd"/>
-      <w:r>
-        <w:rPr>
-          <w:rFonts w:ascii="Courier New" w:hAnsi="Courier New" w:cs="Courier New"/>
-        </w:rPr>
-        <w:t>=5</w:t>
+        <w:t>n_splits=5</w:t>
       </w:r>
       <w:r>
         <w:t>, repeated 750 times.</w:t>
@@ -8465,7 +8113,6 @@
               </w:rPr>
               <w:t xml:space="preserve">VIX Total Volume for </w:t>
             </w:r>
-            <w:proofErr w:type="spellStart"/>
             <w:r>
               <w:rPr>
                 <w:b w:val="0"/>
@@ -8475,7 +8122,6 @@
               </w:rPr>
               <w:t>LizAnnSonders</w:t>
             </w:r>
-            <w:proofErr w:type="spellEnd"/>
           </w:p>
         </w:tc>
       </w:tr>
@@ -8929,7 +8575,6 @@
               </w:rPr>
               <w:t xml:space="preserve">VIX Total Volume for </w:t>
             </w:r>
-            <w:proofErr w:type="spellStart"/>
             <w:r>
               <w:rPr>
                 <w:b w:val="0"/>
@@ -8939,7 +8584,6 @@
               </w:rPr>
               <w:t>LizAnnSonders</w:t>
             </w:r>
-            <w:proofErr w:type="spellEnd"/>
           </w:p>
         </w:tc>
       </w:tr>
@@ -9343,11 +8987,9 @@
         </w:numPr>
         <w:spacing w:line="240" w:lineRule="auto"/>
       </w:pPr>
-      <w:proofErr w:type="spellStart"/>
       <w:r>
         <w:t>jan</w:t>
       </w:r>
-      <w:proofErr w:type="spellEnd"/>
     </w:p>
     <w:p>
       <w:pPr>
@@ -9358,11 +9000,9 @@
         </w:numPr>
         <w:spacing w:line="240" w:lineRule="auto"/>
       </w:pPr>
-      <w:proofErr w:type="spellStart"/>
       <w:r>
         <w:t>twitterback</w:t>
       </w:r>
-      <w:proofErr w:type="spellEnd"/>
     </w:p>
     <w:p>
       <w:pPr>
@@ -9387,11 +9027,9 @@
         <w:spacing w:line="240" w:lineRule="auto"/>
         <w:ind w:left="720"/>
       </w:pPr>
-      <w:proofErr w:type="spellStart"/>
       <w:r>
         <w:t>Uneasi</w:t>
       </w:r>
-      <w:proofErr w:type="spellEnd"/>
     </w:p>
     <w:p>
       <w:pPr>
@@ -9618,15 +9256,7 @@
         <w:t xml:space="preserve"> help identify whether one time series can forecast another. While the premise involves stationarity, future studies should take better care ensuring stationary of the corresponding stock index/volume prior to the granger test</w:t>
       </w:r>
       <w:r>
-        <w:t xml:space="preserve">. Since earlier EDA identified </w:t>
-      </w:r>
-      <w:proofErr w:type="spellStart"/>
-      <w:r>
-        <w:t>LizAnnSonders</w:t>
-      </w:r>
-      <w:proofErr w:type="spellEnd"/>
-      <w:r>
-        <w:t xml:space="preserve"> as an ideal financial analyst to observe, corresponding granger p-values were obtained for just this analyst:</w:t>
+        <w:t>. Since earlier EDA identified LizAnnSonders as an ideal financial analyst to observe, corresponding granger p-values were obtained for just this analyst:</w:t>
       </w:r>
     </w:p>
     <w:tbl>
@@ -10099,17 +9729,8 @@
                 <w:sz w:val="20"/>
                 <w:szCs w:val="20"/>
               </w:rPr>
-              <w:t xml:space="preserve">params </w:t>
-            </w:r>
-            <w:proofErr w:type="spellStart"/>
-            <w:r>
-              <w:rPr>
-                <w:sz w:val="20"/>
-                <w:szCs w:val="20"/>
-              </w:rPr>
-              <w:t>ftest</w:t>
-            </w:r>
-            <w:proofErr w:type="spellEnd"/>
+              <w:t>params ftest</w:t>
+            </w:r>
           </w:p>
         </w:tc>
         <w:tc>
@@ -10649,17 +10270,8 @@
                 <w:sz w:val="20"/>
                 <w:szCs w:val="20"/>
               </w:rPr>
-              <w:t xml:space="preserve">params </w:t>
-            </w:r>
-            <w:proofErr w:type="spellStart"/>
-            <w:r>
-              <w:rPr>
-                <w:sz w:val="20"/>
-                <w:szCs w:val="20"/>
-              </w:rPr>
-              <w:t>ftest</w:t>
-            </w:r>
-            <w:proofErr w:type="spellEnd"/>
+              <w:t>params ftest</w:t>
+            </w:r>
           </w:p>
         </w:tc>
         <w:tc>
@@ -11191,17 +10803,8 @@
                 <w:sz w:val="20"/>
                 <w:szCs w:val="20"/>
               </w:rPr>
-              <w:t xml:space="preserve">params </w:t>
-            </w:r>
-            <w:proofErr w:type="spellStart"/>
-            <w:r>
-              <w:rPr>
-                <w:sz w:val="20"/>
-                <w:szCs w:val="20"/>
-              </w:rPr>
-              <w:t>ftest</w:t>
-            </w:r>
-            <w:proofErr w:type="spellEnd"/>
+              <w:t>params ftest</w:t>
+            </w:r>
           </w:p>
         </w:tc>
         <w:tc>
@@ -11259,15 +10862,7 @@
     <w:p/>
     <w:p>
       <w:r>
-        <w:t xml:space="preserve">At 95% confidence, the negative </w:t>
-      </w:r>
-      <w:proofErr w:type="spellStart"/>
-      <w:r>
-        <w:t>LizAnnSonders</w:t>
-      </w:r>
-      <w:proofErr w:type="spellEnd"/>
-      <w:r>
-        <w:t xml:space="preserve"> sentiment scores can be said to “granger cause” the associated VIX index. </w:t>
+        <w:t xml:space="preserve">At 95% confidence, the negative LizAnnSonders sentiment scores can be said to “granger cause” the associated VIX index. </w:t>
       </w:r>
       <w:r>
         <w:t>Likewise, p-values were collected between sentiment and ticker volume</w:t>
@@ -11329,27 +10924,7 @@
                 <w:sz w:val="24"/>
                 <w:szCs w:val="24"/>
               </w:rPr>
-              <w:t xml:space="preserve">P-Value: Neutral </w:t>
-            </w:r>
-            <w:proofErr w:type="spellStart"/>
-            <w:r>
-              <w:rPr>
-                <w:b w:val="0"/>
-                <w:bCs w:val="0"/>
-                <w:sz w:val="24"/>
-                <w:szCs w:val="24"/>
-              </w:rPr>
-              <w:t>LizAnnSonders</w:t>
-            </w:r>
-            <w:proofErr w:type="spellEnd"/>
-            <w:r>
-              <w:rPr>
-                <w:b w:val="0"/>
-                <w:bCs w:val="0"/>
-                <w:sz w:val="24"/>
-                <w:szCs w:val="24"/>
-              </w:rPr>
-              <w:t xml:space="preserve"> “Granger Causes” AMZN Volume</w:t>
+              <w:t>P-Value: Neutral LizAnnSonders “Granger Causes” AMZN Volume</w:t>
             </w:r>
           </w:p>
         </w:tc>
@@ -11780,17 +11355,8 @@
                 <w:sz w:val="20"/>
                 <w:szCs w:val="20"/>
               </w:rPr>
-              <w:t xml:space="preserve">params </w:t>
-            </w:r>
-            <w:proofErr w:type="spellStart"/>
-            <w:r>
-              <w:rPr>
-                <w:sz w:val="20"/>
-                <w:szCs w:val="20"/>
-              </w:rPr>
-              <w:t>ftest</w:t>
-            </w:r>
-            <w:proofErr w:type="spellEnd"/>
+              <w:t>params ftest</w:t>
+            </w:r>
           </w:p>
         </w:tc>
         <w:tc>
@@ -11887,27 +11453,7 @@
                 <w:sz w:val="24"/>
                 <w:szCs w:val="24"/>
               </w:rPr>
-              <w:t xml:space="preserve">P-Value: Positive </w:t>
-            </w:r>
-            <w:proofErr w:type="spellStart"/>
-            <w:r>
-              <w:rPr>
-                <w:b w:val="0"/>
-                <w:bCs w:val="0"/>
-                <w:sz w:val="24"/>
-                <w:szCs w:val="24"/>
-              </w:rPr>
-              <w:t>LizAnnSonders</w:t>
-            </w:r>
-            <w:proofErr w:type="spellEnd"/>
-            <w:r>
-              <w:rPr>
-                <w:b w:val="0"/>
-                <w:bCs w:val="0"/>
-                <w:sz w:val="24"/>
-                <w:szCs w:val="24"/>
-              </w:rPr>
-              <w:t xml:space="preserve"> “Granger Causes” AMZN Volume</w:t>
+              <w:t>P-Value: Positive LizAnnSonders “Granger Causes” AMZN Volume</w:t>
             </w:r>
           </w:p>
         </w:tc>
@@ -12339,17 +11885,8 @@
                 <w:sz w:val="20"/>
                 <w:szCs w:val="20"/>
               </w:rPr>
-              <w:t xml:space="preserve">params </w:t>
-            </w:r>
-            <w:proofErr w:type="spellStart"/>
-            <w:r>
-              <w:rPr>
-                <w:sz w:val="20"/>
-                <w:szCs w:val="20"/>
-              </w:rPr>
-              <w:t>ftest</w:t>
-            </w:r>
-            <w:proofErr w:type="spellEnd"/>
+              <w:t>params ftest</w:t>
+            </w:r>
           </w:p>
         </w:tc>
         <w:tc>
@@ -13259,15 +12796,7 @@
         <w:t xml:space="preserve">.  </w:t>
       </w:r>
       <w:r>
-        <w:t xml:space="preserve">Again, ARIMA and LSTM models were trained to predict </w:t>
-      </w:r>
-      <w:proofErr w:type="spellStart"/>
-      <w:r>
-        <w:t>vader</w:t>
-      </w:r>
-      <w:proofErr w:type="spellEnd"/>
-      <w:r>
-        <w:t xml:space="preserve"> sentiment scores:</w:t>
+        <w:t>Again, ARIMA and LSTM models were trained to predict vader sentiment scores:</w:t>
       </w:r>
     </w:p>
     <w:tbl>
@@ -13310,27 +12839,7 @@
                 <w:sz w:val="24"/>
                 <w:szCs w:val="24"/>
               </w:rPr>
-              <w:t xml:space="preserve">ARIMA Test Distribution: </w:t>
-            </w:r>
-            <w:proofErr w:type="spellStart"/>
-            <w:r>
-              <w:rPr>
-                <w:b w:val="0"/>
-                <w:bCs w:val="0"/>
-                <w:sz w:val="24"/>
-                <w:szCs w:val="24"/>
-              </w:rPr>
-              <w:t>LizAnnSonders</w:t>
-            </w:r>
-            <w:proofErr w:type="spellEnd"/>
-            <w:r>
-              <w:rPr>
-                <w:b w:val="0"/>
-                <w:bCs w:val="0"/>
-                <w:sz w:val="24"/>
-                <w:szCs w:val="24"/>
-              </w:rPr>
-              <w:t xml:space="preserve"> Sentiment</w:t>
+              <w:t>ARIMA Test Distribution: LizAnnSonders Sentiment</w:t>
             </w:r>
           </w:p>
         </w:tc>
@@ -13772,27 +13281,7 @@
                 <w:szCs w:val="24"/>
               </w:rPr>
               <w:lastRenderedPageBreak/>
-              <w:t xml:space="preserve">LSTM Test Distribution: </w:t>
-            </w:r>
-            <w:proofErr w:type="spellStart"/>
-            <w:r>
-              <w:rPr>
-                <w:b w:val="0"/>
-                <w:bCs w:val="0"/>
-                <w:sz w:val="24"/>
-                <w:szCs w:val="24"/>
-              </w:rPr>
-              <w:t>LizAnnSonders</w:t>
-            </w:r>
-            <w:proofErr w:type="spellEnd"/>
-            <w:r>
-              <w:rPr>
-                <w:b w:val="0"/>
-                <w:bCs w:val="0"/>
-                <w:sz w:val="24"/>
-                <w:szCs w:val="24"/>
-              </w:rPr>
-              <w:t xml:space="preserve"> Sentiment</w:t>
+              <w:t>LSTM Test Distribution: LizAnnSonders Sentiment</w:t>
             </w:r>
           </w:p>
         </w:tc>
@@ -15034,32 +14523,7 @@
           <w:sz w:val="24"/>
           <w:szCs w:val="24"/>
         </w:rPr>
-        <w:t xml:space="preserve"> to find optimal </w:t>
-      </w:r>
-      <w:proofErr w:type="spellStart"/>
-      <w:proofErr w:type="gramStart"/>
-      <w:r>
-        <w:rPr>
-          <w:sz w:val="24"/>
-          <w:szCs w:val="24"/>
-        </w:rPr>
-        <w:t>p,q</w:t>
-      </w:r>
-      <w:proofErr w:type="gramEnd"/>
-      <w:r>
-        <w:rPr>
-          <w:sz w:val="24"/>
-          <w:szCs w:val="24"/>
-        </w:rPr>
-        <w:t>,d</w:t>
-      </w:r>
-      <w:proofErr w:type="spellEnd"/>
-      <w:r>
-        <w:rPr>
-          <w:sz w:val="24"/>
-          <w:szCs w:val="24"/>
-        </w:rPr>
-        <w:t xml:space="preserve"> parameters as input to the</w:t>
+        <w:t xml:space="preserve"> to find optimal p,q,d parameters as input to the</w:t>
       </w:r>
       <w:r>
         <w:rPr>
@@ -15141,7 +14605,6 @@
         </w:rPr>
         <w:t xml:space="preserve">, the LSTM variants utilized a </w:t>
       </w:r>
-      <w:proofErr w:type="spellStart"/>
       <w:r>
         <w:rPr>
           <w:rFonts w:ascii="Courier New" w:hAnsi="Courier New" w:cs="Courier New"/>
@@ -15156,16 +14619,7 @@
           <w:sz w:val="20"/>
           <w:szCs w:val="20"/>
         </w:rPr>
-        <w:t>t</w:t>
-      </w:r>
-      <w:proofErr w:type="spellEnd"/>
-      <w:r>
-        <w:rPr>
-          <w:rFonts w:ascii="Courier New" w:hAnsi="Courier New" w:cs="Courier New"/>
-          <w:sz w:val="20"/>
-          <w:szCs w:val="20"/>
-        </w:rPr>
-        <w:t>=0.2</w:t>
+        <w:t>t=0.2</w:t>
       </w:r>
       <w:r>
         <w:rPr>
@@ -15346,15 +14800,7 @@
         <w:t xml:space="preserve"> Lastly, both (1) and (3) could provide marginal performance opportunity for LSTM.  </w:t>
       </w:r>
       <w:r>
-        <w:t xml:space="preserve">However, since LSTM is </w:t>
-      </w:r>
-      <w:proofErr w:type="gramStart"/>
-      <w:r>
-        <w:t>compute</w:t>
-      </w:r>
-      <w:proofErr w:type="gramEnd"/>
-      <w:r>
-        <w:t xml:space="preserve"> intensive</w:t>
+        <w:t>However, since LSTM is compute intensive</w:t>
       </w:r>
       <w:r>
         <w:t>,</w:t>
@@ -15371,15 +14817,7 @@
     </w:p>
     <w:p>
       <w:r>
-        <w:t>Overall, results indicate that one timeseries (</w:t>
-      </w:r>
-      <w:proofErr w:type="gramStart"/>
-      <w:r>
-        <w:t>i.e.</w:t>
-      </w:r>
-      <w:proofErr w:type="gramEnd"/>
-      <w:r>
-        <w:t xml:space="preserve"> </w:t>
+        <w:t xml:space="preserve">Overall, results indicate that one timeseries (i.e. </w:t>
       </w:r>
       <w:r>
         <w:t xml:space="preserve">analyst </w:t>
@@ -15731,15 +15169,7 @@
         <w:t xml:space="preserve">, </w:t>
       </w:r>
       <w:r>
-        <w:t xml:space="preserve">a dynamic </w:t>
-      </w:r>
-      <w:proofErr w:type="spellStart"/>
-      <w:r>
-        <w:t>datalake</w:t>
-      </w:r>
-      <w:proofErr w:type="spellEnd"/>
-      <w:r>
-        <w:t xml:space="preserve"> has been constructed</w:t>
+        <w:t>a dynamic datalake has been constructed</w:t>
       </w:r>
       <w:r>
         <w:t>.</w:t>
@@ -15751,15 +15181,7 @@
         <w:t xml:space="preserve">Streaming ticker prices are analyzed using spark streaming, while simultaneously written to an intermediate dirty s3 bucket.  To reduce cost, </w:t>
       </w:r>
       <w:r>
-        <w:t xml:space="preserve">rather than streaming data directly to a target </w:t>
-      </w:r>
-      <w:proofErr w:type="spellStart"/>
-      <w:r>
-        <w:t>datalake</w:t>
-      </w:r>
-      <w:proofErr w:type="spellEnd"/>
-      <w:r>
-        <w:t xml:space="preserve">, a </w:t>
+        <w:t xml:space="preserve">rather than streaming data directly to a target datalake, a </w:t>
       </w:r>
       <w:r>
         <w:t>nightly batch job co</w:t>
@@ -15773,39 +15195,24 @@
       <w:r>
         <w:t xml:space="preserve">all daily </w:t>
       </w:r>
-      <w:proofErr w:type="spellStart"/>
-      <w:r>
-        <w:t>json</w:t>
-      </w:r>
-      <w:proofErr w:type="spellEnd"/>
-      <w:r>
-        <w:t xml:space="preserve"> files </w:t>
+      <w:r>
+        <w:t xml:space="preserve">json files </w:t>
       </w:r>
       <w:r>
         <w:t>into a partitioned</w:t>
       </w:r>
       <w:r>
-        <w:t xml:space="preserve"> target </w:t>
-      </w:r>
-      <w:proofErr w:type="spellStart"/>
-      <w:r>
-        <w:t>datalak</w:t>
+        <w:t xml:space="preserve"> target datalak</w:t>
       </w:r>
       <w:r>
         <w:t>e</w:t>
       </w:r>
-      <w:proofErr w:type="spellEnd"/>
       <w:r>
         <w:t xml:space="preserve">. </w:t>
       </w:r>
       <w:r>
-        <w:t xml:space="preserve">Simultaneously, the same nightly job performs a hive </w:t>
-      </w:r>
-      <w:proofErr w:type="spellStart"/>
-      <w:r>
-        <w:t>metatable</w:t>
-      </w:r>
-      <w:proofErr w:type="spellEnd"/>
+        <w:t>Simultaneously, the same nightly job performs a hive metatable</w:t>
+      </w:r>
       <w:r>
         <w:rPr>
           <w:rStyle w:val="FootnoteReference"/>
@@ -15816,15 +15223,7 @@
         <w:t xml:space="preserve"> update, to map new records within specified partitions.</w:t>
       </w:r>
       <w:r>
-        <w:t xml:space="preserve"> Since this follow-up project is self-funded, only a single </w:t>
-      </w:r>
-      <w:proofErr w:type="spellStart"/>
-      <w:r>
-        <w:t>datalake</w:t>
-      </w:r>
-      <w:proofErr w:type="spellEnd"/>
-      <w:r>
-        <w:t xml:space="preserve"> is configured consisting of roughly 200 stock ticker prices being ingested on a minute interval during the course of </w:t>
+        <w:t xml:space="preserve"> Since this follow-up project is self-funded, only a single datalake is configured consisting of roughly 200 stock ticker prices being ingested on a minute interval during the course of </w:t>
       </w:r>
       <w:r>
         <w:t>an</w:t>
@@ -15849,14 +15248,12 @@
       <w:r>
         <w:t xml:space="preserve">pache </w:t>
       </w:r>
-      <w:proofErr w:type="spellStart"/>
       <w:r>
         <w:t>F</w:t>
       </w:r>
       <w:r>
         <w:t>link</w:t>
       </w:r>
-      <w:proofErr w:type="spellEnd"/>
       <w:r>
         <w:rPr>
           <w:rStyle w:val="FootnoteReference"/>
@@ -15908,15 +15305,7 @@
         <w:t>nother</w:t>
       </w:r>
       <w:r>
-        <w:t xml:space="preserve"> nightly spark job has been created on the target </w:t>
-      </w:r>
-      <w:proofErr w:type="spellStart"/>
-      <w:r>
-        <w:t>datalake</w:t>
-      </w:r>
-      <w:proofErr w:type="spellEnd"/>
-      <w:r>
-        <w:t xml:space="preserve">.  </w:t>
+        <w:t xml:space="preserve"> nightly spark job has been created on the target datalake.  </w:t>
       </w:r>
       <w:r>
         <w:t>When</w:t>
@@ -16009,13 +15398,8 @@
         <w:t>from the</w:t>
       </w:r>
       <w:r>
-        <w:t xml:space="preserve"> </w:t>
-      </w:r>
-      <w:proofErr w:type="spellStart"/>
-      <w:r>
-        <w:t>datalake</w:t>
-      </w:r>
-      <w:proofErr w:type="spellEnd"/>
+        <w:t xml:space="preserve"> datalake</w:t>
+      </w:r>
       <w:r>
         <w:t>.</w:t>
       </w:r>
@@ -16052,13 +15436,8 @@
         <w:t xml:space="preserve"> needed to</w:t>
       </w:r>
       <w:r>
-        <w:t xml:space="preserve"> devise the follow-up </w:t>
-      </w:r>
-      <w:proofErr w:type="spellStart"/>
-      <w:r>
-        <w:t>datalake</w:t>
-      </w:r>
-      <w:proofErr w:type="spellEnd"/>
+        <w:t xml:space="preserve"> devise the follow-up datalake</w:t>
+      </w:r>
       <w:r>
         <w:t>.</w:t>
       </w:r>
@@ -16084,13 +15463,8 @@
         <w:footnoteReference w:id="70"/>
       </w:r>
       <w:r>
-        <w:t xml:space="preserve"> and AWS </w:t>
-      </w:r>
-      <w:proofErr w:type="spellStart"/>
-      <w:r>
-        <w:t>CodePipeline</w:t>
-      </w:r>
-      <w:proofErr w:type="spellEnd"/>
+        <w:t xml:space="preserve"> and AWS CodePipeline</w:t>
+      </w:r>
       <w:r>
         <w:rPr>
           <w:rStyle w:val="FootnoteReference"/>
@@ -16113,15 +15487,7 @@
         <w:t>.</w:t>
       </w:r>
       <w:r>
-        <w:t xml:space="preserve"> However, the most interesting components thus far, is likely the Apache </w:t>
-      </w:r>
-      <w:proofErr w:type="spellStart"/>
-      <w:r>
-        <w:t>Flink</w:t>
-      </w:r>
-      <w:proofErr w:type="spellEnd"/>
-      <w:r>
-        <w:t xml:space="preserve"> application </w:t>
+        <w:t xml:space="preserve"> However, the most interesting components thus far, is likely the Apache Flink application </w:t>
       </w:r>
       <w:r>
         <w:t>dedicated to perform</w:t>
@@ -16389,7 +15755,7 @@
         <w:t xml:space="preserve"> </w:t>
       </w:r>
       <w:r>
-        <w:t>https://github.com/jeff1evesque/fin-654/tree/2a0c2ed070db4f3bcd17efa6219658388519187f/data/security</w:t>
+        <w:t>https://github.com/jeff1evesque/fin-654/tree/master/data/security</w:t>
       </w:r>
     </w:p>
   </w:footnote>
@@ -16408,7 +15774,7 @@
         <w:t xml:space="preserve"> </w:t>
       </w:r>
       <w:r>
-        <w:t>https://github.com/jeff1evesque/fin-654/tree/2a0c2ed070db4f3bcd17efa6219658388519187f/data/stock-exchange</w:t>
+        <w:t>https://github.com/jeff1evesque/fin-654/tree/master/data/stock-exchange</w:t>
       </w:r>
     </w:p>
   </w:footnote>
@@ -16446,7 +15812,7 @@
         <w:t xml:space="preserve"> </w:t>
       </w:r>
       <w:r>
-        <w:t>https://github.com/jeff1evesque/fin-654/tree/2a0c2ed070db4f3bcd17efa6219658388519187f/data/symbol</w:t>
+        <w:t>https://github.com/jeff1evesque/fin-654/tree/master/data/symbol</w:t>
       </w:r>
     </w:p>
   </w:footnote>

</xml_diff>

<commit_message>
#13: portfolio.docx, fix typo
</commit_message>
<xml_diff>
--- a/portfolio.docx
+++ b/portfolio.docx
@@ -2489,7 +2489,7 @@
         <w:t xml:space="preserve"> </w:t>
       </w:r>
       <w:r>
-        <w:t xml:space="preserve">This entailed </w:t>
+        <w:t xml:space="preserve">This </w:t>
       </w:r>
       <w:r>
         <w:t xml:space="preserve">often entailed using </w:t>
@@ -2542,7 +2542,15 @@
         <w:t>-</w:t>
       </w:r>
       <w:r>
-        <w:t>664 involved an attempt to create a chatbot through numerous ensembled machine learning (ML) modeling on a personal laptop. While some parts were functional, the overall endeavor was greatly restricted by compute resources. On comparison, recent release of ChatGPT reportedly costs $100,000 a day to run</w:t>
+        <w:t xml:space="preserve">664 involved an attempt to create a chatbot through numerous ensembled machine learning (ML) modeling on a personal laptop. While some parts were functional, the overall endeavor was greatly restricted by compute resources. On comparison, recent release of </w:t>
+      </w:r>
+      <w:proofErr w:type="spellStart"/>
+      <w:r>
+        <w:t>ChatGPT</w:t>
+      </w:r>
+      <w:proofErr w:type="spellEnd"/>
+      <w:r>
+        <w:t xml:space="preserve"> reportedly costs $100,000 a day to run</w:t>
       </w:r>
       <w:r>
         <w:rPr>
@@ -2557,7 +2565,15 @@
         <w:t>-</w:t>
       </w:r>
       <w:r>
-        <w:t>664 chatbot vs. ChatGPT, my interests towards Cloud Native technologies supporting Big Data and streaming analysis have grown immensely. As retrospect, it’s interesting to see the evolution of “Data Science”. While practitioners perform varying degree of EDA to help contextualize problems for humans, we’re in the age where AI/ML frameworks are just beginning to dynamically solve problems orders of magnitude more sophisticated.</w:t>
+        <w:t xml:space="preserve">664 chatbot vs. </w:t>
+      </w:r>
+      <w:proofErr w:type="spellStart"/>
+      <w:r>
+        <w:t>ChatGPT</w:t>
+      </w:r>
+      <w:proofErr w:type="spellEnd"/>
+      <w:r>
+        <w:t>, my interests towards Cloud Native technologies supporting Big Data and streaming analysis have grown immensely. As retrospect, it’s interesting to see the evolution of “Data Science”. While practitioners perform varying degree of EDA to help contextualize problems for humans, we’re in the age where AI/ML frameworks are just beginning to dynamically solve problems orders of magnitude more sophisticated.</w:t>
       </w:r>
     </w:p>
     <w:p>
@@ -2612,8 +2628,13 @@
       <w:r>
         <w:t xml:space="preserve">one </w:t>
       </w:r>
-      <w:r>
-        <w:t>datalake of many</w:t>
+      <w:proofErr w:type="spellStart"/>
+      <w:r>
+        <w:t>datalake</w:t>
+      </w:r>
+      <w:proofErr w:type="spellEnd"/>
+      <w:r>
+        <w:t xml:space="preserve"> of many</w:t>
       </w:r>
       <w:r>
         <w:t xml:space="preserve"> that people can access</w:t>
@@ -2628,7 +2649,15 @@
         <w:t>to</w:t>
       </w:r>
       <w:r>
-        <w:t xml:space="preserve"> a parquet partitioned datalake.</w:t>
+        <w:t xml:space="preserve"> a parquet partitioned </w:t>
+      </w:r>
+      <w:proofErr w:type="spellStart"/>
+      <w:r>
+        <w:t>datalake</w:t>
+      </w:r>
+      <w:proofErr w:type="spellEnd"/>
+      <w:r>
+        <w:t>.</w:t>
       </w:r>
       <w:r>
         <w:t xml:space="preserve"> To expand on FIN-6</w:t>
@@ -2637,7 +2666,15 @@
         <w:t>5</w:t>
       </w:r>
       <w:r>
-        <w:t>4, candlestick analysis has been devised as an Apache Flink application on the</w:t>
+        <w:t xml:space="preserve">4, candlestick analysis has been devised as an Apache </w:t>
+      </w:r>
+      <w:proofErr w:type="spellStart"/>
+      <w:r>
+        <w:t>Flink</w:t>
+      </w:r>
+      <w:proofErr w:type="spellEnd"/>
+      <w:r>
+        <w:t xml:space="preserve"> application on the</w:t>
       </w:r>
       <w:r>
         <w:t xml:space="preserve"> same</w:t>
@@ -2717,7 +2754,15 @@
         <w:t>a</w:t>
       </w:r>
       <w:r>
-        <w:t xml:space="preserve"> ChatGPT </w:t>
+        <w:t xml:space="preserve"> </w:t>
+      </w:r>
+      <w:proofErr w:type="spellStart"/>
+      <w:r>
+        <w:t>ChatGPT</w:t>
+      </w:r>
+      <w:proofErr w:type="spellEnd"/>
+      <w:r>
+        <w:t xml:space="preserve"> </w:t>
       </w:r>
       <w:r>
         <w:t xml:space="preserve">equivalent </w:t>
@@ -2769,7 +2814,15 @@
         <w:t xml:space="preserve">.  </w:t>
       </w:r>
       <w:r>
-        <w:t>T.S. Eliot once said ‘The journey not the arrival matters’.</w:t>
+        <w:t xml:space="preserve">T.S. Eliot once said ‘The journey not the arrival </w:t>
+      </w:r>
+      <w:proofErr w:type="gramStart"/>
+      <w:r>
+        <w:t>matters’</w:t>
+      </w:r>
+      <w:proofErr w:type="gramEnd"/>
+      <w:r>
+        <w:t>.</w:t>
       </w:r>
       <w:r>
         <w:t xml:space="preserve"> </w:t>

</xml_diff>

<commit_message>
#13: portfolio.docx, fix typos
</commit_message>
<xml_diff>
--- a/portfolio.docx
+++ b/portfolio.docx
@@ -2542,15 +2542,7 @@
         <w:t>-</w:t>
       </w:r>
       <w:r>
-        <w:t xml:space="preserve">664 involved an attempt to create a chatbot through numerous ensembled machine learning (ML) modeling on a personal laptop. While some parts were functional, the overall endeavor was greatly restricted by compute resources. On comparison, recent release of </w:t>
-      </w:r>
-      <w:proofErr w:type="spellStart"/>
-      <w:r>
-        <w:t>ChatGPT</w:t>
-      </w:r>
-      <w:proofErr w:type="spellEnd"/>
-      <w:r>
-        <w:t xml:space="preserve"> reportedly costs $100,000 a day to run</w:t>
+        <w:t>664 involved an attempt to create a chatbot through numerous ensembled machine learning (ML) modeling on a personal laptop. While some parts were functional, the overall endeavor was greatly restricted by compute resources. On comparison, recent release of ChatGPT reportedly costs $100,000 a day to run</w:t>
       </w:r>
       <w:r>
         <w:rPr>
@@ -2565,15 +2557,7 @@
         <w:t>-</w:t>
       </w:r>
       <w:r>
-        <w:t xml:space="preserve">664 chatbot vs. </w:t>
-      </w:r>
-      <w:proofErr w:type="spellStart"/>
-      <w:r>
-        <w:t>ChatGPT</w:t>
-      </w:r>
-      <w:proofErr w:type="spellEnd"/>
-      <w:r>
-        <w:t>, my interests towards Cloud Native technologies supporting Big Data and streaming analysis have grown immensely. As retrospect, it’s interesting to see the evolution of “Data Science”. While practitioners perform varying degree of EDA to help contextualize problems for humans, we’re in the age where AI/ML frameworks are just beginning to dynamically solve problems orders of magnitude more sophisticated.</w:t>
+        <w:t>664 chatbot vs. ChatGPT, my interests towards Cloud Native technologies supporting Big Data and streaming analysis have grown immensely. As retrospect, it’s interesting to see the evolution of “Data Science”. While practitioners perform varying degree of EDA to help contextualize problems for humans, we’re in the age where AI/ML frameworks are just beginning to dynamically solve problems orders of magnitude more sophisticated.</w:t>
       </w:r>
     </w:p>
     <w:p>
@@ -2605,13 +2589,7 @@
         <w:t>.</w:t>
       </w:r>
       <w:r>
-        <w:t xml:space="preserve"> For example, IST-73</w:t>
-      </w:r>
-      <w:r>
-        <w:t>d</w:t>
-      </w:r>
-      <w:r>
-        <w:t xml:space="preserve">6 have </w:t>
+        <w:t xml:space="preserve"> For example, IST-736 have </w:t>
       </w:r>
       <w:r>
         <w:t xml:space="preserve">become a small part of the overall </w:t>
@@ -2628,13 +2606,8 @@
       <w:r>
         <w:t xml:space="preserve">one </w:t>
       </w:r>
-      <w:proofErr w:type="spellStart"/>
-      <w:r>
-        <w:t>datalake</w:t>
-      </w:r>
-      <w:proofErr w:type="spellEnd"/>
-      <w:r>
-        <w:t xml:space="preserve"> of many</w:t>
+      <w:r>
+        <w:t>datalake of many</w:t>
       </w:r>
       <w:r>
         <w:t xml:space="preserve"> that people can access</w:t>
@@ -2643,21 +2616,19 @@
         <w:t xml:space="preserve">. </w:t>
       </w:r>
       <w:r>
-        <w:t>This segment actually ingests roughly 200 stock ticker prices every minute during the day, eventually consumed in</w:t>
+        <w:t xml:space="preserve">This segment actually ingests roughly 200 stock ticker price every minute during the </w:t>
+      </w:r>
+      <w:r>
+        <w:t xml:space="preserve">business </w:t>
+      </w:r>
+      <w:r>
+        <w:t>day, eventually consumed in</w:t>
       </w:r>
       <w:r>
         <w:t>to</w:t>
       </w:r>
       <w:r>
-        <w:t xml:space="preserve"> a parquet partitioned </w:t>
-      </w:r>
-      <w:proofErr w:type="spellStart"/>
-      <w:r>
-        <w:t>datalake</w:t>
-      </w:r>
-      <w:proofErr w:type="spellEnd"/>
-      <w:r>
-        <w:t>.</w:t>
+        <w:t xml:space="preserve"> a parquet partitioned datalake.</w:t>
       </w:r>
       <w:r>
         <w:t xml:space="preserve"> To expand on FIN-6</w:t>
@@ -2666,15 +2637,13 @@
         <w:t>5</w:t>
       </w:r>
       <w:r>
-        <w:t xml:space="preserve">4, candlestick analysis has been devised as an Apache </w:t>
-      </w:r>
-      <w:proofErr w:type="spellStart"/>
-      <w:r>
-        <w:t>Flink</w:t>
-      </w:r>
-      <w:proofErr w:type="spellEnd"/>
-      <w:r>
-        <w:t xml:space="preserve"> application on the</w:t>
+        <w:t xml:space="preserve">4, candlestick analysis </w:t>
+      </w:r>
+      <w:r>
+        <w:t>has</w:t>
+      </w:r>
+      <w:r>
+        <w:t xml:space="preserve"> been devised as an Apache Flink application on the</w:t>
       </w:r>
       <w:r>
         <w:t xml:space="preserve"> same</w:t>
@@ -2704,7 +2673,19 @@
         <w:t>FIN-664</w:t>
       </w:r>
       <w:r>
-        <w:t xml:space="preserve"> concepts including the efficient frontier as well as the Markowitz model.  </w:t>
+        <w:t xml:space="preserve"> concepts including the </w:t>
+      </w:r>
+      <w:r>
+        <w:t>E</w:t>
+      </w:r>
+      <w:r>
+        <w:t xml:space="preserve">fficient </w:t>
+      </w:r>
+      <w:r>
+        <w:t>F</w:t>
+      </w:r>
+      <w:r>
+        <w:t xml:space="preserve">rontier as well as the Markowitz model.  </w:t>
       </w:r>
       <w:r>
         <w:t>However, a greater desire of adding additiona</w:t>
@@ -2730,10 +2711,46 @@
     </w:p>
     <w:p>
       <w:r>
-        <w:t xml:space="preserve">While EDA is very much relevant, it is equally interesting to see whether simple data science questions become less prevalent </w:t>
-      </w:r>
-      <w:r>
-        <w:t>with time</w:t>
+        <w:t>Various fields within “Data Science” often try to visualize data to help contextualize a problem set.</w:t>
+      </w:r>
+      <w:r>
+        <w:t xml:space="preserve"> </w:t>
+      </w:r>
+      <w:r>
+        <w:t xml:space="preserve">It will be interesting to see whether simple data science questions become less prevalent with time. </w:t>
+      </w:r>
+      <w:r>
+        <w:t xml:space="preserve">In FIN-664, a staple component of the course was R with Shiny dashboard.  </w:t>
+      </w:r>
+      <w:r>
+        <w:t xml:space="preserve">However, it is not unimaginable that in the future, </w:t>
+      </w:r>
+      <w:r>
+        <w:t>a</w:t>
+      </w:r>
+      <w:r>
+        <w:t xml:space="preserve"> ChatGPT </w:t>
+      </w:r>
+      <w:r>
+        <w:t xml:space="preserve">equivalent </w:t>
+      </w:r>
+      <w:r>
+        <w:t xml:space="preserve">can expose an API over the internet </w:t>
+      </w:r>
+      <w:r>
+        <w:t xml:space="preserve">to </w:t>
+      </w:r>
+      <w:r>
+        <w:t>directly answering</w:t>
+      </w:r>
+      <w:r>
+        <w:t xml:space="preserve"> </w:t>
+      </w:r>
+      <w:r>
+        <w:t xml:space="preserve">the </w:t>
+      </w:r>
+      <w:r>
+        <w:t>actual desired problem set</w:t>
       </w:r>
       <w:r>
         <w:t>.</w:t>
@@ -2742,93 +2759,44 @@
         <w:t xml:space="preserve"> </w:t>
       </w:r>
       <w:r>
-        <w:t>Various fields within “Data Science” often try to visualize data to help contextualize a problem set.</w:t>
-      </w:r>
-      <w:r>
-        <w:t xml:space="preserve"> In FIN-664, a staple component of the course was R with Shiny dashboard.  </w:t>
-      </w:r>
-      <w:r>
-        <w:t xml:space="preserve">However, it is not unimaginable that in the future, </w:t>
-      </w:r>
-      <w:r>
-        <w:t>a</w:t>
-      </w:r>
-      <w:r>
         <w:t xml:space="preserve"> </w:t>
       </w:r>
-      <w:proofErr w:type="spellStart"/>
-      <w:r>
-        <w:t>ChatGPT</w:t>
-      </w:r>
-      <w:proofErr w:type="spellEnd"/>
+      <w:r>
+        <w:t xml:space="preserve">The IST program at Syracuse has </w:t>
+      </w:r>
+      <w:r>
+        <w:t>afforded me</w:t>
+      </w:r>
+      <w:r>
+        <w:t xml:space="preserve"> foundational experience in applied Data Science</w:t>
+      </w:r>
+      <w:r>
+        <w:t xml:space="preserve">, </w:t>
+      </w:r>
+      <w:r>
+        <w:t>with a sharper sense of direction</w:t>
+      </w:r>
+      <w:r>
+        <w:t xml:space="preserve">.  </w:t>
+      </w:r>
+      <w:r>
+        <w:t xml:space="preserve">T.S. Eliot once said ‘The journey not the arrival </w:t>
+      </w:r>
+      <w:r>
+        <w:lastRenderedPageBreak/>
+        <w:t>matters’.</w:t>
+      </w:r>
       <w:r>
         <w:t xml:space="preserve"> </w:t>
       </w:r>
       <w:r>
-        <w:t xml:space="preserve">equivalent </w:t>
-      </w:r>
-      <w:r>
-        <w:t xml:space="preserve">can expose an API over the internet </w:t>
-      </w:r>
-      <w:r>
-        <w:t>directly answering</w:t>
-      </w:r>
-      <w:r>
-        <w:t xml:space="preserve"> </w:t>
-      </w:r>
-      <w:r>
-        <w:t xml:space="preserve">actual desired problem set, bypassing </w:t>
-      </w:r>
-      <w:r>
-        <w:t>the EDA</w:t>
-      </w:r>
-      <w:r>
-        <w:t xml:space="preserve"> phase</w:t>
-      </w:r>
-      <w:r>
-        <w:t>.</w:t>
-      </w:r>
-      <w:r>
-        <w:t xml:space="preserve"> </w:t>
-      </w:r>
-      <w:r>
-        <w:t xml:space="preserve"> </w:t>
-      </w:r>
-      <w:r>
-        <w:t>The IST program at Syracuse has provided my foundational experience in applied Data Science.</w:t>
-      </w:r>
-      <w:r>
-        <w:t xml:space="preserve"> This knowledge</w:t>
-      </w:r>
-      <w:r>
-        <w:t xml:space="preserve"> </w:t>
-      </w:r>
-      <w:r>
-        <w:t xml:space="preserve">has </w:t>
-      </w:r>
-      <w:r>
-        <w:lastRenderedPageBreak/>
-        <w:t>privileged me with a sharper sense of direction</w:t>
-      </w:r>
-      <w:r>
-        <w:t xml:space="preserve">.  </w:t>
-      </w:r>
-      <w:r>
-        <w:t xml:space="preserve">T.S. Eliot once said ‘The journey not the arrival </w:t>
-      </w:r>
-      <w:proofErr w:type="gramStart"/>
-      <w:r>
-        <w:t>matters’</w:t>
-      </w:r>
-      <w:proofErr w:type="gramEnd"/>
-      <w:r>
-        <w:t>.</w:t>
-      </w:r>
-      <w:r>
-        <w:t xml:space="preserve"> </w:t>
-      </w:r>
-      <w:r>
-        <w:t xml:space="preserve">While numerous learning objective have been met, my journey as practitioner </w:t>
+        <w:t>While numerous learning objective have been met</w:t>
+      </w:r>
+      <w:r>
+        <w:t xml:space="preserve"> in this program</w:t>
+      </w:r>
+      <w:r>
+        <w:t xml:space="preserve">, my journey as practitioner </w:t>
       </w:r>
       <w:r>
         <w:t>has only just begun</w:t>

</xml_diff>

<commit_message>
#13: portfolio.docx, fix link
</commit_message>
<xml_diff>
--- a/portfolio.docx
+++ b/portfolio.docx
@@ -245,7 +245,7 @@
                                           <w:caps/>
                                           <w:color w:val="FFFFFF" w:themeColor="background1"/>
                                         </w:rPr>
-                                        <w:t>https://github.com/jeff1evesque</w:t>
+                                        <w:t>https://github.com/jeff1evesque/ist-exit-portfolio</w:t>
                                       </w:r>
                                     </w:sdtContent>
                                   </w:sdt>
@@ -507,7 +507,7 @@
                                     <w:caps/>
                                     <w:color w:val="FFFFFF" w:themeColor="background1"/>
                                   </w:rPr>
-                                  <w:t>https://github.com/jeff1evesque</w:t>
+                                  <w:t>https://github.com/jeff1evesque/ist-exit-portfolio</w:t>
                                 </w:r>
                               </w:sdtContent>
                             </w:sdt>

</xml_diff>

<commit_message>
#13: portfolio.docx, add 'Capston Projects' section
</commit_message>
<xml_diff>
--- a/portfolio.docx
+++ b/portfolio.docx
@@ -740,7 +740,7 @@
           <w:r>
             <w:fldChar w:fldCharType="separate"/>
           </w:r>
-          <w:hyperlink w:anchor="_Toc123369292" w:history="1">
+          <w:hyperlink w:anchor="_Toc127804879" w:history="1">
             <w:r>
               <w:rPr>
                 <w:rStyle w:val="Hyperlink"/>
@@ -767,7 +767,7 @@
                 <w:noProof/>
                 <w:webHidden/>
               </w:rPr>
-              <w:instrText xml:space="preserve"> PAGEREF _Toc123369292 \h </w:instrText>
+              <w:instrText xml:space="preserve"> PAGEREF _Toc127804879 \h </w:instrText>
             </w:r>
             <w:r>
               <w:rPr>
@@ -811,13 +811,13 @@
               <w:szCs w:val="24"/>
             </w:rPr>
           </w:pPr>
-          <w:hyperlink w:anchor="_Toc123369293" w:history="1">
+          <w:hyperlink w:anchor="_Toc127804880" w:history="1">
             <w:r>
               <w:rPr>
                 <w:rStyle w:val="Hyperlink"/>
                 <w:noProof/>
               </w:rPr>
-              <w:t>FIN 654</w:t>
+              <w:t>Capstone Projects</w:t>
             </w:r>
             <w:r>
               <w:rPr>
@@ -838,7 +838,7 @@
                 <w:noProof/>
                 <w:webHidden/>
               </w:rPr>
-              <w:instrText xml:space="preserve"> PAGEREF _Toc123369293 \h </w:instrText>
+              <w:instrText xml:space="preserve"> PAGEREF _Toc127804880 \h </w:instrText>
             </w:r>
             <w:r>
               <w:rPr>
@@ -871,7 +871,7 @@
         </w:p>
         <w:p>
           <w:pPr>
-            <w:pStyle w:val="TOC2"/>
+            <w:pStyle w:val="TOC1"/>
             <w:tabs>
               <w:tab w:val="right" w:leader="dot" w:pos="9350"/>
             </w:tabs>
@@ -882,13 +882,13 @@
               <w:szCs w:val="24"/>
             </w:rPr>
           </w:pPr>
-          <w:hyperlink w:anchor="_Toc123369294" w:history="1">
+          <w:hyperlink w:anchor="_Toc127804881" w:history="1">
             <w:r>
               <w:rPr>
                 <w:rStyle w:val="Hyperlink"/>
                 <w:noProof/>
               </w:rPr>
-              <w:t>Overview</w:t>
+              <w:t>Conclusion &amp; Follow-up Interests</w:t>
             </w:r>
             <w:r>
               <w:rPr>
@@ -909,149 +909,7 @@
                 <w:noProof/>
                 <w:webHidden/>
               </w:rPr>
-              <w:instrText xml:space="preserve"> PAGEREF _Toc123369294 \h </w:instrText>
-            </w:r>
-            <w:r>
-              <w:rPr>
-                <w:noProof/>
-                <w:webHidden/>
-              </w:rPr>
-            </w:r>
-            <w:r>
-              <w:rPr>
-                <w:noProof/>
-                <w:webHidden/>
-              </w:rPr>
-              <w:fldChar w:fldCharType="separate"/>
-            </w:r>
-            <w:r>
-              <w:rPr>
-                <w:noProof/>
-                <w:webHidden/>
-              </w:rPr>
-              <w:t>2</w:t>
-            </w:r>
-            <w:r>
-              <w:rPr>
-                <w:noProof/>
-                <w:webHidden/>
-              </w:rPr>
-              <w:fldChar w:fldCharType="end"/>
-            </w:r>
-          </w:hyperlink>
-        </w:p>
-        <w:p>
-          <w:pPr>
-            <w:pStyle w:val="TOC2"/>
-            <w:tabs>
-              <w:tab w:val="right" w:leader="dot" w:pos="9350"/>
-            </w:tabs>
-            <w:rPr>
-              <w:rFonts w:eastAsiaTheme="minorEastAsia"/>
-              <w:noProof/>
-              <w:sz w:val="24"/>
-              <w:szCs w:val="24"/>
-            </w:rPr>
-          </w:pPr>
-          <w:hyperlink w:anchor="_Toc123369295" w:history="1">
-            <w:r>
-              <w:rPr>
-                <w:rStyle w:val="Hyperlink"/>
-                <w:noProof/>
-              </w:rPr>
-              <w:t>Learning Goals</w:t>
-            </w:r>
-            <w:r>
-              <w:rPr>
-                <w:noProof/>
-                <w:webHidden/>
-              </w:rPr>
-              <w:tab/>
-            </w:r>
-            <w:r>
-              <w:rPr>
-                <w:noProof/>
-                <w:webHidden/>
-              </w:rPr>
-              <w:fldChar w:fldCharType="begin"/>
-            </w:r>
-            <w:r>
-              <w:rPr>
-                <w:noProof/>
-                <w:webHidden/>
-              </w:rPr>
-              <w:instrText xml:space="preserve"> PAGEREF _Toc123369295 \h </w:instrText>
-            </w:r>
-            <w:r>
-              <w:rPr>
-                <w:noProof/>
-                <w:webHidden/>
-              </w:rPr>
-            </w:r>
-            <w:r>
-              <w:rPr>
-                <w:noProof/>
-                <w:webHidden/>
-              </w:rPr>
-              <w:fldChar w:fldCharType="separate"/>
-            </w:r>
-            <w:r>
-              <w:rPr>
-                <w:noProof/>
-                <w:webHidden/>
-              </w:rPr>
-              <w:t>2</w:t>
-            </w:r>
-            <w:r>
-              <w:rPr>
-                <w:noProof/>
-                <w:webHidden/>
-              </w:rPr>
-              <w:fldChar w:fldCharType="end"/>
-            </w:r>
-          </w:hyperlink>
-        </w:p>
-        <w:p>
-          <w:pPr>
-            <w:pStyle w:val="TOC3"/>
-            <w:tabs>
-              <w:tab w:val="right" w:leader="dot" w:pos="9350"/>
-            </w:tabs>
-            <w:rPr>
-              <w:rFonts w:eastAsiaTheme="minorEastAsia"/>
-              <w:noProof/>
-              <w:sz w:val="24"/>
-              <w:szCs w:val="24"/>
-            </w:rPr>
-          </w:pPr>
-          <w:hyperlink w:anchor="_Toc123369296" w:history="1">
-            <w:r>
-              <w:rPr>
-                <w:rStyle w:val="Hyperlink"/>
-                <w:noProof/>
-              </w:rPr>
-              <w:t>Data Collection</w:t>
-            </w:r>
-            <w:r>
-              <w:rPr>
-                <w:noProof/>
-                <w:webHidden/>
-              </w:rPr>
-              <w:tab/>
-            </w:r>
-            <w:r>
-              <w:rPr>
-                <w:noProof/>
-                <w:webHidden/>
-              </w:rPr>
-              <w:fldChar w:fldCharType="begin"/>
-            </w:r>
-            <w:r>
-              <w:rPr>
-                <w:noProof/>
-                <w:webHidden/>
-              </w:rPr>
-              <w:instrText xml:space="preserve"> PAGEREF _Toc123369296 \h </w:instrText>
+              <w:instrText xml:space="preserve"> PAGEREF _Toc127804881 \h </w:instrText>
             </w:r>
             <w:r>
               <w:rPr>
@@ -1083,1284 +941,6 @@
           </w:hyperlink>
         </w:p>
         <w:p>
-          <w:pPr>
-            <w:pStyle w:val="TOC3"/>
-            <w:tabs>
-              <w:tab w:val="right" w:leader="dot" w:pos="9350"/>
-            </w:tabs>
-            <w:rPr>
-              <w:rFonts w:eastAsiaTheme="minorEastAsia"/>
-              <w:noProof/>
-              <w:sz w:val="24"/>
-              <w:szCs w:val="24"/>
-            </w:rPr>
-          </w:pPr>
-          <w:hyperlink w:anchor="_Toc123369297" w:history="1">
-            <w:r>
-              <w:rPr>
-                <w:rStyle w:val="Hyperlink"/>
-                <w:noProof/>
-              </w:rPr>
-              <w:t>Discovered Patterns</w:t>
-            </w:r>
-            <w:r>
-              <w:rPr>
-                <w:noProof/>
-                <w:webHidden/>
-              </w:rPr>
-              <w:tab/>
-            </w:r>
-            <w:r>
-              <w:rPr>
-                <w:noProof/>
-                <w:webHidden/>
-              </w:rPr>
-              <w:fldChar w:fldCharType="begin"/>
-            </w:r>
-            <w:r>
-              <w:rPr>
-                <w:noProof/>
-                <w:webHidden/>
-              </w:rPr>
-              <w:instrText xml:space="preserve"> PAGEREF _Toc123369297 \h </w:instrText>
-            </w:r>
-            <w:r>
-              <w:rPr>
-                <w:noProof/>
-                <w:webHidden/>
-              </w:rPr>
-            </w:r>
-            <w:r>
-              <w:rPr>
-                <w:noProof/>
-                <w:webHidden/>
-              </w:rPr>
-              <w:fldChar w:fldCharType="separate"/>
-            </w:r>
-            <w:r>
-              <w:rPr>
-                <w:noProof/>
-                <w:webHidden/>
-              </w:rPr>
-              <w:t>3</w:t>
-            </w:r>
-            <w:r>
-              <w:rPr>
-                <w:noProof/>
-                <w:webHidden/>
-              </w:rPr>
-              <w:fldChar w:fldCharType="end"/>
-            </w:r>
-          </w:hyperlink>
-        </w:p>
-        <w:p>
-          <w:pPr>
-            <w:pStyle w:val="TOC3"/>
-            <w:tabs>
-              <w:tab w:val="right" w:leader="dot" w:pos="9350"/>
-            </w:tabs>
-            <w:rPr>
-              <w:rFonts w:eastAsiaTheme="minorEastAsia"/>
-              <w:noProof/>
-              <w:sz w:val="24"/>
-              <w:szCs w:val="24"/>
-            </w:rPr>
-          </w:pPr>
-          <w:hyperlink w:anchor="_Toc123369298" w:history="1">
-            <w:r>
-              <w:rPr>
-                <w:rStyle w:val="Hyperlink"/>
-                <w:noProof/>
-              </w:rPr>
-              <w:t>Alternative Strategies based on Data</w:t>
-            </w:r>
-            <w:r>
-              <w:rPr>
-                <w:noProof/>
-                <w:webHidden/>
-              </w:rPr>
-              <w:tab/>
-            </w:r>
-            <w:r>
-              <w:rPr>
-                <w:noProof/>
-                <w:webHidden/>
-              </w:rPr>
-              <w:fldChar w:fldCharType="begin"/>
-            </w:r>
-            <w:r>
-              <w:rPr>
-                <w:noProof/>
-                <w:webHidden/>
-              </w:rPr>
-              <w:instrText xml:space="preserve"> PAGEREF _Toc123369298 \h </w:instrText>
-            </w:r>
-            <w:r>
-              <w:rPr>
-                <w:noProof/>
-                <w:webHidden/>
-              </w:rPr>
-            </w:r>
-            <w:r>
-              <w:rPr>
-                <w:noProof/>
-                <w:webHidden/>
-              </w:rPr>
-              <w:fldChar w:fldCharType="separate"/>
-            </w:r>
-            <w:r>
-              <w:rPr>
-                <w:noProof/>
-                <w:webHidden/>
-              </w:rPr>
-              <w:t>7</w:t>
-            </w:r>
-            <w:r>
-              <w:rPr>
-                <w:noProof/>
-                <w:webHidden/>
-              </w:rPr>
-              <w:fldChar w:fldCharType="end"/>
-            </w:r>
-          </w:hyperlink>
-        </w:p>
-        <w:p>
-          <w:pPr>
-            <w:pStyle w:val="TOC2"/>
-            <w:tabs>
-              <w:tab w:val="right" w:leader="dot" w:pos="9350"/>
-            </w:tabs>
-            <w:rPr>
-              <w:rFonts w:eastAsiaTheme="minorEastAsia"/>
-              <w:noProof/>
-              <w:sz w:val="24"/>
-              <w:szCs w:val="24"/>
-            </w:rPr>
-          </w:pPr>
-          <w:hyperlink w:anchor="_Toc123369299" w:history="1">
-            <w:r>
-              <w:rPr>
-                <w:rStyle w:val="Hyperlink"/>
-                <w:noProof/>
-              </w:rPr>
-              <w:t>Plan of Action</w:t>
-            </w:r>
-            <w:r>
-              <w:rPr>
-                <w:noProof/>
-                <w:webHidden/>
-              </w:rPr>
-              <w:tab/>
-            </w:r>
-            <w:r>
-              <w:rPr>
-                <w:noProof/>
-                <w:webHidden/>
-              </w:rPr>
-              <w:fldChar w:fldCharType="begin"/>
-            </w:r>
-            <w:r>
-              <w:rPr>
-                <w:noProof/>
-                <w:webHidden/>
-              </w:rPr>
-              <w:instrText xml:space="preserve"> PAGEREF _Toc123369299 \h </w:instrText>
-            </w:r>
-            <w:r>
-              <w:rPr>
-                <w:noProof/>
-                <w:webHidden/>
-              </w:rPr>
-            </w:r>
-            <w:r>
-              <w:rPr>
-                <w:noProof/>
-                <w:webHidden/>
-              </w:rPr>
-              <w:fldChar w:fldCharType="separate"/>
-            </w:r>
-            <w:r>
-              <w:rPr>
-                <w:noProof/>
-                <w:webHidden/>
-              </w:rPr>
-              <w:t>8</w:t>
-            </w:r>
-            <w:r>
-              <w:rPr>
-                <w:noProof/>
-                <w:webHidden/>
-              </w:rPr>
-              <w:fldChar w:fldCharType="end"/>
-            </w:r>
-          </w:hyperlink>
-        </w:p>
-        <w:p>
-          <w:pPr>
-            <w:pStyle w:val="TOC1"/>
-            <w:tabs>
-              <w:tab w:val="right" w:leader="dot" w:pos="9350"/>
-            </w:tabs>
-            <w:rPr>
-              <w:rFonts w:eastAsiaTheme="minorEastAsia"/>
-              <w:noProof/>
-              <w:sz w:val="24"/>
-              <w:szCs w:val="24"/>
-            </w:rPr>
-          </w:pPr>
-          <w:hyperlink w:anchor="_Toc123369300" w:history="1">
-            <w:r>
-              <w:rPr>
-                <w:rStyle w:val="Hyperlink"/>
-                <w:noProof/>
-              </w:rPr>
-              <w:t>IST 664</w:t>
-            </w:r>
-            <w:r>
-              <w:rPr>
-                <w:noProof/>
-                <w:webHidden/>
-              </w:rPr>
-              <w:tab/>
-            </w:r>
-            <w:r>
-              <w:rPr>
-                <w:noProof/>
-                <w:webHidden/>
-              </w:rPr>
-              <w:fldChar w:fldCharType="begin"/>
-            </w:r>
-            <w:r>
-              <w:rPr>
-                <w:noProof/>
-                <w:webHidden/>
-              </w:rPr>
-              <w:instrText xml:space="preserve"> PAGEREF _Toc123369300 \h </w:instrText>
-            </w:r>
-            <w:r>
-              <w:rPr>
-                <w:noProof/>
-                <w:webHidden/>
-              </w:rPr>
-            </w:r>
-            <w:r>
-              <w:rPr>
-                <w:noProof/>
-                <w:webHidden/>
-              </w:rPr>
-              <w:fldChar w:fldCharType="separate"/>
-            </w:r>
-            <w:r>
-              <w:rPr>
-                <w:noProof/>
-                <w:webHidden/>
-              </w:rPr>
-              <w:t>8</w:t>
-            </w:r>
-            <w:r>
-              <w:rPr>
-                <w:noProof/>
-                <w:webHidden/>
-              </w:rPr>
-              <w:fldChar w:fldCharType="end"/>
-            </w:r>
-          </w:hyperlink>
-        </w:p>
-        <w:p>
-          <w:pPr>
-            <w:pStyle w:val="TOC2"/>
-            <w:tabs>
-              <w:tab w:val="right" w:leader="dot" w:pos="9350"/>
-            </w:tabs>
-            <w:rPr>
-              <w:rFonts w:eastAsiaTheme="minorEastAsia"/>
-              <w:noProof/>
-              <w:sz w:val="24"/>
-              <w:szCs w:val="24"/>
-            </w:rPr>
-          </w:pPr>
-          <w:hyperlink w:anchor="_Toc123369301" w:history="1">
-            <w:r>
-              <w:rPr>
-                <w:rStyle w:val="Hyperlink"/>
-                <w:noProof/>
-              </w:rPr>
-              <w:t>Overview</w:t>
-            </w:r>
-            <w:r>
-              <w:rPr>
-                <w:noProof/>
-                <w:webHidden/>
-              </w:rPr>
-              <w:tab/>
-            </w:r>
-            <w:r>
-              <w:rPr>
-                <w:noProof/>
-                <w:webHidden/>
-              </w:rPr>
-              <w:fldChar w:fldCharType="begin"/>
-            </w:r>
-            <w:r>
-              <w:rPr>
-                <w:noProof/>
-                <w:webHidden/>
-              </w:rPr>
-              <w:instrText xml:space="preserve"> PAGEREF _Toc123369301 \h </w:instrText>
-            </w:r>
-            <w:r>
-              <w:rPr>
-                <w:noProof/>
-                <w:webHidden/>
-              </w:rPr>
-            </w:r>
-            <w:r>
-              <w:rPr>
-                <w:noProof/>
-                <w:webHidden/>
-              </w:rPr>
-              <w:fldChar w:fldCharType="separate"/>
-            </w:r>
-            <w:r>
-              <w:rPr>
-                <w:noProof/>
-                <w:webHidden/>
-              </w:rPr>
-              <w:t>8</w:t>
-            </w:r>
-            <w:r>
-              <w:rPr>
-                <w:noProof/>
-                <w:webHidden/>
-              </w:rPr>
-              <w:fldChar w:fldCharType="end"/>
-            </w:r>
-          </w:hyperlink>
-        </w:p>
-        <w:p>
-          <w:pPr>
-            <w:pStyle w:val="TOC2"/>
-            <w:tabs>
-              <w:tab w:val="right" w:leader="dot" w:pos="9350"/>
-            </w:tabs>
-            <w:rPr>
-              <w:rFonts w:eastAsiaTheme="minorEastAsia"/>
-              <w:noProof/>
-              <w:sz w:val="24"/>
-              <w:szCs w:val="24"/>
-            </w:rPr>
-          </w:pPr>
-          <w:hyperlink w:anchor="_Toc123369302" w:history="1">
-            <w:r>
-              <w:rPr>
-                <w:rStyle w:val="Hyperlink"/>
-                <w:noProof/>
-              </w:rPr>
-              <w:t>Learning Goals</w:t>
-            </w:r>
-            <w:r>
-              <w:rPr>
-                <w:noProof/>
-                <w:webHidden/>
-              </w:rPr>
-              <w:tab/>
-            </w:r>
-            <w:r>
-              <w:rPr>
-                <w:noProof/>
-                <w:webHidden/>
-              </w:rPr>
-              <w:fldChar w:fldCharType="begin"/>
-            </w:r>
-            <w:r>
-              <w:rPr>
-                <w:noProof/>
-                <w:webHidden/>
-              </w:rPr>
-              <w:instrText xml:space="preserve"> PAGEREF _Toc123369302 \h </w:instrText>
-            </w:r>
-            <w:r>
-              <w:rPr>
-                <w:noProof/>
-                <w:webHidden/>
-              </w:rPr>
-            </w:r>
-            <w:r>
-              <w:rPr>
-                <w:noProof/>
-                <w:webHidden/>
-              </w:rPr>
-              <w:fldChar w:fldCharType="separate"/>
-            </w:r>
-            <w:r>
-              <w:rPr>
-                <w:noProof/>
-                <w:webHidden/>
-              </w:rPr>
-              <w:t>8</w:t>
-            </w:r>
-            <w:r>
-              <w:rPr>
-                <w:noProof/>
-                <w:webHidden/>
-              </w:rPr>
-              <w:fldChar w:fldCharType="end"/>
-            </w:r>
-          </w:hyperlink>
-        </w:p>
-        <w:p>
-          <w:pPr>
-            <w:pStyle w:val="TOC3"/>
-            <w:tabs>
-              <w:tab w:val="right" w:leader="dot" w:pos="9350"/>
-            </w:tabs>
-            <w:rPr>
-              <w:rFonts w:eastAsiaTheme="minorEastAsia"/>
-              <w:noProof/>
-              <w:sz w:val="24"/>
-              <w:szCs w:val="24"/>
-            </w:rPr>
-          </w:pPr>
-          <w:hyperlink w:anchor="_Toc123369303" w:history="1">
-            <w:r>
-              <w:rPr>
-                <w:rStyle w:val="Hyperlink"/>
-                <w:noProof/>
-              </w:rPr>
-              <w:t>Data Collection</w:t>
-            </w:r>
-            <w:r>
-              <w:rPr>
-                <w:noProof/>
-                <w:webHidden/>
-              </w:rPr>
-              <w:tab/>
-            </w:r>
-            <w:r>
-              <w:rPr>
-                <w:noProof/>
-                <w:webHidden/>
-              </w:rPr>
-              <w:fldChar w:fldCharType="begin"/>
-            </w:r>
-            <w:r>
-              <w:rPr>
-                <w:noProof/>
-                <w:webHidden/>
-              </w:rPr>
-              <w:instrText xml:space="preserve"> PAGEREF _Toc123369303 \h </w:instrText>
-            </w:r>
-            <w:r>
-              <w:rPr>
-                <w:noProof/>
-                <w:webHidden/>
-              </w:rPr>
-            </w:r>
-            <w:r>
-              <w:rPr>
-                <w:noProof/>
-                <w:webHidden/>
-              </w:rPr>
-              <w:fldChar w:fldCharType="separate"/>
-            </w:r>
-            <w:r>
-              <w:rPr>
-                <w:noProof/>
-                <w:webHidden/>
-              </w:rPr>
-              <w:t>9</w:t>
-            </w:r>
-            <w:r>
-              <w:rPr>
-                <w:noProof/>
-                <w:webHidden/>
-              </w:rPr>
-              <w:fldChar w:fldCharType="end"/>
-            </w:r>
-          </w:hyperlink>
-        </w:p>
-        <w:p>
-          <w:pPr>
-            <w:pStyle w:val="TOC3"/>
-            <w:tabs>
-              <w:tab w:val="right" w:leader="dot" w:pos="9350"/>
-            </w:tabs>
-            <w:rPr>
-              <w:rFonts w:eastAsiaTheme="minorEastAsia"/>
-              <w:noProof/>
-              <w:sz w:val="24"/>
-              <w:szCs w:val="24"/>
-            </w:rPr>
-          </w:pPr>
-          <w:hyperlink w:anchor="_Toc123369304" w:history="1">
-            <w:r>
-              <w:rPr>
-                <w:rStyle w:val="Hyperlink"/>
-                <w:noProof/>
-              </w:rPr>
-              <w:t>Discovered Patterns</w:t>
-            </w:r>
-            <w:r>
-              <w:rPr>
-                <w:noProof/>
-                <w:webHidden/>
-              </w:rPr>
-              <w:tab/>
-            </w:r>
-            <w:r>
-              <w:rPr>
-                <w:noProof/>
-                <w:webHidden/>
-              </w:rPr>
-              <w:fldChar w:fldCharType="begin"/>
-            </w:r>
-            <w:r>
-              <w:rPr>
-                <w:noProof/>
-                <w:webHidden/>
-              </w:rPr>
-              <w:instrText xml:space="preserve"> PAGEREF _Toc123369304 \h </w:instrText>
-            </w:r>
-            <w:r>
-              <w:rPr>
-                <w:noProof/>
-                <w:webHidden/>
-              </w:rPr>
-            </w:r>
-            <w:r>
-              <w:rPr>
-                <w:noProof/>
-                <w:webHidden/>
-              </w:rPr>
-              <w:fldChar w:fldCharType="separate"/>
-            </w:r>
-            <w:r>
-              <w:rPr>
-                <w:noProof/>
-                <w:webHidden/>
-              </w:rPr>
-              <w:t>9</w:t>
-            </w:r>
-            <w:r>
-              <w:rPr>
-                <w:noProof/>
-                <w:webHidden/>
-              </w:rPr>
-              <w:fldChar w:fldCharType="end"/>
-            </w:r>
-          </w:hyperlink>
-        </w:p>
-        <w:p>
-          <w:pPr>
-            <w:pStyle w:val="TOC3"/>
-            <w:tabs>
-              <w:tab w:val="right" w:leader="dot" w:pos="9350"/>
-            </w:tabs>
-            <w:rPr>
-              <w:rFonts w:eastAsiaTheme="minorEastAsia"/>
-              <w:noProof/>
-              <w:sz w:val="24"/>
-              <w:szCs w:val="24"/>
-            </w:rPr>
-          </w:pPr>
-          <w:hyperlink w:anchor="_Toc123369305" w:history="1">
-            <w:r>
-              <w:rPr>
-                <w:rStyle w:val="Hyperlink"/>
-                <w:noProof/>
-              </w:rPr>
-              <w:t>Alternative Strategies based on Data</w:t>
-            </w:r>
-            <w:r>
-              <w:rPr>
-                <w:noProof/>
-                <w:webHidden/>
-              </w:rPr>
-              <w:tab/>
-            </w:r>
-            <w:r>
-              <w:rPr>
-                <w:noProof/>
-                <w:webHidden/>
-              </w:rPr>
-              <w:fldChar w:fldCharType="begin"/>
-            </w:r>
-            <w:r>
-              <w:rPr>
-                <w:noProof/>
-                <w:webHidden/>
-              </w:rPr>
-              <w:instrText xml:space="preserve"> PAGEREF _Toc123369305 \h </w:instrText>
-            </w:r>
-            <w:r>
-              <w:rPr>
-                <w:noProof/>
-                <w:webHidden/>
-              </w:rPr>
-            </w:r>
-            <w:r>
-              <w:rPr>
-                <w:noProof/>
-                <w:webHidden/>
-              </w:rPr>
-              <w:fldChar w:fldCharType="separate"/>
-            </w:r>
-            <w:r>
-              <w:rPr>
-                <w:noProof/>
-                <w:webHidden/>
-              </w:rPr>
-              <w:t>12</w:t>
-            </w:r>
-            <w:r>
-              <w:rPr>
-                <w:noProof/>
-                <w:webHidden/>
-              </w:rPr>
-              <w:fldChar w:fldCharType="end"/>
-            </w:r>
-          </w:hyperlink>
-        </w:p>
-        <w:p>
-          <w:pPr>
-            <w:pStyle w:val="TOC2"/>
-            <w:tabs>
-              <w:tab w:val="right" w:leader="dot" w:pos="9350"/>
-            </w:tabs>
-            <w:rPr>
-              <w:rFonts w:eastAsiaTheme="minorEastAsia"/>
-              <w:noProof/>
-              <w:sz w:val="24"/>
-              <w:szCs w:val="24"/>
-            </w:rPr>
-          </w:pPr>
-          <w:hyperlink w:anchor="_Toc123369306" w:history="1">
-            <w:r>
-              <w:rPr>
-                <w:rStyle w:val="Hyperlink"/>
-                <w:noProof/>
-              </w:rPr>
-              <w:t>Plan of Action</w:t>
-            </w:r>
-            <w:r>
-              <w:rPr>
-                <w:noProof/>
-                <w:webHidden/>
-              </w:rPr>
-              <w:tab/>
-            </w:r>
-            <w:r>
-              <w:rPr>
-                <w:noProof/>
-                <w:webHidden/>
-              </w:rPr>
-              <w:fldChar w:fldCharType="begin"/>
-            </w:r>
-            <w:r>
-              <w:rPr>
-                <w:noProof/>
-                <w:webHidden/>
-              </w:rPr>
-              <w:instrText xml:space="preserve"> PAGEREF _Toc123369306 \h </w:instrText>
-            </w:r>
-            <w:r>
-              <w:rPr>
-                <w:noProof/>
-                <w:webHidden/>
-              </w:rPr>
-            </w:r>
-            <w:r>
-              <w:rPr>
-                <w:noProof/>
-                <w:webHidden/>
-              </w:rPr>
-              <w:fldChar w:fldCharType="separate"/>
-            </w:r>
-            <w:r>
-              <w:rPr>
-                <w:noProof/>
-                <w:webHidden/>
-              </w:rPr>
-              <w:t>13</w:t>
-            </w:r>
-            <w:r>
-              <w:rPr>
-                <w:noProof/>
-                <w:webHidden/>
-              </w:rPr>
-              <w:fldChar w:fldCharType="end"/>
-            </w:r>
-          </w:hyperlink>
-        </w:p>
-        <w:p>
-          <w:pPr>
-            <w:pStyle w:val="TOC1"/>
-            <w:tabs>
-              <w:tab w:val="right" w:leader="dot" w:pos="9350"/>
-            </w:tabs>
-            <w:rPr>
-              <w:rFonts w:eastAsiaTheme="minorEastAsia"/>
-              <w:noProof/>
-              <w:sz w:val="24"/>
-              <w:szCs w:val="24"/>
-            </w:rPr>
-          </w:pPr>
-          <w:hyperlink w:anchor="_Toc123369307" w:history="1">
-            <w:r>
-              <w:rPr>
-                <w:rStyle w:val="Hyperlink"/>
-                <w:noProof/>
-              </w:rPr>
-              <w:t>IST 736</w:t>
-            </w:r>
-            <w:r>
-              <w:rPr>
-                <w:noProof/>
-                <w:webHidden/>
-              </w:rPr>
-              <w:tab/>
-            </w:r>
-            <w:r>
-              <w:rPr>
-                <w:noProof/>
-                <w:webHidden/>
-              </w:rPr>
-              <w:fldChar w:fldCharType="begin"/>
-            </w:r>
-            <w:r>
-              <w:rPr>
-                <w:noProof/>
-                <w:webHidden/>
-              </w:rPr>
-              <w:instrText xml:space="preserve"> PAGEREF _Toc123369307 \h </w:instrText>
-            </w:r>
-            <w:r>
-              <w:rPr>
-                <w:noProof/>
-                <w:webHidden/>
-              </w:rPr>
-            </w:r>
-            <w:r>
-              <w:rPr>
-                <w:noProof/>
-                <w:webHidden/>
-              </w:rPr>
-              <w:fldChar w:fldCharType="separate"/>
-            </w:r>
-            <w:r>
-              <w:rPr>
-                <w:noProof/>
-                <w:webHidden/>
-              </w:rPr>
-              <w:t>13</w:t>
-            </w:r>
-            <w:r>
-              <w:rPr>
-                <w:noProof/>
-                <w:webHidden/>
-              </w:rPr>
-              <w:fldChar w:fldCharType="end"/>
-            </w:r>
-          </w:hyperlink>
-        </w:p>
-        <w:p>
-          <w:pPr>
-            <w:pStyle w:val="TOC2"/>
-            <w:tabs>
-              <w:tab w:val="right" w:leader="dot" w:pos="9350"/>
-            </w:tabs>
-            <w:rPr>
-              <w:rFonts w:eastAsiaTheme="minorEastAsia"/>
-              <w:noProof/>
-              <w:sz w:val="24"/>
-              <w:szCs w:val="24"/>
-            </w:rPr>
-          </w:pPr>
-          <w:hyperlink w:anchor="_Toc123369308" w:history="1">
-            <w:r>
-              <w:rPr>
-                <w:rStyle w:val="Hyperlink"/>
-                <w:noProof/>
-              </w:rPr>
-              <w:t>Overview</w:t>
-            </w:r>
-            <w:r>
-              <w:rPr>
-                <w:noProof/>
-                <w:webHidden/>
-              </w:rPr>
-              <w:tab/>
-            </w:r>
-            <w:r>
-              <w:rPr>
-                <w:noProof/>
-                <w:webHidden/>
-              </w:rPr>
-              <w:fldChar w:fldCharType="begin"/>
-            </w:r>
-            <w:r>
-              <w:rPr>
-                <w:noProof/>
-                <w:webHidden/>
-              </w:rPr>
-              <w:instrText xml:space="preserve"> PAGEREF _Toc123369308 \h </w:instrText>
-            </w:r>
-            <w:r>
-              <w:rPr>
-                <w:noProof/>
-                <w:webHidden/>
-              </w:rPr>
-            </w:r>
-            <w:r>
-              <w:rPr>
-                <w:noProof/>
-                <w:webHidden/>
-              </w:rPr>
-              <w:fldChar w:fldCharType="separate"/>
-            </w:r>
-            <w:r>
-              <w:rPr>
-                <w:noProof/>
-                <w:webHidden/>
-              </w:rPr>
-              <w:t>13</w:t>
-            </w:r>
-            <w:r>
-              <w:rPr>
-                <w:noProof/>
-                <w:webHidden/>
-              </w:rPr>
-              <w:fldChar w:fldCharType="end"/>
-            </w:r>
-          </w:hyperlink>
-        </w:p>
-        <w:p>
-          <w:pPr>
-            <w:pStyle w:val="TOC2"/>
-            <w:tabs>
-              <w:tab w:val="right" w:leader="dot" w:pos="9350"/>
-            </w:tabs>
-            <w:rPr>
-              <w:rFonts w:eastAsiaTheme="minorEastAsia"/>
-              <w:noProof/>
-              <w:sz w:val="24"/>
-              <w:szCs w:val="24"/>
-            </w:rPr>
-          </w:pPr>
-          <w:hyperlink w:anchor="_Toc123369309" w:history="1">
-            <w:r>
-              <w:rPr>
-                <w:rStyle w:val="Hyperlink"/>
-                <w:noProof/>
-              </w:rPr>
-              <w:t>Learning Goals</w:t>
-            </w:r>
-            <w:r>
-              <w:rPr>
-                <w:noProof/>
-                <w:webHidden/>
-              </w:rPr>
-              <w:tab/>
-            </w:r>
-            <w:r>
-              <w:rPr>
-                <w:noProof/>
-                <w:webHidden/>
-              </w:rPr>
-              <w:fldChar w:fldCharType="begin"/>
-            </w:r>
-            <w:r>
-              <w:rPr>
-                <w:noProof/>
-                <w:webHidden/>
-              </w:rPr>
-              <w:instrText xml:space="preserve"> PAGEREF _Toc123369309 \h </w:instrText>
-            </w:r>
-            <w:r>
-              <w:rPr>
-                <w:noProof/>
-                <w:webHidden/>
-              </w:rPr>
-            </w:r>
-            <w:r>
-              <w:rPr>
-                <w:noProof/>
-                <w:webHidden/>
-              </w:rPr>
-              <w:fldChar w:fldCharType="separate"/>
-            </w:r>
-            <w:r>
-              <w:rPr>
-                <w:noProof/>
-                <w:webHidden/>
-              </w:rPr>
-              <w:t>14</w:t>
-            </w:r>
-            <w:r>
-              <w:rPr>
-                <w:noProof/>
-                <w:webHidden/>
-              </w:rPr>
-              <w:fldChar w:fldCharType="end"/>
-            </w:r>
-          </w:hyperlink>
-        </w:p>
-        <w:p>
-          <w:pPr>
-            <w:pStyle w:val="TOC3"/>
-            <w:tabs>
-              <w:tab w:val="right" w:leader="dot" w:pos="9350"/>
-            </w:tabs>
-            <w:rPr>
-              <w:rFonts w:eastAsiaTheme="minorEastAsia"/>
-              <w:noProof/>
-              <w:sz w:val="24"/>
-              <w:szCs w:val="24"/>
-            </w:rPr>
-          </w:pPr>
-          <w:hyperlink w:anchor="_Toc123369310" w:history="1">
-            <w:r>
-              <w:rPr>
-                <w:rStyle w:val="Hyperlink"/>
-                <w:noProof/>
-              </w:rPr>
-              <w:t>Data Collection</w:t>
-            </w:r>
-            <w:r>
-              <w:rPr>
-                <w:noProof/>
-                <w:webHidden/>
-              </w:rPr>
-              <w:tab/>
-            </w:r>
-            <w:r>
-              <w:rPr>
-                <w:noProof/>
-                <w:webHidden/>
-              </w:rPr>
-              <w:fldChar w:fldCharType="begin"/>
-            </w:r>
-            <w:r>
-              <w:rPr>
-                <w:noProof/>
-                <w:webHidden/>
-              </w:rPr>
-              <w:instrText xml:space="preserve"> PAGEREF _Toc123369310 \h </w:instrText>
-            </w:r>
-            <w:r>
-              <w:rPr>
-                <w:noProof/>
-                <w:webHidden/>
-              </w:rPr>
-            </w:r>
-            <w:r>
-              <w:rPr>
-                <w:noProof/>
-                <w:webHidden/>
-              </w:rPr>
-              <w:fldChar w:fldCharType="separate"/>
-            </w:r>
-            <w:r>
-              <w:rPr>
-                <w:noProof/>
-                <w:webHidden/>
-              </w:rPr>
-              <w:t>14</w:t>
-            </w:r>
-            <w:r>
-              <w:rPr>
-                <w:noProof/>
-                <w:webHidden/>
-              </w:rPr>
-              <w:fldChar w:fldCharType="end"/>
-            </w:r>
-          </w:hyperlink>
-        </w:p>
-        <w:p>
-          <w:pPr>
-            <w:pStyle w:val="TOC3"/>
-            <w:tabs>
-              <w:tab w:val="right" w:leader="dot" w:pos="9350"/>
-            </w:tabs>
-            <w:rPr>
-              <w:rFonts w:eastAsiaTheme="minorEastAsia"/>
-              <w:noProof/>
-              <w:sz w:val="24"/>
-              <w:szCs w:val="24"/>
-            </w:rPr>
-          </w:pPr>
-          <w:hyperlink w:anchor="_Toc123369311" w:history="1">
-            <w:r>
-              <w:rPr>
-                <w:rStyle w:val="Hyperlink"/>
-                <w:noProof/>
-              </w:rPr>
-              <w:t>Discovered Patterns</w:t>
-            </w:r>
-            <w:r>
-              <w:rPr>
-                <w:noProof/>
-                <w:webHidden/>
-              </w:rPr>
-              <w:tab/>
-            </w:r>
-            <w:r>
-              <w:rPr>
-                <w:noProof/>
-                <w:webHidden/>
-              </w:rPr>
-              <w:fldChar w:fldCharType="begin"/>
-            </w:r>
-            <w:r>
-              <w:rPr>
-                <w:noProof/>
-                <w:webHidden/>
-              </w:rPr>
-              <w:instrText xml:space="preserve"> PAGEREF _Toc123369311 \h </w:instrText>
-            </w:r>
-            <w:r>
-              <w:rPr>
-                <w:noProof/>
-                <w:webHidden/>
-              </w:rPr>
-            </w:r>
-            <w:r>
-              <w:rPr>
-                <w:noProof/>
-                <w:webHidden/>
-              </w:rPr>
-              <w:fldChar w:fldCharType="separate"/>
-            </w:r>
-            <w:r>
-              <w:rPr>
-                <w:noProof/>
-                <w:webHidden/>
-              </w:rPr>
-              <w:t>15</w:t>
-            </w:r>
-            <w:r>
-              <w:rPr>
-                <w:noProof/>
-                <w:webHidden/>
-              </w:rPr>
-              <w:fldChar w:fldCharType="end"/>
-            </w:r>
-          </w:hyperlink>
-        </w:p>
-        <w:p>
-          <w:pPr>
-            <w:pStyle w:val="TOC3"/>
-            <w:tabs>
-              <w:tab w:val="right" w:leader="dot" w:pos="9350"/>
-            </w:tabs>
-            <w:rPr>
-              <w:rFonts w:eastAsiaTheme="minorEastAsia"/>
-              <w:noProof/>
-              <w:sz w:val="24"/>
-              <w:szCs w:val="24"/>
-            </w:rPr>
-          </w:pPr>
-          <w:hyperlink w:anchor="_Toc123369312" w:history="1">
-            <w:r>
-              <w:rPr>
-                <w:rStyle w:val="Hyperlink"/>
-                <w:noProof/>
-              </w:rPr>
-              <w:t>Alternative Strategies based on Data</w:t>
-            </w:r>
-            <w:r>
-              <w:rPr>
-                <w:noProof/>
-                <w:webHidden/>
-              </w:rPr>
-              <w:tab/>
-            </w:r>
-            <w:r>
-              <w:rPr>
-                <w:noProof/>
-                <w:webHidden/>
-              </w:rPr>
-              <w:fldChar w:fldCharType="begin"/>
-            </w:r>
-            <w:r>
-              <w:rPr>
-                <w:noProof/>
-                <w:webHidden/>
-              </w:rPr>
-              <w:instrText xml:space="preserve"> PAGEREF _Toc123369312 \h </w:instrText>
-            </w:r>
-            <w:r>
-              <w:rPr>
-                <w:noProof/>
-                <w:webHidden/>
-              </w:rPr>
-            </w:r>
-            <w:r>
-              <w:rPr>
-                <w:noProof/>
-                <w:webHidden/>
-              </w:rPr>
-              <w:fldChar w:fldCharType="separate"/>
-            </w:r>
-            <w:r>
-              <w:rPr>
-                <w:noProof/>
-                <w:webHidden/>
-              </w:rPr>
-              <w:t>21</w:t>
-            </w:r>
-            <w:r>
-              <w:rPr>
-                <w:noProof/>
-                <w:webHidden/>
-              </w:rPr>
-              <w:fldChar w:fldCharType="end"/>
-            </w:r>
-          </w:hyperlink>
-        </w:p>
-        <w:p>
-          <w:pPr>
-            <w:pStyle w:val="TOC2"/>
-            <w:tabs>
-              <w:tab w:val="right" w:leader="dot" w:pos="9350"/>
-            </w:tabs>
-            <w:rPr>
-              <w:rFonts w:eastAsiaTheme="minorEastAsia"/>
-              <w:noProof/>
-              <w:sz w:val="24"/>
-              <w:szCs w:val="24"/>
-            </w:rPr>
-          </w:pPr>
-          <w:hyperlink w:anchor="_Toc123369313" w:history="1">
-            <w:r>
-              <w:rPr>
-                <w:rStyle w:val="Hyperlink"/>
-                <w:noProof/>
-              </w:rPr>
-              <w:t>Plan of Action</w:t>
-            </w:r>
-            <w:r>
-              <w:rPr>
-                <w:noProof/>
-                <w:webHidden/>
-              </w:rPr>
-              <w:tab/>
-            </w:r>
-            <w:r>
-              <w:rPr>
-                <w:noProof/>
-                <w:webHidden/>
-              </w:rPr>
-              <w:fldChar w:fldCharType="begin"/>
-            </w:r>
-            <w:r>
-              <w:rPr>
-                <w:noProof/>
-                <w:webHidden/>
-              </w:rPr>
-              <w:instrText xml:space="preserve"> PAGEREF _Toc123369313 \h </w:instrText>
-            </w:r>
-            <w:r>
-              <w:rPr>
-                <w:noProof/>
-                <w:webHidden/>
-              </w:rPr>
-            </w:r>
-            <w:r>
-              <w:rPr>
-                <w:noProof/>
-                <w:webHidden/>
-              </w:rPr>
-              <w:fldChar w:fldCharType="separate"/>
-            </w:r>
-            <w:r>
-              <w:rPr>
-                <w:noProof/>
-                <w:webHidden/>
-              </w:rPr>
-              <w:t>21</w:t>
-            </w:r>
-            <w:r>
-              <w:rPr>
-                <w:noProof/>
-                <w:webHidden/>
-              </w:rPr>
-              <w:fldChar w:fldCharType="end"/>
-            </w:r>
-          </w:hyperlink>
-        </w:p>
-        <w:p>
-          <w:pPr>
-            <w:pStyle w:val="TOC1"/>
-            <w:tabs>
-              <w:tab w:val="right" w:leader="dot" w:pos="9350"/>
-            </w:tabs>
-            <w:rPr>
-              <w:rFonts w:eastAsiaTheme="minorEastAsia"/>
-              <w:noProof/>
-              <w:sz w:val="24"/>
-              <w:szCs w:val="24"/>
-            </w:rPr>
-          </w:pPr>
-          <w:hyperlink w:anchor="_Toc123369314" w:history="1">
-            <w:r>
-              <w:rPr>
-                <w:rStyle w:val="Hyperlink"/>
-                <w:noProof/>
-              </w:rPr>
-              <w:t>Follow-up Portfolio</w:t>
-            </w:r>
-            <w:r>
-              <w:rPr>
-                <w:noProof/>
-                <w:webHidden/>
-              </w:rPr>
-              <w:tab/>
-            </w:r>
-            <w:r>
-              <w:rPr>
-                <w:noProof/>
-                <w:webHidden/>
-              </w:rPr>
-              <w:fldChar w:fldCharType="begin"/>
-            </w:r>
-            <w:r>
-              <w:rPr>
-                <w:noProof/>
-                <w:webHidden/>
-              </w:rPr>
-              <w:instrText xml:space="preserve"> PAGEREF _Toc123369314 \h </w:instrText>
-            </w:r>
-            <w:r>
-              <w:rPr>
-                <w:noProof/>
-                <w:webHidden/>
-              </w:rPr>
-            </w:r>
-            <w:r>
-              <w:rPr>
-                <w:noProof/>
-                <w:webHidden/>
-              </w:rPr>
-              <w:fldChar w:fldCharType="separate"/>
-            </w:r>
-            <w:r>
-              <w:rPr>
-                <w:noProof/>
-                <w:webHidden/>
-              </w:rPr>
-              <w:t>22</w:t>
-            </w:r>
-            <w:r>
-              <w:rPr>
-                <w:noProof/>
-                <w:webHidden/>
-              </w:rPr>
-              <w:fldChar w:fldCharType="end"/>
-            </w:r>
-          </w:hyperlink>
-        </w:p>
-        <w:p>
           <w:r>
             <w:rPr>
               <w:b/>
@@ -2408,126 +988,691 @@
       <w:pPr>
         <w:pStyle w:val="Heading1"/>
       </w:pPr>
-      <w:bookmarkStart w:id="1" w:name="_Toc123369292"/>
+      <w:bookmarkStart w:id="1" w:name="_Toc127804879"/>
       <w:r>
         <w:lastRenderedPageBreak/>
         <w:t>Introduction</w:t>
       </w:r>
       <w:bookmarkEnd w:id="1"/>
-    </w:p>
-    <w:p>
-      <w:r>
-        <w:t>This paper provides a summary of requirements met for the MS in Applied Data Science.</w:t>
-      </w:r>
-      <w:r>
-        <w:t xml:space="preserve"> A </w:t>
-      </w:r>
-      <w:r>
-        <w:t>collection</w:t>
-      </w:r>
-      <w:r>
-        <w:t xml:space="preserve"> of three projects </w:t>
-      </w:r>
-      <w:r>
-        <w:t>w</w:t>
-      </w:r>
-      <w:r>
-        <w:t>as</w:t>
-      </w:r>
-      <w:r>
-        <w:t xml:space="preserve"> </w:t>
-      </w:r>
-      <w:r>
-        <w:t>chosen</w:t>
-      </w:r>
-      <w:r>
-        <w:t xml:space="preserve"> to help portray th</w:t>
-      </w:r>
-      <w:r>
-        <w:t>e</w:t>
-      </w:r>
-      <w:r>
-        <w:t xml:space="preserve"> </w:t>
-      </w:r>
-      <w:r>
-        <w:t>learning achievements made during the IST program at Syracuse</w:t>
-      </w:r>
-      <w:r>
-        <w:t xml:space="preserve"> University</w:t>
-      </w:r>
-      <w:r>
-        <w:t>.</w:t>
-      </w:r>
-      <w:r>
-        <w:t xml:space="preserve"> Various techniques ranging from data mining, exploratory data analysis</w:t>
-      </w:r>
-      <w:r>
-        <w:t xml:space="preserve"> (EDA)</w:t>
-      </w:r>
-      <w:r>
-        <w:t>, natural language processing</w:t>
-      </w:r>
-      <w:r>
-        <w:t xml:space="preserve"> (NLP)</w:t>
-      </w:r>
-      <w:r>
-        <w:t xml:space="preserve">, </w:t>
-      </w:r>
-      <w:r>
-        <w:t xml:space="preserve">as well as </w:t>
-      </w:r>
-      <w:r>
-        <w:t>predictive and financial modeling</w:t>
-      </w:r>
-      <w:r>
-        <w:t xml:space="preserve"> were performed</w:t>
-      </w:r>
-      <w:r>
-        <w:t>.</w:t>
-      </w:r>
-      <w:r>
-        <w:t xml:space="preserve"> </w:t>
-      </w:r>
-      <w:r>
-        <w:t xml:space="preserve">This </w:t>
-      </w:r>
-      <w:r>
-        <w:t xml:space="preserve">often entailed using </w:t>
-      </w:r>
-      <w:r>
-        <w:t xml:space="preserve">languages such as python, R, Hadoop, </w:t>
-      </w:r>
-      <w:r>
-        <w:t>as well as</w:t>
-      </w:r>
-      <w:r>
-        <w:t xml:space="preserve"> basic systems and cloud engineering.  </w:t>
-      </w:r>
-      <w:r>
-        <w:t>Since each IST course was roughly 10 weeks long, performing a meaningful project was sometimes challenging.</w:t>
-      </w:r>
-      <w:r>
-        <w:t xml:space="preserve"> Nonetheless, each course and respective project provided valuable experience </w:t>
-      </w:r>
-      <w:r>
-        <w:t>in making actionable insight from collected data</w:t>
-      </w:r>
-      <w:r>
-        <w:t>.</w:t>
-      </w:r>
     </w:p>
     <w:p/>
     <w:p>
+      <w:r>
+        <w:t>This paper provides a summary of requirements met for the MS in Applied Data Science.</w:t>
+      </w:r>
+      <w:r>
+        <w:t xml:space="preserve"> A </w:t>
+      </w:r>
+      <w:r>
+        <w:t>collection</w:t>
+      </w:r>
+      <w:r>
+        <w:t xml:space="preserve"> of three projects </w:t>
+      </w:r>
+      <w:r>
+        <w:t>w</w:t>
+      </w:r>
+      <w:r>
+        <w:t>as</w:t>
+      </w:r>
+      <w:r>
+        <w:t xml:space="preserve"> </w:t>
+      </w:r>
+      <w:r>
+        <w:t>chosen</w:t>
+      </w:r>
+      <w:r>
+        <w:t xml:space="preserve"> to help portray th</w:t>
+      </w:r>
+      <w:r>
+        <w:t>e</w:t>
+      </w:r>
+      <w:r>
+        <w:t xml:space="preserve"> </w:t>
+      </w:r>
+      <w:r>
+        <w:t>learning achievements made during the IST program at Syracuse</w:t>
+      </w:r>
+      <w:r>
+        <w:t xml:space="preserve"> University</w:t>
+      </w:r>
+      <w:r>
+        <w:t>.</w:t>
+      </w:r>
+      <w:r>
+        <w:t xml:space="preserve"> Various techniques ranging from data mining, exploratory data analysis</w:t>
+      </w:r>
+      <w:r>
+        <w:t xml:space="preserve"> (EDA)</w:t>
+      </w:r>
+      <w:r>
+        <w:t>, natural language processing</w:t>
+      </w:r>
+      <w:r>
+        <w:t xml:space="preserve"> (NLP)</w:t>
+      </w:r>
+      <w:r>
+        <w:t xml:space="preserve">, </w:t>
+      </w:r>
+      <w:r>
+        <w:t xml:space="preserve">as well as </w:t>
+      </w:r>
+      <w:r>
+        <w:t>predictive and financial modeling</w:t>
+      </w:r>
+      <w:r>
+        <w:t xml:space="preserve"> were performed</w:t>
+      </w:r>
+      <w:r>
+        <w:t>.</w:t>
+      </w:r>
+      <w:r>
+        <w:t xml:space="preserve"> </w:t>
+      </w:r>
+      <w:r>
+        <w:t xml:space="preserve">This </w:t>
+      </w:r>
+      <w:r>
+        <w:t xml:space="preserve">often entailed using </w:t>
+      </w:r>
+      <w:r>
+        <w:t xml:space="preserve">languages such as python, R, </w:t>
+      </w:r>
+      <w:proofErr w:type="spellStart"/>
+      <w:r>
+        <w:t>h</w:t>
+      </w:r>
+      <w:r>
+        <w:t>adoop</w:t>
+      </w:r>
+      <w:proofErr w:type="spellEnd"/>
+      <w:r>
+        <w:t xml:space="preserve">, </w:t>
+      </w:r>
+      <w:r>
+        <w:t>as well as</w:t>
+      </w:r>
+      <w:r>
+        <w:t xml:space="preserve"> basic systems and cloud engineering.  </w:t>
+      </w:r>
+      <w:r>
+        <w:t>Since each IST course was roughly 10 weeks long, performing a meaningful project was sometimes challenging.</w:t>
+      </w:r>
+      <w:r>
+        <w:t xml:space="preserve"> Nonetheless, each course and respective project provided valuable experience </w:t>
+      </w:r>
+      <w:r>
+        <w:t>in making actionable insight from collected data</w:t>
+      </w:r>
+      <w:r>
+        <w:t>.</w:t>
+      </w:r>
+    </w:p>
+    <w:p/>
+    <w:p>
       <w:pPr>
         <w:pStyle w:val="Heading1"/>
       </w:pPr>
-      <w:r>
+      <w:bookmarkStart w:id="2" w:name="_Toc127804880"/>
+      <w:r>
+        <w:t>Capstone Projects</w:t>
+      </w:r>
+      <w:bookmarkEnd w:id="2"/>
+    </w:p>
+    <w:p/>
+    <w:tbl>
+      <w:tblPr>
+        <w:tblStyle w:val="GridTable2-Accent1"/>
+        <w:tblW w:w="0" w:type="auto"/>
+        <w:tblLook w:val="04A0" w:firstRow="1" w:lastRow="0" w:firstColumn="1" w:lastColumn="0" w:noHBand="0" w:noVBand="1"/>
+      </w:tblPr>
+      <w:tblGrid>
+        <w:gridCol w:w="1440"/>
+        <w:gridCol w:w="4410"/>
+        <w:gridCol w:w="3500"/>
+      </w:tblGrid>
+      <w:tr>
+        <w:trPr>
+          <w:cnfStyle w:val="100000000000" w:firstRow="1" w:lastRow="0" w:firstColumn="0" w:lastColumn="0" w:oddVBand="0" w:evenVBand="0" w:oddHBand="0" w:evenHBand="0" w:firstRowFirstColumn="0" w:firstRowLastColumn="0" w:lastRowFirstColumn="0" w:lastRowLastColumn="0"/>
+        </w:trPr>
+        <w:tc>
+          <w:tcPr>
+            <w:cnfStyle w:val="001000000000" w:firstRow="0" w:lastRow="0" w:firstColumn="1" w:lastColumn="0" w:oddVBand="0" w:evenVBand="0" w:oddHBand="0" w:evenHBand="0" w:firstRowFirstColumn="0" w:firstRowLastColumn="0" w:lastRowFirstColumn="0" w:lastRowLastColumn="0"/>
+            <w:tcW w:w="1440" w:type="dxa"/>
+          </w:tcPr>
+          <w:p>
+            <w:r>
+              <w:t>Course</w:t>
+            </w:r>
+          </w:p>
+        </w:tc>
+        <w:tc>
+          <w:tcPr>
+            <w:tcW w:w="4410" w:type="dxa"/>
+          </w:tcPr>
+          <w:p>
+            <w:pPr>
+              <w:cnfStyle w:val="100000000000" w:firstRow="1" w:lastRow="0" w:firstColumn="0" w:lastColumn="0" w:oddVBand="0" w:evenVBand="0" w:oddHBand="0" w:evenHBand="0" w:firstRowFirstColumn="0" w:firstRowLastColumn="0" w:lastRowFirstColumn="0" w:lastRowLastColumn="0"/>
+            </w:pPr>
+            <w:r>
+              <w:t>Capstone Project</w:t>
+            </w:r>
+          </w:p>
+        </w:tc>
+        <w:tc>
+          <w:tcPr>
+            <w:tcW w:w="3500" w:type="dxa"/>
+          </w:tcPr>
+          <w:p>
+            <w:pPr>
+              <w:cnfStyle w:val="100000000000" w:firstRow="1" w:lastRow="0" w:firstColumn="0" w:lastColumn="0" w:oddVBand="0" w:evenVBand="0" w:oddHBand="0" w:evenHBand="0" w:firstRowFirstColumn="0" w:firstRowLastColumn="0" w:lastRowFirstColumn="0" w:lastRowLastColumn="0"/>
+            </w:pPr>
+            <w:r>
+              <w:t>Skills</w:t>
+            </w:r>
+          </w:p>
+        </w:tc>
+      </w:tr>
+      <w:tr>
+        <w:trPr>
+          <w:cnfStyle w:val="000000100000" w:firstRow="0" w:lastRow="0" w:firstColumn="0" w:lastColumn="0" w:oddVBand="0" w:evenVBand="0" w:oddHBand="1" w:evenHBand="0" w:firstRowFirstColumn="0" w:firstRowLastColumn="0" w:lastRowFirstColumn="0" w:lastRowLastColumn="0"/>
+        </w:trPr>
+        <w:tc>
+          <w:tcPr>
+            <w:cnfStyle w:val="001000000000" w:firstRow="0" w:lastRow="0" w:firstColumn="1" w:lastColumn="0" w:oddVBand="0" w:evenVBand="0" w:oddHBand="0" w:evenHBand="0" w:firstRowFirstColumn="0" w:firstRowLastColumn="0" w:lastRowFirstColumn="0" w:lastRowLastColumn="0"/>
+            <w:tcW w:w="1440" w:type="dxa"/>
+          </w:tcPr>
+          <w:p>
+            <w:pPr>
+              <w:rPr>
+                <w:b w:val="0"/>
+                <w:bCs w:val="0"/>
+              </w:rPr>
+            </w:pPr>
+          </w:p>
+          <w:p>
+            <w:pPr>
+              <w:rPr>
+                <w:b w:val="0"/>
+                <w:bCs w:val="0"/>
+              </w:rPr>
+            </w:pPr>
+            <w:r>
+              <w:t>FIN-654</w:t>
+            </w:r>
+          </w:p>
+          <w:p>
+            <w:pPr>
+              <w:rPr>
+                <w:b w:val="0"/>
+                <w:bCs w:val="0"/>
+              </w:rPr>
+            </w:pPr>
+          </w:p>
+          <w:p>
+            <w:r>
+              <w:rPr>
+                <w:b w:val="0"/>
+                <w:bCs w:val="0"/>
+              </w:rPr>
+              <w:t>Financial Analytics</w:t>
+            </w:r>
+          </w:p>
+        </w:tc>
+        <w:tc>
+          <w:tcPr>
+            <w:tcW w:w="4410" w:type="dxa"/>
+          </w:tcPr>
+          <w:p>
+            <w:pPr>
+              <w:cnfStyle w:val="000000100000" w:firstRow="0" w:lastRow="0" w:firstColumn="0" w:lastColumn="0" w:oddVBand="0" w:evenVBand="0" w:oddHBand="1" w:evenHBand="0" w:firstRowFirstColumn="0" w:firstRowLastColumn="0" w:lastRowFirstColumn="0" w:lastRowLastColumn="0"/>
+              <w:rPr>
+                <w:b/>
+                <w:bCs/>
+              </w:rPr>
+            </w:pPr>
+          </w:p>
+          <w:p>
+            <w:pPr>
+              <w:cnfStyle w:val="000000100000" w:firstRow="0" w:lastRow="0" w:firstColumn="0" w:lastColumn="0" w:oddVBand="0" w:evenVBand="0" w:oddHBand="1" w:evenHBand="0" w:firstRowFirstColumn="0" w:firstRowLastColumn="0" w:lastRowFirstColumn="0" w:lastRowLastColumn="0"/>
+              <w:rPr>
+                <w:b/>
+                <w:bCs/>
+              </w:rPr>
+            </w:pPr>
+            <w:r>
+              <w:rPr>
+                <w:b/>
+                <w:bCs/>
+              </w:rPr>
+              <w:t>Portfolio Analysis</w:t>
+            </w:r>
+          </w:p>
+          <w:p>
+            <w:pPr>
+              <w:cnfStyle w:val="000000100000" w:firstRow="0" w:lastRow="0" w:firstColumn="0" w:lastColumn="0" w:oddVBand="0" w:evenVBand="0" w:oddHBand="1" w:evenHBand="0" w:firstRowFirstColumn="0" w:firstRowLastColumn="0" w:lastRowFirstColumn="0" w:lastRowLastColumn="0"/>
+              <w:rPr>
+                <w:b/>
+                <w:bCs/>
+              </w:rPr>
+            </w:pPr>
+          </w:p>
+          <w:p>
+            <w:pPr>
+              <w:cnfStyle w:val="000000100000" w:firstRow="0" w:lastRow="0" w:firstColumn="0" w:lastColumn="0" w:oddVBand="0" w:evenVBand="0" w:oddHBand="1" w:evenHBand="0" w:firstRowFirstColumn="0" w:firstRowLastColumn="0" w:lastRowFirstColumn="0" w:lastRowLastColumn="0"/>
+            </w:pPr>
+            <w:r>
+              <w:t>C</w:t>
+            </w:r>
+            <w:r>
+              <w:t xml:space="preserve">hosen stock tickers were analyzed to determine optimal portfolio allocation, </w:t>
+            </w:r>
+            <w:r>
+              <w:t>using financial and time series modeling</w:t>
+            </w:r>
+          </w:p>
+          <w:p>
+            <w:pPr>
+              <w:cnfStyle w:val="000000100000" w:firstRow="0" w:lastRow="0" w:firstColumn="0" w:lastColumn="0" w:oddVBand="0" w:evenVBand="0" w:oddHBand="1" w:evenHBand="0" w:firstRowFirstColumn="0" w:firstRowLastColumn="0" w:lastRowFirstColumn="0" w:lastRowLastColumn="0"/>
+            </w:pPr>
+          </w:p>
+        </w:tc>
+        <w:tc>
+          <w:tcPr>
+            <w:tcW w:w="3500" w:type="dxa"/>
+          </w:tcPr>
+          <w:p>
+            <w:pPr>
+              <w:cnfStyle w:val="000000100000" w:firstRow="0" w:lastRow="0" w:firstColumn="0" w:lastColumn="0" w:oddVBand="0" w:evenVBand="0" w:oddHBand="1" w:evenHBand="0" w:firstRowFirstColumn="0" w:firstRowLastColumn="0" w:lastRowFirstColumn="0" w:lastRowLastColumn="0"/>
+            </w:pPr>
+          </w:p>
+          <w:p>
+            <w:pPr>
+              <w:cnfStyle w:val="000000100000" w:firstRow="0" w:lastRow="0" w:firstColumn="0" w:lastColumn="0" w:oddVBand="0" w:evenVBand="0" w:oddHBand="1" w:evenHBand="0" w:firstRowFirstColumn="0" w:firstRowLastColumn="0" w:lastRowFirstColumn="0" w:lastRowLastColumn="0"/>
+            </w:pPr>
+          </w:p>
+          <w:p>
+            <w:pPr>
+              <w:cnfStyle w:val="000000100000" w:firstRow="0" w:lastRow="0" w:firstColumn="0" w:lastColumn="0" w:oddVBand="0" w:evenVBand="0" w:oddHBand="1" w:evenHBand="0" w:firstRowFirstColumn="0" w:firstRowLastColumn="0" w:lastRowFirstColumn="0" w:lastRowLastColumn="0"/>
+            </w:pPr>
+          </w:p>
+          <w:p>
+            <w:pPr>
+              <w:cnfStyle w:val="000000100000" w:firstRow="0" w:lastRow="0" w:firstColumn="0" w:lastColumn="0" w:oddVBand="0" w:evenVBand="0" w:oddHBand="1" w:evenHBand="0" w:firstRowFirstColumn="0" w:firstRowLastColumn="0" w:lastRowFirstColumn="0" w:lastRowLastColumn="0"/>
+            </w:pPr>
+            <w:r>
+              <w:t>Python, R, time series analysis, financial analysis, Shiny Dashboard</w:t>
+            </w:r>
+          </w:p>
+        </w:tc>
+      </w:tr>
+      <w:tr>
+        <w:tc>
+          <w:tcPr>
+            <w:cnfStyle w:val="001000000000" w:firstRow="0" w:lastRow="0" w:firstColumn="1" w:lastColumn="0" w:oddVBand="0" w:evenVBand="0" w:oddHBand="0" w:evenHBand="0" w:firstRowFirstColumn="0" w:firstRowLastColumn="0" w:lastRowFirstColumn="0" w:lastRowLastColumn="0"/>
+            <w:tcW w:w="1440" w:type="dxa"/>
+          </w:tcPr>
+          <w:p>
+            <w:pPr>
+              <w:rPr>
+                <w:b w:val="0"/>
+                <w:bCs w:val="0"/>
+              </w:rPr>
+            </w:pPr>
+          </w:p>
+          <w:p>
+            <w:pPr>
+              <w:rPr>
+                <w:b w:val="0"/>
+                <w:bCs w:val="0"/>
+              </w:rPr>
+            </w:pPr>
+            <w:r>
+              <w:t>IST-664</w:t>
+            </w:r>
+          </w:p>
+          <w:p/>
+          <w:p>
+            <w:pPr>
+              <w:rPr>
+                <w:b w:val="0"/>
+                <w:bCs w:val="0"/>
+              </w:rPr>
+            </w:pPr>
+            <w:r>
+              <w:rPr>
+                <w:b w:val="0"/>
+                <w:bCs w:val="0"/>
+              </w:rPr>
+              <w:t>Natural Language Processing</w:t>
+            </w:r>
+          </w:p>
+          <w:p/>
+        </w:tc>
+        <w:tc>
+          <w:tcPr>
+            <w:tcW w:w="4410" w:type="dxa"/>
+          </w:tcPr>
+          <w:p>
+            <w:pPr>
+              <w:cnfStyle w:val="000000000000" w:firstRow="0" w:lastRow="0" w:firstColumn="0" w:lastColumn="0" w:oddVBand="0" w:evenVBand="0" w:oddHBand="0" w:evenHBand="0" w:firstRowFirstColumn="0" w:firstRowLastColumn="0" w:lastRowFirstColumn="0" w:lastRowLastColumn="0"/>
+            </w:pPr>
+          </w:p>
+          <w:p>
+            <w:pPr>
+              <w:cnfStyle w:val="000000000000" w:firstRow="0" w:lastRow="0" w:firstColumn="0" w:lastColumn="0" w:oddVBand="0" w:evenVBand="0" w:oddHBand="0" w:evenHBand="0" w:firstRowFirstColumn="0" w:firstRowLastColumn="0" w:lastRowFirstColumn="0" w:lastRowLastColumn="0"/>
+              <w:rPr>
+                <w:b/>
+                <w:bCs/>
+              </w:rPr>
+            </w:pPr>
+            <w:r>
+              <w:rPr>
+                <w:b/>
+                <w:bCs/>
+              </w:rPr>
+              <w:t>Chatbot</w:t>
+            </w:r>
+          </w:p>
+          <w:p>
+            <w:pPr>
+              <w:cnfStyle w:val="000000000000" w:firstRow="0" w:lastRow="0" w:firstColumn="0" w:lastColumn="0" w:oddVBand="0" w:evenVBand="0" w:oddHBand="0" w:evenHBand="0" w:firstRowFirstColumn="0" w:firstRowLastColumn="0" w:lastRowFirstColumn="0" w:lastRowLastColumn="0"/>
+            </w:pPr>
+          </w:p>
+          <w:p>
+            <w:pPr>
+              <w:cnfStyle w:val="000000000000" w:firstRow="0" w:lastRow="0" w:firstColumn="0" w:lastColumn="0" w:oddVBand="0" w:evenVBand="0" w:oddHBand="0" w:evenHBand="0" w:firstRowFirstColumn="0" w:firstRowLastColumn="0" w:lastRowFirstColumn="0" w:lastRowLastColumn="0"/>
+            </w:pPr>
+            <w:r>
+              <w:t>EDA was initial</w:t>
+            </w:r>
+            <w:r>
+              <w:t>ly</w:t>
+            </w:r>
+            <w:r>
+              <w:t xml:space="preserve"> performed to study the data distribution.</w:t>
+            </w:r>
+            <w:r>
+              <w:t xml:space="preserve"> </w:t>
+            </w:r>
+            <w:r>
+              <w:t>A trained classifier was ensembled with an LSTM/NMT model</w:t>
+            </w:r>
+            <w:r>
+              <w:t xml:space="preserve"> to producer the overall chatbot experience</w:t>
+            </w:r>
+          </w:p>
+          <w:p>
+            <w:pPr>
+              <w:cnfStyle w:val="000000000000" w:firstRow="0" w:lastRow="0" w:firstColumn="0" w:lastColumn="0" w:oddVBand="0" w:evenVBand="0" w:oddHBand="0" w:evenHBand="0" w:firstRowFirstColumn="0" w:firstRowLastColumn="0" w:lastRowFirstColumn="0" w:lastRowLastColumn="0"/>
+            </w:pPr>
+          </w:p>
+        </w:tc>
+        <w:tc>
+          <w:tcPr>
+            <w:tcW w:w="3500" w:type="dxa"/>
+          </w:tcPr>
+          <w:p>
+            <w:pPr>
+              <w:cnfStyle w:val="000000000000" w:firstRow="0" w:lastRow="0" w:firstColumn="0" w:lastColumn="0" w:oddVBand="0" w:evenVBand="0" w:oddHBand="0" w:evenHBand="0" w:firstRowFirstColumn="0" w:firstRowLastColumn="0" w:lastRowFirstColumn="0" w:lastRowLastColumn="0"/>
+            </w:pPr>
+          </w:p>
+          <w:p>
+            <w:pPr>
+              <w:cnfStyle w:val="000000000000" w:firstRow="0" w:lastRow="0" w:firstColumn="0" w:lastColumn="0" w:oddVBand="0" w:evenVBand="0" w:oddHBand="0" w:evenHBand="0" w:firstRowFirstColumn="0" w:firstRowLastColumn="0" w:lastRowFirstColumn="0" w:lastRowLastColumn="0"/>
+            </w:pPr>
+            <w:r>
+              <w:t xml:space="preserve">Python, MongoDB / Hadoop, </w:t>
+            </w:r>
+            <w:proofErr w:type="spellStart"/>
+            <w:r>
+              <w:t>Jupyter</w:t>
+            </w:r>
+            <w:proofErr w:type="spellEnd"/>
+            <w:r>
+              <w:t xml:space="preserve"> Notebook, </w:t>
+            </w:r>
+            <w:r>
+              <w:t>Time series analysis,</w:t>
+            </w:r>
+            <w:r>
+              <w:t xml:space="preserve"> </w:t>
+            </w:r>
+            <w:r>
+              <w:t>Classification analysis</w:t>
+            </w:r>
+            <w:r>
+              <w:t xml:space="preserve">, </w:t>
+            </w:r>
+            <w:r>
+              <w:t>N</w:t>
+            </w:r>
+            <w:r>
+              <w:t>atural language processing</w:t>
+            </w:r>
+            <w:r>
+              <w:t>, Confusion Matrix, Statistical Significance</w:t>
+            </w:r>
+          </w:p>
+          <w:p>
+            <w:pPr>
+              <w:cnfStyle w:val="000000000000" w:firstRow="0" w:lastRow="0" w:firstColumn="0" w:lastColumn="0" w:oddVBand="0" w:evenVBand="0" w:oddHBand="0" w:evenHBand="0" w:firstRowFirstColumn="0" w:firstRowLastColumn="0" w:lastRowFirstColumn="0" w:lastRowLastColumn="0"/>
+            </w:pPr>
+          </w:p>
+        </w:tc>
+      </w:tr>
+      <w:tr>
+        <w:trPr>
+          <w:cnfStyle w:val="000000100000" w:firstRow="0" w:lastRow="0" w:firstColumn="0" w:lastColumn="0" w:oddVBand="0" w:evenVBand="0" w:oddHBand="1" w:evenHBand="0" w:firstRowFirstColumn="0" w:firstRowLastColumn="0" w:lastRowFirstColumn="0" w:lastRowLastColumn="0"/>
+        </w:trPr>
+        <w:tc>
+          <w:tcPr>
+            <w:cnfStyle w:val="001000000000" w:firstRow="0" w:lastRow="0" w:firstColumn="1" w:lastColumn="0" w:oddVBand="0" w:evenVBand="0" w:oddHBand="0" w:evenHBand="0" w:firstRowFirstColumn="0" w:firstRowLastColumn="0" w:lastRowFirstColumn="0" w:lastRowLastColumn="0"/>
+            <w:tcW w:w="1440" w:type="dxa"/>
+          </w:tcPr>
+          <w:p>
+            <w:pPr>
+              <w:rPr>
+                <w:b w:val="0"/>
+                <w:bCs w:val="0"/>
+              </w:rPr>
+            </w:pPr>
+          </w:p>
+          <w:p>
+            <w:pPr>
+              <w:rPr>
+                <w:b w:val="0"/>
+                <w:bCs w:val="0"/>
+              </w:rPr>
+            </w:pPr>
+            <w:r>
+              <w:t>IST-736</w:t>
+            </w:r>
+          </w:p>
+          <w:p/>
+          <w:p>
+            <w:r>
+              <w:rPr>
+                <w:b w:val="0"/>
+                <w:bCs w:val="0"/>
+              </w:rPr>
+              <w:t>Text Mining</w:t>
+            </w:r>
+          </w:p>
+          <w:p>
+            <w:pPr>
+              <w:rPr>
+                <w:b w:val="0"/>
+                <w:bCs w:val="0"/>
+              </w:rPr>
+            </w:pPr>
+          </w:p>
+        </w:tc>
+        <w:tc>
+          <w:tcPr>
+            <w:tcW w:w="4410" w:type="dxa"/>
+          </w:tcPr>
+          <w:p>
+            <w:pPr>
+              <w:cnfStyle w:val="000000100000" w:firstRow="0" w:lastRow="0" w:firstColumn="0" w:lastColumn="0" w:oddVBand="0" w:evenVBand="0" w:oddHBand="1" w:evenHBand="0" w:firstRowFirstColumn="0" w:firstRowLastColumn="0" w:lastRowFirstColumn="0" w:lastRowLastColumn="0"/>
+            </w:pPr>
+          </w:p>
+          <w:p>
+            <w:pPr>
+              <w:cnfStyle w:val="000000100000" w:firstRow="0" w:lastRow="0" w:firstColumn="0" w:lastColumn="0" w:oddVBand="0" w:evenVBand="0" w:oddHBand="1" w:evenHBand="0" w:firstRowFirstColumn="0" w:firstRowLastColumn="0" w:lastRowFirstColumn="0" w:lastRowLastColumn="0"/>
+              <w:rPr>
+                <w:b/>
+                <w:bCs/>
+              </w:rPr>
+            </w:pPr>
+            <w:r>
+              <w:rPr>
+                <w:b/>
+                <w:bCs/>
+              </w:rPr>
+              <w:t>Stock Market Sentiment Analysis</w:t>
+            </w:r>
+          </w:p>
+          <w:p>
+            <w:pPr>
+              <w:cnfStyle w:val="000000100000" w:firstRow="0" w:lastRow="0" w:firstColumn="0" w:lastColumn="0" w:oddVBand="0" w:evenVBand="0" w:oddHBand="1" w:evenHBand="0" w:firstRowFirstColumn="0" w:firstRowLastColumn="0" w:lastRowFirstColumn="0" w:lastRowLastColumn="0"/>
+            </w:pPr>
+          </w:p>
+          <w:p>
+            <w:pPr>
+              <w:cnfStyle w:val="000000100000" w:firstRow="0" w:lastRow="0" w:firstColumn="0" w:lastColumn="0" w:oddVBand="0" w:evenVBand="0" w:oddHBand="1" w:evenHBand="0" w:firstRowFirstColumn="0" w:firstRowLastColumn="0" w:lastRowFirstColumn="0" w:lastRowLastColumn="0"/>
+            </w:pPr>
+            <w:r>
+              <w:t xml:space="preserve">An attempt was made to determine whether sentiment </w:t>
+            </w:r>
+            <w:r>
+              <w:t>from financial analyst</w:t>
+            </w:r>
+            <w:r>
+              <w:t>s</w:t>
+            </w:r>
+            <w:r>
+              <w:t xml:space="preserve"> </w:t>
+            </w:r>
+            <w:r>
+              <w:t>can predict the stock market.</w:t>
+            </w:r>
+            <w:r>
+              <w:t xml:space="preserve"> Topic modeling was performed to determine most relevant stock tickers. Sentiment analysis was performed on the same financial analyst </w:t>
+            </w:r>
+            <w:r>
+              <w:t xml:space="preserve">tweets </w:t>
+            </w:r>
+            <w:r>
+              <w:t xml:space="preserve">and were coupled with corresponding stock ticker </w:t>
+            </w:r>
+            <w:r>
+              <w:t>price</w:t>
+            </w:r>
+            <w:r>
+              <w:t xml:space="preserve"> using granger analysis to determine whether sentiment could predict stock price</w:t>
+            </w:r>
+          </w:p>
+          <w:p>
+            <w:pPr>
+              <w:cnfStyle w:val="000000100000" w:firstRow="0" w:lastRow="0" w:firstColumn="0" w:lastColumn="0" w:oddVBand="0" w:evenVBand="0" w:oddHBand="1" w:evenHBand="0" w:firstRowFirstColumn="0" w:firstRowLastColumn="0" w:lastRowFirstColumn="0" w:lastRowLastColumn="0"/>
+            </w:pPr>
+          </w:p>
+        </w:tc>
+        <w:tc>
+          <w:tcPr>
+            <w:tcW w:w="3500" w:type="dxa"/>
+          </w:tcPr>
+          <w:p>
+            <w:pPr>
+              <w:cnfStyle w:val="000000100000" w:firstRow="0" w:lastRow="0" w:firstColumn="0" w:lastColumn="0" w:oddVBand="0" w:evenVBand="0" w:oddHBand="1" w:evenHBand="0" w:firstRowFirstColumn="0" w:firstRowLastColumn="0" w:lastRowFirstColumn="0" w:lastRowLastColumn="0"/>
+            </w:pPr>
+          </w:p>
+          <w:p>
+            <w:pPr>
+              <w:cnfStyle w:val="000000100000" w:firstRow="0" w:lastRow="0" w:firstColumn="0" w:lastColumn="0" w:oddVBand="0" w:evenVBand="0" w:oddHBand="1" w:evenHBand="0" w:firstRowFirstColumn="0" w:firstRowLastColumn="0" w:lastRowFirstColumn="0" w:lastRowLastColumn="0"/>
+            </w:pPr>
+          </w:p>
+          <w:p>
+            <w:pPr>
+              <w:cnfStyle w:val="000000100000" w:firstRow="0" w:lastRow="0" w:firstColumn="0" w:lastColumn="0" w:oddVBand="0" w:evenVBand="0" w:oddHBand="1" w:evenHBand="0" w:firstRowFirstColumn="0" w:firstRowLastColumn="0" w:lastRowFirstColumn="0" w:lastRowLastColumn="0"/>
+            </w:pPr>
+          </w:p>
+          <w:p>
+            <w:pPr>
+              <w:cnfStyle w:val="000000100000" w:firstRow="0" w:lastRow="0" w:firstColumn="0" w:lastColumn="0" w:oddVBand="0" w:evenVBand="0" w:oddHBand="1" w:evenHBand="0" w:firstRowFirstColumn="0" w:firstRowLastColumn="0" w:lastRowFirstColumn="0" w:lastRowLastColumn="0"/>
+            </w:pPr>
+          </w:p>
+          <w:p>
+            <w:pPr>
+              <w:cnfStyle w:val="000000100000" w:firstRow="0" w:lastRow="0" w:firstColumn="0" w:lastColumn="0" w:oddVBand="0" w:evenVBand="0" w:oddHBand="1" w:evenHBand="0" w:firstRowFirstColumn="0" w:firstRowLastColumn="0" w:lastRowFirstColumn="0" w:lastRowLastColumn="0"/>
+            </w:pPr>
+            <w:r>
+              <w:t xml:space="preserve">Topic modeling, </w:t>
+            </w:r>
+            <w:r>
+              <w:t>S</w:t>
+            </w:r>
+            <w:r>
+              <w:t xml:space="preserve">entiment analysis, </w:t>
+            </w:r>
+            <w:r>
+              <w:t>Time series analysis</w:t>
+            </w:r>
+            <w:r>
+              <w:t>, classification analysis,</w:t>
+            </w:r>
+            <w:r>
+              <w:t xml:space="preserve"> signal analysis</w:t>
+            </w:r>
+            <w:r>
+              <w:t>,</w:t>
+            </w:r>
+            <w:r>
+              <w:t xml:space="preserve"> </w:t>
+            </w:r>
+            <w:r>
+              <w:t>Data mining</w:t>
+            </w:r>
+            <w:r>
+              <w:t>, AWS</w:t>
+            </w:r>
+            <w:r>
+              <w:t xml:space="preserve">, </w:t>
+            </w:r>
+            <w:proofErr w:type="spellStart"/>
+            <w:r>
+              <w:t>Jupyter</w:t>
+            </w:r>
+            <w:proofErr w:type="spellEnd"/>
+            <w:r>
+              <w:t xml:space="preserve"> Notebook</w:t>
+            </w:r>
+          </w:p>
+          <w:p>
+            <w:pPr>
+              <w:cnfStyle w:val="000000100000" w:firstRow="0" w:lastRow="0" w:firstColumn="0" w:lastColumn="0" w:oddVBand="0" w:evenVBand="0" w:oddHBand="1" w:evenHBand="0" w:firstRowFirstColumn="0" w:firstRowLastColumn="0" w:lastRowFirstColumn="0" w:lastRowLastColumn="0"/>
+            </w:pPr>
+          </w:p>
+        </w:tc>
+      </w:tr>
+    </w:tbl>
+    <w:p/>
+    <w:p>
+      <w:pPr>
+        <w:pStyle w:val="Heading1"/>
+      </w:pPr>
+      <w:bookmarkStart w:id="3" w:name="_Toc127804881"/>
+      <w:r>
+        <w:lastRenderedPageBreak/>
         <w:t>Conclusion &amp; Follow-up</w:t>
       </w:r>
       <w:r>
         <w:t xml:space="preserve"> Interests</w:t>
       </w:r>
+      <w:bookmarkEnd w:id="3"/>
     </w:p>
+    <w:p/>
     <w:p>
       <w:r>
         <w:t xml:space="preserve">As discussed </w:t>
@@ -2542,7 +1687,15 @@
         <w:t>-</w:t>
       </w:r>
       <w:r>
-        <w:t>664 involved an attempt to create a chatbot through numerous ensembled machine learning (ML) modeling on a personal laptop. While some parts were functional, the overall endeavor was greatly restricted by compute resources. On comparison, recent release of ChatGPT reportedly costs $100,000 a day to run</w:t>
+        <w:t xml:space="preserve">664 involved an attempt to create a chatbot through numerous ensembled machine learning (ML) modeling on a personal laptop. While some parts were functional, the overall endeavor was greatly restricted by compute resources. On comparison, recent release of </w:t>
+      </w:r>
+      <w:proofErr w:type="spellStart"/>
+      <w:r>
+        <w:t>ChatGPT</w:t>
+      </w:r>
+      <w:proofErr w:type="spellEnd"/>
+      <w:r>
+        <w:t xml:space="preserve"> reportedly costs $100,000 a day to run</w:t>
       </w:r>
       <w:r>
         <w:rPr>
@@ -2557,7 +1710,15 @@
         <w:t>-</w:t>
       </w:r>
       <w:r>
-        <w:t>664 chatbot vs. ChatGPT, my interests towards Cloud Native technologies supporting Big Data and streaming analysis have grown immensely. As retrospect, it’s interesting to see the evolution of “Data Science”. While practitioners perform varying degree of EDA to help contextualize problems for humans, we’re in the age where AI/ML frameworks are just beginning to dynamically solve problems orders of magnitude more sophisticated.</w:t>
+        <w:t xml:space="preserve">664 chatbot vs. </w:t>
+      </w:r>
+      <w:proofErr w:type="spellStart"/>
+      <w:r>
+        <w:t>ChatGPT</w:t>
+      </w:r>
+      <w:proofErr w:type="spellEnd"/>
+      <w:r>
+        <w:t>, my interests towards Cloud Native technologies supporting Big Data and streaming analysis have grown immensely. As retrospect, it’s interesting to see the evolution of “Data Science”. While practitioners perform varying degree of EDA to help contextualize problems for humans, we’re in the age where AI/ML frameworks are just beginning to dynamically solve problems orders of magnitude more sophisticated.</w:t>
       </w:r>
     </w:p>
     <w:p>
@@ -2606,8 +1767,13 @@
       <w:r>
         <w:t xml:space="preserve">one </w:t>
       </w:r>
-      <w:r>
-        <w:t>datalake of many</w:t>
+      <w:proofErr w:type="spellStart"/>
+      <w:r>
+        <w:t>datalake</w:t>
+      </w:r>
+      <w:proofErr w:type="spellEnd"/>
+      <w:r>
+        <w:t xml:space="preserve"> of many</w:t>
       </w:r>
       <w:r>
         <w:t xml:space="preserve"> that people can access</w:t>
@@ -2628,7 +1794,15 @@
         <w:t>to</w:t>
       </w:r>
       <w:r>
-        <w:t xml:space="preserve"> a parquet partitioned datalake.</w:t>
+        <w:t xml:space="preserve"> a parquet partitioned </w:t>
+      </w:r>
+      <w:proofErr w:type="spellStart"/>
+      <w:r>
+        <w:t>datalake</w:t>
+      </w:r>
+      <w:proofErr w:type="spellEnd"/>
+      <w:r>
+        <w:t>.</w:t>
       </w:r>
       <w:r>
         <w:t xml:space="preserve"> To expand on FIN-6</w:t>
@@ -2643,7 +1817,15 @@
         <w:t>has</w:t>
       </w:r>
       <w:r>
-        <w:t xml:space="preserve"> been devised as an Apache Flink application on the</w:t>
+        <w:t xml:space="preserve"> been devised as an Apache </w:t>
+      </w:r>
+      <w:proofErr w:type="spellStart"/>
+      <w:r>
+        <w:t>Flink</w:t>
+      </w:r>
+      <w:proofErr w:type="spellEnd"/>
+      <w:r>
+        <w:t xml:space="preserve"> application on the</w:t>
       </w:r>
       <w:r>
         <w:t xml:space="preserve"> same</w:t>
@@ -2741,7 +1923,15 @@
         <w:t>a</w:t>
       </w:r>
       <w:r>
-        <w:t xml:space="preserve"> ChatGPT </w:t>
+        <w:t xml:space="preserve"> </w:t>
+      </w:r>
+      <w:proofErr w:type="spellStart"/>
+      <w:r>
+        <w:t>ChatGPT</w:t>
+      </w:r>
+      <w:proofErr w:type="spellEnd"/>
+      <w:r>
+        <w:t xml:space="preserve"> </w:t>
       </w:r>
       <w:r>
         <w:t xml:space="preserve">equivalent </w:t>
@@ -2794,15 +1984,25 @@
       <w:r>
         <w:t xml:space="preserve">T.S. Eliot once said ‘The journey not the arrival </w:t>
       </w:r>
-      <w:r>
-        <w:lastRenderedPageBreak/>
-        <w:t>matters’.</w:t>
+      <w:proofErr w:type="gramStart"/>
+      <w:r>
+        <w:t>matters’</w:t>
+      </w:r>
+      <w:proofErr w:type="gramEnd"/>
+      <w:r>
+        <w:t>.</w:t>
       </w:r>
       <w:r>
         <w:t xml:space="preserve"> </w:t>
       </w:r>
       <w:r>
-        <w:t>While numerous learning objective have been met</w:t>
+        <w:t>While numerous learning objective</w:t>
+      </w:r>
+      <w:r>
+        <w:t>s</w:t>
+      </w:r>
+      <w:r>
+        <w:t xml:space="preserve"> have been met</w:t>
       </w:r>
       <w:r>
         <w:t xml:space="preserve"> in this program</w:t>
@@ -2817,6 +2017,7 @@
         <w:t>.</w:t>
       </w:r>
     </w:p>
+    <w:p/>
     <w:sectPr>
       <w:headerReference w:type="first" r:id="rId11"/>
       <w:type w:val="continuous"/>
@@ -8739,6 +7940,174 @@
     <w:basedOn w:val="DefaultParagraphFont"/>
     <w:rsid w:val="00AC3A15"/>
   </w:style>
+  <w:style w:type="table" w:styleId="PlainTable3">
+    <w:name w:val="Plain Table 3"/>
+    <w:basedOn w:val="TableNormal"/>
+    <w:uiPriority w:val="43"/>
+    <w:rsid w:val="00FE0007"/>
+    <w:pPr>
+      <w:spacing w:after="0" w:line="240" w:lineRule="auto"/>
+    </w:pPr>
+    <w:tblPr>
+      <w:tblStyleRowBandSize w:val="1"/>
+      <w:tblStyleColBandSize w:val="1"/>
+    </w:tblPr>
+    <w:tblStylePr w:type="firstRow">
+      <w:rPr>
+        <w:b/>
+        <w:bCs/>
+        <w:caps/>
+      </w:rPr>
+      <w:tblPr/>
+      <w:tcPr>
+        <w:tcBorders>
+          <w:bottom w:val="single" w:sz="4" w:space="0" w:color="7F7F7F" w:themeColor="text1" w:themeTint="80"/>
+        </w:tcBorders>
+      </w:tcPr>
+    </w:tblStylePr>
+    <w:tblStylePr w:type="lastRow">
+      <w:rPr>
+        <w:b/>
+        <w:bCs/>
+        <w:caps/>
+      </w:rPr>
+      <w:tblPr/>
+      <w:tcPr>
+        <w:tcBorders>
+          <w:top w:val="nil"/>
+        </w:tcBorders>
+      </w:tcPr>
+    </w:tblStylePr>
+    <w:tblStylePr w:type="firstCol">
+      <w:rPr>
+        <w:b/>
+        <w:bCs/>
+        <w:caps/>
+      </w:rPr>
+      <w:tblPr/>
+      <w:tcPr>
+        <w:tcBorders>
+          <w:right w:val="single" w:sz="4" w:space="0" w:color="7F7F7F" w:themeColor="text1" w:themeTint="80"/>
+        </w:tcBorders>
+      </w:tcPr>
+    </w:tblStylePr>
+    <w:tblStylePr w:type="lastCol">
+      <w:rPr>
+        <w:b/>
+        <w:bCs/>
+        <w:caps/>
+      </w:rPr>
+      <w:tblPr/>
+      <w:tcPr>
+        <w:tcBorders>
+          <w:left w:val="nil"/>
+        </w:tcBorders>
+      </w:tcPr>
+    </w:tblStylePr>
+    <w:tblStylePr w:type="band1Vert">
+      <w:tblPr/>
+      <w:tcPr>
+        <w:shd w:val="clear" w:color="auto" w:fill="F2F2F2" w:themeFill="background1" w:themeFillShade="F2"/>
+      </w:tcPr>
+    </w:tblStylePr>
+    <w:tblStylePr w:type="band1Horz">
+      <w:tblPr/>
+      <w:tcPr>
+        <w:shd w:val="clear" w:color="auto" w:fill="F2F2F2" w:themeFill="background1" w:themeFillShade="F2"/>
+      </w:tcPr>
+    </w:tblStylePr>
+    <w:tblStylePr w:type="neCell">
+      <w:tblPr/>
+      <w:tcPr>
+        <w:tcBorders>
+          <w:left w:val="nil"/>
+        </w:tcBorders>
+      </w:tcPr>
+    </w:tblStylePr>
+    <w:tblStylePr w:type="nwCell">
+      <w:tblPr/>
+      <w:tcPr>
+        <w:tcBorders>
+          <w:right w:val="nil"/>
+        </w:tcBorders>
+      </w:tcPr>
+    </w:tblStylePr>
+  </w:style>
+  <w:style w:type="table" w:styleId="GridTable2-Accent1">
+    <w:name w:val="Grid Table 2 Accent 1"/>
+    <w:basedOn w:val="TableNormal"/>
+    <w:uiPriority w:val="47"/>
+    <w:rsid w:val="00FE0007"/>
+    <w:pPr>
+      <w:spacing w:after="0" w:line="240" w:lineRule="auto"/>
+    </w:pPr>
+    <w:tblPr>
+      <w:tblStyleRowBandSize w:val="1"/>
+      <w:tblStyleColBandSize w:val="1"/>
+      <w:tblBorders>
+        <w:top w:val="single" w:sz="2" w:space="0" w:color="8EAADB" w:themeColor="accent1" w:themeTint="99"/>
+        <w:bottom w:val="single" w:sz="2" w:space="0" w:color="8EAADB" w:themeColor="accent1" w:themeTint="99"/>
+        <w:insideH w:val="single" w:sz="2" w:space="0" w:color="8EAADB" w:themeColor="accent1" w:themeTint="99"/>
+        <w:insideV w:val="single" w:sz="2" w:space="0" w:color="8EAADB" w:themeColor="accent1" w:themeTint="99"/>
+      </w:tblBorders>
+    </w:tblPr>
+    <w:tblStylePr w:type="firstRow">
+      <w:rPr>
+        <w:b/>
+        <w:bCs/>
+      </w:rPr>
+      <w:tblPr/>
+      <w:tcPr>
+        <w:tcBorders>
+          <w:top w:val="nil"/>
+          <w:bottom w:val="single" w:sz="12" w:space="0" w:color="8EAADB" w:themeColor="accent1" w:themeTint="99"/>
+          <w:insideH w:val="nil"/>
+          <w:insideV w:val="nil"/>
+        </w:tcBorders>
+        <w:shd w:val="clear" w:color="auto" w:fill="FFFFFF" w:themeFill="background1"/>
+      </w:tcPr>
+    </w:tblStylePr>
+    <w:tblStylePr w:type="lastRow">
+      <w:rPr>
+        <w:b/>
+        <w:bCs/>
+      </w:rPr>
+      <w:tblPr/>
+      <w:tcPr>
+        <w:tcBorders>
+          <w:top w:val="double" w:sz="2" w:space="0" w:color="8EAADB" w:themeColor="accent1" w:themeTint="99"/>
+          <w:bottom w:val="nil"/>
+          <w:insideH w:val="nil"/>
+          <w:insideV w:val="nil"/>
+        </w:tcBorders>
+        <w:shd w:val="clear" w:color="auto" w:fill="FFFFFF" w:themeFill="background1"/>
+      </w:tcPr>
+    </w:tblStylePr>
+    <w:tblStylePr w:type="firstCol">
+      <w:rPr>
+        <w:b/>
+        <w:bCs/>
+      </w:rPr>
+    </w:tblStylePr>
+    <w:tblStylePr w:type="lastCol">
+      <w:rPr>
+        <w:b/>
+        <w:bCs/>
+      </w:rPr>
+    </w:tblStylePr>
+    <w:tblStylePr w:type="band1Vert">
+      <w:tblPr/>
+      <w:tcPr>
+        <w:shd w:val="clear" w:color="auto" w:fill="D9E2F3" w:themeFill="accent1" w:themeFillTint="33"/>
+      </w:tcPr>
+    </w:tblStylePr>
+    <w:tblStylePr w:type="band1Horz">
+      <w:tblPr/>
+      <w:tcPr>
+        <w:shd w:val="clear" w:color="auto" w:fill="D9E2F3" w:themeFill="accent1" w:themeFillTint="33"/>
+      </w:tcPr>
+    </w:tblStylePr>
+  </w:style>
 </w:styles>
 </file>
 

</xml_diff>

<commit_message>
#13: portfolio.docx, update table
</commit_message>
<xml_diff>
--- a/portfolio.docx
+++ b/portfolio.docx
@@ -1127,9 +1127,9 @@
         <w:tblLook w:val="04A0" w:firstRow="1" w:lastRow="0" w:firstColumn="1" w:lastColumn="0" w:noHBand="0" w:noVBand="1"/>
       </w:tblPr>
       <w:tblGrid>
-        <w:gridCol w:w="1440"/>
-        <w:gridCol w:w="4410"/>
-        <w:gridCol w:w="3500"/>
+        <w:gridCol w:w="1620"/>
+        <w:gridCol w:w="5130"/>
+        <w:gridCol w:w="2600"/>
       </w:tblGrid>
       <w:tr>
         <w:trPr>
@@ -1138,7 +1138,7 @@
         <w:tc>
           <w:tcPr>
             <w:cnfStyle w:val="001000000000" w:firstRow="0" w:lastRow="0" w:firstColumn="1" w:lastColumn="0" w:oddVBand="0" w:evenVBand="0" w:oddHBand="0" w:evenHBand="0" w:firstRowFirstColumn="0" w:firstRowLastColumn="0" w:lastRowFirstColumn="0" w:lastRowLastColumn="0"/>
-            <w:tcW w:w="1440" w:type="dxa"/>
+            <w:tcW w:w="1620" w:type="dxa"/>
           </w:tcPr>
           <w:p>
             <w:r>
@@ -1148,7 +1148,7 @@
         </w:tc>
         <w:tc>
           <w:tcPr>
-            <w:tcW w:w="4410" w:type="dxa"/>
+            <w:tcW w:w="5130" w:type="dxa"/>
           </w:tcPr>
           <w:p>
             <w:pPr>
@@ -1161,7 +1161,7 @@
         </w:tc>
         <w:tc>
           <w:tcPr>
-            <w:tcW w:w="3500" w:type="dxa"/>
+            <w:tcW w:w="2600" w:type="dxa"/>
           </w:tcPr>
           <w:p>
             <w:pPr>
@@ -1180,7 +1180,7 @@
         <w:tc>
           <w:tcPr>
             <w:cnfStyle w:val="001000000000" w:firstRow="0" w:lastRow="0" w:firstColumn="1" w:lastColumn="0" w:oddVBand="0" w:evenVBand="0" w:oddHBand="0" w:evenHBand="0" w:firstRowFirstColumn="0" w:firstRowLastColumn="0" w:lastRowFirstColumn="0" w:lastRowLastColumn="0"/>
-            <w:tcW w:w="1440" w:type="dxa"/>
+            <w:tcW w:w="1620" w:type="dxa"/>
           </w:tcPr>
           <w:p>
             <w:pPr>
@@ -1221,7 +1221,7 @@
         </w:tc>
         <w:tc>
           <w:tcPr>
-            <w:tcW w:w="4410" w:type="dxa"/>
+            <w:tcW w:w="5130" w:type="dxa"/>
           </w:tcPr>
           <w:p>
             <w:pPr>
@@ -1279,13 +1279,8 @@
         </w:tc>
         <w:tc>
           <w:tcPr>
-            <w:tcW w:w="3500" w:type="dxa"/>
+            <w:tcW w:w="2600" w:type="dxa"/>
           </w:tcPr>
-          <w:p>
-            <w:pPr>
-              <w:cnfStyle w:val="000000100000" w:firstRow="0" w:lastRow="0" w:firstColumn="0" w:lastColumn="0" w:oddVBand="0" w:evenVBand="0" w:oddHBand="1" w:evenHBand="0" w:firstRowFirstColumn="0" w:firstRowLastColumn="0" w:lastRowFirstColumn="0" w:lastRowLastColumn="0"/>
-            </w:pPr>
-          </w:p>
           <w:p>
             <w:pPr>
               <w:cnfStyle w:val="000000100000" w:firstRow="0" w:lastRow="0" w:firstColumn="0" w:lastColumn="0" w:oddVBand="0" w:evenVBand="0" w:oddHBand="1" w:evenHBand="0" w:firstRowFirstColumn="0" w:firstRowLastColumn="0" w:lastRowFirstColumn="0" w:lastRowLastColumn="0"/>
@@ -1310,7 +1305,7 @@
         <w:tc>
           <w:tcPr>
             <w:cnfStyle w:val="001000000000" w:firstRow="0" w:lastRow="0" w:firstColumn="1" w:lastColumn="0" w:oddVBand="0" w:evenVBand="0" w:oddHBand="0" w:evenHBand="0" w:firstRowFirstColumn="0" w:firstRowLastColumn="0" w:lastRowFirstColumn="0" w:lastRowLastColumn="0"/>
-            <w:tcW w:w="1440" w:type="dxa"/>
+            <w:tcW w:w="1620" w:type="dxa"/>
           </w:tcPr>
           <w:p>
             <w:pPr>
@@ -1351,7 +1346,7 @@
         </w:tc>
         <w:tc>
           <w:tcPr>
-            <w:tcW w:w="4410" w:type="dxa"/>
+            <w:tcW w:w="5130" w:type="dxa"/>
           </w:tcPr>
           <w:p>
             <w:pPr>
@@ -1410,7 +1405,7 @@
         </w:tc>
         <w:tc>
           <w:tcPr>
-            <w:tcW w:w="3500" w:type="dxa"/>
+            <w:tcW w:w="2600" w:type="dxa"/>
           </w:tcPr>
           <w:p>
             <w:pPr>
@@ -1450,9 +1445,6 @@
             <w:r>
               <w:t>atural language processing</w:t>
             </w:r>
-            <w:r>
-              <w:t>, Confusion Matrix, Statistical Significance</w:t>
-            </w:r>
           </w:p>
           <w:p>
             <w:pPr>
@@ -1468,7 +1460,7 @@
         <w:tc>
           <w:tcPr>
             <w:cnfStyle w:val="001000000000" w:firstRow="0" w:lastRow="0" w:firstColumn="1" w:lastColumn="0" w:oddVBand="0" w:evenVBand="0" w:oddHBand="0" w:evenHBand="0" w:firstRowFirstColumn="0" w:firstRowLastColumn="0" w:lastRowFirstColumn="0" w:lastRowLastColumn="0"/>
-            <w:tcW w:w="1440" w:type="dxa"/>
+            <w:tcW w:w="1620" w:type="dxa"/>
           </w:tcPr>
           <w:p>
             <w:pPr>
@@ -1510,7 +1502,7 @@
         </w:tc>
         <w:tc>
           <w:tcPr>
-            <w:tcW w:w="4410" w:type="dxa"/>
+            <w:tcW w:w="5130" w:type="dxa"/>
           </w:tcPr>
           <w:p>
             <w:pPr>
@@ -1581,18 +1573,8 @@
         </w:tc>
         <w:tc>
           <w:tcPr>
-            <w:tcW w:w="3500" w:type="dxa"/>
+            <w:tcW w:w="2600" w:type="dxa"/>
           </w:tcPr>
-          <w:p>
-            <w:pPr>
-              <w:cnfStyle w:val="000000100000" w:firstRow="0" w:lastRow="0" w:firstColumn="0" w:lastColumn="0" w:oddVBand="0" w:evenVBand="0" w:oddHBand="1" w:evenHBand="0" w:firstRowFirstColumn="0" w:firstRowLastColumn="0" w:lastRowFirstColumn="0" w:lastRowLastColumn="0"/>
-            </w:pPr>
-          </w:p>
-          <w:p>
-            <w:pPr>
-              <w:cnfStyle w:val="000000100000" w:firstRow="0" w:lastRow="0" w:firstColumn="0" w:lastColumn="0" w:oddVBand="0" w:evenVBand="0" w:oddHBand="1" w:evenHBand="0" w:firstRowFirstColumn="0" w:firstRowLastColumn="0" w:lastRowFirstColumn="0" w:lastRowLastColumn="0"/>
-            </w:pPr>
-          </w:p>
           <w:p>
             <w:pPr>
               <w:cnfStyle w:val="000000100000" w:firstRow="0" w:lastRow="0" w:firstColumn="0" w:lastColumn="0" w:oddVBand="0" w:evenVBand="0" w:oddHBand="1" w:evenHBand="0" w:firstRowFirstColumn="0" w:firstRowLastColumn="0" w:lastRowFirstColumn="0" w:lastRowLastColumn="0"/>
@@ -1620,10 +1602,22 @@
               <w:t>Time series analysis</w:t>
             </w:r>
             <w:r>
-              <w:t>, classification analysis,</w:t>
+              <w:t xml:space="preserve">, </w:t>
             </w:r>
             <w:r>
-              <w:t xml:space="preserve"> signal analysis</w:t>
+              <w:t>C</w:t>
+            </w:r>
+            <w:r>
+              <w:t>lassification analysis,</w:t>
+            </w:r>
+            <w:r>
+              <w:t xml:space="preserve"> </w:t>
+            </w:r>
+            <w:r>
+              <w:t>S</w:t>
+            </w:r>
+            <w:r>
+              <w:t>ignal analysis</w:t>
             </w:r>
             <w:r>
               <w:t>,</w:t>

</xml_diff>

<commit_message>
#13: portfolio.docx, add portfolio headings
</commit_message>
<xml_diff>
--- a/portfolio.docx
+++ b/portfolio.docx
@@ -740,7 +740,7 @@
           <w:r>
             <w:fldChar w:fldCharType="separate"/>
           </w:r>
-          <w:hyperlink w:anchor="_Toc127804879" w:history="1">
+          <w:hyperlink w:anchor="_Toc127805535" w:history="1">
             <w:r>
               <w:rPr>
                 <w:rStyle w:val="Hyperlink"/>
@@ -767,7 +767,7 @@
                 <w:noProof/>
                 <w:webHidden/>
               </w:rPr>
-              <w:instrText xml:space="preserve"> PAGEREF _Toc127804879 \h </w:instrText>
+              <w:instrText xml:space="preserve"> PAGEREF _Toc127805535 \h </w:instrText>
             </w:r>
             <w:r>
               <w:rPr>
@@ -811,7 +811,7 @@
               <w:szCs w:val="24"/>
             </w:rPr>
           </w:pPr>
-          <w:hyperlink w:anchor="_Toc127804880" w:history="1">
+          <w:hyperlink w:anchor="_Toc127805536" w:history="1">
             <w:r>
               <w:rPr>
                 <w:rStyle w:val="Hyperlink"/>
@@ -838,7 +838,7 @@
                 <w:noProof/>
                 <w:webHidden/>
               </w:rPr>
-              <w:instrText xml:space="preserve"> PAGEREF _Toc127804880 \h </w:instrText>
+              <w:instrText xml:space="preserve"> PAGEREF _Toc127805536 \h </w:instrText>
             </w:r>
             <w:r>
               <w:rPr>
@@ -859,6 +859,219 @@
                 <w:webHidden/>
               </w:rPr>
               <w:t>2</w:t>
+            </w:r>
+            <w:r>
+              <w:rPr>
+                <w:noProof/>
+                <w:webHidden/>
+              </w:rPr>
+              <w:fldChar w:fldCharType="end"/>
+            </w:r>
+          </w:hyperlink>
+        </w:p>
+        <w:p>
+          <w:pPr>
+            <w:pStyle w:val="TOC2"/>
+            <w:tabs>
+              <w:tab w:val="right" w:leader="dot" w:pos="9350"/>
+            </w:tabs>
+            <w:rPr>
+              <w:rFonts w:eastAsiaTheme="minorEastAsia"/>
+              <w:noProof/>
+              <w:sz w:val="24"/>
+              <w:szCs w:val="24"/>
+            </w:rPr>
+          </w:pPr>
+          <w:hyperlink w:anchor="_Toc127805537" w:history="1">
+            <w:r>
+              <w:rPr>
+                <w:rStyle w:val="Hyperlink"/>
+                <w:noProof/>
+              </w:rPr>
+              <w:t>Portfolio Analysis (FIN-654)</w:t>
+            </w:r>
+            <w:r>
+              <w:rPr>
+                <w:noProof/>
+                <w:webHidden/>
+              </w:rPr>
+              <w:tab/>
+            </w:r>
+            <w:r>
+              <w:rPr>
+                <w:noProof/>
+                <w:webHidden/>
+              </w:rPr>
+              <w:fldChar w:fldCharType="begin"/>
+            </w:r>
+            <w:r>
+              <w:rPr>
+                <w:noProof/>
+                <w:webHidden/>
+              </w:rPr>
+              <w:instrText xml:space="preserve"> PAGEREF _Toc127805537 \h </w:instrText>
+            </w:r>
+            <w:r>
+              <w:rPr>
+                <w:noProof/>
+                <w:webHidden/>
+              </w:rPr>
+            </w:r>
+            <w:r>
+              <w:rPr>
+                <w:noProof/>
+                <w:webHidden/>
+              </w:rPr>
+              <w:fldChar w:fldCharType="separate"/>
+            </w:r>
+            <w:r>
+              <w:rPr>
+                <w:noProof/>
+                <w:webHidden/>
+              </w:rPr>
+              <w:t>3</w:t>
+            </w:r>
+            <w:r>
+              <w:rPr>
+                <w:noProof/>
+                <w:webHidden/>
+              </w:rPr>
+              <w:fldChar w:fldCharType="end"/>
+            </w:r>
+          </w:hyperlink>
+        </w:p>
+        <w:p>
+          <w:pPr>
+            <w:pStyle w:val="TOC2"/>
+            <w:tabs>
+              <w:tab w:val="right" w:leader="dot" w:pos="9350"/>
+            </w:tabs>
+            <w:rPr>
+              <w:rFonts w:eastAsiaTheme="minorEastAsia"/>
+              <w:noProof/>
+              <w:sz w:val="24"/>
+              <w:szCs w:val="24"/>
+            </w:rPr>
+          </w:pPr>
+          <w:hyperlink w:anchor="_Toc127805538" w:history="1">
+            <w:r>
+              <w:rPr>
+                <w:rStyle w:val="Hyperlink"/>
+                <w:noProof/>
+              </w:rPr>
+              <w:t>Chatbot (IST-664)</w:t>
+            </w:r>
+            <w:r>
+              <w:rPr>
+                <w:noProof/>
+                <w:webHidden/>
+              </w:rPr>
+              <w:tab/>
+            </w:r>
+            <w:r>
+              <w:rPr>
+                <w:noProof/>
+                <w:webHidden/>
+              </w:rPr>
+              <w:fldChar w:fldCharType="begin"/>
+            </w:r>
+            <w:r>
+              <w:rPr>
+                <w:noProof/>
+                <w:webHidden/>
+              </w:rPr>
+              <w:instrText xml:space="preserve"> PAGEREF _Toc127805538 \h </w:instrText>
+            </w:r>
+            <w:r>
+              <w:rPr>
+                <w:noProof/>
+                <w:webHidden/>
+              </w:rPr>
+            </w:r>
+            <w:r>
+              <w:rPr>
+                <w:noProof/>
+                <w:webHidden/>
+              </w:rPr>
+              <w:fldChar w:fldCharType="separate"/>
+            </w:r>
+            <w:r>
+              <w:rPr>
+                <w:noProof/>
+                <w:webHidden/>
+              </w:rPr>
+              <w:t>3</w:t>
+            </w:r>
+            <w:r>
+              <w:rPr>
+                <w:noProof/>
+                <w:webHidden/>
+              </w:rPr>
+              <w:fldChar w:fldCharType="end"/>
+            </w:r>
+          </w:hyperlink>
+        </w:p>
+        <w:p>
+          <w:pPr>
+            <w:pStyle w:val="TOC2"/>
+            <w:tabs>
+              <w:tab w:val="right" w:leader="dot" w:pos="9350"/>
+            </w:tabs>
+            <w:rPr>
+              <w:rFonts w:eastAsiaTheme="minorEastAsia"/>
+              <w:noProof/>
+              <w:sz w:val="24"/>
+              <w:szCs w:val="24"/>
+            </w:rPr>
+          </w:pPr>
+          <w:hyperlink w:anchor="_Toc127805539" w:history="1">
+            <w:r>
+              <w:rPr>
+                <w:rStyle w:val="Hyperlink"/>
+                <w:noProof/>
+              </w:rPr>
+              <w:t>Stock Market Sentiment Analysis (IST-736)</w:t>
+            </w:r>
+            <w:r>
+              <w:rPr>
+                <w:noProof/>
+                <w:webHidden/>
+              </w:rPr>
+              <w:tab/>
+            </w:r>
+            <w:r>
+              <w:rPr>
+                <w:noProof/>
+                <w:webHidden/>
+              </w:rPr>
+              <w:fldChar w:fldCharType="begin"/>
+            </w:r>
+            <w:r>
+              <w:rPr>
+                <w:noProof/>
+                <w:webHidden/>
+              </w:rPr>
+              <w:instrText xml:space="preserve"> PAGEREF _Toc127805539 \h </w:instrText>
+            </w:r>
+            <w:r>
+              <w:rPr>
+                <w:noProof/>
+                <w:webHidden/>
+              </w:rPr>
+            </w:r>
+            <w:r>
+              <w:rPr>
+                <w:noProof/>
+                <w:webHidden/>
+              </w:rPr>
+              <w:fldChar w:fldCharType="separate"/>
+            </w:r>
+            <w:r>
+              <w:rPr>
+                <w:noProof/>
+                <w:webHidden/>
+              </w:rPr>
+              <w:t>3</w:t>
             </w:r>
             <w:r>
               <w:rPr>
@@ -882,7 +1095,7 @@
               <w:szCs w:val="24"/>
             </w:rPr>
           </w:pPr>
-          <w:hyperlink w:anchor="_Toc127804881" w:history="1">
+          <w:hyperlink w:anchor="_Toc127805540" w:history="1">
             <w:r>
               <w:rPr>
                 <w:rStyle w:val="Hyperlink"/>
@@ -909,7 +1122,7 @@
                 <w:noProof/>
                 <w:webHidden/>
               </w:rPr>
-              <w:instrText xml:space="preserve"> PAGEREF _Toc127804881 \h </w:instrText>
+              <w:instrText xml:space="preserve"> PAGEREF _Toc127805540 \h </w:instrText>
             </w:r>
             <w:r>
               <w:rPr>
@@ -988,7 +1201,7 @@
       <w:pPr>
         <w:pStyle w:val="Heading1"/>
       </w:pPr>
-      <w:bookmarkStart w:id="1" w:name="_Toc127804879"/>
+      <w:bookmarkStart w:id="1" w:name="_Toc127805535"/>
       <w:r>
         <w:lastRenderedPageBreak/>
         <w:t>Introduction</w:t>
@@ -1113,7 +1326,7 @@
       <w:pPr>
         <w:pStyle w:val="Heading1"/>
       </w:pPr>
-      <w:bookmarkStart w:id="2" w:name="_Toc127804880"/>
+      <w:bookmarkStart w:id="2" w:name="_Toc127805536"/>
       <w:r>
         <w:t>Capstone Projects</w:t>
       </w:r>
@@ -1654,17 +1867,140 @@
     <w:p/>
     <w:p>
       <w:pPr>
+        <w:pStyle w:val="Heading2"/>
+      </w:pPr>
+      <w:bookmarkStart w:id="3" w:name="_Toc127805537"/>
+      <w:r>
+        <w:lastRenderedPageBreak/>
+        <w:t>Portfolio Analysis (FIN-654)</w:t>
+      </w:r>
+      <w:bookmarkEnd w:id="3"/>
+    </w:p>
+    <w:p>
+      <w:pPr>
+        <w:rPr>
+          <w:sz w:val="16"/>
+          <w:szCs w:val="16"/>
+        </w:rPr>
+      </w:pPr>
+      <w:r>
+        <w:rPr>
+          <w:sz w:val="16"/>
+          <w:szCs w:val="16"/>
+        </w:rPr>
+        <w:t xml:space="preserve">Source: </w:t>
+      </w:r>
+      <w:hyperlink r:id="rId11" w:history="1">
+        <w:r>
+          <w:rPr>
+            <w:rStyle w:val="Hyperlink"/>
+            <w:sz w:val="16"/>
+            <w:szCs w:val="16"/>
+          </w:rPr>
+          <w:t>https://github.com/jeff1evesque/fin-654</w:t>
+        </w:r>
+      </w:hyperlink>
+    </w:p>
+    <w:p>
+      <w:r>
+        <w:t>xxx</w:t>
+      </w:r>
+    </w:p>
+    <w:p/>
+    <w:p>
+      <w:pPr>
+        <w:pStyle w:val="Heading2"/>
+      </w:pPr>
+      <w:bookmarkStart w:id="4" w:name="_Toc127805538"/>
+      <w:r>
+        <w:t>Chatbot (IST-664)</w:t>
+      </w:r>
+      <w:bookmarkEnd w:id="4"/>
+    </w:p>
+    <w:p>
+      <w:pPr>
+        <w:rPr>
+          <w:sz w:val="16"/>
+          <w:szCs w:val="16"/>
+        </w:rPr>
+      </w:pPr>
+      <w:r>
+        <w:rPr>
+          <w:sz w:val="16"/>
+          <w:szCs w:val="16"/>
+        </w:rPr>
+        <w:t xml:space="preserve">Source: </w:t>
+      </w:r>
+      <w:hyperlink r:id="rId12" w:history="1">
+        <w:r>
+          <w:rPr>
+            <w:rStyle w:val="Hyperlink"/>
+            <w:sz w:val="16"/>
+            <w:szCs w:val="16"/>
+          </w:rPr>
+          <w:t>https://github.com/jeff1evesque/ist-664</w:t>
+        </w:r>
+      </w:hyperlink>
+    </w:p>
+    <w:p>
+      <w:r>
+        <w:t>xxx</w:t>
+      </w:r>
+    </w:p>
+    <w:p/>
+    <w:p>
+      <w:pPr>
+        <w:pStyle w:val="Heading2"/>
+      </w:pPr>
+      <w:bookmarkStart w:id="5" w:name="_Toc127805539"/>
+      <w:r>
+        <w:t>Stock Market Sentiment Analysis (IST-736)</w:t>
+      </w:r>
+      <w:bookmarkEnd w:id="5"/>
+    </w:p>
+    <w:p>
+      <w:pPr>
+        <w:rPr>
+          <w:sz w:val="16"/>
+          <w:szCs w:val="16"/>
+        </w:rPr>
+      </w:pPr>
+      <w:r>
+        <w:rPr>
+          <w:sz w:val="16"/>
+          <w:szCs w:val="16"/>
+        </w:rPr>
+        <w:t xml:space="preserve">Source: </w:t>
+      </w:r>
+      <w:hyperlink r:id="rId13" w:history="1">
+        <w:r>
+          <w:rPr>
+            <w:rStyle w:val="Hyperlink"/>
+            <w:sz w:val="16"/>
+            <w:szCs w:val="16"/>
+          </w:rPr>
+          <w:t>https://github.com/jeff1evesque/ist-736</w:t>
+        </w:r>
+      </w:hyperlink>
+    </w:p>
+    <w:p>
+      <w:r>
+        <w:t>xxx</w:t>
+      </w:r>
+    </w:p>
+    <w:p/>
+    <w:p>
+      <w:pPr>
         <w:pStyle w:val="Heading1"/>
       </w:pPr>
-      <w:bookmarkStart w:id="3" w:name="_Toc127804881"/>
-      <w:r>
-        <w:lastRenderedPageBreak/>
+      <w:bookmarkStart w:id="6" w:name="_Toc127805540"/>
+      <w:r>
         <w:t>Conclusion &amp; Follow-up</w:t>
       </w:r>
       <w:r>
         <w:t xml:space="preserve"> Interests</w:t>
       </w:r>
-      <w:bookmarkEnd w:id="3"/>
+      <w:bookmarkEnd w:id="6"/>
     </w:p>
     <w:p/>
     <w:p>
@@ -1893,6 +2229,7 @@
     </w:p>
     <w:p>
       <w:r>
+        <w:lastRenderedPageBreak/>
         <w:t>Various fields within “Data Science” often try to visualize data to help contextualize a problem set.</w:t>
       </w:r>
       <w:r>
@@ -2013,7 +2350,7 @@
     </w:p>
     <w:p/>
     <w:sectPr>
-      <w:headerReference w:type="first" r:id="rId11"/>
+      <w:headerReference w:type="first" r:id="rId14"/>
       <w:type w:val="continuous"/>
       <w:pgSz w:w="12240" w:h="15840"/>
       <w:pgMar w:top="1440" w:right="1440" w:bottom="1440" w:left="1440" w:header="720" w:footer="720" w:gutter="0"/>

</xml_diff>

<commit_message>
#13: portfolio.docx, define 'Porfolio Analysis' section
</commit_message>
<xml_diff>
--- a/portfolio.docx
+++ b/portfolio.docx
@@ -1878,6 +1878,7 @@
     </w:p>
     <w:p>
       <w:pPr>
+        <w:spacing w:line="240" w:lineRule="auto"/>
         <w:rPr>
           <w:sz w:val="16"/>
           <w:szCs w:val="16"/>
@@ -1888,7 +1889,7 @@
           <w:sz w:val="16"/>
           <w:szCs w:val="16"/>
         </w:rPr>
-        <w:t xml:space="preserve">Source: </w:t>
+        <w:t xml:space="preserve">Source Assignments: </w:t>
       </w:r>
       <w:hyperlink r:id="rId11" w:history="1">
         <w:r>
@@ -1897,13 +1898,789 @@
             <w:sz w:val="16"/>
             <w:szCs w:val="16"/>
           </w:rPr>
-          <w:t>https://github.com/jeff1evesque/fin-654</w:t>
+          <w:t>https://github.com/jeff1evesque/fin-654-hw</w:t>
         </w:r>
       </w:hyperlink>
     </w:p>
     <w:p>
-      <w:r>
-        <w:t>xxx</w:t>
+      <w:pPr>
+        <w:spacing w:line="240" w:lineRule="auto"/>
+        <w:rPr>
+          <w:sz w:val="16"/>
+          <w:szCs w:val="16"/>
+        </w:rPr>
+      </w:pPr>
+      <w:r>
+        <w:rPr>
+          <w:sz w:val="16"/>
+          <w:szCs w:val="16"/>
+        </w:rPr>
+        <w:t>Source</w:t>
+      </w:r>
+      <w:r>
+        <w:rPr>
+          <w:sz w:val="16"/>
+          <w:szCs w:val="16"/>
+        </w:rPr>
+        <w:t xml:space="preserve"> Project</w:t>
+      </w:r>
+      <w:r>
+        <w:rPr>
+          <w:sz w:val="16"/>
+          <w:szCs w:val="16"/>
+        </w:rPr>
+        <w:t xml:space="preserve">: </w:t>
+      </w:r>
+      <w:hyperlink r:id="rId12" w:history="1">
+        <w:r>
+          <w:rPr>
+            <w:rStyle w:val="Hyperlink"/>
+            <w:sz w:val="16"/>
+            <w:szCs w:val="16"/>
+          </w:rPr>
+          <w:t>https://github</w:t>
+        </w:r>
+        <w:r>
+          <w:rPr>
+            <w:rStyle w:val="Hyperlink"/>
+            <w:sz w:val="16"/>
+            <w:szCs w:val="16"/>
+          </w:rPr>
+          <w:t>.</w:t>
+        </w:r>
+        <w:r>
+          <w:rPr>
+            <w:rStyle w:val="Hyperlink"/>
+            <w:sz w:val="16"/>
+            <w:szCs w:val="16"/>
+          </w:rPr>
+          <w:t>com/jeff1evesque/fin-654</w:t>
+        </w:r>
+      </w:hyperlink>
+    </w:p>
+    <w:p>
+      <w:r>
+        <w:t>The course for this project</w:t>
+      </w:r>
+      <w:r>
+        <w:t xml:space="preserve"> </w:t>
+      </w:r>
+      <w:r>
+        <w:t>focused on teaching methods and tools for decision making in the financial industry.</w:t>
+      </w:r>
+      <w:r>
+        <w:t xml:space="preserve"> We had a total of four assignments (roughly biweekly)</w:t>
+      </w:r>
+      <w:r>
+        <w:t xml:space="preserve">, performed </w:t>
+      </w:r>
+      <w:r>
+        <w:t>as</w:t>
+      </w:r>
+      <w:r>
+        <w:t xml:space="preserve"> a group</w:t>
+      </w:r>
+      <w:r>
+        <w:t xml:space="preserve"> and turned in for grading</w:t>
+      </w:r>
+      <w:r>
+        <w:t>.</w:t>
+      </w:r>
+      <w:r>
+        <w:t xml:space="preserve"> </w:t>
+      </w:r>
+      <w:r>
+        <w:t>Each</w:t>
+      </w:r>
+      <w:r>
+        <w:t xml:space="preserve"> assignment generally entailed a skeleton R </w:t>
+      </w:r>
+      <w:r>
+        <w:t>code in</w:t>
+      </w:r>
+      <w:r>
+        <w:t xml:space="preserve"> a</w:t>
+      </w:r>
+      <w:r>
+        <w:t xml:space="preserve"> word document</w:t>
+      </w:r>
+      <w:r>
+        <w:t>, sometimes requiring finesse, and often accompanied by questions requiring financial interpretation</w:t>
+      </w:r>
+      <w:r>
+        <w:t>.</w:t>
+      </w:r>
+      <w:r>
+        <w:t xml:space="preserve"> What was interesting about this course, was that the final project was an encapsulation of these four </w:t>
+      </w:r>
+      <w:r>
+        <w:t>group assignments</w:t>
+      </w:r>
+      <w:r>
+        <w:t>. Individually, we were allowed to recycle any components obtained/learned from these course assignments</w:t>
+      </w:r>
+      <w:r>
+        <w:t xml:space="preserve"> to </w:t>
+      </w:r>
+      <w:r>
+        <w:t xml:space="preserve">satisfy a final project </w:t>
+      </w:r>
+      <w:r>
+        <w:t>topic approved by the professor.</w:t>
+      </w:r>
+    </w:p>
+    <w:p>
+      <w:r>
+        <w:t xml:space="preserve">Since the course was 10 weeks long, it’s almost over before getting the grasp of some of the course materials.  </w:t>
+      </w:r>
+      <w:r>
+        <w:t xml:space="preserve">Earlier assignments taught us risk management as a function of supply, volatility, as well as interpretation of statistical measures </w:t>
+      </w:r>
+      <w:r>
+        <w:t xml:space="preserve">including data moments, </w:t>
+      </w:r>
+      <w:r>
+        <w:rPr>
+          <w:rFonts w:ascii="Segoe UI" w:hAnsi="Segoe UI" w:cs="Segoe UI"/>
+          <w:color w:val="24292F"/>
+          <w:shd w:val="clear" w:color="auto" w:fill="FFFFFF"/>
+        </w:rPr>
+        <w:t>heteroscedasticity</w:t>
+      </w:r>
+      <w:r>
+        <w:t>, autocorrelation,</w:t>
+      </w:r>
+      <w:r>
+        <w:t xml:space="preserve"> standard deviation, </w:t>
+      </w:r>
+      <w:r>
+        <w:t xml:space="preserve">and </w:t>
+      </w:r>
+      <w:r>
+        <w:t xml:space="preserve">kurtosis.  </w:t>
+      </w:r>
+      <w:r>
+        <w:t>Concepts wer</w:t>
+      </w:r>
+      <w:r>
+        <w:t>e</w:t>
+      </w:r>
+      <w:r>
+        <w:t xml:space="preserve"> visualized using </w:t>
+      </w:r>
+      <w:proofErr w:type="spellStart"/>
+      <w:r>
+        <w:t>ggplot</w:t>
+      </w:r>
+      <w:proofErr w:type="spellEnd"/>
+      <w:r>
+        <w:t xml:space="preserve"> in R.  </w:t>
+      </w:r>
+      <w:r>
+        <w:t>During the middle of the course</w:t>
+      </w:r>
+      <w:r>
+        <w:t xml:space="preserve"> (roughly week 5/6)</w:t>
+      </w:r>
+      <w:r>
+        <w:t>, I started looking for potential data sources</w:t>
+      </w:r>
+      <w:r>
+        <w:t xml:space="preserve"> </w:t>
+      </w:r>
+      <w:r>
+        <w:t xml:space="preserve">related to </w:t>
+      </w:r>
+      <w:r>
+        <w:t xml:space="preserve">publicly traded companies portraying </w:t>
+      </w:r>
+      <w:r>
+        <w:t>ris</w:t>
+      </w:r>
+      <w:r>
+        <w:t>k</w:t>
+      </w:r>
+      <w:r>
+        <w:t>.</w:t>
+      </w:r>
+      <w:r>
+        <w:t xml:space="preserve"> I found a dataset on the “World’s Biggest Data Breaches &amp; Hacks”</w:t>
+      </w:r>
+      <w:r>
+        <w:rPr>
+          <w:rStyle w:val="FootnoteReference"/>
+        </w:rPr>
+        <w:footnoteReference w:id="1"/>
+      </w:r>
+      <w:r>
+        <w:t>, and considered it as a candidate data source</w:t>
+      </w:r>
+      <w:r>
+        <w:t xml:space="preserve">. </w:t>
+      </w:r>
+      <w:r>
+        <w:t>I wanted to study ways to minimize risk of breaches either before occurring, or minimizing the blast effect after as function</w:t>
+      </w:r>
+      <w:r>
+        <w:t xml:space="preserve"> of modern portfolio </w:t>
+      </w:r>
+      <w:r>
+        <w:t>analysis</w:t>
+      </w:r>
+      <w:r>
+        <w:t xml:space="preserve">.  </w:t>
+      </w:r>
+      <w:r>
+        <w:t xml:space="preserve">As weeks 7-9 unfolded, we learned more sophisticated </w:t>
+      </w:r>
+      <w:r>
+        <w:t xml:space="preserve">R tools, and financial theories. </w:t>
+      </w:r>
+      <w:r>
+        <w:t>A</w:t>
+      </w:r>
+      <w:r>
+        <w:t>ssignments</w:t>
+      </w:r>
+      <w:r>
+        <w:rPr>
+          <w:rStyle w:val="FootnoteReference"/>
+        </w:rPr>
+        <w:footnoteReference w:id="2"/>
+      </w:r>
+      <w:r>
+        <w:t xml:space="preserve"> </w:t>
+      </w:r>
+      <w:r>
+        <w:t>were</w:t>
+      </w:r>
+      <w:r>
+        <w:t xml:space="preserve"> </w:t>
+      </w:r>
+      <w:r>
+        <w:t>visualized</w:t>
+      </w:r>
+      <w:r>
+        <w:t xml:space="preserve"> </w:t>
+      </w:r>
+      <w:r>
+        <w:t>using</w:t>
+      </w:r>
+      <w:r>
+        <w:t xml:space="preserve"> </w:t>
+      </w:r>
+      <w:proofErr w:type="spellStart"/>
+      <w:r>
+        <w:t>flexdashboard</w:t>
+      </w:r>
+      <w:proofErr w:type="spellEnd"/>
+      <w:r>
+        <w:rPr>
+          <w:rStyle w:val="FootnoteReference"/>
+        </w:rPr>
+        <w:footnoteReference w:id="3"/>
+      </w:r>
+      <w:r>
+        <w:t xml:space="preserve"> or </w:t>
+      </w:r>
+      <w:proofErr w:type="spellStart"/>
+      <w:r>
+        <w:t>shinydashboard</w:t>
+      </w:r>
+      <w:proofErr w:type="spellEnd"/>
+      <w:r>
+        <w:rPr>
+          <w:rStyle w:val="FootnoteReference"/>
+        </w:rPr>
+        <w:footnoteReference w:id="4"/>
+      </w:r>
+      <w:r>
+        <w:t xml:space="preserve"> (instead of snippets of R </w:t>
+      </w:r>
+      <w:r>
+        <w:t xml:space="preserve">in </w:t>
+      </w:r>
+      <w:r>
+        <w:t xml:space="preserve">a </w:t>
+      </w:r>
+      <w:r>
+        <w:t>word document</w:t>
+      </w:r>
+      <w:r>
+        <w:t>)</w:t>
+      </w:r>
+      <w:r>
+        <w:t>. New</w:t>
+      </w:r>
+      <w:r>
+        <w:t xml:space="preserve"> risk measures </w:t>
+      </w:r>
+      <w:r>
+        <w:t>were</w:t>
+      </w:r>
+      <w:r>
+        <w:t xml:space="preserve"> introduced</w:t>
+      </w:r>
+      <w:r>
+        <w:t>, not limited to</w:t>
+      </w:r>
+      <w:r>
+        <w:t>:</w:t>
+      </w:r>
+    </w:p>
+    <w:p>
+      <w:pPr>
+        <w:pStyle w:val="ListParagraph"/>
+        <w:numPr>
+          <w:ilvl w:val="0"/>
+          <w:numId w:val="41"/>
+        </w:numPr>
+      </w:pPr>
+      <w:r>
+        <w:t>Value At Risk</w:t>
+      </w:r>
+    </w:p>
+    <w:p>
+      <w:pPr>
+        <w:pStyle w:val="ListParagraph"/>
+        <w:numPr>
+          <w:ilvl w:val="0"/>
+          <w:numId w:val="41"/>
+        </w:numPr>
+      </w:pPr>
+      <w:r>
+        <w:t>Expected Shortfall</w:t>
+      </w:r>
+    </w:p>
+    <w:p>
+      <w:pPr>
+        <w:pStyle w:val="ListParagraph"/>
+        <w:numPr>
+          <w:ilvl w:val="0"/>
+          <w:numId w:val="41"/>
+        </w:numPr>
+      </w:pPr>
+      <w:r>
+        <w:t>Efficient Frontier</w:t>
+      </w:r>
+    </w:p>
+    <w:p>
+      <w:pPr>
+        <w:pStyle w:val="ListParagraph"/>
+        <w:numPr>
+          <w:ilvl w:val="0"/>
+          <w:numId w:val="41"/>
+        </w:numPr>
+      </w:pPr>
+      <w:r>
+        <w:t>Markowitz Model</w:t>
+      </w:r>
+    </w:p>
+    <w:p>
+      <w:r>
+        <w:t>We were able to take financial scenarios</w:t>
+      </w:r>
+      <w:r>
+        <w:t xml:space="preserve"> for the last two assignments</w:t>
+      </w:r>
+      <w:r>
+        <w:t>, and provide business remarks regarding asset allocation</w:t>
+      </w:r>
+      <w:r>
+        <w:t>, a</w:t>
+      </w:r>
+      <w:r>
+        <w:t>s well as</w:t>
+      </w:r>
+      <w:r>
+        <w:t xml:space="preserve"> recommend the distribution of supply </w:t>
+      </w:r>
+      <w:r>
+        <w:t>goods to</w:t>
+      </w:r>
+      <w:r>
+        <w:t xml:space="preserve"> purchase </w:t>
+      </w:r>
+      <w:r>
+        <w:t xml:space="preserve">in order </w:t>
+      </w:r>
+      <w:r>
+        <w:t>to reduce risk at a given price.</w:t>
+      </w:r>
+      <w:r>
+        <w:t xml:space="preserve"> Assignment 4</w:t>
+      </w:r>
+      <w:r>
+        <w:rPr>
+          <w:rStyle w:val="FootnoteReference"/>
+        </w:rPr>
+        <w:footnoteReference w:id="5"/>
+      </w:r>
+      <w:r>
+        <w:t xml:space="preserve"> provided a scenario of “A freight forwarder with a fleet of bulk carriers want to optimize their portfolio of metals markets with entry into the nickel business and use tramp trade.</w:t>
+      </w:r>
+      <w:r>
+        <w:t xml:space="preserve"> </w:t>
+      </w:r>
+      <w:r>
+        <w:t xml:space="preserve">They have allocated $250 million to purchase metals”. </w:t>
+      </w:r>
+      <w:r>
+        <w:t xml:space="preserve">Using </w:t>
+      </w:r>
+      <w:r>
+        <w:t xml:space="preserve">supplied </w:t>
+      </w:r>
+      <w:r>
+        <w:t xml:space="preserve">information, </w:t>
+      </w:r>
+      <w:r>
+        <w:t xml:space="preserve">we were able to make recommendation regarding how the $250 million should be dispersed into purchasing nickel, copper, and aluminum. </w:t>
+      </w:r>
+      <w:r>
+        <w:t xml:space="preserve"> </w:t>
+      </w:r>
+      <w:r>
+        <w:t>By roughly week 8, we had about 2 weeks to potentially integrate concepts learned from the assignment</w:t>
+      </w:r>
+      <w:r>
+        <w:t xml:space="preserve"> 4</w:t>
+      </w:r>
+      <w:r>
+        <w:t xml:space="preserve"> into </w:t>
+      </w:r>
+      <w:r>
+        <w:t xml:space="preserve">a final </w:t>
+      </w:r>
+      <w:r>
+        <w:t>project.</w:t>
+      </w:r>
+      <w:r>
+        <w:t xml:space="preserve"> At this point I had to iron out the ambiguous data source into a viable final project topic.</w:t>
+      </w:r>
+      <w:r>
+        <w:t xml:space="preserve"> I decided to select all companies that was breached, if </w:t>
+      </w:r>
+      <w:r>
+        <w:t>the company name was able to inner join against a list of</w:t>
+      </w:r>
+      <w:r>
+        <w:t xml:space="preserve"> ticker symbol</w:t>
+      </w:r>
+      <w:r>
+        <w:t xml:space="preserve"> dataset </w:t>
+      </w:r>
+      <w:r>
+        <w:t>using</w:t>
+      </w:r>
+      <w:r>
+        <w:t xml:space="preserve"> the </w:t>
+      </w:r>
+      <w:proofErr w:type="spellStart"/>
+      <w:r>
+        <w:t>quandl</w:t>
+      </w:r>
+      <w:proofErr w:type="spellEnd"/>
+      <w:r>
+        <w:t xml:space="preserve"> API.</w:t>
+      </w:r>
+      <w:r>
+        <w:t xml:space="preserve"> I had originally wanted to construct a more meaningful project topic, due to time constraint </w:t>
+      </w:r>
+      <w:r>
+        <w:lastRenderedPageBreak/>
+        <w:t xml:space="preserve">reduced the </w:t>
+      </w:r>
+      <w:r>
+        <w:t xml:space="preserve">problem </w:t>
+      </w:r>
+      <w:proofErr w:type="spellStart"/>
+      <w:r>
+        <w:t xml:space="preserve">statement </w:t>
+      </w:r>
+      <w:r>
+        <w:t>“how</w:t>
+      </w:r>
+      <w:proofErr w:type="spellEnd"/>
+      <w:r>
+        <w:t xml:space="preserve"> can I reduce the risk of a portfolio consisting </w:t>
+      </w:r>
+      <w:r>
+        <w:t>of</w:t>
+      </w:r>
+      <w:r>
+        <w:t xml:space="preserve"> companies recently breached</w:t>
+      </w:r>
+      <w:r>
+        <w:t>?</w:t>
+      </w:r>
+      <w:r>
+        <w:t>”.</w:t>
+      </w:r>
+    </w:p>
+    <w:p>
+      <w:r>
+        <w:t>Since my background was much strong</w:t>
+      </w:r>
+      <w:r>
+        <w:t>er</w:t>
+      </w:r>
+      <w:r>
+        <w:t xml:space="preserve"> in Python instead of R, at roughly week 7</w:t>
+      </w:r>
+      <w:r>
+        <w:t xml:space="preserve"> (before the topic solidified)</w:t>
+      </w:r>
+      <w:r>
+        <w:t xml:space="preserve">, I started coding the data </w:t>
+      </w:r>
+      <w:r>
+        <w:t>mining/</w:t>
+      </w:r>
+      <w:r>
+        <w:t>integration in</w:t>
+      </w:r>
+      <w:r>
+        <w:t>to</w:t>
+      </w:r>
+      <w:r>
+        <w:t xml:space="preserve"> the R </w:t>
+      </w:r>
+      <w:proofErr w:type="spellStart"/>
+      <w:r>
+        <w:t>shinydashboard</w:t>
+      </w:r>
+      <w:proofErr w:type="spellEnd"/>
+      <w:r>
+        <w:t xml:space="preserve"> </w:t>
+      </w:r>
+      <w:r>
+        <w:t>using reticulate</w:t>
+      </w:r>
+      <w:r>
+        <w:rPr>
+          <w:rStyle w:val="FootnoteReference"/>
+        </w:rPr>
+        <w:footnoteReference w:id="6"/>
+      </w:r>
+      <w:r>
+        <w:t>.</w:t>
+      </w:r>
+      <w:r>
+        <w:t xml:space="preserve"> </w:t>
+      </w:r>
+      <w:r>
+        <w:t xml:space="preserve">This allowed me to perform </w:t>
+      </w:r>
+      <w:proofErr w:type="spellStart"/>
+      <w:r>
+        <w:t>numpy</w:t>
+      </w:r>
+      <w:proofErr w:type="spellEnd"/>
+      <w:r>
+        <w:t>/panda operations</w:t>
+      </w:r>
+      <w:r>
+        <w:rPr>
+          <w:rStyle w:val="FootnoteReference"/>
+        </w:rPr>
+        <w:footnoteReference w:id="7"/>
+      </w:r>
+      <w:r>
+        <w:t xml:space="preserve"> on imported data. Once the data was in the right format, I was able to ship it </w:t>
+      </w:r>
+      <w:r>
+        <w:t xml:space="preserve">back </w:t>
+      </w:r>
+      <w:r>
+        <w:t xml:space="preserve">to R </w:t>
+      </w:r>
+      <w:r>
+        <w:t xml:space="preserve">for visualization </w:t>
+      </w:r>
+      <w:r>
+        <w:t xml:space="preserve">using ggplot2 (or equivalent).  </w:t>
+      </w:r>
+      <w:r>
+        <w:t xml:space="preserve">Specifically, I saved the earlier </w:t>
+      </w:r>
+      <w:r>
+        <w:t>“World’s Biggest Data Breaches &amp; Hacks”,</w:t>
+      </w:r>
+      <w:r>
+        <w:t xml:space="preserve"> along with a similar dataset from “Privacy Rights Clearinghouse”</w:t>
+      </w:r>
+      <w:r>
+        <w:rPr>
+          <w:rStyle w:val="FootnoteReference"/>
+        </w:rPr>
+        <w:footnoteReference w:id="8"/>
+      </w:r>
+      <w:r>
+        <w:t xml:space="preserve"> locally.  </w:t>
+      </w:r>
+      <w:r>
+        <w:t>These two datasets</w:t>
+      </w:r>
+      <w:r>
+        <w:t xml:space="preserve"> were merged into a </w:t>
+      </w:r>
+      <w:proofErr w:type="spellStart"/>
+      <w:r>
+        <w:t>dataframe</w:t>
+      </w:r>
+      <w:proofErr w:type="spellEnd"/>
+      <w:r>
+        <w:t xml:space="preserve"> in python, then </w:t>
+      </w:r>
+      <w:r>
+        <w:t>inner joined</w:t>
+      </w:r>
+      <w:r>
+        <w:t xml:space="preserve"> against a list of stock ticker symbols </w:t>
+      </w:r>
+      <w:r>
+        <w:t>obtained</w:t>
+      </w:r>
+      <w:r>
+        <w:t xml:space="preserve"> from the </w:t>
+      </w:r>
+      <w:proofErr w:type="spellStart"/>
+      <w:r>
+        <w:t>quandl</w:t>
+      </w:r>
+      <w:proofErr w:type="spellEnd"/>
+      <w:r>
+        <w:t xml:space="preserve"> API</w:t>
+      </w:r>
+      <w:r>
+        <w:rPr>
+          <w:rStyle w:val="FootnoteReference"/>
+        </w:rPr>
+        <w:footnoteReference w:id="9"/>
+      </w:r>
+      <w:r>
+        <w:t>.</w:t>
+      </w:r>
+    </w:p>
+    <w:p>
+      <w:r>
+        <w:t xml:space="preserve">From the </w:t>
+      </w:r>
+      <w:proofErr w:type="spellStart"/>
+      <w:r>
+        <w:t>shinydashboard</w:t>
+      </w:r>
+      <w:proofErr w:type="spellEnd"/>
+      <w:r>
+        <w:t xml:space="preserve">, I was able to </w:t>
+      </w:r>
+      <w:r>
+        <w:t>visualize</w:t>
+      </w:r>
+      <w:r>
+        <w:t xml:space="preserve"> through a series of </w:t>
+      </w:r>
+      <w:proofErr w:type="spellStart"/>
+      <w:r>
+        <w:t>barchart</w:t>
+      </w:r>
+      <w:r>
+        <w:t>s</w:t>
+      </w:r>
+      <w:proofErr w:type="spellEnd"/>
+      <w:r>
+        <w:t xml:space="preserve">, which </w:t>
+      </w:r>
+      <w:r>
+        <w:t>tickers</w:t>
+      </w:r>
+      <w:r>
+        <w:t xml:space="preserve"> were </w:t>
+      </w:r>
+      <w:r>
+        <w:t>riskier</w:t>
+      </w:r>
+      <w:r>
+        <w:t xml:space="preserve"> individually, by reviewing the variance of ticker volume.</w:t>
+      </w:r>
+      <w:r>
+        <w:t xml:space="preserve"> Since I had massaged/formatted timeseries data in a </w:t>
+      </w:r>
+      <w:proofErr w:type="spellStart"/>
+      <w:r>
+        <w:t>dataframe</w:t>
+      </w:r>
+      <w:proofErr w:type="spellEnd"/>
+      <w:r>
+        <w:t xml:space="preserve"> format, I decided to recycle code from other courses, in order to perform time series analysis on </w:t>
+      </w:r>
+      <w:r>
+        <w:t>the overall portfolio</w:t>
+      </w:r>
+      <w:r>
+        <w:t xml:space="preserve">. </w:t>
+      </w:r>
+      <w:r>
+        <w:t>Specifically</w:t>
+      </w:r>
+      <w:r>
+        <w:t>, I perform</w:t>
+      </w:r>
+      <w:r>
+        <w:t>ed</w:t>
+      </w:r>
+      <w:r>
+        <w:t xml:space="preserve"> a </w:t>
+      </w:r>
+      <w:r>
+        <w:t>side-by-side</w:t>
+      </w:r>
+      <w:r>
+        <w:t xml:space="preserve"> comparison between LSTM vs ARIMA ability to predict t</w:t>
+      </w:r>
+      <w:r>
+        <w:t>he portfolio</w:t>
+      </w:r>
+      <w:r>
+        <w:t xml:space="preserve"> price.</w:t>
+      </w:r>
+      <w:r>
+        <w:t xml:space="preserve"> Similar </w:t>
+      </w:r>
+      <w:r>
+        <w:t xml:space="preserve">Efficient Frontier and </w:t>
+      </w:r>
+      <w:r>
+        <w:t>General Pareto Distribution code from previous assignment</w:t>
+      </w:r>
+      <w:r>
+        <w:t>(s)</w:t>
+      </w:r>
+      <w:r>
+        <w:t xml:space="preserve"> was recycled and visualized within the same </w:t>
+      </w:r>
+      <w:proofErr w:type="spellStart"/>
+      <w:r>
+        <w:t>shinydashboard</w:t>
+      </w:r>
+      <w:proofErr w:type="spellEnd"/>
+      <w:r>
+        <w:t>.</w:t>
+      </w:r>
+      <w:r>
+        <w:t xml:space="preserve"> </w:t>
+      </w:r>
+      <w:r>
+        <w:t xml:space="preserve">Ultimately, I was able to produce a </w:t>
+      </w:r>
+      <w:proofErr w:type="spellStart"/>
+      <w:r>
+        <w:t>shinydashboard</w:t>
+      </w:r>
+      <w:proofErr w:type="spellEnd"/>
+      <w:r>
+        <w:t xml:space="preserve"> similar to assignment 4, showcasing some exploratory analysis, more complicated timeseries analysis (ARIMA and LSTM), as well as financial analysis concepts learned during the course.</w:t>
       </w:r>
     </w:p>
     <w:p/>
@@ -1931,7 +2708,7 @@
         </w:rPr>
         <w:t xml:space="preserve">Source: </w:t>
       </w:r>
-      <w:hyperlink r:id="rId12" w:history="1">
+      <w:hyperlink r:id="rId13" w:history="1">
         <w:r>
           <w:rPr>
             <w:rStyle w:val="Hyperlink"/>
@@ -1972,7 +2749,7 @@
         </w:rPr>
         <w:t xml:space="preserve">Source: </w:t>
       </w:r>
-      <w:hyperlink r:id="rId13" w:history="1">
+      <w:hyperlink r:id="rId14" w:history="1">
         <w:r>
           <w:rPr>
             <w:rStyle w:val="Hyperlink"/>
@@ -2025,13 +2802,17 @@
       </w:r>
       <w:proofErr w:type="spellEnd"/>
       <w:r>
-        <w:t xml:space="preserve"> reportedly costs $100,000 a day to run</w:t>
+        <w:t xml:space="preserve"> </w:t>
+      </w:r>
+      <w:r>
+        <w:lastRenderedPageBreak/>
+        <w:t>reportedly costs $100,000 a day to run</w:t>
       </w:r>
       <w:r>
         <w:rPr>
           <w:rStyle w:val="FootnoteReference"/>
         </w:rPr>
-        <w:footnoteReference w:id="1"/>
+        <w:footnoteReference w:id="10"/>
       </w:r>
       <w:r>
         <w:t>. Desired outcomes in “Data Science” are often at mercy of available data and compute resources. What I have learned generalized from the IST</w:t>
@@ -2170,7 +2951,7 @@
         <w:rPr>
           <w:rStyle w:val="FootnoteReference"/>
         </w:rPr>
-        <w:footnoteReference w:id="2"/>
+        <w:footnoteReference w:id="11"/>
       </w:r>
       <w:r>
         <w:t xml:space="preserve"> has been publicly released</w:t>
@@ -2229,7 +3010,6 @@
     </w:p>
     <w:p>
       <w:r>
-        <w:lastRenderedPageBreak/>
         <w:t>Various fields within “Data Science” often try to visualize data to help contextualize a problem set.</w:t>
       </w:r>
       <w:r>
@@ -2350,7 +3130,7 @@
     </w:p>
     <w:p/>
     <w:sectPr>
-      <w:headerReference w:type="first" r:id="rId14"/>
+      <w:headerReference w:type="first" r:id="rId15"/>
       <w:type w:val="continuous"/>
       <w:pgSz w:w="12240" w:h="15840"/>
       <w:pgMar w:top="1440" w:right="1440" w:bottom="1440" w:left="1440" w:header="720" w:footer="720" w:gutter="0"/>
@@ -2413,9 +3193,6 @@
     <w:p>
       <w:pPr>
         <w:pStyle w:val="FootnoteText"/>
-        <w:rPr>
-          <w:rFonts w:cs="Times New Roman (Body CS)"/>
-        </w:rPr>
       </w:pPr>
       <w:r>
         <w:rPr>
@@ -2427,11 +3204,191 @@
         <w:t xml:space="preserve"> </w:t>
       </w:r>
       <w:r>
-        <w:t>https://www.ciocoverage.com/openais-chatgpt-reportedly-costs-100000-a-day-to-run/</w:t>
+        <w:t>https://informationisbeautiful.net/visualizations/worlds-biggest-data-breaches-hacks/</w:t>
       </w:r>
     </w:p>
   </w:footnote>
   <w:footnote w:id="2">
+    <w:p>
+      <w:pPr>
+        <w:pStyle w:val="FootnoteText"/>
+      </w:pPr>
+      <w:r>
+        <w:rPr>
+          <w:rStyle w:val="FootnoteReference"/>
+        </w:rPr>
+        <w:footnoteRef/>
+      </w:r>
+      <w:r>
+        <w:t xml:space="preserve"> </w:t>
+      </w:r>
+      <w:r>
+        <w:t>https://github.com/jeff1evesque/fin-654-hw/tree/master/hw3</w:t>
+      </w:r>
+    </w:p>
+  </w:footnote>
+  <w:footnote w:id="3">
+    <w:p>
+      <w:pPr>
+        <w:pStyle w:val="FootnoteText"/>
+      </w:pPr>
+      <w:r>
+        <w:rPr>
+          <w:rStyle w:val="FootnoteReference"/>
+        </w:rPr>
+        <w:footnoteRef/>
+      </w:r>
+      <w:r>
+        <w:t xml:space="preserve"> </w:t>
+      </w:r>
+      <w:r>
+        <w:t>https://posit.co/blog/flexdashboard-easy-interactive-dashboards-for-r/</w:t>
+      </w:r>
+      <w:r>
+        <w:t>rd</w:t>
+      </w:r>
+    </w:p>
+  </w:footnote>
+  <w:footnote w:id="4">
+    <w:p>
+      <w:pPr>
+        <w:pStyle w:val="FootnoteText"/>
+      </w:pPr>
+      <w:r>
+        <w:rPr>
+          <w:rStyle w:val="FootnoteReference"/>
+        </w:rPr>
+        <w:footnoteRef/>
+      </w:r>
+      <w:r>
+        <w:t xml:space="preserve"> </w:t>
+      </w:r>
+      <w:r>
+        <w:t>https://rstudio.github.io/shinydashboard/</w:t>
+      </w:r>
+    </w:p>
+  </w:footnote>
+  <w:footnote w:id="5">
+    <w:p>
+      <w:pPr>
+        <w:pStyle w:val="FootnoteText"/>
+      </w:pPr>
+      <w:r>
+        <w:rPr>
+          <w:rStyle w:val="FootnoteReference"/>
+        </w:rPr>
+        <w:footnoteRef/>
+      </w:r>
+      <w:r>
+        <w:t xml:space="preserve"> </w:t>
+      </w:r>
+      <w:r>
+        <w:t>https://github.com/jeff1evesque/fin-654-hw/tree/master/hw</w:t>
+      </w:r>
+      <w:r>
+        <w:t>4</w:t>
+      </w:r>
+    </w:p>
+  </w:footnote>
+  <w:footnote w:id="6">
+    <w:p>
+      <w:pPr>
+        <w:pStyle w:val="FootnoteText"/>
+      </w:pPr>
+      <w:r>
+        <w:rPr>
+          <w:rStyle w:val="FootnoteReference"/>
+        </w:rPr>
+        <w:footnoteRef/>
+      </w:r>
+      <w:r>
+        <w:t xml:space="preserve"> </w:t>
+      </w:r>
+      <w:r>
+        <w:t>https://rstudio.github.io/reticulate/</w:t>
+      </w:r>
+    </w:p>
+  </w:footnote>
+  <w:footnote w:id="7">
+    <w:p>
+      <w:pPr>
+        <w:pStyle w:val="FootnoteText"/>
+      </w:pPr>
+      <w:r>
+        <w:rPr>
+          <w:rStyle w:val="FootnoteReference"/>
+        </w:rPr>
+        <w:footnoteRef/>
+      </w:r>
+      <w:r>
+        <w:t xml:space="preserve"> </w:t>
+      </w:r>
+      <w:r>
+        <w:t>https://github.com/jeff1evesque/fin-654/blob/master/python/dataframe.py</w:t>
+      </w:r>
+    </w:p>
+  </w:footnote>
+  <w:footnote w:id="8">
+    <w:p>
+      <w:pPr>
+        <w:pStyle w:val="FootnoteText"/>
+      </w:pPr>
+      <w:r>
+        <w:rPr>
+          <w:rStyle w:val="FootnoteReference"/>
+        </w:rPr>
+        <w:footnoteRef/>
+      </w:r>
+      <w:r>
+        <w:t xml:space="preserve"> </w:t>
+      </w:r>
+      <w:r>
+        <w:t>https://privacyrights.org/data-breaches</w:t>
+      </w:r>
+    </w:p>
+  </w:footnote>
+  <w:footnote w:id="9">
+    <w:p>
+      <w:pPr>
+        <w:pStyle w:val="FootnoteText"/>
+      </w:pPr>
+      <w:r>
+        <w:rPr>
+          <w:rStyle w:val="FootnoteReference"/>
+        </w:rPr>
+        <w:footnoteRef/>
+      </w:r>
+      <w:r>
+        <w:t xml:space="preserve"> </w:t>
+      </w:r>
+      <w:r>
+        <w:t>https://www.quandl.com/</w:t>
+      </w:r>
+    </w:p>
+  </w:footnote>
+  <w:footnote w:id="10">
+    <w:p>
+      <w:pPr>
+        <w:pStyle w:val="FootnoteText"/>
+        <w:rPr>
+          <w:rFonts w:cs="Times New Roman (Body CS)"/>
+        </w:rPr>
+      </w:pPr>
+      <w:r>
+        <w:rPr>
+          <w:rStyle w:val="FootnoteReference"/>
+        </w:rPr>
+        <w:footnoteRef/>
+      </w:r>
+      <w:r>
+        <w:t xml:space="preserve"> </w:t>
+      </w:r>
+      <w:r>
+        <w:t>https://www.ciocoverage.com/openais-chatgpt-reportedly-costs-100000-a-day-to-run/</w:t>
+      </w:r>
+    </w:p>
+  </w:footnote>
+  <w:footnote w:id="11">
     <w:p>
       <w:pPr>
         <w:pStyle w:val="FootnoteText"/>
@@ -5504,6 +6461,119 @@
     </w:lvl>
   </w:abstractNum>
   <w:abstractNum w:abstractNumId="26" w15:restartNumberingAfterBreak="0">
+    <w:nsid w:val="557F3112"/>
+    <w:multiLevelType w:val="hybridMultilevel"/>
+    <w:tmpl w:val="59706F7C"/>
+    <w:lvl w:ilvl="0" w:tplc="04090005">
+      <w:start w:val="1"/>
+      <w:numFmt w:val="bullet"/>
+      <w:lvlText w:val=""/>
+      <w:lvlJc w:val="left"/>
+      <w:pPr>
+        <w:ind w:left="720" w:hanging="360"/>
+      </w:pPr>
+      <w:rPr>
+        <w:rFonts w:ascii="Wingdings" w:hAnsi="Wingdings" w:hint="default"/>
+      </w:rPr>
+    </w:lvl>
+    <w:lvl w:ilvl="1" w:tplc="04090003" w:tentative="1">
+      <w:start w:val="1"/>
+      <w:numFmt w:val="bullet"/>
+      <w:lvlText w:val="o"/>
+      <w:lvlJc w:val="left"/>
+      <w:pPr>
+        <w:ind w:left="1440" w:hanging="360"/>
+      </w:pPr>
+      <w:rPr>
+        <w:rFonts w:ascii="Courier New" w:hAnsi="Courier New" w:cs="Courier New" w:hint="default"/>
+      </w:rPr>
+    </w:lvl>
+    <w:lvl w:ilvl="2" w:tplc="04090005" w:tentative="1">
+      <w:start w:val="1"/>
+      <w:numFmt w:val="bullet"/>
+      <w:lvlText w:val=""/>
+      <w:lvlJc w:val="left"/>
+      <w:pPr>
+        <w:ind w:left="2160" w:hanging="360"/>
+      </w:pPr>
+      <w:rPr>
+        <w:rFonts w:ascii="Wingdings" w:hAnsi="Wingdings" w:hint="default"/>
+      </w:rPr>
+    </w:lvl>
+    <w:lvl w:ilvl="3" w:tplc="04090001" w:tentative="1">
+      <w:start w:val="1"/>
+      <w:numFmt w:val="bullet"/>
+      <w:lvlText w:val=""/>
+      <w:lvlJc w:val="left"/>
+      <w:pPr>
+        <w:ind w:left="2880" w:hanging="360"/>
+      </w:pPr>
+      <w:rPr>
+        <w:rFonts w:ascii="Symbol" w:hAnsi="Symbol" w:hint="default"/>
+      </w:rPr>
+    </w:lvl>
+    <w:lvl w:ilvl="4" w:tplc="04090003" w:tentative="1">
+      <w:start w:val="1"/>
+      <w:numFmt w:val="bullet"/>
+      <w:lvlText w:val="o"/>
+      <w:lvlJc w:val="left"/>
+      <w:pPr>
+        <w:ind w:left="3600" w:hanging="360"/>
+      </w:pPr>
+      <w:rPr>
+        <w:rFonts w:ascii="Courier New" w:hAnsi="Courier New" w:cs="Courier New" w:hint="default"/>
+      </w:rPr>
+    </w:lvl>
+    <w:lvl w:ilvl="5" w:tplc="04090005" w:tentative="1">
+      <w:start w:val="1"/>
+      <w:numFmt w:val="bullet"/>
+      <w:lvlText w:val=""/>
+      <w:lvlJc w:val="left"/>
+      <w:pPr>
+        <w:ind w:left="4320" w:hanging="360"/>
+      </w:pPr>
+      <w:rPr>
+        <w:rFonts w:ascii="Wingdings" w:hAnsi="Wingdings" w:hint="default"/>
+      </w:rPr>
+    </w:lvl>
+    <w:lvl w:ilvl="6" w:tplc="04090001" w:tentative="1">
+      <w:start w:val="1"/>
+      <w:numFmt w:val="bullet"/>
+      <w:lvlText w:val=""/>
+      <w:lvlJc w:val="left"/>
+      <w:pPr>
+        <w:ind w:left="5040" w:hanging="360"/>
+      </w:pPr>
+      <w:rPr>
+        <w:rFonts w:ascii="Symbol" w:hAnsi="Symbol" w:hint="default"/>
+      </w:rPr>
+    </w:lvl>
+    <w:lvl w:ilvl="7" w:tplc="04090003" w:tentative="1">
+      <w:start w:val="1"/>
+      <w:numFmt w:val="bullet"/>
+      <w:lvlText w:val="o"/>
+      <w:lvlJc w:val="left"/>
+      <w:pPr>
+        <w:ind w:left="5760" w:hanging="360"/>
+      </w:pPr>
+      <w:rPr>
+        <w:rFonts w:ascii="Courier New" w:hAnsi="Courier New" w:cs="Courier New" w:hint="default"/>
+      </w:rPr>
+    </w:lvl>
+    <w:lvl w:ilvl="8" w:tplc="04090005" w:tentative="1">
+      <w:start w:val="1"/>
+      <w:numFmt w:val="bullet"/>
+      <w:lvlText w:val=""/>
+      <w:lvlJc w:val="left"/>
+      <w:pPr>
+        <w:ind w:left="6480" w:hanging="360"/>
+      </w:pPr>
+      <w:rPr>
+        <w:rFonts w:ascii="Wingdings" w:hAnsi="Wingdings" w:hint="default"/>
+      </w:rPr>
+    </w:lvl>
+  </w:abstractNum>
+  <w:abstractNum w:abstractNumId="27" w15:restartNumberingAfterBreak="0">
     <w:nsid w:val="5A117A26"/>
     <w:multiLevelType w:val="hybridMultilevel"/>
     <w:tmpl w:val="A2CE2A66"/>
@@ -5616,7 +6686,7 @@
       </w:rPr>
     </w:lvl>
   </w:abstractNum>
-  <w:abstractNum w:abstractNumId="27" w15:restartNumberingAfterBreak="0">
+  <w:abstractNum w:abstractNumId="28" w15:restartNumberingAfterBreak="0">
     <w:nsid w:val="5CA913E0"/>
     <w:multiLevelType w:val="hybridMultilevel"/>
     <w:tmpl w:val="6A28FAF4"/>
@@ -5729,7 +6799,7 @@
       </w:rPr>
     </w:lvl>
   </w:abstractNum>
-  <w:abstractNum w:abstractNumId="28" w15:restartNumberingAfterBreak="0">
+  <w:abstractNum w:abstractNumId="29" w15:restartNumberingAfterBreak="0">
     <w:nsid w:val="62371482"/>
     <w:multiLevelType w:val="hybridMultilevel"/>
     <w:tmpl w:val="D1B6B9EC"/>
@@ -5842,7 +6912,7 @@
       </w:rPr>
     </w:lvl>
   </w:abstractNum>
-  <w:abstractNum w:abstractNumId="29" w15:restartNumberingAfterBreak="0">
+  <w:abstractNum w:abstractNumId="30" w15:restartNumberingAfterBreak="0">
     <w:nsid w:val="64346B7F"/>
     <w:multiLevelType w:val="hybridMultilevel"/>
     <w:tmpl w:val="4C9A46D2"/>
@@ -5955,7 +7025,7 @@
       </w:rPr>
     </w:lvl>
   </w:abstractNum>
-  <w:abstractNum w:abstractNumId="30" w15:restartNumberingAfterBreak="0">
+  <w:abstractNum w:abstractNumId="31" w15:restartNumberingAfterBreak="0">
     <w:nsid w:val="67044ABB"/>
     <w:multiLevelType w:val="hybridMultilevel"/>
     <w:tmpl w:val="469AD83E"/>
@@ -6041,7 +7111,7 @@
       </w:pPr>
     </w:lvl>
   </w:abstractNum>
-  <w:abstractNum w:abstractNumId="31" w15:restartNumberingAfterBreak="0">
+  <w:abstractNum w:abstractNumId="32" w15:restartNumberingAfterBreak="0">
     <w:nsid w:val="67D1139E"/>
     <w:multiLevelType w:val="hybridMultilevel"/>
     <w:tmpl w:val="7AAA2796"/>
@@ -6154,7 +7224,7 @@
       </w:rPr>
     </w:lvl>
   </w:abstractNum>
-  <w:abstractNum w:abstractNumId="32" w15:restartNumberingAfterBreak="0">
+  <w:abstractNum w:abstractNumId="33" w15:restartNumberingAfterBreak="0">
     <w:nsid w:val="713268CB"/>
     <w:multiLevelType w:val="hybridMultilevel"/>
     <w:tmpl w:val="0BB46704"/>
@@ -6267,7 +7337,7 @@
       </w:rPr>
     </w:lvl>
   </w:abstractNum>
-  <w:abstractNum w:abstractNumId="33" w15:restartNumberingAfterBreak="0">
+  <w:abstractNum w:abstractNumId="34" w15:restartNumberingAfterBreak="0">
     <w:nsid w:val="73751E57"/>
     <w:multiLevelType w:val="hybridMultilevel"/>
     <w:tmpl w:val="AC4C769A"/>
@@ -6380,7 +7450,7 @@
       </w:rPr>
     </w:lvl>
   </w:abstractNum>
-  <w:abstractNum w:abstractNumId="34" w15:restartNumberingAfterBreak="0">
+  <w:abstractNum w:abstractNumId="35" w15:restartNumberingAfterBreak="0">
     <w:nsid w:val="74D56A00"/>
     <w:multiLevelType w:val="hybridMultilevel"/>
     <w:tmpl w:val="A0881DFC"/>
@@ -6493,7 +7563,7 @@
       </w:rPr>
     </w:lvl>
   </w:abstractNum>
-  <w:abstractNum w:abstractNumId="35" w15:restartNumberingAfterBreak="0">
+  <w:abstractNum w:abstractNumId="36" w15:restartNumberingAfterBreak="0">
     <w:nsid w:val="76E50343"/>
     <w:multiLevelType w:val="hybridMultilevel"/>
     <w:tmpl w:val="9BE2AD9A"/>
@@ -6606,7 +7676,7 @@
       </w:rPr>
     </w:lvl>
   </w:abstractNum>
-  <w:abstractNum w:abstractNumId="36" w15:restartNumberingAfterBreak="0">
+  <w:abstractNum w:abstractNumId="37" w15:restartNumberingAfterBreak="0">
     <w:nsid w:val="773B6DDB"/>
     <w:multiLevelType w:val="hybridMultilevel"/>
     <w:tmpl w:val="539AC234"/>
@@ -6719,7 +7789,7 @@
       </w:rPr>
     </w:lvl>
   </w:abstractNum>
-  <w:abstractNum w:abstractNumId="37" w15:restartNumberingAfterBreak="0">
+  <w:abstractNum w:abstractNumId="38" w15:restartNumberingAfterBreak="0">
     <w:nsid w:val="775379AF"/>
     <w:multiLevelType w:val="hybridMultilevel"/>
     <w:tmpl w:val="FF80570E"/>
@@ -6805,7 +7875,7 @@
       </w:pPr>
     </w:lvl>
   </w:abstractNum>
-  <w:abstractNum w:abstractNumId="38" w15:restartNumberingAfterBreak="0">
+  <w:abstractNum w:abstractNumId="39" w15:restartNumberingAfterBreak="0">
     <w:nsid w:val="791B5F62"/>
     <w:multiLevelType w:val="hybridMultilevel"/>
     <w:tmpl w:val="FC667E2A"/>
@@ -6894,7 +7964,7 @@
       </w:pPr>
     </w:lvl>
   </w:abstractNum>
-  <w:abstractNum w:abstractNumId="39" w15:restartNumberingAfterBreak="0">
+  <w:abstractNum w:abstractNumId="40" w15:restartNumberingAfterBreak="0">
     <w:nsid w:val="7FF12452"/>
     <w:multiLevelType w:val="hybridMultilevel"/>
     <w:tmpl w:val="13260704"/>
@@ -7023,7 +8093,7 @@
     <w:abstractNumId w:val="20"/>
   </w:num>
   <w:num w:numId="6" w16cid:durableId="527329258">
-    <w:abstractNumId w:val="27"/>
+    <w:abstractNumId w:val="28"/>
   </w:num>
   <w:num w:numId="7" w16cid:durableId="853769274">
     <w:abstractNumId w:val="24"/>
@@ -7038,7 +8108,7 @@
     <w:abstractNumId w:val="13"/>
   </w:num>
   <w:num w:numId="11" w16cid:durableId="79765032">
-    <w:abstractNumId w:val="38"/>
+    <w:abstractNumId w:val="39"/>
   </w:num>
   <w:num w:numId="12" w16cid:durableId="571162541">
     <w:abstractNumId w:val="12"/>
@@ -7047,13 +8117,13 @@
     <w:abstractNumId w:val="2"/>
   </w:num>
   <w:num w:numId="14" w16cid:durableId="1471633131">
-    <w:abstractNumId w:val="34"/>
+    <w:abstractNumId w:val="35"/>
   </w:num>
   <w:num w:numId="15" w16cid:durableId="1362394210">
-    <w:abstractNumId w:val="37"/>
+    <w:abstractNumId w:val="38"/>
   </w:num>
   <w:num w:numId="16" w16cid:durableId="28259701">
-    <w:abstractNumId w:val="32"/>
+    <w:abstractNumId w:val="33"/>
   </w:num>
   <w:num w:numId="17" w16cid:durableId="993531244">
     <w:abstractNumId w:val="4"/>
@@ -7062,10 +8132,10 @@
     <w:abstractNumId w:val="16"/>
   </w:num>
   <w:num w:numId="19" w16cid:durableId="1547138123">
-    <w:abstractNumId w:val="30"/>
+    <w:abstractNumId w:val="31"/>
   </w:num>
   <w:num w:numId="20" w16cid:durableId="2021275380">
-    <w:abstractNumId w:val="31"/>
+    <w:abstractNumId w:val="32"/>
   </w:num>
   <w:num w:numId="21" w16cid:durableId="427232861">
     <w:abstractNumId w:val="18"/>
@@ -7083,31 +8153,31 @@
     <w:abstractNumId w:val="21"/>
   </w:num>
   <w:num w:numId="26" w16cid:durableId="1360886478">
-    <w:abstractNumId w:val="36"/>
+    <w:abstractNumId w:val="37"/>
   </w:num>
   <w:num w:numId="27" w16cid:durableId="1358461167">
-    <w:abstractNumId w:val="39"/>
+    <w:abstractNumId w:val="40"/>
   </w:num>
   <w:num w:numId="28" w16cid:durableId="108744305">
-    <w:abstractNumId w:val="33"/>
+    <w:abstractNumId w:val="34"/>
   </w:num>
   <w:num w:numId="29" w16cid:durableId="96757997">
     <w:abstractNumId w:val="3"/>
   </w:num>
   <w:num w:numId="30" w16cid:durableId="1490705399">
-    <w:abstractNumId w:val="29"/>
+    <w:abstractNumId w:val="30"/>
   </w:num>
   <w:num w:numId="31" w16cid:durableId="1195926893">
-    <w:abstractNumId w:val="28"/>
+    <w:abstractNumId w:val="29"/>
   </w:num>
   <w:num w:numId="32" w16cid:durableId="228807248">
     <w:abstractNumId w:val="8"/>
   </w:num>
   <w:num w:numId="33" w16cid:durableId="408696136">
-    <w:abstractNumId w:val="26"/>
+    <w:abstractNumId w:val="27"/>
   </w:num>
   <w:num w:numId="34" w16cid:durableId="995457732">
-    <w:abstractNumId w:val="35"/>
+    <w:abstractNumId w:val="36"/>
   </w:num>
   <w:num w:numId="35" w16cid:durableId="280653277">
     <w:abstractNumId w:val="6"/>
@@ -7126,6 +8196,9 @@
   </w:num>
   <w:num w:numId="40" w16cid:durableId="676805178">
     <w:abstractNumId w:val="0"/>
+  </w:num>
+  <w:num w:numId="41" w16cid:durableId="1593007015">
+    <w:abstractNumId w:val="26"/>
   </w:num>
 </w:numbering>
 </file>

</xml_diff>

<commit_message>
#13: portfolio.docx, add 'Assignment' links
</commit_message>
<xml_diff>
--- a/portfolio.docx
+++ b/portfolio.docx
@@ -1889,7 +1889,7 @@
           <w:sz w:val="16"/>
           <w:szCs w:val="16"/>
         </w:rPr>
-        <w:t xml:space="preserve">Source Assignments: </w:t>
+        <w:t xml:space="preserve">Assignments: </w:t>
       </w:r>
       <w:hyperlink r:id="rId11" w:history="1">
         <w:r>
@@ -1915,14 +1915,7 @@
           <w:sz w:val="16"/>
           <w:szCs w:val="16"/>
         </w:rPr>
-        <w:t>Source</w:t>
-      </w:r>
-      <w:r>
-        <w:rPr>
-          <w:sz w:val="16"/>
-          <w:szCs w:val="16"/>
-        </w:rPr>
-        <w:t xml:space="preserve"> Project</w:t>
+        <w:t>Project</w:t>
       </w:r>
       <w:r>
         <w:rPr>
@@ -2696,6 +2689,33 @@
     </w:p>
     <w:p>
       <w:pPr>
+        <w:spacing w:line="240" w:lineRule="auto"/>
+        <w:rPr>
+          <w:sz w:val="16"/>
+          <w:szCs w:val="16"/>
+        </w:rPr>
+      </w:pPr>
+      <w:r>
+        <w:rPr>
+          <w:sz w:val="16"/>
+          <w:szCs w:val="16"/>
+        </w:rPr>
+        <w:t xml:space="preserve">Assignments: </w:t>
+      </w:r>
+      <w:hyperlink r:id="rId13" w:history="1">
+        <w:r>
+          <w:rPr>
+            <w:rStyle w:val="Hyperlink"/>
+            <w:sz w:val="16"/>
+            <w:szCs w:val="16"/>
+          </w:rPr>
+          <w:t>https://github.com/jeff1evesque/ist-664-hw</w:t>
+        </w:r>
+      </w:hyperlink>
+    </w:p>
+    <w:p>
+      <w:pPr>
+        <w:spacing w:line="240" w:lineRule="auto"/>
         <w:rPr>
           <w:sz w:val="16"/>
           <w:szCs w:val="16"/>
@@ -2708,7 +2728,7 @@
         </w:rPr>
         <w:t xml:space="preserve">Source: </w:t>
       </w:r>
-      <w:hyperlink r:id="rId13" w:history="1">
+      <w:hyperlink r:id="rId14" w:history="1">
         <w:r>
           <w:rPr>
             <w:rStyle w:val="Hyperlink"/>
@@ -2737,6 +2757,33 @@
     </w:p>
     <w:p>
       <w:pPr>
+        <w:spacing w:line="240" w:lineRule="auto"/>
+        <w:rPr>
+          <w:sz w:val="16"/>
+          <w:szCs w:val="16"/>
+        </w:rPr>
+      </w:pPr>
+      <w:r>
+        <w:rPr>
+          <w:sz w:val="16"/>
+          <w:szCs w:val="16"/>
+        </w:rPr>
+        <w:t xml:space="preserve">Assignments: </w:t>
+      </w:r>
+      <w:hyperlink r:id="rId15" w:history="1">
+        <w:r>
+          <w:rPr>
+            <w:rStyle w:val="Hyperlink"/>
+            <w:sz w:val="16"/>
+            <w:szCs w:val="16"/>
+          </w:rPr>
+          <w:t>https://github.com/jeff1evesque/ist-736-hw</w:t>
+        </w:r>
+      </w:hyperlink>
+    </w:p>
+    <w:p>
+      <w:pPr>
+        <w:spacing w:line="240" w:lineRule="auto"/>
         <w:rPr>
           <w:sz w:val="16"/>
           <w:szCs w:val="16"/>
@@ -2749,7 +2796,7 @@
         </w:rPr>
         <w:t xml:space="preserve">Source: </w:t>
       </w:r>
-      <w:hyperlink r:id="rId14" w:history="1">
+      <w:hyperlink r:id="rId16" w:history="1">
         <w:r>
           <w:rPr>
             <w:rStyle w:val="Hyperlink"/>
@@ -2794,7 +2841,11 @@
         <w:t>-</w:t>
       </w:r>
       <w:r>
-        <w:t xml:space="preserve">664 involved an attempt to create a chatbot through numerous ensembled machine learning (ML) modeling on a personal laptop. While some parts were functional, the overall endeavor was greatly restricted by compute resources. On comparison, recent release of </w:t>
+        <w:t xml:space="preserve">664 involved an attempt to create a chatbot through numerous ensembled machine learning (ML) modeling on a personal laptop. While some parts were functional, the overall </w:t>
+      </w:r>
+      <w:r>
+        <w:lastRenderedPageBreak/>
+        <w:t xml:space="preserve">endeavor was greatly restricted by compute resources. On comparison, recent release of </w:t>
       </w:r>
       <w:proofErr w:type="spellStart"/>
       <w:r>
@@ -2802,11 +2853,7 @@
       </w:r>
       <w:proofErr w:type="spellEnd"/>
       <w:r>
-        <w:t xml:space="preserve"> </w:t>
-      </w:r>
-      <w:r>
-        <w:lastRenderedPageBreak/>
-        <w:t>reportedly costs $100,000 a day to run</w:t>
+        <w:t xml:space="preserve"> reportedly costs $100,000 a day to run</w:t>
       </w:r>
       <w:r>
         <w:rPr>
@@ -3130,7 +3177,7 @@
     </w:p>
     <w:p/>
     <w:sectPr>
-      <w:headerReference w:type="first" r:id="rId15"/>
+      <w:headerReference w:type="first" r:id="rId17"/>
       <w:type w:val="continuous"/>
       <w:pgSz w:w="12240" w:h="15840"/>
       <w:pgMar w:top="1440" w:right="1440" w:bottom="1440" w:left="1440" w:header="720" w:footer="720" w:gutter="0"/>

</xml_diff>

<commit_message>
#13: porfolio.docx, fix typos
</commit_message>
<xml_diff>
--- a/portfolio.docx
+++ b/portfolio.docx
@@ -2726,7 +2726,14 @@
           <w:sz w:val="16"/>
           <w:szCs w:val="16"/>
         </w:rPr>
-        <w:t xml:space="preserve">Source: </w:t>
+        <w:t>Project</w:t>
+      </w:r>
+      <w:r>
+        <w:rPr>
+          <w:sz w:val="16"/>
+          <w:szCs w:val="16"/>
+        </w:rPr>
+        <w:t xml:space="preserve">: </w:t>
       </w:r>
       <w:hyperlink r:id="rId14" w:history="1">
         <w:r>
@@ -2794,7 +2801,14 @@
           <w:sz w:val="16"/>
           <w:szCs w:val="16"/>
         </w:rPr>
-        <w:t xml:space="preserve">Source: </w:t>
+        <w:t>Project</w:t>
+      </w:r>
+      <w:r>
+        <w:rPr>
+          <w:sz w:val="16"/>
+          <w:szCs w:val="16"/>
+        </w:rPr>
+        <w:t xml:space="preserve">: </w:t>
       </w:r>
       <w:hyperlink r:id="rId16" w:history="1">
         <w:r>

</xml_diff>

<commit_message>
#13: portfolio.docx, add 'chatbot' section
</commit_message>
<xml_diff>
--- a/portfolio.docx
+++ b/portfolio.docx
@@ -740,7 +740,7 @@
           <w:r>
             <w:fldChar w:fldCharType="separate"/>
           </w:r>
-          <w:hyperlink w:anchor="_Toc127805535" w:history="1">
+          <w:hyperlink w:anchor="_Toc127824658" w:history="1">
             <w:r>
               <w:rPr>
                 <w:rStyle w:val="Hyperlink"/>
@@ -767,7 +767,7 @@
                 <w:noProof/>
                 <w:webHidden/>
               </w:rPr>
-              <w:instrText xml:space="preserve"> PAGEREF _Toc127805535 \h </w:instrText>
+              <w:instrText xml:space="preserve"> PAGEREF _Toc127824658 \h </w:instrText>
             </w:r>
             <w:r>
               <w:rPr>
@@ -811,7 +811,7 @@
               <w:szCs w:val="24"/>
             </w:rPr>
           </w:pPr>
-          <w:hyperlink w:anchor="_Toc127805536" w:history="1">
+          <w:hyperlink w:anchor="_Toc127824659" w:history="1">
             <w:r>
               <w:rPr>
                 <w:rStyle w:val="Hyperlink"/>
@@ -838,7 +838,7 @@
                 <w:noProof/>
                 <w:webHidden/>
               </w:rPr>
-              <w:instrText xml:space="preserve"> PAGEREF _Toc127805536 \h </w:instrText>
+              <w:instrText xml:space="preserve"> PAGEREF _Toc127824659 \h </w:instrText>
             </w:r>
             <w:r>
               <w:rPr>
@@ -882,7 +882,7 @@
               <w:szCs w:val="24"/>
             </w:rPr>
           </w:pPr>
-          <w:hyperlink w:anchor="_Toc127805537" w:history="1">
+          <w:hyperlink w:anchor="_Toc127824660" w:history="1">
             <w:r>
               <w:rPr>
                 <w:rStyle w:val="Hyperlink"/>
@@ -909,7 +909,7 @@
                 <w:noProof/>
                 <w:webHidden/>
               </w:rPr>
-              <w:instrText xml:space="preserve"> PAGEREF _Toc127805537 \h </w:instrText>
+              <w:instrText xml:space="preserve"> PAGEREF _Toc127824660 \h </w:instrText>
             </w:r>
             <w:r>
               <w:rPr>
@@ -953,7 +953,7 @@
               <w:szCs w:val="24"/>
             </w:rPr>
           </w:pPr>
-          <w:hyperlink w:anchor="_Toc127805538" w:history="1">
+          <w:hyperlink w:anchor="_Toc127824661" w:history="1">
             <w:r>
               <w:rPr>
                 <w:rStyle w:val="Hyperlink"/>
@@ -980,7 +980,7 @@
                 <w:noProof/>
                 <w:webHidden/>
               </w:rPr>
-              <w:instrText xml:space="preserve"> PAGEREF _Toc127805538 \h </w:instrText>
+              <w:instrText xml:space="preserve"> PAGEREF _Toc127824661 \h </w:instrText>
             </w:r>
             <w:r>
               <w:rPr>
@@ -1000,7 +1000,7 @@
                 <w:noProof/>
                 <w:webHidden/>
               </w:rPr>
-              <w:t>3</w:t>
+              <w:t>4</w:t>
             </w:r>
             <w:r>
               <w:rPr>
@@ -1024,7 +1024,7 @@
               <w:szCs w:val="24"/>
             </w:rPr>
           </w:pPr>
-          <w:hyperlink w:anchor="_Toc127805539" w:history="1">
+          <w:hyperlink w:anchor="_Toc127824662" w:history="1">
             <w:r>
               <w:rPr>
                 <w:rStyle w:val="Hyperlink"/>
@@ -1051,7 +1051,7 @@
                 <w:noProof/>
                 <w:webHidden/>
               </w:rPr>
-              <w:instrText xml:space="preserve"> PAGEREF _Toc127805539 \h </w:instrText>
+              <w:instrText xml:space="preserve"> PAGEREF _Toc127824662 \h </w:instrText>
             </w:r>
             <w:r>
               <w:rPr>
@@ -1071,7 +1071,7 @@
                 <w:noProof/>
                 <w:webHidden/>
               </w:rPr>
-              <w:t>3</w:t>
+              <w:t>5</w:t>
             </w:r>
             <w:r>
               <w:rPr>
@@ -1095,7 +1095,7 @@
               <w:szCs w:val="24"/>
             </w:rPr>
           </w:pPr>
-          <w:hyperlink w:anchor="_Toc127805540" w:history="1">
+          <w:hyperlink w:anchor="_Toc127824663" w:history="1">
             <w:r>
               <w:rPr>
                 <w:rStyle w:val="Hyperlink"/>
@@ -1122,7 +1122,7 @@
                 <w:noProof/>
                 <w:webHidden/>
               </w:rPr>
-              <w:instrText xml:space="preserve"> PAGEREF _Toc127805540 \h </w:instrText>
+              <w:instrText xml:space="preserve"> PAGEREF _Toc127824663 \h </w:instrText>
             </w:r>
             <w:r>
               <w:rPr>
@@ -1142,7 +1142,7 @@
                 <w:noProof/>
                 <w:webHidden/>
               </w:rPr>
-              <w:t>3</w:t>
+              <w:t>5</w:t>
             </w:r>
             <w:r>
               <w:rPr>
@@ -1201,7 +1201,7 @@
       <w:pPr>
         <w:pStyle w:val="Heading1"/>
       </w:pPr>
-      <w:bookmarkStart w:id="1" w:name="_Toc127805535"/>
+      <w:bookmarkStart w:id="1" w:name="_Toc127824658"/>
       <w:r>
         <w:lastRenderedPageBreak/>
         <w:t>Introduction</w:t>
@@ -1326,7 +1326,7 @@
       <w:pPr>
         <w:pStyle w:val="Heading1"/>
       </w:pPr>
-      <w:bookmarkStart w:id="2" w:name="_Toc127805536"/>
+      <w:bookmarkStart w:id="2" w:name="_Toc127824659"/>
       <w:r>
         <w:t>Capstone Projects</w:t>
       </w:r>
@@ -1869,7 +1869,7 @@
       <w:pPr>
         <w:pStyle w:val="Heading2"/>
       </w:pPr>
-      <w:bookmarkStart w:id="3" w:name="_Toc127805537"/>
+      <w:bookmarkStart w:id="3" w:name="_Toc127824660"/>
       <w:r>
         <w:lastRenderedPageBreak/>
         <w:t>Portfolio Analysis (FIN-654)</w:t>
@@ -2681,7 +2681,7 @@
       <w:pPr>
         <w:pStyle w:val="Heading2"/>
       </w:pPr>
-      <w:bookmarkStart w:id="4" w:name="_Toc127805538"/>
+      <w:bookmarkStart w:id="4" w:name="_Toc127824661"/>
       <w:r>
         <w:t>Chatbot (IST-664)</w:t>
       </w:r>
@@ -2748,7 +2748,440 @@
     </w:p>
     <w:p>
       <w:r>
-        <w:t>xxx</w:t>
+        <w:t xml:space="preserve">The IST-664 course was focused on Natural Language Processing. </w:t>
+      </w:r>
+      <w:r>
+        <w:t>While the initial goal for the final project was an attempt to produce a chatbot, simpler objectives were made to investigate the data distribution using various tokenizer and parts of speech tagging.</w:t>
+      </w:r>
+      <w:r>
+        <w:t xml:space="preserve"> The smaller objectives </w:t>
+      </w:r>
+      <w:r>
+        <w:t xml:space="preserve">satisfied </w:t>
+      </w:r>
+      <w:r>
+        <w:t xml:space="preserve">the minimum requirements for the project, while the chatbot was a larger endeavor for the final few weeks of the </w:t>
+      </w:r>
+      <w:r>
+        <w:t>10-week</w:t>
+      </w:r>
+      <w:r>
+        <w:t xml:space="preserve"> course.</w:t>
+      </w:r>
+      <w:r>
+        <w:t xml:space="preserve"> In general, three different datasets were used to generate respective models:</w:t>
+      </w:r>
+    </w:p>
+    <w:p>
+      <w:pPr>
+        <w:pStyle w:val="ListParagraph"/>
+        <w:numPr>
+          <w:ilvl w:val="0"/>
+          <w:numId w:val="30"/>
+        </w:numPr>
+      </w:pPr>
+      <w:proofErr w:type="spellStart"/>
+      <w:r>
+        <w:t>QuestionAnswerCMU</w:t>
+      </w:r>
+      <w:proofErr w:type="spellEnd"/>
+      <w:r>
+        <w:rPr>
+          <w:rStyle w:val="FootnoteReference"/>
+        </w:rPr>
+        <w:footnoteReference w:id="10"/>
+      </w:r>
+      <w:r>
+        <w:t>: question-answer pair to train question classifier</w:t>
+      </w:r>
+    </w:p>
+    <w:p>
+      <w:pPr>
+        <w:pStyle w:val="ListParagraph"/>
+        <w:numPr>
+          <w:ilvl w:val="0"/>
+          <w:numId w:val="30"/>
+        </w:numPr>
+      </w:pPr>
+      <w:r>
+        <w:t>Reddit</w:t>
+      </w:r>
+      <w:r>
+        <w:rPr>
+          <w:rStyle w:val="FootnoteReference"/>
+        </w:rPr>
+        <w:footnoteReference w:id="11"/>
+      </w:r>
+      <w:r>
+        <w:t xml:space="preserve">: </w:t>
+      </w:r>
+      <w:proofErr w:type="spellStart"/>
+      <w:r>
+        <w:t>json</w:t>
+      </w:r>
+      <w:proofErr w:type="spellEnd"/>
+      <w:r>
+        <w:t xml:space="preserve"> data used to train RNN based NMT chat agent</w:t>
+      </w:r>
+    </w:p>
+    <w:p>
+      <w:pPr>
+        <w:pStyle w:val="ListParagraph"/>
+        <w:numPr>
+          <w:ilvl w:val="0"/>
+          <w:numId w:val="30"/>
+        </w:numPr>
+      </w:pPr>
+      <w:proofErr w:type="spellStart"/>
+      <w:r>
+        <w:t>StackOverflow</w:t>
+      </w:r>
+      <w:proofErr w:type="spellEnd"/>
+      <w:r>
+        <w:rPr>
+          <w:rStyle w:val="FootnoteReference"/>
+        </w:rPr>
+        <w:footnoteReference w:id="12"/>
+      </w:r>
+      <w:r>
+        <w:t>: list of postings grouped by channels used to train classifier to label questions</w:t>
+      </w:r>
+    </w:p>
+    <w:p>
+      <w:r>
+        <w:t>T</w:t>
+      </w:r>
+      <w:r>
+        <w:t>he S</w:t>
+      </w:r>
+      <w:proofErr w:type="spellStart"/>
+      <w:r>
+        <w:t>tackOverflow</w:t>
+      </w:r>
+      <w:proofErr w:type="spellEnd"/>
+      <w:r>
+        <w:t xml:space="preserve"> dataset was </w:t>
+      </w:r>
+      <w:r>
+        <w:t xml:space="preserve">also </w:t>
+      </w:r>
+      <w:r>
+        <w:t xml:space="preserve">chosen to satisfy the </w:t>
+      </w:r>
+      <w:r>
+        <w:t>minimum requirement</w:t>
+      </w:r>
+      <w:r>
+        <w:t xml:space="preserve"> objective.</w:t>
+      </w:r>
+      <w:r>
+        <w:t xml:space="preserve"> It was noted in the associated report</w:t>
+      </w:r>
+      <w:r>
+        <w:rPr>
+          <w:rStyle w:val="FootnoteReference"/>
+        </w:rPr>
+        <w:footnoteReference w:id="13"/>
+      </w:r>
+      <w:r>
+        <w:t xml:space="preserve">, the </w:t>
+      </w:r>
+      <w:proofErr w:type="spellStart"/>
+      <w:r>
+        <w:t>StackOverflow</w:t>
+      </w:r>
+      <w:proofErr w:type="spellEnd"/>
+      <w:r>
+        <w:t xml:space="preserve"> dataset originally consisted of 75 GB of data, which was reduced to 6 GB of data </w:t>
+      </w:r>
+      <w:r>
+        <w:t xml:space="preserve">after the data was </w:t>
+      </w:r>
+      <w:r>
+        <w:t>filtered</w:t>
+      </w:r>
+      <w:r>
+        <w:t xml:space="preserve"> to only question and verified answer pairs</w:t>
+      </w:r>
+      <w:r>
+        <w:t>.</w:t>
+      </w:r>
+      <w:r>
+        <w:t xml:space="preserve"> </w:t>
+      </w:r>
+      <w:r>
+        <w:t>T</w:t>
+      </w:r>
+      <w:r>
+        <w:t xml:space="preserve">o further </w:t>
+      </w:r>
+      <w:r>
+        <w:lastRenderedPageBreak/>
+        <w:t xml:space="preserve">reduce the dataset, </w:t>
+      </w:r>
+      <w:r>
+        <w:t xml:space="preserve">only the top 10 most popular channels from the total 173 were selected. These channels include: </w:t>
+      </w:r>
+      <w:r>
+        <w:t xml:space="preserve">Math, Russian, </w:t>
+      </w:r>
+      <w:proofErr w:type="spellStart"/>
+      <w:r>
+        <w:t>LaTex</w:t>
+      </w:r>
+      <w:proofErr w:type="spellEnd"/>
+      <w:r>
+        <w:t xml:space="preserve">, Super User, Server Fault, Code Review, Ask Ubuntu, Portuguese, Unix, and Physics. </w:t>
+      </w:r>
+      <w:r>
+        <w:t xml:space="preserve"> </w:t>
+      </w:r>
+      <w:r>
+        <w:t>By using these channels, the dataset was again reduced to just over 3 GB.</w:t>
+      </w:r>
+    </w:p>
+    <w:p>
+      <w:r>
+        <w:t>Next</w:t>
+      </w:r>
+      <w:r>
+        <w:t xml:space="preserve">, the data was loaded from </w:t>
+      </w:r>
+      <w:proofErr w:type="spellStart"/>
+      <w:r>
+        <w:t>json</w:t>
+      </w:r>
+      <w:proofErr w:type="spellEnd"/>
+      <w:r>
+        <w:t xml:space="preserve"> format into pandas. </w:t>
+      </w:r>
+      <w:r>
+        <w:t>Surprisingly, o</w:t>
+      </w:r>
+      <w:r>
+        <w:t>nly 9 of the 1.3 million records would not load due to special escape character conditions.</w:t>
+      </w:r>
+      <w:r>
+        <w:t xml:space="preserve"> </w:t>
+      </w:r>
+      <w:r>
+        <w:t>However, th</w:t>
+      </w:r>
+      <w:r>
+        <w:t>e</w:t>
+      </w:r>
+      <w:r>
+        <w:t xml:space="preserve"> dataset still required roughly 102 GB of memory to store the listing of features</w:t>
+      </w:r>
+      <w:r>
+        <w:t>.</w:t>
+      </w:r>
+      <w:r>
+        <w:t xml:space="preserve"> To reduce the scope of the data, a sample of 20% of the data was taken without replacement.</w:t>
+      </w:r>
+      <w:r>
+        <w:t xml:space="preserve"> This reduced dataset was used to train a Naïve Bayes</w:t>
+      </w:r>
+      <w:r>
+        <w:t xml:space="preserve"> (NB)</w:t>
+      </w:r>
+      <w:r>
+        <w:t xml:space="preserve"> classifier from the NLTK package</w:t>
+      </w:r>
+      <w:r>
+        <w:t xml:space="preserve"> using an 80/20% split. A five-fold cross validation was initially used. Initial results were acceptable, returning 74% precision, 76% recall, and 75% F1 score</w:t>
+      </w:r>
+      <w:r>
+        <w:rPr>
+          <w:rStyle w:val="FootnoteReference"/>
+        </w:rPr>
+        <w:footnoteReference w:id="14"/>
+      </w:r>
+      <w:r>
+        <w:t xml:space="preserve">. In general, the classifier was good at identifying </w:t>
+      </w:r>
+      <w:proofErr w:type="spellStart"/>
+      <w:r>
+        <w:t>StackOverflow</w:t>
+      </w:r>
+      <w:proofErr w:type="spellEnd"/>
+      <w:r>
+        <w:t xml:space="preserve"> questions with Math, Russian, </w:t>
+      </w:r>
+      <w:proofErr w:type="spellStart"/>
+      <w:r>
+        <w:t>Portugese</w:t>
+      </w:r>
+      <w:proofErr w:type="spellEnd"/>
+      <w:r>
+        <w:t xml:space="preserve">, and </w:t>
+      </w:r>
+      <w:proofErr w:type="spellStart"/>
+      <w:r>
+        <w:t>LaTex</w:t>
+      </w:r>
+      <w:proofErr w:type="spellEnd"/>
+      <w:r>
+        <w:t xml:space="preserve"> channels, and suffered making distinction between Physics, Math, and other computer technology related channels. This is not surprising, since the Russian and </w:t>
+      </w:r>
+      <w:r>
+        <w:t>Portuguese</w:t>
+      </w:r>
+      <w:r>
+        <w:t xml:space="preserve"> </w:t>
+      </w:r>
+      <w:r>
+        <w:t>characters generally appeared significantly less in the other channels.</w:t>
+      </w:r>
+      <w:r>
+        <w:t xml:space="preserve"> While the NB classifier performed well, a Random Forrest </w:t>
+      </w:r>
+      <w:r>
+        <w:t xml:space="preserve">(RF) </w:t>
+      </w:r>
+      <w:r>
+        <w:t xml:space="preserve">was trained with the same data. The cross-validation result </w:t>
+      </w:r>
+      <w:r>
+        <w:t>indicates</w:t>
+      </w:r>
+      <w:r>
+        <w:t xml:space="preserve"> 81.2% mean accuracy.</w:t>
+      </w:r>
+    </w:p>
+    <w:p>
+      <w:r>
+        <w:t xml:space="preserve">As a comparison, a </w:t>
+      </w:r>
+      <w:r>
+        <w:t xml:space="preserve">unigram </w:t>
+      </w:r>
+      <w:r>
+        <w:t>word frequency model was performed for each NB and R</w:t>
+      </w:r>
+      <w:r>
+        <w:t>F</w:t>
+      </w:r>
+      <w:r>
+        <w:t xml:space="preserve"> using </w:t>
+      </w:r>
+      <w:proofErr w:type="spellStart"/>
+      <w:r>
+        <w:t>sklearn</w:t>
+      </w:r>
+      <w:proofErr w:type="spellEnd"/>
+      <w:r>
+        <w:t xml:space="preserve"> pipeline. However, both results returned a lower</w:t>
+      </w:r>
+      <w:r>
+        <w:t xml:space="preserve"> accuracy of roughly 0.01%. </w:t>
+      </w:r>
+      <w:r>
+        <w:t xml:space="preserve"> Since unigram word frequency appeared to be a nonfactor, a bigram variant was attempted. </w:t>
+      </w:r>
+      <w:r>
+        <w:t xml:space="preserve">Results in this effort show a </w:t>
+      </w:r>
+      <w:r>
+        <w:t xml:space="preserve">more </w:t>
+      </w:r>
+      <w:r>
+        <w:t xml:space="preserve">significant drop of mean accuracy </w:t>
+      </w:r>
+      <w:r>
+        <w:t>at</w:t>
+      </w:r>
+      <w:r>
+        <w:t xml:space="preserve"> 73.5%.</w:t>
+      </w:r>
+      <w:r>
+        <w:t xml:space="preserve"> </w:t>
+      </w:r>
+    </w:p>
+    <w:p>
+      <w:r>
+        <w:t>Since the base study was capable of training a model that was capable of identify a c</w:t>
+      </w:r>
+      <w:r>
+        <w:t>hannel</w:t>
+      </w:r>
+      <w:r>
+        <w:t xml:space="preserve"> for a</w:t>
+      </w:r>
+      <w:r>
+        <w:t xml:space="preserve"> given</w:t>
+      </w:r>
+      <w:r>
+        <w:t xml:space="preserve"> question, we were able to proceed with our two other models:</w:t>
+      </w:r>
+    </w:p>
+    <w:p>
+      <w:pPr>
+        <w:pStyle w:val="ListParagraph"/>
+        <w:numPr>
+          <w:ilvl w:val="0"/>
+          <w:numId w:val="30"/>
+        </w:numPr>
+      </w:pPr>
+      <w:proofErr w:type="spellStart"/>
+      <w:r>
+        <w:t>QuestionAnswerCMU</w:t>
+      </w:r>
+      <w:proofErr w:type="spellEnd"/>
+      <w:r>
+        <w:t>: question-answer pair to train question classifier</w:t>
+      </w:r>
+    </w:p>
+    <w:p>
+      <w:pPr>
+        <w:pStyle w:val="ListParagraph"/>
+        <w:numPr>
+          <w:ilvl w:val="0"/>
+          <w:numId w:val="30"/>
+        </w:numPr>
+      </w:pPr>
+      <w:r>
+        <w:t xml:space="preserve">Reddit: </w:t>
+      </w:r>
+      <w:proofErr w:type="spellStart"/>
+      <w:r>
+        <w:t>json</w:t>
+      </w:r>
+      <w:proofErr w:type="spellEnd"/>
+      <w:r>
+        <w:t xml:space="preserve"> data used to train RNN based NMT chat agent</w:t>
+      </w:r>
+    </w:p>
+    <w:p>
+      <w:r>
+        <w:t>Similar approaches were made to train a classifier capable of identifying a question. T</w:t>
+      </w:r>
+      <w:r>
+        <w:t>he train was performed on a dataset</w:t>
+      </w:r>
+      <w:r>
+        <w:rPr>
+          <w:rStyle w:val="FootnoteReference"/>
+        </w:rPr>
+        <w:footnoteReference w:id="15"/>
+      </w:r>
+      <w:r>
+        <w:t xml:space="preserve"> containing question-answer pairs.</w:t>
+      </w:r>
+      <w:r>
+        <w:t xml:space="preserve">  A RF model was trained and produced a 72.31% accuracy</w:t>
+      </w:r>
+      <w:r>
+        <w:rPr>
+          <w:rStyle w:val="FootnoteReference"/>
+        </w:rPr>
+        <w:footnoteReference w:id="16"/>
+      </w:r>
+      <w:r>
+        <w:t>.</w:t>
+      </w:r>
+      <w:r>
+        <w:t xml:space="preserve"> Again, since the classifier was fairly accurate, we then proceeded training an RNN based NMT chat agent.</w:t>
       </w:r>
     </w:p>
     <w:p/>
@@ -2756,7 +3189,7 @@
       <w:pPr>
         <w:pStyle w:val="Heading2"/>
       </w:pPr>
-      <w:bookmarkStart w:id="5" w:name="_Toc127805539"/>
+      <w:bookmarkStart w:id="5" w:name="_Toc127824662"/>
       <w:r>
         <w:t>Stock Market Sentiment Analysis (IST-736)</w:t>
       </w:r>
@@ -2831,8 +3264,9 @@
       <w:pPr>
         <w:pStyle w:val="Heading1"/>
       </w:pPr>
-      <w:bookmarkStart w:id="6" w:name="_Toc127805540"/>
-      <w:r>
+      <w:bookmarkStart w:id="6" w:name="_Toc127824663"/>
+      <w:r>
+        <w:lastRenderedPageBreak/>
         <w:t>Conclusion &amp; Follow-up</w:t>
       </w:r>
       <w:r>
@@ -2855,11 +3289,7 @@
         <w:t>-</w:t>
       </w:r>
       <w:r>
-        <w:t xml:space="preserve">664 involved an attempt to create a chatbot through numerous ensembled machine learning (ML) modeling on a personal laptop. While some parts were functional, the overall </w:t>
-      </w:r>
-      <w:r>
-        <w:lastRenderedPageBreak/>
-        <w:t xml:space="preserve">endeavor was greatly restricted by compute resources. On comparison, recent release of </w:t>
+        <w:t xml:space="preserve">664 involved an attempt to create a chatbot through numerous ensembled machine learning (ML) modeling on a personal laptop. While some parts were functional, the overall endeavor was greatly restricted by compute resources. On comparison, recent release of </w:t>
       </w:r>
       <w:proofErr w:type="spellStart"/>
       <w:r>
@@ -2873,7 +3303,7 @@
         <w:rPr>
           <w:rStyle w:val="FootnoteReference"/>
         </w:rPr>
-        <w:footnoteReference w:id="10"/>
+        <w:footnoteReference w:id="17"/>
       </w:r>
       <w:r>
         <w:t>. Desired outcomes in “Data Science” are often at mercy of available data and compute resources. What I have learned generalized from the IST</w:t>
@@ -3012,7 +3442,7 @@
         <w:rPr>
           <w:rStyle w:val="FootnoteReference"/>
         </w:rPr>
-        <w:footnoteReference w:id="11"/>
+        <w:footnoteReference w:id="18"/>
       </w:r>
       <w:r>
         <w:t xml:space="preserve"> has been publicly released</w:t>
@@ -3431,9 +3861,6 @@
     <w:p>
       <w:pPr>
         <w:pStyle w:val="FootnoteText"/>
-        <w:rPr>
-          <w:rFonts w:cs="Times New Roman (Body CS)"/>
-        </w:rPr>
       </w:pPr>
       <w:r>
         <w:rPr>
@@ -3445,11 +3872,147 @@
         <w:t xml:space="preserve"> </w:t>
       </w:r>
       <w:r>
-        <w:t>https://www.ciocoverage.com/openais-chatgpt-reportedly-costs-100000-a-day-to-run/</w:t>
+        <w:t>https://github.com/jeff1evesque/ist-664/tree/master/QuestionAnswerCMU/data</w:t>
       </w:r>
     </w:p>
   </w:footnote>
   <w:footnote w:id="11">
+    <w:p>
+      <w:pPr>
+        <w:pStyle w:val="FootnoteText"/>
+      </w:pPr>
+      <w:r>
+        <w:rPr>
+          <w:rStyle w:val="FootnoteReference"/>
+        </w:rPr>
+        <w:footnoteRef/>
+      </w:r>
+      <w:r>
+        <w:t xml:space="preserve"> </w:t>
+      </w:r>
+      <w:r>
+        <w:t>https://github.com/jeff1evesque/ist-664/tree/master/Reddit/data</w:t>
+      </w:r>
+    </w:p>
+  </w:footnote>
+  <w:footnote w:id="12">
+    <w:p>
+      <w:pPr>
+        <w:pStyle w:val="FootnoteText"/>
+      </w:pPr>
+      <w:r>
+        <w:rPr>
+          <w:rStyle w:val="FootnoteReference"/>
+        </w:rPr>
+        <w:footnoteRef/>
+      </w:r>
+      <w:r>
+        <w:t xml:space="preserve"> </w:t>
+      </w:r>
+      <w:r>
+        <w:t>https://github.com/jeff1evesque/ist-664/tree/master/StackOverflow/data</w:t>
+      </w:r>
+    </w:p>
+  </w:footnote>
+  <w:footnote w:id="13">
+    <w:p>
+      <w:pPr>
+        <w:pStyle w:val="FootnoteText"/>
+      </w:pPr>
+      <w:r>
+        <w:rPr>
+          <w:rStyle w:val="FootnoteReference"/>
+        </w:rPr>
+        <w:footnoteRef/>
+      </w:r>
+      <w:r>
+        <w:t xml:space="preserve"> </w:t>
+      </w:r>
+      <w:r>
+        <w:t>https://github.com/jeff1evesque/ist-664/blob/master/Wilson_Levesque_Final_Project.docx</w:t>
+      </w:r>
+    </w:p>
+  </w:footnote>
+  <w:footnote w:id="14">
+    <w:p>
+      <w:pPr>
+        <w:pStyle w:val="FootnoteText"/>
+      </w:pPr>
+      <w:r>
+        <w:rPr>
+          <w:rStyle w:val="FootnoteReference"/>
+        </w:rPr>
+        <w:footnoteRef/>
+      </w:r>
+      <w:r>
+        <w:t xml:space="preserve"> </w:t>
+      </w:r>
+      <w:r>
+        <w:t>https://github.com/jeff1evesque/ist-664/blob/master/StackOverflow/StackOverflow_Classification.ipynb</w:t>
+      </w:r>
+    </w:p>
+  </w:footnote>
+  <w:footnote w:id="15">
+    <w:p>
+      <w:pPr>
+        <w:pStyle w:val="FootnoteText"/>
+      </w:pPr>
+      <w:r>
+        <w:rPr>
+          <w:rStyle w:val="FootnoteReference"/>
+        </w:rPr>
+        <w:footnoteRef/>
+      </w:r>
+      <w:r>
+        <w:t xml:space="preserve"> </w:t>
+      </w:r>
+      <w:r>
+        <w:t>https://github.com/jeff1evesque/ist-664/tree/master/QuestionAnswerCMU</w:t>
+      </w:r>
+    </w:p>
+  </w:footnote>
+  <w:footnote w:id="16">
+    <w:p>
+      <w:pPr>
+        <w:pStyle w:val="FootnoteText"/>
+      </w:pPr>
+      <w:r>
+        <w:rPr>
+          <w:rStyle w:val="FootnoteReference"/>
+        </w:rPr>
+        <w:footnoteRef/>
+      </w:r>
+      <w:r>
+        <w:t xml:space="preserve"> </w:t>
+      </w:r>
+      <w:r>
+        <w:t>https://github.com/jeff1evesque/ist-664/blob/master/QuestionAnswerCMU/QuestionAnswerCMU_Classification.ipynb</w:t>
+      </w:r>
+    </w:p>
+  </w:footnote>
+  <w:footnote w:id="17">
+    <w:p>
+      <w:pPr>
+        <w:pStyle w:val="FootnoteText"/>
+        <w:rPr>
+          <w:rFonts w:cs="Times New Roman (Body CS)"/>
+        </w:rPr>
+      </w:pPr>
+      <w:r>
+        <w:rPr>
+          <w:rStyle w:val="FootnoteReference"/>
+        </w:rPr>
+        <w:footnoteRef/>
+      </w:r>
+      <w:r>
+        <w:t xml:space="preserve"> </w:t>
+      </w:r>
+      <w:r>
+        <w:t>https://www.ciocoverage.com/openais-chatgpt-reportedly-costs-100000-a-day-to-run/</w:t>
+      </w:r>
+    </w:p>
+  </w:footnote>
+  <w:footnote w:id="18">
     <w:p>
       <w:pPr>
         <w:pStyle w:val="FootnoteText"/>
@@ -6522,6 +7085,119 @@
     </w:lvl>
   </w:abstractNum>
   <w:abstractNum w:abstractNumId="26" w15:restartNumberingAfterBreak="0">
+    <w:nsid w:val="550568CE"/>
+    <w:multiLevelType w:val="hybridMultilevel"/>
+    <w:tmpl w:val="E8BC1CD2"/>
+    <w:lvl w:ilvl="0" w:tplc="04090005">
+      <w:start w:val="1"/>
+      <w:numFmt w:val="bullet"/>
+      <w:lvlText w:val=""/>
+      <w:lvlJc w:val="left"/>
+      <w:pPr>
+        <w:ind w:left="720" w:hanging="360"/>
+      </w:pPr>
+      <w:rPr>
+        <w:rFonts w:ascii="Wingdings" w:hAnsi="Wingdings" w:hint="default"/>
+      </w:rPr>
+    </w:lvl>
+    <w:lvl w:ilvl="1" w:tplc="04090003" w:tentative="1">
+      <w:start w:val="1"/>
+      <w:numFmt w:val="bullet"/>
+      <w:lvlText w:val="o"/>
+      <w:lvlJc w:val="left"/>
+      <w:pPr>
+        <w:ind w:left="1440" w:hanging="360"/>
+      </w:pPr>
+      <w:rPr>
+        <w:rFonts w:ascii="Courier New" w:hAnsi="Courier New" w:cs="Courier New" w:hint="default"/>
+      </w:rPr>
+    </w:lvl>
+    <w:lvl w:ilvl="2" w:tplc="04090005" w:tentative="1">
+      <w:start w:val="1"/>
+      <w:numFmt w:val="bullet"/>
+      <w:lvlText w:val=""/>
+      <w:lvlJc w:val="left"/>
+      <w:pPr>
+        <w:ind w:left="2160" w:hanging="360"/>
+      </w:pPr>
+      <w:rPr>
+        <w:rFonts w:ascii="Wingdings" w:hAnsi="Wingdings" w:hint="default"/>
+      </w:rPr>
+    </w:lvl>
+    <w:lvl w:ilvl="3" w:tplc="04090001" w:tentative="1">
+      <w:start w:val="1"/>
+      <w:numFmt w:val="bullet"/>
+      <w:lvlText w:val=""/>
+      <w:lvlJc w:val="left"/>
+      <w:pPr>
+        <w:ind w:left="2880" w:hanging="360"/>
+      </w:pPr>
+      <w:rPr>
+        <w:rFonts w:ascii="Symbol" w:hAnsi="Symbol" w:hint="default"/>
+      </w:rPr>
+    </w:lvl>
+    <w:lvl w:ilvl="4" w:tplc="04090003" w:tentative="1">
+      <w:start w:val="1"/>
+      <w:numFmt w:val="bullet"/>
+      <w:lvlText w:val="o"/>
+      <w:lvlJc w:val="left"/>
+      <w:pPr>
+        <w:ind w:left="3600" w:hanging="360"/>
+      </w:pPr>
+      <w:rPr>
+        <w:rFonts w:ascii="Courier New" w:hAnsi="Courier New" w:cs="Courier New" w:hint="default"/>
+      </w:rPr>
+    </w:lvl>
+    <w:lvl w:ilvl="5" w:tplc="04090005" w:tentative="1">
+      <w:start w:val="1"/>
+      <w:numFmt w:val="bullet"/>
+      <w:lvlText w:val=""/>
+      <w:lvlJc w:val="left"/>
+      <w:pPr>
+        <w:ind w:left="4320" w:hanging="360"/>
+      </w:pPr>
+      <w:rPr>
+        <w:rFonts w:ascii="Wingdings" w:hAnsi="Wingdings" w:hint="default"/>
+      </w:rPr>
+    </w:lvl>
+    <w:lvl w:ilvl="6" w:tplc="04090001" w:tentative="1">
+      <w:start w:val="1"/>
+      <w:numFmt w:val="bullet"/>
+      <w:lvlText w:val=""/>
+      <w:lvlJc w:val="left"/>
+      <w:pPr>
+        <w:ind w:left="5040" w:hanging="360"/>
+      </w:pPr>
+      <w:rPr>
+        <w:rFonts w:ascii="Symbol" w:hAnsi="Symbol" w:hint="default"/>
+      </w:rPr>
+    </w:lvl>
+    <w:lvl w:ilvl="7" w:tplc="04090003" w:tentative="1">
+      <w:start w:val="1"/>
+      <w:numFmt w:val="bullet"/>
+      <w:lvlText w:val="o"/>
+      <w:lvlJc w:val="left"/>
+      <w:pPr>
+        <w:ind w:left="5760" w:hanging="360"/>
+      </w:pPr>
+      <w:rPr>
+        <w:rFonts w:ascii="Courier New" w:hAnsi="Courier New" w:cs="Courier New" w:hint="default"/>
+      </w:rPr>
+    </w:lvl>
+    <w:lvl w:ilvl="8" w:tplc="04090005" w:tentative="1">
+      <w:start w:val="1"/>
+      <w:numFmt w:val="bullet"/>
+      <w:lvlText w:val=""/>
+      <w:lvlJc w:val="left"/>
+      <w:pPr>
+        <w:ind w:left="6480" w:hanging="360"/>
+      </w:pPr>
+      <w:rPr>
+        <w:rFonts w:ascii="Wingdings" w:hAnsi="Wingdings" w:hint="default"/>
+      </w:rPr>
+    </w:lvl>
+  </w:abstractNum>
+  <w:abstractNum w:abstractNumId="27" w15:restartNumberingAfterBreak="0">
     <w:nsid w:val="557F3112"/>
     <w:multiLevelType w:val="hybridMultilevel"/>
     <w:tmpl w:val="59706F7C"/>
@@ -6634,7 +7310,7 @@
       </w:rPr>
     </w:lvl>
   </w:abstractNum>
-  <w:abstractNum w:abstractNumId="27" w15:restartNumberingAfterBreak="0">
+  <w:abstractNum w:abstractNumId="28" w15:restartNumberingAfterBreak="0">
     <w:nsid w:val="5A117A26"/>
     <w:multiLevelType w:val="hybridMultilevel"/>
     <w:tmpl w:val="A2CE2A66"/>
@@ -6747,7 +7423,7 @@
       </w:rPr>
     </w:lvl>
   </w:abstractNum>
-  <w:abstractNum w:abstractNumId="28" w15:restartNumberingAfterBreak="0">
+  <w:abstractNum w:abstractNumId="29" w15:restartNumberingAfterBreak="0">
     <w:nsid w:val="5CA913E0"/>
     <w:multiLevelType w:val="hybridMultilevel"/>
     <w:tmpl w:val="6A28FAF4"/>
@@ -6860,7 +7536,7 @@
       </w:rPr>
     </w:lvl>
   </w:abstractNum>
-  <w:abstractNum w:abstractNumId="29" w15:restartNumberingAfterBreak="0">
+  <w:abstractNum w:abstractNumId="30" w15:restartNumberingAfterBreak="0">
     <w:nsid w:val="62371482"/>
     <w:multiLevelType w:val="hybridMultilevel"/>
     <w:tmpl w:val="D1B6B9EC"/>
@@ -6973,7 +7649,7 @@
       </w:rPr>
     </w:lvl>
   </w:abstractNum>
-  <w:abstractNum w:abstractNumId="30" w15:restartNumberingAfterBreak="0">
+  <w:abstractNum w:abstractNumId="31" w15:restartNumberingAfterBreak="0">
     <w:nsid w:val="64346B7F"/>
     <w:multiLevelType w:val="hybridMultilevel"/>
     <w:tmpl w:val="4C9A46D2"/>
@@ -7086,7 +7762,7 @@
       </w:rPr>
     </w:lvl>
   </w:abstractNum>
-  <w:abstractNum w:abstractNumId="31" w15:restartNumberingAfterBreak="0">
+  <w:abstractNum w:abstractNumId="32" w15:restartNumberingAfterBreak="0">
     <w:nsid w:val="67044ABB"/>
     <w:multiLevelType w:val="hybridMultilevel"/>
     <w:tmpl w:val="469AD83E"/>
@@ -7172,7 +7848,7 @@
       </w:pPr>
     </w:lvl>
   </w:abstractNum>
-  <w:abstractNum w:abstractNumId="32" w15:restartNumberingAfterBreak="0">
+  <w:abstractNum w:abstractNumId="33" w15:restartNumberingAfterBreak="0">
     <w:nsid w:val="67D1139E"/>
     <w:multiLevelType w:val="hybridMultilevel"/>
     <w:tmpl w:val="7AAA2796"/>
@@ -7285,7 +7961,7 @@
       </w:rPr>
     </w:lvl>
   </w:abstractNum>
-  <w:abstractNum w:abstractNumId="33" w15:restartNumberingAfterBreak="0">
+  <w:abstractNum w:abstractNumId="34" w15:restartNumberingAfterBreak="0">
     <w:nsid w:val="713268CB"/>
     <w:multiLevelType w:val="hybridMultilevel"/>
     <w:tmpl w:val="0BB46704"/>
@@ -7398,7 +8074,7 @@
       </w:rPr>
     </w:lvl>
   </w:abstractNum>
-  <w:abstractNum w:abstractNumId="34" w15:restartNumberingAfterBreak="0">
+  <w:abstractNum w:abstractNumId="35" w15:restartNumberingAfterBreak="0">
     <w:nsid w:val="73751E57"/>
     <w:multiLevelType w:val="hybridMultilevel"/>
     <w:tmpl w:val="AC4C769A"/>
@@ -7511,7 +8187,7 @@
       </w:rPr>
     </w:lvl>
   </w:abstractNum>
-  <w:abstractNum w:abstractNumId="35" w15:restartNumberingAfterBreak="0">
+  <w:abstractNum w:abstractNumId="36" w15:restartNumberingAfterBreak="0">
     <w:nsid w:val="74D56A00"/>
     <w:multiLevelType w:val="hybridMultilevel"/>
     <w:tmpl w:val="A0881DFC"/>
@@ -7624,7 +8300,7 @@
       </w:rPr>
     </w:lvl>
   </w:abstractNum>
-  <w:abstractNum w:abstractNumId="36" w15:restartNumberingAfterBreak="0">
+  <w:abstractNum w:abstractNumId="37" w15:restartNumberingAfterBreak="0">
     <w:nsid w:val="76E50343"/>
     <w:multiLevelType w:val="hybridMultilevel"/>
     <w:tmpl w:val="9BE2AD9A"/>
@@ -7737,7 +8413,7 @@
       </w:rPr>
     </w:lvl>
   </w:abstractNum>
-  <w:abstractNum w:abstractNumId="37" w15:restartNumberingAfterBreak="0">
+  <w:abstractNum w:abstractNumId="38" w15:restartNumberingAfterBreak="0">
     <w:nsid w:val="773B6DDB"/>
     <w:multiLevelType w:val="hybridMultilevel"/>
     <w:tmpl w:val="539AC234"/>
@@ -7850,7 +8526,7 @@
       </w:rPr>
     </w:lvl>
   </w:abstractNum>
-  <w:abstractNum w:abstractNumId="38" w15:restartNumberingAfterBreak="0">
+  <w:abstractNum w:abstractNumId="39" w15:restartNumberingAfterBreak="0">
     <w:nsid w:val="775379AF"/>
     <w:multiLevelType w:val="hybridMultilevel"/>
     <w:tmpl w:val="FF80570E"/>
@@ -7936,7 +8612,7 @@
       </w:pPr>
     </w:lvl>
   </w:abstractNum>
-  <w:abstractNum w:abstractNumId="39" w15:restartNumberingAfterBreak="0">
+  <w:abstractNum w:abstractNumId="40" w15:restartNumberingAfterBreak="0">
     <w:nsid w:val="791B5F62"/>
     <w:multiLevelType w:val="hybridMultilevel"/>
     <w:tmpl w:val="FC667E2A"/>
@@ -8025,7 +8701,7 @@
       </w:pPr>
     </w:lvl>
   </w:abstractNum>
-  <w:abstractNum w:abstractNumId="40" w15:restartNumberingAfterBreak="0">
+  <w:abstractNum w:abstractNumId="41" w15:restartNumberingAfterBreak="0">
     <w:nsid w:val="7FF12452"/>
     <w:multiLevelType w:val="hybridMultilevel"/>
     <w:tmpl w:val="13260704"/>
@@ -8154,7 +8830,7 @@
     <w:abstractNumId w:val="20"/>
   </w:num>
   <w:num w:numId="6" w16cid:durableId="527329258">
-    <w:abstractNumId w:val="28"/>
+    <w:abstractNumId w:val="29"/>
   </w:num>
   <w:num w:numId="7" w16cid:durableId="853769274">
     <w:abstractNumId w:val="24"/>
@@ -8169,7 +8845,7 @@
     <w:abstractNumId w:val="13"/>
   </w:num>
   <w:num w:numId="11" w16cid:durableId="79765032">
-    <w:abstractNumId w:val="39"/>
+    <w:abstractNumId w:val="40"/>
   </w:num>
   <w:num w:numId="12" w16cid:durableId="571162541">
     <w:abstractNumId w:val="12"/>
@@ -8178,13 +8854,13 @@
     <w:abstractNumId w:val="2"/>
   </w:num>
   <w:num w:numId="14" w16cid:durableId="1471633131">
-    <w:abstractNumId w:val="35"/>
+    <w:abstractNumId w:val="36"/>
   </w:num>
   <w:num w:numId="15" w16cid:durableId="1362394210">
-    <w:abstractNumId w:val="38"/>
+    <w:abstractNumId w:val="39"/>
   </w:num>
   <w:num w:numId="16" w16cid:durableId="28259701">
-    <w:abstractNumId w:val="33"/>
+    <w:abstractNumId w:val="34"/>
   </w:num>
   <w:num w:numId="17" w16cid:durableId="993531244">
     <w:abstractNumId w:val="4"/>
@@ -8193,10 +8869,10 @@
     <w:abstractNumId w:val="16"/>
   </w:num>
   <w:num w:numId="19" w16cid:durableId="1547138123">
-    <w:abstractNumId w:val="31"/>
+    <w:abstractNumId w:val="32"/>
   </w:num>
   <w:num w:numId="20" w16cid:durableId="2021275380">
-    <w:abstractNumId w:val="32"/>
+    <w:abstractNumId w:val="33"/>
   </w:num>
   <w:num w:numId="21" w16cid:durableId="427232861">
     <w:abstractNumId w:val="18"/>
@@ -8214,31 +8890,31 @@
     <w:abstractNumId w:val="21"/>
   </w:num>
   <w:num w:numId="26" w16cid:durableId="1360886478">
-    <w:abstractNumId w:val="37"/>
+    <w:abstractNumId w:val="38"/>
   </w:num>
   <w:num w:numId="27" w16cid:durableId="1358461167">
-    <w:abstractNumId w:val="40"/>
+    <w:abstractNumId w:val="41"/>
   </w:num>
   <w:num w:numId="28" w16cid:durableId="108744305">
-    <w:abstractNumId w:val="34"/>
+    <w:abstractNumId w:val="35"/>
   </w:num>
   <w:num w:numId="29" w16cid:durableId="96757997">
     <w:abstractNumId w:val="3"/>
   </w:num>
   <w:num w:numId="30" w16cid:durableId="1490705399">
-    <w:abstractNumId w:val="30"/>
+    <w:abstractNumId w:val="31"/>
   </w:num>
   <w:num w:numId="31" w16cid:durableId="1195926893">
-    <w:abstractNumId w:val="29"/>
+    <w:abstractNumId w:val="30"/>
   </w:num>
   <w:num w:numId="32" w16cid:durableId="228807248">
     <w:abstractNumId w:val="8"/>
   </w:num>
   <w:num w:numId="33" w16cid:durableId="408696136">
-    <w:abstractNumId w:val="27"/>
+    <w:abstractNumId w:val="28"/>
   </w:num>
   <w:num w:numId="34" w16cid:durableId="995457732">
-    <w:abstractNumId w:val="36"/>
+    <w:abstractNumId w:val="37"/>
   </w:num>
   <w:num w:numId="35" w16cid:durableId="280653277">
     <w:abstractNumId w:val="6"/>
@@ -8259,6 +8935,9 @@
     <w:abstractNumId w:val="0"/>
   </w:num>
   <w:num w:numId="41" w16cid:durableId="1593007015">
+    <w:abstractNumId w:val="27"/>
+  </w:num>
+  <w:num w:numId="42" w16cid:durableId="1799451734">
     <w:abstractNumId w:val="26"/>
   </w:num>
 </w:numbering>

</xml_diff>

<commit_message>
#13: portfolio.docx, update chatbot section
</commit_message>
<xml_diff>
--- a/portfolio.docx
+++ b/portfolio.docx
@@ -3154,7 +3154,19 @@
     </w:p>
     <w:p>
       <w:r>
-        <w:t>Similar approaches were made to train a classifier capable of identifying a question. T</w:t>
+        <w:t xml:space="preserve">Similar approaches were made to train a classifier </w:t>
+      </w:r>
+      <w:r>
+        <w:t>for identifying</w:t>
+      </w:r>
+      <w:r>
+        <w:t xml:space="preserve"> question</w:t>
+      </w:r>
+      <w:r>
+        <w:t>s</w:t>
+      </w:r>
+      <w:r>
+        <w:t>. T</w:t>
       </w:r>
       <w:r>
         <w:t>he train was performed on a dataset</w:t>
@@ -3166,10 +3178,19 @@
         <w:footnoteReference w:id="15"/>
       </w:r>
       <w:r>
-        <w:t xml:space="preserve"> containing question-answer pairs.</w:t>
-      </w:r>
-      <w:r>
-        <w:t xml:space="preserve">  A RF model was trained and produced a 72.31% accuracy</w:t>
+        <w:t xml:space="preserve"> containing question-answer pairs</w:t>
+      </w:r>
+      <w:r>
+        <w:t>, and produced a</w:t>
+      </w:r>
+      <w:r>
+        <w:t xml:space="preserve"> RF model </w:t>
+      </w:r>
+      <w:r>
+        <w:t>having</w:t>
+      </w:r>
+      <w:r>
+        <w:t xml:space="preserve"> 72.31% accuracy</w:t>
       </w:r>
       <w:r>
         <w:rPr>
@@ -3180,11 +3201,339 @@
       <w:r>
         <w:t>.</w:t>
       </w:r>
-      <w:r>
-        <w:t xml:space="preserve"> Again, since the classifier was fairly accurate, we then proceeded training an RNN based NMT chat agent.</w:t>
-      </w:r>
     </w:p>
-    <w:p/>
+    <w:p>
+      <w:pPr>
+        <w:rPr>
+          <w:rFonts w:cstheme="minorHAnsi"/>
+        </w:rPr>
+      </w:pPr>
+      <w:r>
+        <w:t>S</w:t>
+      </w:r>
+      <w:r>
+        <w:t xml:space="preserve">ince </w:t>
+      </w:r>
+      <w:r>
+        <w:t>both</w:t>
+      </w:r>
+      <w:r>
+        <w:t xml:space="preserve"> classifier</w:t>
+      </w:r>
+      <w:r>
+        <w:t>s</w:t>
+      </w:r>
+      <w:r>
+        <w:t xml:space="preserve"> w</w:t>
+      </w:r>
+      <w:r>
+        <w:t>ere</w:t>
+      </w:r>
+      <w:r>
+        <w:t xml:space="preserve"> fairly accurate, we proceeded </w:t>
+      </w:r>
+      <w:r>
+        <w:t xml:space="preserve">with the last segment of </w:t>
+      </w:r>
+      <w:r>
+        <w:t>training an RNN based NMT chat agent.</w:t>
+      </w:r>
+      <w:r>
+        <w:t xml:space="preserve"> Roughly 6 months of Reddit data was downloaded, containing various posts and responses.</w:t>
+      </w:r>
+      <w:r>
+        <w:t xml:space="preserve"> MongoDB was utilized for the map-reduce functionality</w:t>
+      </w:r>
+      <w:r>
+        <w:t>, with regex to clean unnecessary character patterns.</w:t>
+      </w:r>
+      <w:r>
+        <w:t xml:space="preserve"> Aside from data cleansing, the map-reduce checks whether a post </w:t>
+      </w:r>
+      <w:r>
+        <w:rPr>
+          <w:rFonts w:cstheme="minorHAnsi"/>
+        </w:rPr>
+        <w:t xml:space="preserve">contains a </w:t>
+      </w:r>
+      <w:proofErr w:type="spellStart"/>
+      <w:r>
+        <w:rPr>
+          <w:rFonts w:ascii="Courier New" w:hAnsi="Courier New" w:cs="Courier New"/>
+        </w:rPr>
+        <w:t>parent_id</w:t>
+      </w:r>
+      <w:proofErr w:type="spellEnd"/>
+      <w:r>
+        <w:rPr>
+          <w:rFonts w:cstheme="minorHAnsi"/>
+        </w:rPr>
+        <w:t xml:space="preserve">, </w:t>
+      </w:r>
+      <w:r>
+        <w:rPr>
+          <w:rFonts w:cstheme="minorHAnsi"/>
+        </w:rPr>
+        <w:t>then</w:t>
+      </w:r>
+      <w:r>
+        <w:rPr>
+          <w:rFonts w:cstheme="minorHAnsi"/>
+        </w:rPr>
+        <w:t xml:space="preserve"> recursively </w:t>
+      </w:r>
+      <w:r>
+        <w:rPr>
+          <w:rFonts w:cstheme="minorHAnsi"/>
+        </w:rPr>
+        <w:t>attempts to</w:t>
+      </w:r>
+      <w:r>
+        <w:rPr>
+          <w:rFonts w:cstheme="minorHAnsi"/>
+        </w:rPr>
+        <w:t xml:space="preserve"> match an </w:t>
+      </w:r>
+      <w:r>
+        <w:rPr>
+          <w:rFonts w:ascii="Courier New" w:hAnsi="Courier New" w:cs="Courier New"/>
+        </w:rPr>
+        <w:t>id</w:t>
+      </w:r>
+      <w:r>
+        <w:rPr>
+          <w:rFonts w:cstheme="minorHAnsi"/>
+        </w:rPr>
+        <w:t xml:space="preserve"> from another post.</w:t>
+      </w:r>
+      <w:r>
+        <w:rPr>
+          <w:rFonts w:cstheme="minorHAnsi"/>
+        </w:rPr>
+        <w:t xml:space="preserve"> If a match is found, the </w:t>
+      </w:r>
+      <w:r>
+        <w:rPr>
+          <w:rFonts w:ascii="Courier New" w:hAnsi="Courier New" w:cs="Courier New"/>
+        </w:rPr>
+        <w:t>body</w:t>
+      </w:r>
+      <w:r>
+        <w:rPr>
+          <w:rFonts w:cstheme="minorHAnsi"/>
+        </w:rPr>
+        <w:t xml:space="preserve"> field is appended to the appropriate comments or posts array.</w:t>
+      </w:r>
+    </w:p>
+    <w:p>
+      <w:pPr>
+        <w:rPr>
+          <w:rFonts w:cstheme="minorHAnsi"/>
+          <w:lang w:val="en-CA"/>
+        </w:rPr>
+      </w:pPr>
+      <w:r>
+        <w:rPr>
+          <w:rFonts w:cstheme="minorHAnsi"/>
+          <w:lang w:val="en-CA"/>
+        </w:rPr>
+        <w:t>Finally, to</w:t>
+      </w:r>
+      <w:r>
+        <w:rPr>
+          <w:rFonts w:cstheme="minorHAnsi"/>
+          <w:lang w:val="en-CA"/>
+        </w:rPr>
+        <w:t xml:space="preserve"> train the chatbot neural network, t</w:t>
+      </w:r>
+      <w:r>
+        <w:rPr>
+          <w:rFonts w:cstheme="minorHAnsi"/>
+          <w:lang w:val="en-CA"/>
+        </w:rPr>
+        <w:t xml:space="preserve">he resulting </w:t>
+      </w:r>
+      <w:r>
+        <w:rPr>
+          <w:rFonts w:cstheme="minorHAnsi"/>
+          <w:lang w:val="en-CA"/>
+        </w:rPr>
+        <w:t xml:space="preserve">map-reduce </w:t>
+      </w:r>
+      <w:r>
+        <w:rPr>
+          <w:rFonts w:cstheme="minorHAnsi"/>
+          <w:lang w:val="en-CA"/>
+        </w:rPr>
+        <w:t>data structure</w:t>
+      </w:r>
+      <w:r>
+        <w:rPr>
+          <w:rFonts w:cstheme="minorHAnsi"/>
+          <w:lang w:val="en-CA"/>
+        </w:rPr>
+        <w:t xml:space="preserve"> needed to output the corresponding comments, and posts to be individual files defined by NMT</w:t>
+      </w:r>
+      <w:r>
+        <w:rPr>
+          <w:rStyle w:val="FootnoteReference"/>
+          <w:rFonts w:cstheme="minorHAnsi"/>
+          <w:lang w:val="en-CA"/>
+        </w:rPr>
+        <w:footnoteReference w:id="17"/>
+      </w:r>
+      <w:r>
+        <w:rPr>
+          <w:rFonts w:cstheme="minorHAnsi"/>
+          <w:lang w:val="en-CA"/>
+        </w:rPr>
+        <w:t xml:space="preserve">. </w:t>
+      </w:r>
+      <w:r>
+        <w:rPr>
+          <w:rFonts w:cstheme="minorHAnsi"/>
+        </w:rPr>
+        <w:t>I</w:t>
+      </w:r>
+      <w:r>
+        <w:rPr>
+          <w:rFonts w:cstheme="minorHAnsi"/>
+        </w:rPr>
+        <w:t>t is important to note, while 6 months of Reddit data was collected, only a small portion of the first month was utilized</w:t>
+      </w:r>
+      <w:r>
+        <w:rPr>
+          <w:rFonts w:cstheme="minorHAnsi"/>
+        </w:rPr>
+        <w:t xml:space="preserve">. This was largely </w:t>
+      </w:r>
+      <w:proofErr w:type="gramStart"/>
+      <w:r>
+        <w:rPr>
+          <w:rFonts w:cstheme="minorHAnsi"/>
+        </w:rPr>
+        <w:t>compute</w:t>
+      </w:r>
+      <w:proofErr w:type="gramEnd"/>
+      <w:r>
+        <w:rPr>
+          <w:rFonts w:cstheme="minorHAnsi"/>
+        </w:rPr>
+        <w:t xml:space="preserve"> constraint (as a function of cost), as well as </w:t>
+      </w:r>
+      <w:r>
+        <w:rPr>
+          <w:rFonts w:cstheme="minorHAnsi"/>
+        </w:rPr>
+        <w:t xml:space="preserve">fast approaching </w:t>
+      </w:r>
+      <w:r>
+        <w:rPr>
+          <w:rFonts w:cstheme="minorHAnsi"/>
+        </w:rPr>
+        <w:t xml:space="preserve">course deadline. </w:t>
+      </w:r>
+      <w:r>
+        <w:rPr>
+          <w:rFonts w:cstheme="minorHAnsi"/>
+          <w:lang w:val="en-CA"/>
+        </w:rPr>
+        <w:t xml:space="preserve"> </w:t>
+      </w:r>
+      <w:r>
+        <w:rPr>
+          <w:rFonts w:cstheme="minorHAnsi"/>
+          <w:lang w:val="en-CA"/>
+        </w:rPr>
+        <w:lastRenderedPageBreak/>
+        <w:t xml:space="preserve">Though, the resulting chatbot was executable, it was largely disappointing. </w:t>
+      </w:r>
+      <w:r>
+        <w:rPr>
+          <w:rFonts w:cstheme="minorHAnsi"/>
+          <w:lang w:val="en-CA"/>
+        </w:rPr>
+        <w:t>Nonetheless,</w:t>
+      </w:r>
+      <w:r>
+        <w:rPr>
+          <w:rFonts w:cstheme="minorHAnsi"/>
+          <w:lang w:val="en-CA"/>
+        </w:rPr>
+        <w:t xml:space="preserve"> a very simplified </w:t>
+      </w:r>
+      <w:r>
+        <w:rPr>
+          <w:rFonts w:cstheme="minorHAnsi"/>
+          <w:lang w:val="en-CA"/>
+        </w:rPr>
+        <w:t xml:space="preserve">ensembled </w:t>
+      </w:r>
+      <w:r>
+        <w:rPr>
+          <w:rFonts w:cstheme="minorHAnsi"/>
+          <w:lang w:val="en-CA"/>
+        </w:rPr>
+        <w:t xml:space="preserve">model was achieved, </w:t>
+      </w:r>
+      <w:r>
+        <w:rPr>
+          <w:rFonts w:cstheme="minorHAnsi"/>
+          <w:lang w:val="en-CA"/>
+        </w:rPr>
+        <w:t>where the</w:t>
+      </w:r>
+      <w:r>
+        <w:rPr>
+          <w:rFonts w:cstheme="minorHAnsi"/>
+          <w:lang w:val="en-CA"/>
+        </w:rPr>
+        <w:t xml:space="preserve"> associated model </w:t>
+      </w:r>
+      <w:r>
+        <w:rPr>
+          <w:rFonts w:cstheme="minorHAnsi"/>
+          <w:lang w:val="en-CA"/>
+        </w:rPr>
+        <w:t xml:space="preserve">was downloaded and implemented for the </w:t>
+      </w:r>
+      <w:r>
+        <w:rPr>
+          <w:rFonts w:cstheme="minorHAnsi"/>
+          <w:lang w:val="en-CA"/>
+        </w:rPr>
+        <w:t>overall</w:t>
+      </w:r>
+      <w:r>
+        <w:rPr>
+          <w:rFonts w:cstheme="minorHAnsi"/>
+          <w:lang w:val="en-CA"/>
+        </w:rPr>
+        <w:t xml:space="preserve"> project</w:t>
+      </w:r>
+      <w:r>
+        <w:rPr>
+          <w:rStyle w:val="FootnoteReference"/>
+          <w:rFonts w:cstheme="minorHAnsi"/>
+          <w:lang w:val="en-CA"/>
+        </w:rPr>
+        <w:footnoteReference w:id="18"/>
+      </w:r>
+      <w:r>
+        <w:rPr>
+          <w:rFonts w:cstheme="minorHAnsi"/>
+          <w:lang w:val="en-CA"/>
+        </w:rPr>
+        <w:t>.</w:t>
+      </w:r>
+    </w:p>
+    <w:p>
+      <w:pPr>
+        <w:rPr>
+          <w:rFonts w:cstheme="minorHAnsi"/>
+        </w:rPr>
+      </w:pPr>
+    </w:p>
     <w:p>
       <w:pPr>
         <w:pStyle w:val="Heading2"/>
@@ -3266,7 +3615,6 @@
       </w:pPr>
       <w:bookmarkStart w:id="6" w:name="_Toc127824663"/>
       <w:r>
-        <w:lastRenderedPageBreak/>
         <w:t>Conclusion &amp; Follow-up</w:t>
       </w:r>
       <w:r>
@@ -3303,7 +3651,7 @@
         <w:rPr>
           <w:rStyle w:val="FootnoteReference"/>
         </w:rPr>
-        <w:footnoteReference w:id="17"/>
+        <w:footnoteReference w:id="19"/>
       </w:r>
       <w:r>
         <w:t>. Desired outcomes in “Data Science” are often at mercy of available data and compute resources. What I have learned generalized from the IST</w:t>
@@ -3442,7 +3790,7 @@
         <w:rPr>
           <w:rStyle w:val="FootnoteReference"/>
         </w:rPr>
-        <w:footnoteReference w:id="18"/>
+        <w:footnoteReference w:id="20"/>
       </w:r>
       <w:r>
         <w:t xml:space="preserve"> has been publicly released</w:t>
@@ -3572,7 +3920,11 @@
         <w:t>afforded me</w:t>
       </w:r>
       <w:r>
-        <w:t xml:space="preserve"> foundational experience in applied Data Science</w:t>
+        <w:t xml:space="preserve"> foundational experience in </w:t>
+      </w:r>
+      <w:r>
+        <w:lastRenderedPageBreak/>
+        <w:t>applied Data Science</w:t>
       </w:r>
       <w:r>
         <w:t xml:space="preserve">, </w:t>
@@ -3995,7 +4347,7 @@
       <w:pPr>
         <w:pStyle w:val="FootnoteText"/>
         <w:rPr>
-          <w:rFonts w:cs="Times New Roman (Body CS)"/>
+          <w:lang w:val="en-CA"/>
         </w:rPr>
       </w:pPr>
       <w:r>
@@ -4008,11 +4360,55 @@
         <w:t xml:space="preserve"> </w:t>
       </w:r>
       <w:r>
-        <w:t>https://www.ciocoverage.com/openais-chatgpt-reportedly-costs-100000-a-day-to-run/</w:t>
+        <w:t>https://github.com/daniel-kukiela/nmt-chatbot/blob/59551eed4f868ba2030f933f92842177720ca121/README.md#setup</w:t>
       </w:r>
     </w:p>
   </w:footnote>
   <w:footnote w:id="18">
+    <w:p>
+      <w:pPr>
+        <w:pStyle w:val="FootnoteText"/>
+        <w:rPr>
+          <w:lang w:val="en-CA"/>
+        </w:rPr>
+      </w:pPr>
+      <w:r>
+        <w:rPr>
+          <w:rStyle w:val="FootnoteReference"/>
+        </w:rPr>
+        <w:footnoteRef/>
+      </w:r>
+      <w:r>
+        <w:t xml:space="preserve"> </w:t>
+      </w:r>
+      <w:r>
+        <w:t>https://github.com/daniel-kukiela/nmt-chatbot#demo-chatbot</w:t>
+      </w:r>
+    </w:p>
+  </w:footnote>
+  <w:footnote w:id="19">
+    <w:p>
+      <w:pPr>
+        <w:pStyle w:val="FootnoteText"/>
+        <w:rPr>
+          <w:rFonts w:cs="Times New Roman (Body CS)"/>
+        </w:rPr>
+      </w:pPr>
+      <w:r>
+        <w:rPr>
+          <w:rStyle w:val="FootnoteReference"/>
+        </w:rPr>
+        <w:footnoteRef/>
+      </w:r>
+      <w:r>
+        <w:t xml:space="preserve"> </w:t>
+      </w:r>
+      <w:r>
+        <w:t>https://www.ciocoverage.com/openais-chatgpt-reportedly-costs-100000-a-day-to-run/</w:t>
+      </w:r>
+    </w:p>
+  </w:footnote>
+  <w:footnote w:id="20">
     <w:p>
       <w:pPr>
         <w:pStyle w:val="FootnoteText"/>

</xml_diff>

<commit_message>
#13: portfolio.docx, update language
</commit_message>
<xml_diff>
--- a/portfolio.docx
+++ b/portfolio.docx
@@ -2751,7 +2751,19 @@
         <w:t xml:space="preserve">The IST-664 course was focused on Natural Language Processing. </w:t>
       </w:r>
       <w:r>
-        <w:t>While the initial goal for the final project was an attempt to produce a chatbot, simpler objectives were made to investigate the data distribution using various tokenizer and parts of speech tagging.</w:t>
+        <w:t xml:space="preserve">While the initial goal for the final project was an attempt to produce a chatbot, simpler objectives were made to investigate the data distribution </w:t>
+      </w:r>
+      <w:r>
+        <w:t xml:space="preserve">as well as </w:t>
+      </w:r>
+      <w:r>
+        <w:t xml:space="preserve">perform </w:t>
+      </w:r>
+      <w:r>
+        <w:t>classification modeling</w:t>
+      </w:r>
+      <w:r>
+        <w:t>.</w:t>
       </w:r>
       <w:r>
         <w:t xml:space="preserve"> The smaller objectives </w:t>

</xml_diff>

<commit_message>
#13: portfolio.docx, trivial newline removal
</commit_message>
<xml_diff>
--- a/portfolio.docx
+++ b/portfolio.docx
@@ -3504,14 +3504,6 @@
       <w:pPr>
         <w:rPr>
           <w:rFonts w:cstheme="minorHAnsi"/>
-          <w:lang w:val="en-CA"/>
-        </w:rPr>
-      </w:pPr>
-    </w:p>
-    <w:p>
-      <w:pPr>
-        <w:rPr>
-          <w:rFonts w:cstheme="minorHAnsi"/>
         </w:rPr>
       </w:pPr>
     </w:p>
@@ -3774,31 +3766,28 @@
         <w:footnoteReference w:id="19"/>
       </w:r>
       <w:r>
-        <w:t xml:space="preserve"> </w:t>
+        <w:t xml:space="preserve"> has been publicly released</w:t>
+      </w:r>
+      <w:r>
+        <w:t>. F</w:t>
+      </w:r>
+      <w:r>
+        <w:t xml:space="preserve">uture plans may include integration of </w:t>
+      </w:r>
+      <w:r>
+        <w:t>FIN-6</w:t>
+      </w:r>
+      <w:r>
+        <w:t>5</w:t>
+      </w:r>
+      <w:r>
+        <w:t>4</w:t>
+      </w:r>
+      <w:r>
+        <w:t xml:space="preserve"> concepts including the </w:t>
       </w:r>
       <w:r>
         <w:lastRenderedPageBreak/>
-        <w:t>has been publicly released</w:t>
-      </w:r>
-      <w:r>
-        <w:t>. F</w:t>
-      </w:r>
-      <w:r>
-        <w:t xml:space="preserve">uture plans may include integration of </w:t>
-      </w:r>
-      <w:r>
-        <w:t>FIN-6</w:t>
-      </w:r>
-      <w:r>
-        <w:t>5</w:t>
-      </w:r>
-      <w:r>
-        <w:t>4</w:t>
-      </w:r>
-      <w:r>
-        <w:t xml:space="preserve"> concepts including the </w:t>
-      </w:r>
-      <w:r>
         <w:t>E</w:t>
       </w:r>
       <w:r>

</xml_diff>

<commit_message>
#13: portfolio.docx, improve language
</commit_message>
<xml_diff>
--- a/portfolio.docx
+++ b/portfolio.docx
@@ -3178,31 +3178,47 @@
     </w:p>
     <w:p>
       <w:r>
-        <w:t xml:space="preserve">Similar approaches were made to train a classifier </w:t>
-      </w:r>
-      <w:r>
-        <w:t>for identifying</w:t>
-      </w:r>
-      <w:r>
-        <w:t xml:space="preserve"> question</w:t>
-      </w:r>
-      <w:r>
-        <w:t>s</w:t>
+        <w:t xml:space="preserve">Similar approaches </w:t>
+      </w:r>
+      <w:r>
+        <w:t xml:space="preserve">to the </w:t>
+      </w:r>
+      <w:proofErr w:type="spellStart"/>
+      <w:r>
+        <w:t>StackOverlow</w:t>
+      </w:r>
+      <w:proofErr w:type="spellEnd"/>
+      <w:r>
+        <w:t xml:space="preserve"> classifier </w:t>
+      </w:r>
+      <w:r>
+        <w:t xml:space="preserve">were made </w:t>
+      </w:r>
+      <w:r>
+        <w:t>on the</w:t>
+      </w:r>
+      <w:r>
+        <w:t xml:space="preserve"> </w:t>
+      </w:r>
+      <w:proofErr w:type="spellStart"/>
+      <w:r>
+        <w:t>QuestionAnswerCMU</w:t>
+      </w:r>
+      <w:proofErr w:type="spellEnd"/>
+      <w:r>
+        <w:t xml:space="preserve"> dataset</w:t>
       </w:r>
       <w:r>
         <w:t>. T</w:t>
       </w:r>
       <w:r>
-        <w:t>he train was performed on a dataset</w:t>
+        <w:t>he train was performed on question-answer pairs</w:t>
       </w:r>
       <w:r>
         <w:rPr>
           <w:rStyle w:val="FootnoteReference"/>
         </w:rPr>
         <w:footnoteReference w:id="15"/>
-      </w:r>
-      <w:r>
-        <w:t xml:space="preserve"> containing question-answer pairs</w:t>
       </w:r>
       <w:r>
         <w:t>, and produced a</w:t>
@@ -3466,7 +3482,25 @@
       </w:r>
       <w:r>
         <w:lastRenderedPageBreak/>
-        <w:t>Despite the conversation agent shortcomings, the associated classifiers were largely successful. Perhaps a better approach is to deploy numerous specialized/supplement classifiers, with a final target of a specialized RNN/NMT model, with a default classifier if a low-quality response is returned. A workflow could be as follows:</w:t>
+        <w:t>Despite the conversation agent shortcomings, the associated classifiers were largely successful. Perhaps a better approach is to deploy numerous specialized/supplement classifiers, with a final target of a specialized RNN/NMT model</w:t>
+      </w:r>
+      <w:r>
+        <w:t xml:space="preserve">. Further, if a </w:t>
+      </w:r>
+      <w:r>
+        <w:t>low-quality response is returned</w:t>
+      </w:r>
+      <w:r>
+        <w:t>, then a</w:t>
+      </w:r>
+      <w:r>
+        <w:t xml:space="preserve"> default classifier </w:t>
+      </w:r>
+      <w:r>
+        <w:t>is re-engaged</w:t>
+      </w:r>
+      <w:r>
+        <w:t>. A workflow could be as follows:</w:t>
       </w:r>
     </w:p>
     <w:p>

</xml_diff>

<commit_message>
#13: portfolio.docx, add stock market section
</commit_message>
<xml_diff>
--- a/portfolio.docx
+++ b/portfolio.docx
@@ -3612,7 +3612,2787 @@
     </w:p>
     <w:p>
       <w:r>
-        <w:t>xxx</w:t>
+        <w:t>This final project was my favorite of the three.</w:t>
+      </w:r>
+      <w:r>
+        <w:t xml:space="preserve"> In the first project (FIN-654), my interests were a bit vague initially, </w:t>
+      </w:r>
+      <w:r>
+        <w:t xml:space="preserve">and focused more on data engineering </w:t>
+      </w:r>
+      <w:r>
+        <w:t>by interpolating</w:t>
+      </w:r>
+      <w:r>
+        <w:t xml:space="preserve"> python in R</w:t>
+      </w:r>
+      <w:r>
+        <w:t xml:space="preserve"> before forming a conclusive topic</w:t>
+      </w:r>
+      <w:r>
+        <w:t xml:space="preserve">.  </w:t>
+      </w:r>
+      <w:r>
+        <w:t>In</w:t>
+      </w:r>
+      <w:r>
+        <w:t xml:space="preserve"> IST-736</w:t>
+      </w:r>
+      <w:r>
+        <w:t>,</w:t>
+      </w:r>
+      <w:r>
+        <w:t xml:space="preserve"> I had define</w:t>
+      </w:r>
+      <w:r>
+        <w:t>d</w:t>
+      </w:r>
+      <w:r>
+        <w:t xml:space="preserve"> a more concrete topic earlier in the course, and had the benefit of </w:t>
+      </w:r>
+      <w:r>
+        <w:t>being at the tail end of the overall Data Science program</w:t>
+      </w:r>
+      <w:r>
+        <w:t xml:space="preserve">. This largely meant that I could reuse various </w:t>
+      </w:r>
+      <w:r>
+        <w:t xml:space="preserve">python code I had developed </w:t>
+      </w:r>
+      <w:r>
+        <w:t xml:space="preserve">from </w:t>
+      </w:r>
+      <w:r>
+        <w:t>previous course</w:t>
+      </w:r>
+      <w:r>
+        <w:t>s</w:t>
+      </w:r>
+      <w:r>
+        <w:t xml:space="preserve"> (</w:t>
+      </w:r>
+      <w:proofErr w:type="gramStart"/>
+      <w:r>
+        <w:t>i.e.</w:t>
+      </w:r>
+      <w:proofErr w:type="gramEnd"/>
+      <w:r>
+        <w:t xml:space="preserve"> FIN-654)</w:t>
+      </w:r>
+      <w:r>
+        <w:t>.</w:t>
+      </w:r>
+    </w:p>
+    <w:p>
+      <w:r>
+        <w:t xml:space="preserve">The project ultimately attempted to answer – </w:t>
+      </w:r>
+      <w:r>
+        <w:t>Can Market Sentiment Predict the stock market?</w:t>
+      </w:r>
+      <w:r>
+        <w:t xml:space="preserve"> While the topic seem</w:t>
+      </w:r>
+      <w:r>
+        <w:t xml:space="preserve">s a </w:t>
+      </w:r>
+      <w:r>
+        <w:t xml:space="preserve">bit </w:t>
+      </w:r>
+      <w:r>
+        <w:t xml:space="preserve">predictable, </w:t>
+      </w:r>
+      <w:r>
+        <w:t xml:space="preserve">my personal </w:t>
+      </w:r>
+      <w:r>
+        <w:t>goal</w:t>
+      </w:r>
+      <w:r>
+        <w:t xml:space="preserve"> was to </w:t>
+      </w:r>
+      <w:r>
+        <w:t xml:space="preserve">fuse previous </w:t>
+      </w:r>
+      <w:r>
+        <w:t>course</w:t>
+      </w:r>
+      <w:r>
+        <w:t xml:space="preserve"> materials</w:t>
+      </w:r>
+      <w:r>
+        <w:t>, and</w:t>
+      </w:r>
+      <w:r>
+        <w:t xml:space="preserve"> complete a</w:t>
+      </w:r>
+      <w:r>
+        <w:t xml:space="preserve"> project more tha</w:t>
+      </w:r>
+      <w:r>
+        <w:t>t was more than just</w:t>
+      </w:r>
+      <w:r>
+        <w:t xml:space="preserve"> text mining or NLP.</w:t>
+      </w:r>
+      <w:r>
+        <w:t xml:space="preserve"> To address the overall topic, the following techniques were applied:</w:t>
+      </w:r>
+    </w:p>
+    <w:p>
+      <w:pPr>
+        <w:pStyle w:val="ListParagraph"/>
+        <w:numPr>
+          <w:ilvl w:val="0"/>
+          <w:numId w:val="33"/>
+        </w:numPr>
+      </w:pPr>
+      <w:r>
+        <w:t xml:space="preserve">Exploratory Data Analysis (EDA): </w:t>
+      </w:r>
+      <w:r>
+        <w:t xml:space="preserve">twitter </w:t>
+      </w:r>
+      <w:r>
+        <w:t xml:space="preserve">topic modeling </w:t>
+      </w:r>
+      <w:r>
+        <w:t>to determine</w:t>
+      </w:r>
+      <w:r>
+        <w:t xml:space="preserve"> which stock ticker to study</w:t>
+      </w:r>
+    </w:p>
+    <w:p>
+      <w:pPr>
+        <w:pStyle w:val="ListParagraph"/>
+        <w:numPr>
+          <w:ilvl w:val="0"/>
+          <w:numId w:val="33"/>
+        </w:numPr>
+      </w:pPr>
+      <w:r>
+        <w:t xml:space="preserve">Sentiment Analysis: </w:t>
+      </w:r>
+      <w:r>
+        <w:t>normalized</w:t>
+      </w:r>
+      <w:r>
+        <w:t xml:space="preserve"> sentiment scores</w:t>
+      </w:r>
+      <w:r>
+        <w:t xml:space="preserve"> for each financial analyst tweets</w:t>
+      </w:r>
+    </w:p>
+    <w:p>
+      <w:pPr>
+        <w:pStyle w:val="ListParagraph"/>
+        <w:numPr>
+          <w:ilvl w:val="0"/>
+          <w:numId w:val="33"/>
+        </w:numPr>
+      </w:pPr>
+      <w:r>
+        <w:t>Granger Analysis: find significant sentiment and ticker pair combinations</w:t>
+      </w:r>
+    </w:p>
+    <w:p>
+      <w:pPr>
+        <w:pStyle w:val="ListParagraph"/>
+        <w:numPr>
+          <w:ilvl w:val="0"/>
+          <w:numId w:val="33"/>
+        </w:numPr>
+      </w:pPr>
+      <w:r>
+        <w:t>Timeseries Analysis: train LSTM and ARIMA models on tickers filtered from Granger Analysis</w:t>
+      </w:r>
+    </w:p>
+    <w:p>
+      <w:r>
+        <w:t xml:space="preserve">While </w:t>
+      </w:r>
+      <w:r>
+        <w:t>one</w:t>
+      </w:r>
+      <w:r>
+        <w:t xml:space="preserve"> main focus of the study was between timeseries models </w:t>
+      </w:r>
+      <w:r>
+        <w:t xml:space="preserve">determined by LDA topic modeling </w:t>
+      </w:r>
+      <w:r>
+        <w:t>and</w:t>
+      </w:r>
+      <w:r>
+        <w:t xml:space="preserve"> </w:t>
+      </w:r>
+      <w:r>
+        <w:t xml:space="preserve">granger analysis, classification analysis was also performed. Specifically, signal analysis was used as a basis to predict whether TF-IDF corpus could predict positive or negative </w:t>
+      </w:r>
+      <w:r>
+        <w:t>volume/</w:t>
+      </w:r>
+      <w:r>
+        <w:t>price momentum:</w:t>
+      </w:r>
+    </w:p>
+    <w:p>
+      <w:pPr>
+        <w:pStyle w:val="ListParagraph"/>
+        <w:numPr>
+          <w:ilvl w:val="0"/>
+          <w:numId w:val="34"/>
+        </w:numPr>
+      </w:pPr>
+      <w:r>
+        <w:t xml:space="preserve">Signal Analysis: determine </w:t>
+      </w:r>
+      <w:r>
+        <w:t xml:space="preserve">whether </w:t>
+      </w:r>
+      <w:r>
+        <w:t>ticker volume</w:t>
+      </w:r>
+      <w:r>
+        <w:t>/price</w:t>
+      </w:r>
+      <w:r>
+        <w:t xml:space="preserve"> </w:t>
+      </w:r>
+      <w:r>
+        <w:t xml:space="preserve">exceed </w:t>
+      </w:r>
+      <w:r>
+        <w:t>standard deviation</w:t>
+      </w:r>
+      <w:r>
+        <w:t xml:space="preserve"> cutoff</w:t>
+      </w:r>
+    </w:p>
+    <w:p>
+      <w:pPr>
+        <w:pStyle w:val="ListParagraph"/>
+        <w:numPr>
+          <w:ilvl w:val="0"/>
+          <w:numId w:val="34"/>
+        </w:numPr>
+      </w:pPr>
+      <w:r>
+        <w:t>Classification Analysis: TF-IDF text corpus (X) trained against signal result (y)</w:t>
+      </w:r>
+    </w:p>
+    <w:p>
+      <w:r>
+        <w:t>More generally, s</w:t>
+      </w:r>
+      <w:r>
+        <w:t>tock prices exceeding the upper threshold was binned a value 1</w:t>
+      </w:r>
+      <w:r>
+        <w:t xml:space="preserve"> if it also was greater than the previous time step.  Conversely,</w:t>
+      </w:r>
+      <w:r>
+        <w:t xml:space="preserve"> points below the lower threshold</w:t>
+      </w:r>
+      <w:r>
+        <w:t xml:space="preserve"> and less than the previous time step</w:t>
+      </w:r>
+      <w:r>
+        <w:t xml:space="preserve"> was binned a value -1</w:t>
+      </w:r>
+      <w:r>
+        <w:t xml:space="preserve">. </w:t>
+      </w:r>
+      <w:r>
+        <w:t>When the</w:t>
+      </w:r>
+      <w:r>
+        <w:t xml:space="preserve"> first two conditions are not satisfied, a value of 0 is assigned.  </w:t>
+      </w:r>
+      <w:r>
+        <w:t>While this project was fairly large,</w:t>
+      </w:r>
+      <w:r>
+        <w:t xml:space="preserve"> and a good representation of the overall IST program,</w:t>
+      </w:r>
+      <w:r>
+        <w:t xml:space="preserve"> I was quite excited about this small </w:t>
+      </w:r>
+      <w:r>
+        <w:t>signal analysis component</w:t>
+      </w:r>
+      <w:r>
+        <w:t>.</w:t>
+      </w:r>
+      <w:r>
+        <w:t xml:space="preserve"> Specifically, I </w:t>
+      </w:r>
+      <w:r>
+        <w:t xml:space="preserve">had </w:t>
+      </w:r>
+      <w:r>
+        <w:t xml:space="preserve">created </w:t>
+      </w:r>
+      <w:r>
+        <w:t>a simple system of e</w:t>
+      </w:r>
+      <w:r>
+        <w:t>quations, then interpret</w:t>
+      </w:r>
+      <w:r>
+        <w:t>ed</w:t>
+      </w:r>
+      <w:r>
+        <w:t xml:space="preserve"> it into python code.</w:t>
+      </w:r>
+      <w:r>
+        <w:t xml:space="preserve"> The icing on the cake for this section was that, </w:t>
+      </w:r>
+      <w:r>
+        <w:t xml:space="preserve">it </w:t>
+      </w:r>
+      <w:r>
+        <w:t xml:space="preserve">could </w:t>
+      </w:r>
+      <w:r>
+        <w:t>attempt to</w:t>
+      </w:r>
+      <w:r>
+        <w:t xml:space="preserve"> address a </w:t>
+      </w:r>
+      <w:r>
+        <w:t xml:space="preserve">corollary topic – </w:t>
+      </w:r>
+      <w:r>
+        <w:t>Can Tweets from financial analyst predict stock price momentum?</w:t>
+      </w:r>
+      <w:r>
+        <w:t xml:space="preserve"> </w:t>
+      </w:r>
+      <w:r>
+        <w:t>Further</w:t>
+      </w:r>
+      <w:r>
+        <w:t xml:space="preserve">, the </w:t>
+      </w:r>
+      <w:r>
+        <w:t xml:space="preserve">actual </w:t>
+      </w:r>
+      <w:r>
+        <w:t xml:space="preserve">generated data </w:t>
+      </w:r>
+      <w:r>
+        <w:t xml:space="preserve">for the signal analysis </w:t>
+      </w:r>
+      <w:r>
+        <w:t xml:space="preserve">was predicated on </w:t>
+      </w:r>
+      <w:r>
+        <w:t xml:space="preserve">earlier granger analysis, </w:t>
+      </w:r>
+      <w:r>
+        <w:lastRenderedPageBreak/>
+        <w:t xml:space="preserve">which addresses </w:t>
+      </w:r>
+      <w:r>
+        <w:t>whether sentiment from financial analyst could be said to grange</w:t>
+      </w:r>
+      <w:r>
+        <w:t>r</w:t>
+      </w:r>
+      <w:r>
+        <w:t xml:space="preserve"> cause stock price.  </w:t>
+      </w:r>
+      <w:r>
+        <w:t xml:space="preserve">So, there was some (maybe tangential) relationship </w:t>
+      </w:r>
+      <w:r>
+        <w:t xml:space="preserve">back </w:t>
+      </w:r>
+      <w:r>
+        <w:t>to the primary topic question.</w:t>
+      </w:r>
+    </w:p>
+    <w:p>
+      <w:r>
+        <w:t xml:space="preserve">In general, numerous types of classifiers </w:t>
+      </w:r>
+      <w:r>
+        <w:t>with</w:t>
+      </w:r>
+      <w:r>
+        <w:t xml:space="preserve"> different vectorizing techniques</w:t>
+      </w:r>
+      <w:r>
+        <w:t xml:space="preserve"> including parts of speech (POS) tagging were implemented</w:t>
+      </w:r>
+      <w:r>
+        <w:t>.</w:t>
+      </w:r>
+      <w:r>
+        <w:t xml:space="preserve"> The k-fold cross validation was taken for each variation </w:t>
+      </w:r>
+      <w:r>
+        <w:t>(</w:t>
+      </w:r>
+      <w:proofErr w:type="gramStart"/>
+      <w:r>
+        <w:t>i.e.</w:t>
+      </w:r>
+      <w:proofErr w:type="gramEnd"/>
+      <w:r>
+        <w:t xml:space="preserve"> classifiers</w:t>
+      </w:r>
+      <w:r>
+        <w:t>) of financial analyst tweets against binned signals.</w:t>
+      </w:r>
+      <w:r>
+        <w:t xml:space="preserve">  Some of our better results </w:t>
+      </w:r>
+      <w:r>
+        <w:t xml:space="preserve">at 80/20 split was found using the </w:t>
+      </w:r>
+      <w:r>
+        <w:t>Bernoulli Naïve Bayes (BNB)</w:t>
+      </w:r>
+      <w:r>
+        <w:t xml:space="preserve">. Specifically, tweets </w:t>
+      </w:r>
+      <w:r>
+        <w:t xml:space="preserve">from </w:t>
+      </w:r>
+      <w:proofErr w:type="spellStart"/>
+      <w:r>
+        <w:t>JimCramer</w:t>
+      </w:r>
+      <w:proofErr w:type="spellEnd"/>
+      <w:r>
+        <w:t xml:space="preserve"> could predict AMZN </w:t>
+      </w:r>
+      <w:r>
+        <w:t xml:space="preserve">ticker </w:t>
+      </w:r>
+      <w:r>
+        <w:t>volume</w:t>
+      </w:r>
+      <w:r>
+        <w:t xml:space="preserve"> with roughly 76% accuracy, while </w:t>
+      </w:r>
+      <w:proofErr w:type="spellStart"/>
+      <w:r>
+        <w:t>SJosphBurns</w:t>
+      </w:r>
+      <w:proofErr w:type="spellEnd"/>
+      <w:r>
+        <w:t xml:space="preserve"> and </w:t>
+      </w:r>
+      <w:proofErr w:type="spellStart"/>
+      <w:r>
+        <w:t>ReformedBroker</w:t>
+      </w:r>
+      <w:proofErr w:type="spellEnd"/>
+      <w:r>
+        <w:t xml:space="preserve"> were over 90% accurate.</w:t>
+      </w:r>
+      <w:r>
+        <w:t xml:space="preserve"> Corresponding precision, recall, and </w:t>
+      </w:r>
+      <w:proofErr w:type="spellStart"/>
+      <w:r>
+        <w:t>fscore</w:t>
+      </w:r>
+      <w:proofErr w:type="spellEnd"/>
+      <w:r>
+        <w:t xml:space="preserve"> were over 75% for </w:t>
+      </w:r>
+      <w:proofErr w:type="spellStart"/>
+      <w:r>
+        <w:t>JimBroker</w:t>
+      </w:r>
+      <w:proofErr w:type="spellEnd"/>
+      <w:r>
+        <w:t xml:space="preserve">, and roughly 95% for both </w:t>
+      </w:r>
+      <w:proofErr w:type="spellStart"/>
+      <w:r>
+        <w:t>SJosphBurns</w:t>
+      </w:r>
+      <w:proofErr w:type="spellEnd"/>
+      <w:r>
+        <w:t xml:space="preserve"> and </w:t>
+      </w:r>
+      <w:proofErr w:type="spellStart"/>
+      <w:r>
+        <w:t>ReformedBroker</w:t>
+      </w:r>
+      <w:proofErr w:type="spellEnd"/>
+      <w:r>
+        <w:t>.</w:t>
+      </w:r>
+    </w:p>
+    <w:p>
+      <w:r>
+        <w:t xml:space="preserve">Finally, </w:t>
+      </w:r>
+      <w:r>
+        <w:t xml:space="preserve">timeseries analysis was performed </w:t>
+      </w:r>
+      <w:r>
+        <w:t>(</w:t>
+      </w:r>
+      <w:r>
+        <w:t>very similar to FIN-654</w:t>
+      </w:r>
+      <w:r>
+        <w:t xml:space="preserve">) on both ticker price and financial analyst normalized sentiment scores. </w:t>
+      </w:r>
+      <w:r>
+        <w:t>However, the original codebase received a major upgrade for ARIMA.</w:t>
+      </w:r>
+      <w:r>
+        <w:t xml:space="preserve"> Specifically, each </w:t>
+      </w:r>
+      <w:proofErr w:type="gramStart"/>
+      <w:r>
+        <w:t>p</w:t>
+      </w:r>
+      <w:proofErr w:type="spellStart"/>
+      <w:r>
+        <w:t>,q</w:t>
+      </w:r>
+      <w:proofErr w:type="gramEnd"/>
+      <w:r>
+        <w:t>,d</w:t>
+      </w:r>
+      <w:proofErr w:type="spellEnd"/>
+      <w:r>
+        <w:t xml:space="preserve"> were allowed to vary within a specified range.  This allowed a </w:t>
+      </w:r>
+      <w:r>
+        <w:t>grid-search</w:t>
+      </w:r>
+      <w:r>
+        <w:t xml:space="preserve"> approach </w:t>
+      </w:r>
+      <w:r>
+        <w:t>for the ARIMA models</w:t>
+      </w:r>
+      <w:r>
+        <w:t xml:space="preserve">, </w:t>
+      </w:r>
+      <w:r>
+        <w:t>where</w:t>
+      </w:r>
+      <w:r>
+        <w:t xml:space="preserve"> results </w:t>
+      </w:r>
+      <w:r>
+        <w:t xml:space="preserve">were </w:t>
+      </w:r>
+      <w:r>
+        <w:t>retained if scores were significant using the Dicker-Fuller test.</w:t>
+      </w:r>
+      <w:r>
+        <w:t xml:space="preserve">  </w:t>
+      </w:r>
+      <w:r>
+        <w:t xml:space="preserve">This largely put the LSTM at a disadvantage, </w:t>
+      </w:r>
+      <w:r>
+        <w:t>even</w:t>
+      </w:r>
+      <w:r>
+        <w:t xml:space="preserve"> more so since 20% of the data was set aside for validation. </w:t>
+      </w:r>
+      <w:r>
+        <w:t xml:space="preserve">In the case of AMZN ticker price, </w:t>
+      </w:r>
+      <w:r>
+        <w:t xml:space="preserve">while ARIMA had 20% more data points, it was interesting to see that the mean square error (MSE) outperformed LSTM by a factor of 10. </w:t>
+      </w:r>
+    </w:p>
+    <w:p>
+      <w:r>
+        <w:t>In general, a fair comparison could have been engineered between the two. However, the compute time as well as cost for LSTM would have greatly exceeded my compute budget.</w:t>
+      </w:r>
+      <w:r>
+        <w:t xml:space="preserve"> </w:t>
+      </w:r>
+      <w:r>
+        <w:t>A small benchmark was constructed for the project. Again, since the course was 10 weeks long, each benchmark generally captured the total time for a particular segment to complete (</w:t>
+      </w:r>
+      <w:proofErr w:type="gramStart"/>
+      <w:r>
+        <w:t>i.e.</w:t>
+      </w:r>
+      <w:proofErr w:type="gramEnd"/>
+      <w:r>
+        <w:t xml:space="preserve"> overall ticker time series, overall sentiment time series, overall classification, </w:t>
+      </w:r>
+      <w:proofErr w:type="spellStart"/>
+      <w:r>
+        <w:t>etc</w:t>
+      </w:r>
+      <w:proofErr w:type="spellEnd"/>
+      <w:r>
+        <w:t>), rather than individual models:</w:t>
+      </w:r>
+    </w:p>
+    <w:p/>
+    <w:tbl>
+      <w:tblPr>
+        <w:tblStyle w:val="PlainTable1"/>
+        <w:tblW w:w="9535" w:type="dxa"/>
+        <w:tblLook w:val="04A0" w:firstRow="1" w:lastRow="0" w:firstColumn="1" w:lastColumn="0" w:noHBand="0" w:noVBand="1"/>
+      </w:tblPr>
+      <w:tblGrid>
+        <w:gridCol w:w="1569"/>
+        <w:gridCol w:w="586"/>
+        <w:gridCol w:w="1890"/>
+        <w:gridCol w:w="630"/>
+        <w:gridCol w:w="1890"/>
+        <w:gridCol w:w="1260"/>
+        <w:gridCol w:w="630"/>
+        <w:gridCol w:w="1080"/>
+      </w:tblGrid>
+      <w:tr>
+        <w:trPr>
+          <w:cnfStyle w:val="100000000000" w:firstRow="1" w:lastRow="0" w:firstColumn="0" w:lastColumn="0" w:oddVBand="0" w:evenVBand="0" w:oddHBand="0" w:evenHBand="0" w:firstRowFirstColumn="0" w:firstRowLastColumn="0" w:lastRowFirstColumn="0" w:lastRowLastColumn="0"/>
+          <w:trHeight w:val="319"/>
+        </w:trPr>
+        <w:tc>
+          <w:tcPr>
+            <w:cnfStyle w:val="001000000000" w:firstRow="0" w:lastRow="0" w:firstColumn="1" w:lastColumn="0" w:oddVBand="0" w:evenVBand="0" w:oddHBand="0" w:evenHBand="0" w:firstRowFirstColumn="0" w:firstRowLastColumn="0" w:lastRowFirstColumn="0" w:lastRowLastColumn="0"/>
+            <w:tcW w:w="9535" w:type="dxa"/>
+            <w:gridSpan w:val="8"/>
+          </w:tcPr>
+          <w:p>
+            <w:pPr>
+              <w:jc w:val="center"/>
+              <w:rPr>
+                <w:b w:val="0"/>
+                <w:bCs w:val="0"/>
+                <w:sz w:val="24"/>
+                <w:szCs w:val="24"/>
+              </w:rPr>
+            </w:pPr>
+            <w:r>
+              <w:rPr>
+                <w:b w:val="0"/>
+                <w:bCs w:val="0"/>
+                <w:sz w:val="24"/>
+                <w:szCs w:val="24"/>
+              </w:rPr>
+              <w:t>Table 1: Compute Performance (min)</w:t>
+            </w:r>
+          </w:p>
+        </w:tc>
+      </w:tr>
+      <w:tr>
+        <w:trPr>
+          <w:cnfStyle w:val="000000100000" w:firstRow="0" w:lastRow="0" w:firstColumn="0" w:lastColumn="0" w:oddVBand="0" w:evenVBand="0" w:oddHBand="1" w:evenHBand="0" w:firstRowFirstColumn="0" w:firstRowLastColumn="0" w:lastRowFirstColumn="0" w:lastRowLastColumn="0"/>
+          <w:trHeight w:val="269"/>
+        </w:trPr>
+        <w:tc>
+          <w:tcPr>
+            <w:cnfStyle w:val="001000000000" w:firstRow="0" w:lastRow="0" w:firstColumn="1" w:lastColumn="0" w:oddVBand="0" w:evenVBand="0" w:oddHBand="0" w:evenHBand="0" w:firstRowFirstColumn="0" w:firstRowLastColumn="0" w:lastRowFirstColumn="0" w:lastRowLastColumn="0"/>
+            <w:tcW w:w="1569" w:type="dxa"/>
+          </w:tcPr>
+          <w:p>
+            <w:pPr>
+              <w:jc w:val="center"/>
+              <w:rPr>
+                <w:b w:val="0"/>
+                <w:bCs w:val="0"/>
+                <w:sz w:val="20"/>
+                <w:szCs w:val="20"/>
+              </w:rPr>
+            </w:pPr>
+            <w:r>
+              <w:rPr>
+                <w:sz w:val="20"/>
+                <w:szCs w:val="20"/>
+              </w:rPr>
+              <w:t>Resources</w:t>
+            </w:r>
+          </w:p>
+        </w:tc>
+        <w:tc>
+          <w:tcPr>
+            <w:tcW w:w="2476" w:type="dxa"/>
+            <w:gridSpan w:val="2"/>
+          </w:tcPr>
+          <w:p>
+            <w:pPr>
+              <w:jc w:val="center"/>
+              <w:cnfStyle w:val="000000100000" w:firstRow="0" w:lastRow="0" w:firstColumn="0" w:lastColumn="0" w:oddVBand="0" w:evenVBand="0" w:oddHBand="1" w:evenHBand="0" w:firstRowFirstColumn="0" w:firstRowLastColumn="0" w:lastRowFirstColumn="0" w:lastRowLastColumn="0"/>
+              <w:rPr>
+                <w:b/>
+                <w:bCs/>
+                <w:sz w:val="20"/>
+                <w:szCs w:val="20"/>
+              </w:rPr>
+            </w:pPr>
+            <w:r>
+              <w:rPr>
+                <w:b/>
+                <w:bCs/>
+                <w:sz w:val="20"/>
+                <w:szCs w:val="20"/>
+              </w:rPr>
+              <w:t>TS Stock**</w:t>
+            </w:r>
+          </w:p>
+        </w:tc>
+        <w:tc>
+          <w:tcPr>
+            <w:tcW w:w="2520" w:type="dxa"/>
+            <w:gridSpan w:val="2"/>
+          </w:tcPr>
+          <w:p>
+            <w:pPr>
+              <w:jc w:val="center"/>
+              <w:cnfStyle w:val="000000100000" w:firstRow="0" w:lastRow="0" w:firstColumn="0" w:lastColumn="0" w:oddVBand="0" w:evenVBand="0" w:oddHBand="1" w:evenHBand="0" w:firstRowFirstColumn="0" w:firstRowLastColumn="0" w:lastRowFirstColumn="0" w:lastRowLastColumn="0"/>
+              <w:rPr>
+                <w:b/>
+                <w:bCs/>
+                <w:sz w:val="20"/>
+                <w:szCs w:val="20"/>
+              </w:rPr>
+            </w:pPr>
+            <w:r>
+              <w:rPr>
+                <w:b/>
+                <w:bCs/>
+                <w:sz w:val="20"/>
+                <w:szCs w:val="20"/>
+              </w:rPr>
+              <w:t>TS Sent**</w:t>
+            </w:r>
+          </w:p>
+        </w:tc>
+        <w:tc>
+          <w:tcPr>
+            <w:tcW w:w="1260" w:type="dxa"/>
+          </w:tcPr>
+          <w:p>
+            <w:pPr>
+              <w:jc w:val="center"/>
+              <w:cnfStyle w:val="000000100000" w:firstRow="0" w:lastRow="0" w:firstColumn="0" w:lastColumn="0" w:oddVBand="0" w:evenVBand="0" w:oddHBand="1" w:evenHBand="0" w:firstRowFirstColumn="0" w:firstRowLastColumn="0" w:lastRowFirstColumn="0" w:lastRowLastColumn="0"/>
+              <w:rPr>
+                <w:sz w:val="20"/>
+                <w:szCs w:val="20"/>
+              </w:rPr>
+            </w:pPr>
+            <w:r>
+              <w:rPr>
+                <w:b/>
+                <w:bCs/>
+                <w:sz w:val="20"/>
+                <w:szCs w:val="20"/>
+              </w:rPr>
+              <w:t>Class Sent**</w:t>
+            </w:r>
+          </w:p>
+        </w:tc>
+        <w:tc>
+          <w:tcPr>
+            <w:tcW w:w="1710" w:type="dxa"/>
+            <w:gridSpan w:val="2"/>
+          </w:tcPr>
+          <w:p>
+            <w:pPr>
+              <w:jc w:val="center"/>
+              <w:cnfStyle w:val="000000100000" w:firstRow="0" w:lastRow="0" w:firstColumn="0" w:lastColumn="0" w:oddVBand="0" w:evenVBand="0" w:oddHBand="1" w:evenHBand="0" w:firstRowFirstColumn="0" w:firstRowLastColumn="0" w:lastRowFirstColumn="0" w:lastRowLastColumn="0"/>
+              <w:rPr>
+                <w:b/>
+                <w:bCs/>
+                <w:sz w:val="20"/>
+                <w:szCs w:val="20"/>
+              </w:rPr>
+            </w:pPr>
+            <w:r>
+              <w:rPr>
+                <w:b/>
+                <w:bCs/>
+                <w:sz w:val="20"/>
+                <w:szCs w:val="20"/>
+              </w:rPr>
+              <w:t>Granger**</w:t>
+            </w:r>
+          </w:p>
+        </w:tc>
+      </w:tr>
+      <w:tr>
+        <w:trPr>
+          <w:trHeight w:val="269"/>
+        </w:trPr>
+        <w:tc>
+          <w:tcPr>
+            <w:cnfStyle w:val="001000000000" w:firstRow="0" w:lastRow="0" w:firstColumn="1" w:lastColumn="0" w:oddVBand="0" w:evenVBand="0" w:oddHBand="0" w:evenHBand="0" w:firstRowFirstColumn="0" w:firstRowLastColumn="0" w:lastRowFirstColumn="0" w:lastRowLastColumn="0"/>
+            <w:tcW w:w="1569" w:type="dxa"/>
+          </w:tcPr>
+          <w:p>
+            <w:pPr>
+              <w:rPr>
+                <w:sz w:val="20"/>
+                <w:szCs w:val="20"/>
+              </w:rPr>
+            </w:pPr>
+            <w:r>
+              <w:rPr>
+                <w:b w:val="0"/>
+                <w:bCs w:val="0"/>
+                <w:sz w:val="20"/>
+                <w:szCs w:val="20"/>
+              </w:rPr>
+              <w:t>3.0GHz (2 core), 8GB RAM</w:t>
+            </w:r>
+          </w:p>
+        </w:tc>
+        <w:tc>
+          <w:tcPr>
+            <w:tcW w:w="586" w:type="dxa"/>
+          </w:tcPr>
+          <w:p>
+            <w:pPr>
+              <w:jc w:val="center"/>
+              <w:cnfStyle w:val="000000000000" w:firstRow="0" w:lastRow="0" w:firstColumn="0" w:lastColumn="0" w:oddVBand="0" w:evenVBand="0" w:oddHBand="0" w:evenHBand="0" w:firstRowFirstColumn="0" w:firstRowLastColumn="0" w:lastRowFirstColumn="0" w:lastRowLastColumn="0"/>
+              <w:rPr>
+                <w:sz w:val="20"/>
+                <w:szCs w:val="20"/>
+              </w:rPr>
+            </w:pPr>
+          </w:p>
+          <w:p>
+            <w:pPr>
+              <w:jc w:val="center"/>
+              <w:cnfStyle w:val="000000000000" w:firstRow="0" w:lastRow="0" w:firstColumn="0" w:lastColumn="0" w:oddVBand="0" w:evenVBand="0" w:oddHBand="0" w:evenHBand="0" w:firstRowFirstColumn="0" w:firstRowLastColumn="0" w:lastRowFirstColumn="0" w:lastRowLastColumn="0"/>
+              <w:rPr>
+                <w:sz w:val="20"/>
+                <w:szCs w:val="20"/>
+              </w:rPr>
+            </w:pPr>
+          </w:p>
+          <w:p>
+            <w:pPr>
+              <w:jc w:val="center"/>
+              <w:cnfStyle w:val="000000000000" w:firstRow="0" w:lastRow="0" w:firstColumn="0" w:lastColumn="0" w:oddVBand="0" w:evenVBand="0" w:oddHBand="0" w:evenHBand="0" w:firstRowFirstColumn="0" w:firstRowLastColumn="0" w:lastRowFirstColumn="0" w:lastRowLastColumn="0"/>
+              <w:rPr>
+                <w:sz w:val="20"/>
+                <w:szCs w:val="20"/>
+              </w:rPr>
+            </w:pPr>
+            <w:r>
+              <w:rPr>
+                <w:sz w:val="20"/>
+                <w:szCs w:val="20"/>
+              </w:rPr>
+              <w:t>~13</w:t>
+            </w:r>
+          </w:p>
+        </w:tc>
+        <w:tc>
+          <w:tcPr>
+            <w:tcW w:w="1890" w:type="dxa"/>
+          </w:tcPr>
+          <w:p>
+            <w:pPr>
+              <w:cnfStyle w:val="000000000000" w:firstRow="0" w:lastRow="0" w:firstColumn="0" w:lastColumn="0" w:oddVBand="0" w:evenVBand="0" w:oddHBand="0" w:evenHBand="0" w:firstRowFirstColumn="0" w:firstRowLastColumn="0" w:lastRowFirstColumn="0" w:lastRowLastColumn="0"/>
+              <w:rPr>
+                <w:sz w:val="20"/>
+                <w:szCs w:val="20"/>
+              </w:rPr>
+            </w:pPr>
+            <w:r>
+              <w:rPr>
+                <w:sz w:val="20"/>
+                <w:szCs w:val="20"/>
+              </w:rPr>
+              <w:t>(</w:t>
+            </w:r>
+            <w:proofErr w:type="spellStart"/>
+            <w:proofErr w:type="gramStart"/>
+            <w:r>
+              <w:rPr>
+                <w:sz w:val="20"/>
+                <w:szCs w:val="20"/>
+              </w:rPr>
+              <w:t>p,q</w:t>
+            </w:r>
+            <w:proofErr w:type="gramEnd"/>
+            <w:r>
+              <w:rPr>
+                <w:sz w:val="20"/>
+                <w:szCs w:val="20"/>
+              </w:rPr>
+              <w:t>,d</w:t>
+            </w:r>
+            <w:proofErr w:type="spellEnd"/>
+            <w:r>
+              <w:rPr>
+                <w:sz w:val="20"/>
+                <w:szCs w:val="20"/>
+              </w:rPr>
+              <w:t xml:space="preserve">) = </w:t>
+            </w:r>
+            <w:proofErr w:type="spellStart"/>
+            <w:r>
+              <w:rPr>
+                <w:sz w:val="20"/>
+                <w:szCs w:val="20"/>
+              </w:rPr>
+              <w:t>autoscale</w:t>
+            </w:r>
+            <w:proofErr w:type="spellEnd"/>
+          </w:p>
+          <w:p>
+            <w:pPr>
+              <w:cnfStyle w:val="000000000000" w:firstRow="0" w:lastRow="0" w:firstColumn="0" w:lastColumn="0" w:oddVBand="0" w:evenVBand="0" w:oddHBand="0" w:evenHBand="0" w:firstRowFirstColumn="0" w:firstRowLastColumn="0" w:lastRowFirstColumn="0" w:lastRowLastColumn="0"/>
+              <w:rPr>
+                <w:sz w:val="20"/>
+                <w:szCs w:val="20"/>
+              </w:rPr>
+            </w:pPr>
+            <w:r>
+              <w:rPr>
+                <w:sz w:val="20"/>
+                <w:szCs w:val="20"/>
+              </w:rPr>
+              <w:t>epochs = 750</w:t>
+            </w:r>
+          </w:p>
+          <w:p>
+            <w:pPr>
+              <w:cnfStyle w:val="000000000000" w:firstRow="0" w:lastRow="0" w:firstColumn="0" w:lastColumn="0" w:oddVBand="0" w:evenVBand="0" w:oddHBand="0" w:evenHBand="0" w:firstRowFirstColumn="0" w:firstRowLastColumn="0" w:lastRowFirstColumn="0" w:lastRowLastColumn="0"/>
+              <w:rPr>
+                <w:sz w:val="20"/>
+                <w:szCs w:val="20"/>
+              </w:rPr>
+            </w:pPr>
+            <w:r>
+              <w:rPr>
+                <w:sz w:val="20"/>
+                <w:szCs w:val="20"/>
+              </w:rPr>
+              <w:t>cells = 4</w:t>
+            </w:r>
+          </w:p>
+          <w:p>
+            <w:pPr>
+              <w:cnfStyle w:val="000000000000" w:firstRow="0" w:lastRow="0" w:firstColumn="0" w:lastColumn="0" w:oddVBand="0" w:evenVBand="0" w:oddHBand="0" w:evenHBand="0" w:firstRowFirstColumn="0" w:firstRowLastColumn="0" w:lastRowFirstColumn="0" w:lastRowLastColumn="0"/>
+              <w:rPr>
+                <w:sz w:val="20"/>
+                <w:szCs w:val="20"/>
+              </w:rPr>
+            </w:pPr>
+            <w:r>
+              <w:rPr>
+                <w:sz w:val="20"/>
+                <w:szCs w:val="20"/>
+              </w:rPr>
+              <w:t>units = 50</w:t>
+            </w:r>
+          </w:p>
+          <w:p>
+            <w:pPr>
+              <w:cnfStyle w:val="000000000000" w:firstRow="0" w:lastRow="0" w:firstColumn="0" w:lastColumn="0" w:oddVBand="0" w:evenVBand="0" w:oddHBand="0" w:evenHBand="0" w:firstRowFirstColumn="0" w:firstRowLastColumn="0" w:lastRowFirstColumn="0" w:lastRowLastColumn="0"/>
+              <w:rPr>
+                <w:sz w:val="20"/>
+                <w:szCs w:val="20"/>
+              </w:rPr>
+            </w:pPr>
+            <w:r>
+              <w:rPr>
+                <w:sz w:val="20"/>
+                <w:szCs w:val="20"/>
+              </w:rPr>
+              <w:t>dropout = 0</w:t>
+            </w:r>
+          </w:p>
+        </w:tc>
+        <w:tc>
+          <w:tcPr>
+            <w:tcW w:w="630" w:type="dxa"/>
+          </w:tcPr>
+          <w:p>
+            <w:pPr>
+              <w:jc w:val="center"/>
+              <w:cnfStyle w:val="000000000000" w:firstRow="0" w:lastRow="0" w:firstColumn="0" w:lastColumn="0" w:oddVBand="0" w:evenVBand="0" w:oddHBand="0" w:evenHBand="0" w:firstRowFirstColumn="0" w:firstRowLastColumn="0" w:lastRowFirstColumn="0" w:lastRowLastColumn="0"/>
+              <w:rPr>
+                <w:sz w:val="20"/>
+                <w:szCs w:val="20"/>
+              </w:rPr>
+            </w:pPr>
+          </w:p>
+          <w:p>
+            <w:pPr>
+              <w:jc w:val="center"/>
+              <w:cnfStyle w:val="000000000000" w:firstRow="0" w:lastRow="0" w:firstColumn="0" w:lastColumn="0" w:oddVBand="0" w:evenVBand="0" w:oddHBand="0" w:evenHBand="0" w:firstRowFirstColumn="0" w:firstRowLastColumn="0" w:lastRowFirstColumn="0" w:lastRowLastColumn="0"/>
+              <w:rPr>
+                <w:sz w:val="20"/>
+                <w:szCs w:val="20"/>
+              </w:rPr>
+            </w:pPr>
+          </w:p>
+          <w:p>
+            <w:pPr>
+              <w:jc w:val="center"/>
+              <w:cnfStyle w:val="000000000000" w:firstRow="0" w:lastRow="0" w:firstColumn="0" w:lastColumn="0" w:oddVBand="0" w:evenVBand="0" w:oddHBand="0" w:evenHBand="0" w:firstRowFirstColumn="0" w:firstRowLastColumn="0" w:lastRowFirstColumn="0" w:lastRowLastColumn="0"/>
+              <w:rPr>
+                <w:sz w:val="20"/>
+                <w:szCs w:val="20"/>
+              </w:rPr>
+            </w:pPr>
+            <w:r>
+              <w:rPr>
+                <w:sz w:val="20"/>
+                <w:szCs w:val="20"/>
+              </w:rPr>
+              <w:t>42</w:t>
+            </w:r>
+          </w:p>
+        </w:tc>
+        <w:tc>
+          <w:tcPr>
+            <w:tcW w:w="1890" w:type="dxa"/>
+          </w:tcPr>
+          <w:p>
+            <w:pPr>
+              <w:cnfStyle w:val="000000000000" w:firstRow="0" w:lastRow="0" w:firstColumn="0" w:lastColumn="0" w:oddVBand="0" w:evenVBand="0" w:oddHBand="0" w:evenHBand="0" w:firstRowFirstColumn="0" w:firstRowLastColumn="0" w:lastRowFirstColumn="0" w:lastRowLastColumn="0"/>
+              <w:rPr>
+                <w:sz w:val="20"/>
+                <w:szCs w:val="20"/>
+              </w:rPr>
+            </w:pPr>
+            <w:r>
+              <w:rPr>
+                <w:sz w:val="20"/>
+                <w:szCs w:val="20"/>
+              </w:rPr>
+              <w:t>(</w:t>
+            </w:r>
+            <w:proofErr w:type="spellStart"/>
+            <w:proofErr w:type="gramStart"/>
+            <w:r>
+              <w:rPr>
+                <w:sz w:val="20"/>
+                <w:szCs w:val="20"/>
+              </w:rPr>
+              <w:t>p,q</w:t>
+            </w:r>
+            <w:proofErr w:type="gramEnd"/>
+            <w:r>
+              <w:rPr>
+                <w:sz w:val="20"/>
+                <w:szCs w:val="20"/>
+              </w:rPr>
+              <w:t>,d</w:t>
+            </w:r>
+            <w:proofErr w:type="spellEnd"/>
+            <w:r>
+              <w:rPr>
+                <w:sz w:val="20"/>
+                <w:szCs w:val="20"/>
+              </w:rPr>
+              <w:t>) = range(0,4)</w:t>
+            </w:r>
+          </w:p>
+          <w:p>
+            <w:pPr>
+              <w:cnfStyle w:val="000000000000" w:firstRow="0" w:lastRow="0" w:firstColumn="0" w:lastColumn="0" w:oddVBand="0" w:evenVBand="0" w:oddHBand="0" w:evenHBand="0" w:firstRowFirstColumn="0" w:firstRowLastColumn="0" w:lastRowFirstColumn="0" w:lastRowLastColumn="0"/>
+              <w:rPr>
+                <w:sz w:val="20"/>
+                <w:szCs w:val="20"/>
+              </w:rPr>
+            </w:pPr>
+            <w:r>
+              <w:rPr>
+                <w:sz w:val="20"/>
+                <w:szCs w:val="20"/>
+              </w:rPr>
+              <w:t>epochs=750</w:t>
+            </w:r>
+          </w:p>
+          <w:p>
+            <w:pPr>
+              <w:cnfStyle w:val="000000000000" w:firstRow="0" w:lastRow="0" w:firstColumn="0" w:lastColumn="0" w:oddVBand="0" w:evenVBand="0" w:oddHBand="0" w:evenHBand="0" w:firstRowFirstColumn="0" w:firstRowLastColumn="0" w:lastRowFirstColumn="0" w:lastRowLastColumn="0"/>
+              <w:rPr>
+                <w:sz w:val="20"/>
+                <w:szCs w:val="20"/>
+              </w:rPr>
+            </w:pPr>
+            <w:r>
+              <w:rPr>
+                <w:sz w:val="20"/>
+                <w:szCs w:val="20"/>
+              </w:rPr>
+              <w:t>cells = 4</w:t>
+            </w:r>
+          </w:p>
+          <w:p>
+            <w:pPr>
+              <w:cnfStyle w:val="000000000000" w:firstRow="0" w:lastRow="0" w:firstColumn="0" w:lastColumn="0" w:oddVBand="0" w:evenVBand="0" w:oddHBand="0" w:evenHBand="0" w:firstRowFirstColumn="0" w:firstRowLastColumn="0" w:lastRowFirstColumn="0" w:lastRowLastColumn="0"/>
+              <w:rPr>
+                <w:sz w:val="20"/>
+                <w:szCs w:val="20"/>
+              </w:rPr>
+            </w:pPr>
+            <w:r>
+              <w:rPr>
+                <w:sz w:val="20"/>
+                <w:szCs w:val="20"/>
+              </w:rPr>
+              <w:t>units = 50</w:t>
+            </w:r>
+          </w:p>
+          <w:p>
+            <w:pPr>
+              <w:cnfStyle w:val="000000000000" w:firstRow="0" w:lastRow="0" w:firstColumn="0" w:lastColumn="0" w:oddVBand="0" w:evenVBand="0" w:oddHBand="0" w:evenHBand="0" w:firstRowFirstColumn="0" w:firstRowLastColumn="0" w:lastRowFirstColumn="0" w:lastRowLastColumn="0"/>
+              <w:rPr>
+                <w:sz w:val="20"/>
+                <w:szCs w:val="20"/>
+              </w:rPr>
+            </w:pPr>
+            <w:r>
+              <w:rPr>
+                <w:sz w:val="20"/>
+                <w:szCs w:val="20"/>
+              </w:rPr>
+              <w:t>dropout = 0</w:t>
+            </w:r>
+          </w:p>
+        </w:tc>
+        <w:tc>
+          <w:tcPr>
+            <w:tcW w:w="1260" w:type="dxa"/>
+          </w:tcPr>
+          <w:p>
+            <w:pPr>
+              <w:jc w:val="center"/>
+              <w:cnfStyle w:val="000000000000" w:firstRow="0" w:lastRow="0" w:firstColumn="0" w:lastColumn="0" w:oddVBand="0" w:evenVBand="0" w:oddHBand="0" w:evenHBand="0" w:firstRowFirstColumn="0" w:firstRowLastColumn="0" w:lastRowFirstColumn="0" w:lastRowLastColumn="0"/>
+              <w:rPr>
+                <w:sz w:val="20"/>
+                <w:szCs w:val="20"/>
+              </w:rPr>
+            </w:pPr>
+          </w:p>
+          <w:p>
+            <w:pPr>
+              <w:jc w:val="center"/>
+              <w:cnfStyle w:val="000000000000" w:firstRow="0" w:lastRow="0" w:firstColumn="0" w:lastColumn="0" w:oddVBand="0" w:evenVBand="0" w:oddHBand="0" w:evenHBand="0" w:firstRowFirstColumn="0" w:firstRowLastColumn="0" w:lastRowFirstColumn="0" w:lastRowLastColumn="0"/>
+              <w:rPr>
+                <w:sz w:val="20"/>
+                <w:szCs w:val="20"/>
+              </w:rPr>
+            </w:pPr>
+          </w:p>
+          <w:p>
+            <w:pPr>
+              <w:jc w:val="center"/>
+              <w:cnfStyle w:val="000000000000" w:firstRow="0" w:lastRow="0" w:firstColumn="0" w:lastColumn="0" w:oddVBand="0" w:evenVBand="0" w:oddHBand="0" w:evenHBand="0" w:firstRowFirstColumn="0" w:firstRowLastColumn="0" w:lastRowFirstColumn="0" w:lastRowLastColumn="0"/>
+              <w:rPr>
+                <w:sz w:val="20"/>
+                <w:szCs w:val="20"/>
+              </w:rPr>
+            </w:pPr>
+            <w:r>
+              <w:rPr>
+                <w:sz w:val="20"/>
+                <w:szCs w:val="20"/>
+              </w:rPr>
+              <w:t>~4</w:t>
+            </w:r>
+          </w:p>
+        </w:tc>
+        <w:tc>
+          <w:tcPr>
+            <w:tcW w:w="630" w:type="dxa"/>
+          </w:tcPr>
+          <w:p>
+            <w:pPr>
+              <w:jc w:val="center"/>
+              <w:cnfStyle w:val="000000000000" w:firstRow="0" w:lastRow="0" w:firstColumn="0" w:lastColumn="0" w:oddVBand="0" w:evenVBand="0" w:oddHBand="0" w:evenHBand="0" w:firstRowFirstColumn="0" w:firstRowLastColumn="0" w:lastRowFirstColumn="0" w:lastRowLastColumn="0"/>
+              <w:rPr>
+                <w:sz w:val="20"/>
+                <w:szCs w:val="20"/>
+              </w:rPr>
+            </w:pPr>
+          </w:p>
+          <w:p>
+            <w:pPr>
+              <w:jc w:val="center"/>
+              <w:cnfStyle w:val="000000000000" w:firstRow="0" w:lastRow="0" w:firstColumn="0" w:lastColumn="0" w:oddVBand="0" w:evenVBand="0" w:oddHBand="0" w:evenHBand="0" w:firstRowFirstColumn="0" w:firstRowLastColumn="0" w:lastRowFirstColumn="0" w:lastRowLastColumn="0"/>
+              <w:rPr>
+                <w:sz w:val="20"/>
+                <w:szCs w:val="20"/>
+              </w:rPr>
+            </w:pPr>
+          </w:p>
+          <w:p>
+            <w:pPr>
+              <w:jc w:val="center"/>
+              <w:cnfStyle w:val="000000000000" w:firstRow="0" w:lastRow="0" w:firstColumn="0" w:lastColumn="0" w:oddVBand="0" w:evenVBand="0" w:oddHBand="0" w:evenHBand="0" w:firstRowFirstColumn="0" w:firstRowLastColumn="0" w:lastRowFirstColumn="0" w:lastRowLastColumn="0"/>
+              <w:rPr>
+                <w:sz w:val="20"/>
+                <w:szCs w:val="20"/>
+              </w:rPr>
+            </w:pPr>
+            <w:r>
+              <w:rPr>
+                <w:sz w:val="20"/>
+                <w:szCs w:val="20"/>
+              </w:rPr>
+              <w:t>~3</w:t>
+            </w:r>
+          </w:p>
+        </w:tc>
+        <w:tc>
+          <w:tcPr>
+            <w:tcW w:w="1080" w:type="dxa"/>
+          </w:tcPr>
+          <w:p>
+            <w:pPr>
+              <w:cnfStyle w:val="000000000000" w:firstRow="0" w:lastRow="0" w:firstColumn="0" w:lastColumn="0" w:oddVBand="0" w:evenVBand="0" w:oddHBand="0" w:evenHBand="0" w:firstRowFirstColumn="0" w:firstRowLastColumn="0" w:lastRowFirstColumn="0" w:lastRowLastColumn="0"/>
+              <w:rPr>
+                <w:sz w:val="20"/>
+                <w:szCs w:val="20"/>
+              </w:rPr>
+            </w:pPr>
+          </w:p>
+          <w:p>
+            <w:pPr>
+              <w:cnfStyle w:val="000000000000" w:firstRow="0" w:lastRow="0" w:firstColumn="0" w:lastColumn="0" w:oddVBand="0" w:evenVBand="0" w:oddHBand="0" w:evenHBand="0" w:firstRowFirstColumn="0" w:firstRowLastColumn="0" w:lastRowFirstColumn="0" w:lastRowLastColumn="0"/>
+              <w:rPr>
+                <w:sz w:val="20"/>
+                <w:szCs w:val="20"/>
+              </w:rPr>
+            </w:pPr>
+          </w:p>
+          <w:p>
+            <w:pPr>
+              <w:cnfStyle w:val="000000000000" w:firstRow="0" w:lastRow="0" w:firstColumn="0" w:lastColumn="0" w:oddVBand="0" w:evenVBand="0" w:oddHBand="0" w:evenHBand="0" w:firstRowFirstColumn="0" w:firstRowLastColumn="0" w:lastRowFirstColumn="0" w:lastRowLastColumn="0"/>
+              <w:rPr>
+                <w:sz w:val="20"/>
+                <w:szCs w:val="20"/>
+              </w:rPr>
+            </w:pPr>
+            <w:proofErr w:type="gramStart"/>
+            <w:r>
+              <w:rPr>
+                <w:sz w:val="20"/>
+                <w:szCs w:val="20"/>
+              </w:rPr>
+              <w:t>range(</w:t>
+            </w:r>
+            <w:proofErr w:type="gramEnd"/>
+            <w:r>
+              <w:rPr>
+                <w:sz w:val="20"/>
+                <w:szCs w:val="20"/>
+              </w:rPr>
+              <w:t>0,4)</w:t>
+            </w:r>
+          </w:p>
+        </w:tc>
+      </w:tr>
+      <w:tr>
+        <w:trPr>
+          <w:cnfStyle w:val="000000100000" w:firstRow="0" w:lastRow="0" w:firstColumn="0" w:lastColumn="0" w:oddVBand="0" w:evenVBand="0" w:oddHBand="1" w:evenHBand="0" w:firstRowFirstColumn="0" w:firstRowLastColumn="0" w:lastRowFirstColumn="0" w:lastRowLastColumn="0"/>
+          <w:trHeight w:val="269"/>
+        </w:trPr>
+        <w:tc>
+          <w:tcPr>
+            <w:cnfStyle w:val="001000000000" w:firstRow="0" w:lastRow="0" w:firstColumn="1" w:lastColumn="0" w:oddVBand="0" w:evenVBand="0" w:oddHBand="0" w:evenHBand="0" w:firstRowFirstColumn="0" w:firstRowLastColumn="0" w:lastRowFirstColumn="0" w:lastRowLastColumn="0"/>
+            <w:tcW w:w="1569" w:type="dxa"/>
+          </w:tcPr>
+          <w:p>
+            <w:pPr>
+              <w:rPr>
+                <w:b w:val="0"/>
+                <w:bCs w:val="0"/>
+                <w:sz w:val="20"/>
+                <w:szCs w:val="20"/>
+              </w:rPr>
+            </w:pPr>
+            <w:r>
+              <w:rPr>
+                <w:b w:val="0"/>
+                <w:bCs w:val="0"/>
+                <w:sz w:val="20"/>
+                <w:szCs w:val="20"/>
+              </w:rPr>
+              <w:t>p</w:t>
+            </w:r>
+            <w:proofErr w:type="gramStart"/>
+            <w:r>
+              <w:rPr>
+                <w:b w:val="0"/>
+                <w:bCs w:val="0"/>
+                <w:sz w:val="20"/>
+                <w:szCs w:val="20"/>
+              </w:rPr>
+              <w:t>2.xlarge</w:t>
+            </w:r>
+            <w:proofErr w:type="gramEnd"/>
+            <w:r>
+              <w:rPr>
+                <w:b w:val="0"/>
+                <w:bCs w:val="0"/>
+                <w:sz w:val="20"/>
+                <w:szCs w:val="20"/>
+              </w:rPr>
+              <w:t>: 1GPU, 4vCPU 61GB RAM</w:t>
+            </w:r>
+          </w:p>
+        </w:tc>
+        <w:tc>
+          <w:tcPr>
+            <w:tcW w:w="586" w:type="dxa"/>
+          </w:tcPr>
+          <w:p>
+            <w:pPr>
+              <w:jc w:val="center"/>
+              <w:cnfStyle w:val="000000100000" w:firstRow="0" w:lastRow="0" w:firstColumn="0" w:lastColumn="0" w:oddVBand="0" w:evenVBand="0" w:oddHBand="1" w:evenHBand="0" w:firstRowFirstColumn="0" w:firstRowLastColumn="0" w:lastRowFirstColumn="0" w:lastRowLastColumn="0"/>
+              <w:rPr>
+                <w:sz w:val="20"/>
+                <w:szCs w:val="20"/>
+              </w:rPr>
+            </w:pPr>
+          </w:p>
+          <w:p>
+            <w:pPr>
+              <w:jc w:val="center"/>
+              <w:cnfStyle w:val="000000100000" w:firstRow="0" w:lastRow="0" w:firstColumn="0" w:lastColumn="0" w:oddVBand="0" w:evenVBand="0" w:oddHBand="1" w:evenHBand="0" w:firstRowFirstColumn="0" w:firstRowLastColumn="0" w:lastRowFirstColumn="0" w:lastRowLastColumn="0"/>
+              <w:rPr>
+                <w:sz w:val="20"/>
+                <w:szCs w:val="20"/>
+              </w:rPr>
+            </w:pPr>
+          </w:p>
+          <w:p>
+            <w:pPr>
+              <w:jc w:val="center"/>
+              <w:cnfStyle w:val="000000100000" w:firstRow="0" w:lastRow="0" w:firstColumn="0" w:lastColumn="0" w:oddVBand="0" w:evenVBand="0" w:oddHBand="1" w:evenHBand="0" w:firstRowFirstColumn="0" w:firstRowLastColumn="0" w:lastRowFirstColumn="0" w:lastRowLastColumn="0"/>
+              <w:rPr>
+                <w:sz w:val="20"/>
+                <w:szCs w:val="20"/>
+              </w:rPr>
+            </w:pPr>
+            <w:r>
+              <w:rPr>
+                <w:sz w:val="20"/>
+                <w:szCs w:val="20"/>
+              </w:rPr>
+              <w:t>~20</w:t>
+            </w:r>
+          </w:p>
+        </w:tc>
+        <w:tc>
+          <w:tcPr>
+            <w:tcW w:w="1890" w:type="dxa"/>
+          </w:tcPr>
+          <w:p>
+            <w:pPr>
+              <w:cnfStyle w:val="000000100000" w:firstRow="0" w:lastRow="0" w:firstColumn="0" w:lastColumn="0" w:oddVBand="0" w:evenVBand="0" w:oddHBand="1" w:evenHBand="0" w:firstRowFirstColumn="0" w:firstRowLastColumn="0" w:lastRowFirstColumn="0" w:lastRowLastColumn="0"/>
+              <w:rPr>
+                <w:sz w:val="20"/>
+                <w:szCs w:val="20"/>
+              </w:rPr>
+            </w:pPr>
+            <w:r>
+              <w:rPr>
+                <w:sz w:val="20"/>
+                <w:szCs w:val="20"/>
+              </w:rPr>
+              <w:t>(</w:t>
+            </w:r>
+            <w:proofErr w:type="spellStart"/>
+            <w:proofErr w:type="gramStart"/>
+            <w:r>
+              <w:rPr>
+                <w:sz w:val="20"/>
+                <w:szCs w:val="20"/>
+              </w:rPr>
+              <w:t>p,q</w:t>
+            </w:r>
+            <w:proofErr w:type="gramEnd"/>
+            <w:r>
+              <w:rPr>
+                <w:sz w:val="20"/>
+                <w:szCs w:val="20"/>
+              </w:rPr>
+              <w:t>,d</w:t>
+            </w:r>
+            <w:proofErr w:type="spellEnd"/>
+            <w:r>
+              <w:rPr>
+                <w:sz w:val="20"/>
+                <w:szCs w:val="20"/>
+              </w:rPr>
+              <w:t xml:space="preserve">) = </w:t>
+            </w:r>
+            <w:proofErr w:type="spellStart"/>
+            <w:r>
+              <w:rPr>
+                <w:sz w:val="20"/>
+                <w:szCs w:val="20"/>
+              </w:rPr>
+              <w:t>autoscale</w:t>
+            </w:r>
+            <w:proofErr w:type="spellEnd"/>
+          </w:p>
+          <w:p>
+            <w:pPr>
+              <w:cnfStyle w:val="000000100000" w:firstRow="0" w:lastRow="0" w:firstColumn="0" w:lastColumn="0" w:oddVBand="0" w:evenVBand="0" w:oddHBand="1" w:evenHBand="0" w:firstRowFirstColumn="0" w:firstRowLastColumn="0" w:lastRowFirstColumn="0" w:lastRowLastColumn="0"/>
+              <w:rPr>
+                <w:sz w:val="20"/>
+                <w:szCs w:val="20"/>
+              </w:rPr>
+            </w:pPr>
+            <w:r>
+              <w:rPr>
+                <w:sz w:val="20"/>
+                <w:szCs w:val="20"/>
+              </w:rPr>
+              <w:t>epochs = 3,000</w:t>
+            </w:r>
+          </w:p>
+          <w:p>
+            <w:pPr>
+              <w:cnfStyle w:val="000000100000" w:firstRow="0" w:lastRow="0" w:firstColumn="0" w:lastColumn="0" w:oddVBand="0" w:evenVBand="0" w:oddHBand="1" w:evenHBand="0" w:firstRowFirstColumn="0" w:firstRowLastColumn="0" w:lastRowFirstColumn="0" w:lastRowLastColumn="0"/>
+              <w:rPr>
+                <w:sz w:val="20"/>
+                <w:szCs w:val="20"/>
+              </w:rPr>
+            </w:pPr>
+            <w:r>
+              <w:rPr>
+                <w:sz w:val="20"/>
+                <w:szCs w:val="20"/>
+              </w:rPr>
+              <w:t>cells = 4</w:t>
+            </w:r>
+          </w:p>
+          <w:p>
+            <w:pPr>
+              <w:cnfStyle w:val="000000100000" w:firstRow="0" w:lastRow="0" w:firstColumn="0" w:lastColumn="0" w:oddVBand="0" w:evenVBand="0" w:oddHBand="1" w:evenHBand="0" w:firstRowFirstColumn="0" w:firstRowLastColumn="0" w:lastRowFirstColumn="0" w:lastRowLastColumn="0"/>
+              <w:rPr>
+                <w:sz w:val="20"/>
+                <w:szCs w:val="20"/>
+              </w:rPr>
+            </w:pPr>
+            <w:r>
+              <w:rPr>
+                <w:sz w:val="20"/>
+                <w:szCs w:val="20"/>
+              </w:rPr>
+              <w:t>units = 50</w:t>
+            </w:r>
+          </w:p>
+          <w:p>
+            <w:pPr>
+              <w:cnfStyle w:val="000000100000" w:firstRow="0" w:lastRow="0" w:firstColumn="0" w:lastColumn="0" w:oddVBand="0" w:evenVBand="0" w:oddHBand="1" w:evenHBand="0" w:firstRowFirstColumn="0" w:firstRowLastColumn="0" w:lastRowFirstColumn="0" w:lastRowLastColumn="0"/>
+              <w:rPr>
+                <w:sz w:val="20"/>
+                <w:szCs w:val="20"/>
+              </w:rPr>
+            </w:pPr>
+            <w:r>
+              <w:rPr>
+                <w:sz w:val="20"/>
+                <w:szCs w:val="20"/>
+              </w:rPr>
+              <w:t>dropout = 0</w:t>
+            </w:r>
+          </w:p>
+        </w:tc>
+        <w:tc>
+          <w:tcPr>
+            <w:tcW w:w="630" w:type="dxa"/>
+          </w:tcPr>
+          <w:p>
+            <w:pPr>
+              <w:jc w:val="center"/>
+              <w:cnfStyle w:val="000000100000" w:firstRow="0" w:lastRow="0" w:firstColumn="0" w:lastColumn="0" w:oddVBand="0" w:evenVBand="0" w:oddHBand="1" w:evenHBand="0" w:firstRowFirstColumn="0" w:firstRowLastColumn="0" w:lastRowFirstColumn="0" w:lastRowLastColumn="0"/>
+              <w:rPr>
+                <w:sz w:val="20"/>
+                <w:szCs w:val="20"/>
+              </w:rPr>
+            </w:pPr>
+          </w:p>
+          <w:p>
+            <w:pPr>
+              <w:jc w:val="center"/>
+              <w:cnfStyle w:val="000000100000" w:firstRow="0" w:lastRow="0" w:firstColumn="0" w:lastColumn="0" w:oddVBand="0" w:evenVBand="0" w:oddHBand="1" w:evenHBand="0" w:firstRowFirstColumn="0" w:firstRowLastColumn="0" w:lastRowFirstColumn="0" w:lastRowLastColumn="0"/>
+              <w:rPr>
+                <w:sz w:val="20"/>
+                <w:szCs w:val="20"/>
+              </w:rPr>
+            </w:pPr>
+          </w:p>
+          <w:p>
+            <w:pPr>
+              <w:jc w:val="center"/>
+              <w:cnfStyle w:val="000000100000" w:firstRow="0" w:lastRow="0" w:firstColumn="0" w:lastColumn="0" w:oddVBand="0" w:evenVBand="0" w:oddHBand="1" w:evenHBand="0" w:firstRowFirstColumn="0" w:firstRowLastColumn="0" w:lastRowFirstColumn="0" w:lastRowLastColumn="0"/>
+              <w:rPr>
+                <w:sz w:val="20"/>
+                <w:szCs w:val="20"/>
+              </w:rPr>
+            </w:pPr>
+            <w:r>
+              <w:rPr>
+                <w:sz w:val="20"/>
+                <w:szCs w:val="20"/>
+              </w:rPr>
+              <w:t>43</w:t>
+            </w:r>
+          </w:p>
+        </w:tc>
+        <w:tc>
+          <w:tcPr>
+            <w:tcW w:w="1890" w:type="dxa"/>
+          </w:tcPr>
+          <w:p>
+            <w:pPr>
+              <w:cnfStyle w:val="000000100000" w:firstRow="0" w:lastRow="0" w:firstColumn="0" w:lastColumn="0" w:oddVBand="0" w:evenVBand="0" w:oddHBand="1" w:evenHBand="0" w:firstRowFirstColumn="0" w:firstRowLastColumn="0" w:lastRowFirstColumn="0" w:lastRowLastColumn="0"/>
+              <w:rPr>
+                <w:sz w:val="20"/>
+                <w:szCs w:val="20"/>
+              </w:rPr>
+            </w:pPr>
+            <w:r>
+              <w:rPr>
+                <w:sz w:val="20"/>
+                <w:szCs w:val="20"/>
+              </w:rPr>
+              <w:t>(</w:t>
+            </w:r>
+            <w:proofErr w:type="spellStart"/>
+            <w:proofErr w:type="gramStart"/>
+            <w:r>
+              <w:rPr>
+                <w:sz w:val="20"/>
+                <w:szCs w:val="20"/>
+              </w:rPr>
+              <w:t>p,q</w:t>
+            </w:r>
+            <w:proofErr w:type="gramEnd"/>
+            <w:r>
+              <w:rPr>
+                <w:sz w:val="20"/>
+                <w:szCs w:val="20"/>
+              </w:rPr>
+              <w:t>,d</w:t>
+            </w:r>
+            <w:proofErr w:type="spellEnd"/>
+            <w:r>
+              <w:rPr>
+                <w:sz w:val="20"/>
+                <w:szCs w:val="20"/>
+              </w:rPr>
+              <w:t>) = range(0,4)</w:t>
+            </w:r>
+          </w:p>
+          <w:p>
+            <w:pPr>
+              <w:cnfStyle w:val="000000100000" w:firstRow="0" w:lastRow="0" w:firstColumn="0" w:lastColumn="0" w:oddVBand="0" w:evenVBand="0" w:oddHBand="1" w:evenHBand="0" w:firstRowFirstColumn="0" w:firstRowLastColumn="0" w:lastRowFirstColumn="0" w:lastRowLastColumn="0"/>
+              <w:rPr>
+                <w:sz w:val="20"/>
+                <w:szCs w:val="20"/>
+              </w:rPr>
+            </w:pPr>
+            <w:r>
+              <w:rPr>
+                <w:sz w:val="20"/>
+                <w:szCs w:val="20"/>
+              </w:rPr>
+              <w:t>epochs = 3,000</w:t>
+            </w:r>
+          </w:p>
+          <w:p>
+            <w:pPr>
+              <w:cnfStyle w:val="000000100000" w:firstRow="0" w:lastRow="0" w:firstColumn="0" w:lastColumn="0" w:oddVBand="0" w:evenVBand="0" w:oddHBand="1" w:evenHBand="0" w:firstRowFirstColumn="0" w:firstRowLastColumn="0" w:lastRowFirstColumn="0" w:lastRowLastColumn="0"/>
+              <w:rPr>
+                <w:sz w:val="20"/>
+                <w:szCs w:val="20"/>
+              </w:rPr>
+            </w:pPr>
+            <w:r>
+              <w:rPr>
+                <w:sz w:val="20"/>
+                <w:szCs w:val="20"/>
+              </w:rPr>
+              <w:t>cells = 4</w:t>
+            </w:r>
+          </w:p>
+          <w:p>
+            <w:pPr>
+              <w:cnfStyle w:val="000000100000" w:firstRow="0" w:lastRow="0" w:firstColumn="0" w:lastColumn="0" w:oddVBand="0" w:evenVBand="0" w:oddHBand="1" w:evenHBand="0" w:firstRowFirstColumn="0" w:firstRowLastColumn="0" w:lastRowFirstColumn="0" w:lastRowLastColumn="0"/>
+              <w:rPr>
+                <w:sz w:val="20"/>
+                <w:szCs w:val="20"/>
+              </w:rPr>
+            </w:pPr>
+            <w:r>
+              <w:rPr>
+                <w:sz w:val="20"/>
+                <w:szCs w:val="20"/>
+              </w:rPr>
+              <w:t>units = 50</w:t>
+            </w:r>
+          </w:p>
+          <w:p>
+            <w:pPr>
+              <w:cnfStyle w:val="000000100000" w:firstRow="0" w:lastRow="0" w:firstColumn="0" w:lastColumn="0" w:oddVBand="0" w:evenVBand="0" w:oddHBand="1" w:evenHBand="0" w:firstRowFirstColumn="0" w:firstRowLastColumn="0" w:lastRowFirstColumn="0" w:lastRowLastColumn="0"/>
+              <w:rPr>
+                <w:sz w:val="20"/>
+                <w:szCs w:val="20"/>
+              </w:rPr>
+            </w:pPr>
+            <w:r>
+              <w:rPr>
+                <w:sz w:val="20"/>
+                <w:szCs w:val="20"/>
+              </w:rPr>
+              <w:t>dropout = 0</w:t>
+            </w:r>
+          </w:p>
+        </w:tc>
+        <w:tc>
+          <w:tcPr>
+            <w:tcW w:w="1260" w:type="dxa"/>
+          </w:tcPr>
+          <w:p>
+            <w:pPr>
+              <w:cnfStyle w:val="000000100000" w:firstRow="0" w:lastRow="0" w:firstColumn="0" w:lastColumn="0" w:oddVBand="0" w:evenVBand="0" w:oddHBand="1" w:evenHBand="0" w:firstRowFirstColumn="0" w:firstRowLastColumn="0" w:lastRowFirstColumn="0" w:lastRowLastColumn="0"/>
+              <w:rPr>
+                <w:sz w:val="20"/>
+                <w:szCs w:val="20"/>
+              </w:rPr>
+            </w:pPr>
+          </w:p>
+          <w:p>
+            <w:pPr>
+              <w:cnfStyle w:val="000000100000" w:firstRow="0" w:lastRow="0" w:firstColumn="0" w:lastColumn="0" w:oddVBand="0" w:evenVBand="0" w:oddHBand="1" w:evenHBand="0" w:firstRowFirstColumn="0" w:firstRowLastColumn="0" w:lastRowFirstColumn="0" w:lastRowLastColumn="0"/>
+              <w:rPr>
+                <w:sz w:val="20"/>
+                <w:szCs w:val="20"/>
+              </w:rPr>
+            </w:pPr>
+          </w:p>
+          <w:p>
+            <w:pPr>
+              <w:jc w:val="center"/>
+              <w:cnfStyle w:val="000000100000" w:firstRow="0" w:lastRow="0" w:firstColumn="0" w:lastColumn="0" w:oddVBand="0" w:evenVBand="0" w:oddHBand="1" w:evenHBand="0" w:firstRowFirstColumn="0" w:firstRowLastColumn="0" w:lastRowFirstColumn="0" w:lastRowLastColumn="0"/>
+              <w:rPr>
+                <w:sz w:val="20"/>
+                <w:szCs w:val="20"/>
+              </w:rPr>
+            </w:pPr>
+            <w:r>
+              <w:rPr>
+                <w:sz w:val="20"/>
+                <w:szCs w:val="20"/>
+              </w:rPr>
+              <w:t>~2</w:t>
+            </w:r>
+          </w:p>
+        </w:tc>
+        <w:tc>
+          <w:tcPr>
+            <w:tcW w:w="630" w:type="dxa"/>
+          </w:tcPr>
+          <w:p>
+            <w:pPr>
+              <w:cnfStyle w:val="000000100000" w:firstRow="0" w:lastRow="0" w:firstColumn="0" w:lastColumn="0" w:oddVBand="0" w:evenVBand="0" w:oddHBand="1" w:evenHBand="0" w:firstRowFirstColumn="0" w:firstRowLastColumn="0" w:lastRowFirstColumn="0" w:lastRowLastColumn="0"/>
+              <w:rPr>
+                <w:sz w:val="20"/>
+                <w:szCs w:val="20"/>
+              </w:rPr>
+            </w:pPr>
+          </w:p>
+          <w:p>
+            <w:pPr>
+              <w:cnfStyle w:val="000000100000" w:firstRow="0" w:lastRow="0" w:firstColumn="0" w:lastColumn="0" w:oddVBand="0" w:evenVBand="0" w:oddHBand="1" w:evenHBand="0" w:firstRowFirstColumn="0" w:firstRowLastColumn="0" w:lastRowFirstColumn="0" w:lastRowLastColumn="0"/>
+              <w:rPr>
+                <w:sz w:val="20"/>
+                <w:szCs w:val="20"/>
+              </w:rPr>
+            </w:pPr>
+          </w:p>
+          <w:p>
+            <w:pPr>
+              <w:jc w:val="center"/>
+              <w:cnfStyle w:val="000000100000" w:firstRow="0" w:lastRow="0" w:firstColumn="0" w:lastColumn="0" w:oddVBand="0" w:evenVBand="0" w:oddHBand="1" w:evenHBand="0" w:firstRowFirstColumn="0" w:firstRowLastColumn="0" w:lastRowFirstColumn="0" w:lastRowLastColumn="0"/>
+              <w:rPr>
+                <w:sz w:val="20"/>
+                <w:szCs w:val="20"/>
+              </w:rPr>
+            </w:pPr>
+            <w:r>
+              <w:rPr>
+                <w:sz w:val="20"/>
+                <w:szCs w:val="20"/>
+              </w:rPr>
+              <w:t>~1</w:t>
+            </w:r>
+          </w:p>
+        </w:tc>
+        <w:tc>
+          <w:tcPr>
+            <w:tcW w:w="1080" w:type="dxa"/>
+          </w:tcPr>
+          <w:p>
+            <w:pPr>
+              <w:cnfStyle w:val="000000100000" w:firstRow="0" w:lastRow="0" w:firstColumn="0" w:lastColumn="0" w:oddVBand="0" w:evenVBand="0" w:oddHBand="1" w:evenHBand="0" w:firstRowFirstColumn="0" w:firstRowLastColumn="0" w:lastRowFirstColumn="0" w:lastRowLastColumn="0"/>
+              <w:rPr>
+                <w:sz w:val="20"/>
+                <w:szCs w:val="20"/>
+              </w:rPr>
+            </w:pPr>
+          </w:p>
+          <w:p>
+            <w:pPr>
+              <w:cnfStyle w:val="000000100000" w:firstRow="0" w:lastRow="0" w:firstColumn="0" w:lastColumn="0" w:oddVBand="0" w:evenVBand="0" w:oddHBand="1" w:evenHBand="0" w:firstRowFirstColumn="0" w:firstRowLastColumn="0" w:lastRowFirstColumn="0" w:lastRowLastColumn="0"/>
+              <w:rPr>
+                <w:sz w:val="20"/>
+                <w:szCs w:val="20"/>
+              </w:rPr>
+            </w:pPr>
+          </w:p>
+          <w:p>
+            <w:pPr>
+              <w:cnfStyle w:val="000000100000" w:firstRow="0" w:lastRow="0" w:firstColumn="0" w:lastColumn="0" w:oddVBand="0" w:evenVBand="0" w:oddHBand="1" w:evenHBand="0" w:firstRowFirstColumn="0" w:firstRowLastColumn="0" w:lastRowFirstColumn="0" w:lastRowLastColumn="0"/>
+              <w:rPr>
+                <w:sz w:val="20"/>
+                <w:szCs w:val="20"/>
+              </w:rPr>
+            </w:pPr>
+            <w:proofErr w:type="gramStart"/>
+            <w:r>
+              <w:rPr>
+                <w:sz w:val="20"/>
+                <w:szCs w:val="20"/>
+              </w:rPr>
+              <w:t>range(</w:t>
+            </w:r>
+            <w:proofErr w:type="gramEnd"/>
+            <w:r>
+              <w:rPr>
+                <w:sz w:val="20"/>
+                <w:szCs w:val="20"/>
+              </w:rPr>
+              <w:t>0,4)</w:t>
+            </w:r>
+          </w:p>
+        </w:tc>
+      </w:tr>
+      <w:tr>
+        <w:trPr>
+          <w:trHeight w:val="269"/>
+        </w:trPr>
+        <w:tc>
+          <w:tcPr>
+            <w:cnfStyle w:val="001000000000" w:firstRow="0" w:lastRow="0" w:firstColumn="1" w:lastColumn="0" w:oddVBand="0" w:evenVBand="0" w:oddHBand="0" w:evenHBand="0" w:firstRowFirstColumn="0" w:firstRowLastColumn="0" w:lastRowFirstColumn="0" w:lastRowLastColumn="0"/>
+            <w:tcW w:w="1569" w:type="dxa"/>
+          </w:tcPr>
+          <w:p>
+            <w:pPr>
+              <w:rPr>
+                <w:sz w:val="20"/>
+                <w:szCs w:val="20"/>
+              </w:rPr>
+            </w:pPr>
+            <w:r>
+              <w:rPr>
+                <w:b w:val="0"/>
+                <w:bCs w:val="0"/>
+                <w:sz w:val="20"/>
+                <w:szCs w:val="20"/>
+              </w:rPr>
+              <w:t>p</w:t>
+            </w:r>
+            <w:proofErr w:type="gramStart"/>
+            <w:r>
+              <w:rPr>
+                <w:b w:val="0"/>
+                <w:bCs w:val="0"/>
+                <w:sz w:val="20"/>
+                <w:szCs w:val="20"/>
+              </w:rPr>
+              <w:t>2.xlarge</w:t>
+            </w:r>
+            <w:proofErr w:type="gramEnd"/>
+            <w:r>
+              <w:rPr>
+                <w:b w:val="0"/>
+                <w:bCs w:val="0"/>
+                <w:sz w:val="20"/>
+                <w:szCs w:val="20"/>
+              </w:rPr>
+              <w:t>: 1GPU, 4vCPU 61GB RAM</w:t>
+            </w:r>
+          </w:p>
+        </w:tc>
+        <w:tc>
+          <w:tcPr>
+            <w:tcW w:w="586" w:type="dxa"/>
+          </w:tcPr>
+          <w:p>
+            <w:pPr>
+              <w:cnfStyle w:val="000000000000" w:firstRow="0" w:lastRow="0" w:firstColumn="0" w:lastColumn="0" w:oddVBand="0" w:evenVBand="0" w:oddHBand="0" w:evenHBand="0" w:firstRowFirstColumn="0" w:firstRowLastColumn="0" w:lastRowFirstColumn="0" w:lastRowLastColumn="0"/>
+              <w:rPr>
+                <w:sz w:val="20"/>
+                <w:szCs w:val="20"/>
+              </w:rPr>
+            </w:pPr>
+          </w:p>
+          <w:p>
+            <w:pPr>
+              <w:cnfStyle w:val="000000000000" w:firstRow="0" w:lastRow="0" w:firstColumn="0" w:lastColumn="0" w:oddVBand="0" w:evenVBand="0" w:oddHBand="0" w:evenHBand="0" w:firstRowFirstColumn="0" w:firstRowLastColumn="0" w:lastRowFirstColumn="0" w:lastRowLastColumn="0"/>
+              <w:rPr>
+                <w:sz w:val="20"/>
+                <w:szCs w:val="20"/>
+              </w:rPr>
+            </w:pPr>
+          </w:p>
+          <w:p>
+            <w:pPr>
+              <w:cnfStyle w:val="000000000000" w:firstRow="0" w:lastRow="0" w:firstColumn="0" w:lastColumn="0" w:oddVBand="0" w:evenVBand="0" w:oddHBand="0" w:evenHBand="0" w:firstRowFirstColumn="0" w:firstRowLastColumn="0" w:lastRowFirstColumn="0" w:lastRowLastColumn="0"/>
+              <w:rPr>
+                <w:sz w:val="20"/>
+                <w:szCs w:val="20"/>
+              </w:rPr>
+            </w:pPr>
+            <w:r>
+              <w:rPr>
+                <w:sz w:val="20"/>
+                <w:szCs w:val="20"/>
+              </w:rPr>
+              <w:t>~13</w:t>
+            </w:r>
+          </w:p>
+        </w:tc>
+        <w:tc>
+          <w:tcPr>
+            <w:tcW w:w="1890" w:type="dxa"/>
+          </w:tcPr>
+          <w:p>
+            <w:pPr>
+              <w:cnfStyle w:val="000000000000" w:firstRow="0" w:lastRow="0" w:firstColumn="0" w:lastColumn="0" w:oddVBand="0" w:evenVBand="0" w:oddHBand="0" w:evenHBand="0" w:firstRowFirstColumn="0" w:firstRowLastColumn="0" w:lastRowFirstColumn="0" w:lastRowLastColumn="0"/>
+              <w:rPr>
+                <w:sz w:val="20"/>
+                <w:szCs w:val="20"/>
+              </w:rPr>
+            </w:pPr>
+            <w:r>
+              <w:rPr>
+                <w:sz w:val="20"/>
+                <w:szCs w:val="20"/>
+              </w:rPr>
+              <w:t>(</w:t>
+            </w:r>
+            <w:proofErr w:type="spellStart"/>
+            <w:proofErr w:type="gramStart"/>
+            <w:r>
+              <w:rPr>
+                <w:sz w:val="20"/>
+                <w:szCs w:val="20"/>
+              </w:rPr>
+              <w:t>p,q</w:t>
+            </w:r>
+            <w:proofErr w:type="gramEnd"/>
+            <w:r>
+              <w:rPr>
+                <w:sz w:val="20"/>
+                <w:szCs w:val="20"/>
+              </w:rPr>
+              <w:t>,d</w:t>
+            </w:r>
+            <w:proofErr w:type="spellEnd"/>
+            <w:r>
+              <w:rPr>
+                <w:sz w:val="20"/>
+                <w:szCs w:val="20"/>
+              </w:rPr>
+              <w:t xml:space="preserve">) = </w:t>
+            </w:r>
+            <w:proofErr w:type="spellStart"/>
+            <w:r>
+              <w:rPr>
+                <w:sz w:val="20"/>
+                <w:szCs w:val="20"/>
+              </w:rPr>
+              <w:t>autoscale</w:t>
+            </w:r>
+            <w:proofErr w:type="spellEnd"/>
+          </w:p>
+          <w:p>
+            <w:pPr>
+              <w:cnfStyle w:val="000000000000" w:firstRow="0" w:lastRow="0" w:firstColumn="0" w:lastColumn="0" w:oddVBand="0" w:evenVBand="0" w:oddHBand="0" w:evenHBand="0" w:firstRowFirstColumn="0" w:firstRowLastColumn="0" w:lastRowFirstColumn="0" w:lastRowLastColumn="0"/>
+              <w:rPr>
+                <w:sz w:val="20"/>
+                <w:szCs w:val="20"/>
+              </w:rPr>
+            </w:pPr>
+            <w:r>
+              <w:rPr>
+                <w:sz w:val="20"/>
+                <w:szCs w:val="20"/>
+              </w:rPr>
+              <w:t>epochs = 1,500</w:t>
+            </w:r>
+          </w:p>
+          <w:p>
+            <w:pPr>
+              <w:cnfStyle w:val="000000000000" w:firstRow="0" w:lastRow="0" w:firstColumn="0" w:lastColumn="0" w:oddVBand="0" w:evenVBand="0" w:oddHBand="0" w:evenHBand="0" w:firstRowFirstColumn="0" w:firstRowLastColumn="0" w:lastRowFirstColumn="0" w:lastRowLastColumn="0"/>
+              <w:rPr>
+                <w:sz w:val="20"/>
+                <w:szCs w:val="20"/>
+              </w:rPr>
+            </w:pPr>
+            <w:r>
+              <w:rPr>
+                <w:sz w:val="20"/>
+                <w:szCs w:val="20"/>
+              </w:rPr>
+              <w:t>cells = 4</w:t>
+            </w:r>
+          </w:p>
+          <w:p>
+            <w:pPr>
+              <w:cnfStyle w:val="000000000000" w:firstRow="0" w:lastRow="0" w:firstColumn="0" w:lastColumn="0" w:oddVBand="0" w:evenVBand="0" w:oddHBand="0" w:evenHBand="0" w:firstRowFirstColumn="0" w:firstRowLastColumn="0" w:lastRowFirstColumn="0" w:lastRowLastColumn="0"/>
+              <w:rPr>
+                <w:sz w:val="20"/>
+                <w:szCs w:val="20"/>
+              </w:rPr>
+            </w:pPr>
+            <w:r>
+              <w:rPr>
+                <w:sz w:val="20"/>
+                <w:szCs w:val="20"/>
+              </w:rPr>
+              <w:t>units = 50</w:t>
+            </w:r>
+          </w:p>
+          <w:p>
+            <w:pPr>
+              <w:cnfStyle w:val="000000000000" w:firstRow="0" w:lastRow="0" w:firstColumn="0" w:lastColumn="0" w:oddVBand="0" w:evenVBand="0" w:oddHBand="0" w:evenHBand="0" w:firstRowFirstColumn="0" w:firstRowLastColumn="0" w:lastRowFirstColumn="0" w:lastRowLastColumn="0"/>
+              <w:rPr>
+                <w:sz w:val="20"/>
+                <w:szCs w:val="20"/>
+              </w:rPr>
+            </w:pPr>
+            <w:r>
+              <w:rPr>
+                <w:sz w:val="20"/>
+                <w:szCs w:val="20"/>
+              </w:rPr>
+              <w:t>dropout = 0.2</w:t>
+            </w:r>
+          </w:p>
+        </w:tc>
+        <w:tc>
+          <w:tcPr>
+            <w:tcW w:w="630" w:type="dxa"/>
+          </w:tcPr>
+          <w:p>
+            <w:pPr>
+              <w:cnfStyle w:val="000000000000" w:firstRow="0" w:lastRow="0" w:firstColumn="0" w:lastColumn="0" w:oddVBand="0" w:evenVBand="0" w:oddHBand="0" w:evenHBand="0" w:firstRowFirstColumn="0" w:firstRowLastColumn="0" w:lastRowFirstColumn="0" w:lastRowLastColumn="0"/>
+              <w:rPr>
+                <w:sz w:val="20"/>
+                <w:szCs w:val="20"/>
+              </w:rPr>
+            </w:pPr>
+          </w:p>
+          <w:p>
+            <w:pPr>
+              <w:cnfStyle w:val="000000000000" w:firstRow="0" w:lastRow="0" w:firstColumn="0" w:lastColumn="0" w:oddVBand="0" w:evenVBand="0" w:oddHBand="0" w:evenHBand="0" w:firstRowFirstColumn="0" w:firstRowLastColumn="0" w:lastRowFirstColumn="0" w:lastRowLastColumn="0"/>
+              <w:rPr>
+                <w:sz w:val="20"/>
+                <w:szCs w:val="20"/>
+              </w:rPr>
+            </w:pPr>
+          </w:p>
+          <w:p>
+            <w:pPr>
+              <w:jc w:val="center"/>
+              <w:cnfStyle w:val="000000000000" w:firstRow="0" w:lastRow="0" w:firstColumn="0" w:lastColumn="0" w:oddVBand="0" w:evenVBand="0" w:oddHBand="0" w:evenHBand="0" w:firstRowFirstColumn="0" w:firstRowLastColumn="0" w:lastRowFirstColumn="0" w:lastRowLastColumn="0"/>
+              <w:rPr>
+                <w:sz w:val="20"/>
+                <w:szCs w:val="20"/>
+              </w:rPr>
+            </w:pPr>
+            <w:r>
+              <w:rPr>
+                <w:sz w:val="20"/>
+                <w:szCs w:val="20"/>
+              </w:rPr>
+              <w:t>29</w:t>
+            </w:r>
+          </w:p>
+        </w:tc>
+        <w:tc>
+          <w:tcPr>
+            <w:tcW w:w="1890" w:type="dxa"/>
+          </w:tcPr>
+          <w:p>
+            <w:pPr>
+              <w:cnfStyle w:val="000000000000" w:firstRow="0" w:lastRow="0" w:firstColumn="0" w:lastColumn="0" w:oddVBand="0" w:evenVBand="0" w:oddHBand="0" w:evenHBand="0" w:firstRowFirstColumn="0" w:firstRowLastColumn="0" w:lastRowFirstColumn="0" w:lastRowLastColumn="0"/>
+              <w:rPr>
+                <w:sz w:val="20"/>
+                <w:szCs w:val="20"/>
+              </w:rPr>
+            </w:pPr>
+            <w:r>
+              <w:rPr>
+                <w:sz w:val="20"/>
+                <w:szCs w:val="20"/>
+              </w:rPr>
+              <w:t>(</w:t>
+            </w:r>
+            <w:proofErr w:type="spellStart"/>
+            <w:proofErr w:type="gramStart"/>
+            <w:r>
+              <w:rPr>
+                <w:sz w:val="20"/>
+                <w:szCs w:val="20"/>
+              </w:rPr>
+              <w:t>p,q</w:t>
+            </w:r>
+            <w:proofErr w:type="gramEnd"/>
+            <w:r>
+              <w:rPr>
+                <w:sz w:val="20"/>
+                <w:szCs w:val="20"/>
+              </w:rPr>
+              <w:t>,d</w:t>
+            </w:r>
+            <w:proofErr w:type="spellEnd"/>
+            <w:r>
+              <w:rPr>
+                <w:sz w:val="20"/>
+                <w:szCs w:val="20"/>
+              </w:rPr>
+              <w:t>) = range(0,4)</w:t>
+            </w:r>
+          </w:p>
+          <w:p>
+            <w:pPr>
+              <w:cnfStyle w:val="000000000000" w:firstRow="0" w:lastRow="0" w:firstColumn="0" w:lastColumn="0" w:oddVBand="0" w:evenVBand="0" w:oddHBand="0" w:evenHBand="0" w:firstRowFirstColumn="0" w:firstRowLastColumn="0" w:lastRowFirstColumn="0" w:lastRowLastColumn="0"/>
+              <w:rPr>
+                <w:sz w:val="20"/>
+                <w:szCs w:val="20"/>
+              </w:rPr>
+            </w:pPr>
+            <w:r>
+              <w:rPr>
+                <w:sz w:val="20"/>
+                <w:szCs w:val="20"/>
+              </w:rPr>
+              <w:t>epochs = 1,500</w:t>
+            </w:r>
+          </w:p>
+          <w:p>
+            <w:pPr>
+              <w:cnfStyle w:val="000000000000" w:firstRow="0" w:lastRow="0" w:firstColumn="0" w:lastColumn="0" w:oddVBand="0" w:evenVBand="0" w:oddHBand="0" w:evenHBand="0" w:firstRowFirstColumn="0" w:firstRowLastColumn="0" w:lastRowFirstColumn="0" w:lastRowLastColumn="0"/>
+              <w:rPr>
+                <w:sz w:val="20"/>
+                <w:szCs w:val="20"/>
+              </w:rPr>
+            </w:pPr>
+            <w:r>
+              <w:rPr>
+                <w:sz w:val="20"/>
+                <w:szCs w:val="20"/>
+              </w:rPr>
+              <w:t>cells = 4</w:t>
+            </w:r>
+          </w:p>
+          <w:p>
+            <w:pPr>
+              <w:cnfStyle w:val="000000000000" w:firstRow="0" w:lastRow="0" w:firstColumn="0" w:lastColumn="0" w:oddVBand="0" w:evenVBand="0" w:oddHBand="0" w:evenHBand="0" w:firstRowFirstColumn="0" w:firstRowLastColumn="0" w:lastRowFirstColumn="0" w:lastRowLastColumn="0"/>
+              <w:rPr>
+                <w:sz w:val="20"/>
+                <w:szCs w:val="20"/>
+              </w:rPr>
+            </w:pPr>
+            <w:r>
+              <w:rPr>
+                <w:sz w:val="20"/>
+                <w:szCs w:val="20"/>
+              </w:rPr>
+              <w:t>units = 50</w:t>
+            </w:r>
+          </w:p>
+          <w:p>
+            <w:pPr>
+              <w:cnfStyle w:val="000000000000" w:firstRow="0" w:lastRow="0" w:firstColumn="0" w:lastColumn="0" w:oddVBand="0" w:evenVBand="0" w:oddHBand="0" w:evenHBand="0" w:firstRowFirstColumn="0" w:firstRowLastColumn="0" w:lastRowFirstColumn="0" w:lastRowLastColumn="0"/>
+              <w:rPr>
+                <w:sz w:val="20"/>
+                <w:szCs w:val="20"/>
+              </w:rPr>
+            </w:pPr>
+            <w:r>
+              <w:rPr>
+                <w:sz w:val="20"/>
+                <w:szCs w:val="20"/>
+              </w:rPr>
+              <w:t>dropout = 0.2</w:t>
+            </w:r>
+          </w:p>
+        </w:tc>
+        <w:tc>
+          <w:tcPr>
+            <w:tcW w:w="1260" w:type="dxa"/>
+          </w:tcPr>
+          <w:p>
+            <w:pPr>
+              <w:cnfStyle w:val="000000000000" w:firstRow="0" w:lastRow="0" w:firstColumn="0" w:lastColumn="0" w:oddVBand="0" w:evenVBand="0" w:oddHBand="0" w:evenHBand="0" w:firstRowFirstColumn="0" w:firstRowLastColumn="0" w:lastRowFirstColumn="0" w:lastRowLastColumn="0"/>
+              <w:rPr>
+                <w:sz w:val="20"/>
+                <w:szCs w:val="20"/>
+              </w:rPr>
+            </w:pPr>
+          </w:p>
+          <w:p>
+            <w:pPr>
+              <w:cnfStyle w:val="000000000000" w:firstRow="0" w:lastRow="0" w:firstColumn="0" w:lastColumn="0" w:oddVBand="0" w:evenVBand="0" w:oddHBand="0" w:evenHBand="0" w:firstRowFirstColumn="0" w:firstRowLastColumn="0" w:lastRowFirstColumn="0" w:lastRowLastColumn="0"/>
+              <w:rPr>
+                <w:sz w:val="20"/>
+                <w:szCs w:val="20"/>
+              </w:rPr>
+            </w:pPr>
+          </w:p>
+          <w:p>
+            <w:pPr>
+              <w:jc w:val="center"/>
+              <w:cnfStyle w:val="000000000000" w:firstRow="0" w:lastRow="0" w:firstColumn="0" w:lastColumn="0" w:oddVBand="0" w:evenVBand="0" w:oddHBand="0" w:evenHBand="0" w:firstRowFirstColumn="0" w:firstRowLastColumn="0" w:lastRowFirstColumn="0" w:lastRowLastColumn="0"/>
+              <w:rPr>
+                <w:sz w:val="20"/>
+                <w:szCs w:val="20"/>
+              </w:rPr>
+            </w:pPr>
+            <w:r>
+              <w:rPr>
+                <w:sz w:val="20"/>
+                <w:szCs w:val="20"/>
+              </w:rPr>
+              <w:t>N/A</w:t>
+            </w:r>
+          </w:p>
+        </w:tc>
+        <w:tc>
+          <w:tcPr>
+            <w:tcW w:w="630" w:type="dxa"/>
+          </w:tcPr>
+          <w:p>
+            <w:pPr>
+              <w:cnfStyle w:val="000000000000" w:firstRow="0" w:lastRow="0" w:firstColumn="0" w:lastColumn="0" w:oddVBand="0" w:evenVBand="0" w:oddHBand="0" w:evenHBand="0" w:firstRowFirstColumn="0" w:firstRowLastColumn="0" w:lastRowFirstColumn="0" w:lastRowLastColumn="0"/>
+              <w:rPr>
+                <w:sz w:val="20"/>
+                <w:szCs w:val="20"/>
+              </w:rPr>
+            </w:pPr>
+          </w:p>
+          <w:p>
+            <w:pPr>
+              <w:cnfStyle w:val="000000000000" w:firstRow="0" w:lastRow="0" w:firstColumn="0" w:lastColumn="0" w:oddVBand="0" w:evenVBand="0" w:oddHBand="0" w:evenHBand="0" w:firstRowFirstColumn="0" w:firstRowLastColumn="0" w:lastRowFirstColumn="0" w:lastRowLastColumn="0"/>
+              <w:rPr>
+                <w:sz w:val="20"/>
+                <w:szCs w:val="20"/>
+              </w:rPr>
+            </w:pPr>
+          </w:p>
+          <w:p>
+            <w:pPr>
+              <w:cnfStyle w:val="000000000000" w:firstRow="0" w:lastRow="0" w:firstColumn="0" w:lastColumn="0" w:oddVBand="0" w:evenVBand="0" w:oddHBand="0" w:evenHBand="0" w:firstRowFirstColumn="0" w:firstRowLastColumn="0" w:lastRowFirstColumn="0" w:lastRowLastColumn="0"/>
+              <w:rPr>
+                <w:sz w:val="20"/>
+                <w:szCs w:val="20"/>
+              </w:rPr>
+            </w:pPr>
+            <w:r>
+              <w:rPr>
+                <w:sz w:val="20"/>
+                <w:szCs w:val="20"/>
+              </w:rPr>
+              <w:t>N/A</w:t>
+            </w:r>
+          </w:p>
+        </w:tc>
+        <w:tc>
+          <w:tcPr>
+            <w:tcW w:w="1080" w:type="dxa"/>
+          </w:tcPr>
+          <w:p>
+            <w:pPr>
+              <w:cnfStyle w:val="000000000000" w:firstRow="0" w:lastRow="0" w:firstColumn="0" w:lastColumn="0" w:oddVBand="0" w:evenVBand="0" w:oddHBand="0" w:evenHBand="0" w:firstRowFirstColumn="0" w:firstRowLastColumn="0" w:lastRowFirstColumn="0" w:lastRowLastColumn="0"/>
+              <w:rPr>
+                <w:sz w:val="20"/>
+                <w:szCs w:val="20"/>
+              </w:rPr>
+            </w:pPr>
+          </w:p>
+          <w:p>
+            <w:pPr>
+              <w:cnfStyle w:val="000000000000" w:firstRow="0" w:lastRow="0" w:firstColumn="0" w:lastColumn="0" w:oddVBand="0" w:evenVBand="0" w:oddHBand="0" w:evenHBand="0" w:firstRowFirstColumn="0" w:firstRowLastColumn="0" w:lastRowFirstColumn="0" w:lastRowLastColumn="0"/>
+              <w:rPr>
+                <w:sz w:val="20"/>
+                <w:szCs w:val="20"/>
+              </w:rPr>
+            </w:pPr>
+          </w:p>
+          <w:p>
+            <w:pPr>
+              <w:cnfStyle w:val="000000000000" w:firstRow="0" w:lastRow="0" w:firstColumn="0" w:lastColumn="0" w:oddVBand="0" w:evenVBand="0" w:oddHBand="0" w:evenHBand="0" w:firstRowFirstColumn="0" w:firstRowLastColumn="0" w:lastRowFirstColumn="0" w:lastRowLastColumn="0"/>
+              <w:rPr>
+                <w:sz w:val="20"/>
+                <w:szCs w:val="20"/>
+              </w:rPr>
+            </w:pPr>
+            <w:proofErr w:type="gramStart"/>
+            <w:r>
+              <w:rPr>
+                <w:sz w:val="20"/>
+                <w:szCs w:val="20"/>
+              </w:rPr>
+              <w:t>range(</w:t>
+            </w:r>
+            <w:proofErr w:type="gramEnd"/>
+            <w:r>
+              <w:rPr>
+                <w:sz w:val="20"/>
+                <w:szCs w:val="20"/>
+              </w:rPr>
+              <w:t>0,4)</w:t>
+            </w:r>
+          </w:p>
+        </w:tc>
+      </w:tr>
+      <w:tr>
+        <w:trPr>
+          <w:cnfStyle w:val="000000100000" w:firstRow="0" w:lastRow="0" w:firstColumn="0" w:lastColumn="0" w:oddVBand="0" w:evenVBand="0" w:oddHBand="1" w:evenHBand="0" w:firstRowFirstColumn="0" w:firstRowLastColumn="0" w:lastRowFirstColumn="0" w:lastRowLastColumn="0"/>
+          <w:trHeight w:val="269"/>
+        </w:trPr>
+        <w:tc>
+          <w:tcPr>
+            <w:cnfStyle w:val="001000000000" w:firstRow="0" w:lastRow="0" w:firstColumn="1" w:lastColumn="0" w:oddVBand="0" w:evenVBand="0" w:oddHBand="0" w:evenHBand="0" w:firstRowFirstColumn="0" w:firstRowLastColumn="0" w:lastRowFirstColumn="0" w:lastRowLastColumn="0"/>
+            <w:tcW w:w="1569" w:type="dxa"/>
+          </w:tcPr>
+          <w:p>
+            <w:pPr>
+              <w:rPr>
+                <w:b w:val="0"/>
+                <w:bCs w:val="0"/>
+                <w:sz w:val="20"/>
+                <w:szCs w:val="20"/>
+              </w:rPr>
+            </w:pPr>
+            <w:r>
+              <w:rPr>
+                <w:b w:val="0"/>
+                <w:bCs w:val="0"/>
+                <w:sz w:val="20"/>
+                <w:szCs w:val="20"/>
+              </w:rPr>
+              <w:t>p2.8xlarge: 8GPU, 32 vCPU, 488 GB RAM</w:t>
+            </w:r>
+          </w:p>
+        </w:tc>
+        <w:tc>
+          <w:tcPr>
+            <w:tcW w:w="586" w:type="dxa"/>
+          </w:tcPr>
+          <w:p>
+            <w:pPr>
+              <w:cnfStyle w:val="000000100000" w:firstRow="0" w:lastRow="0" w:firstColumn="0" w:lastColumn="0" w:oddVBand="0" w:evenVBand="0" w:oddHBand="1" w:evenHBand="0" w:firstRowFirstColumn="0" w:firstRowLastColumn="0" w:lastRowFirstColumn="0" w:lastRowLastColumn="0"/>
+              <w:rPr>
+                <w:sz w:val="20"/>
+                <w:szCs w:val="20"/>
+              </w:rPr>
+            </w:pPr>
+          </w:p>
+          <w:p>
+            <w:pPr>
+              <w:cnfStyle w:val="000000100000" w:firstRow="0" w:lastRow="0" w:firstColumn="0" w:lastColumn="0" w:oddVBand="0" w:evenVBand="0" w:oddHBand="1" w:evenHBand="0" w:firstRowFirstColumn="0" w:firstRowLastColumn="0" w:lastRowFirstColumn="0" w:lastRowLastColumn="0"/>
+              <w:rPr>
+                <w:sz w:val="20"/>
+                <w:szCs w:val="20"/>
+              </w:rPr>
+            </w:pPr>
+          </w:p>
+          <w:p>
+            <w:pPr>
+              <w:cnfStyle w:val="000000100000" w:firstRow="0" w:lastRow="0" w:firstColumn="0" w:lastColumn="0" w:oddVBand="0" w:evenVBand="0" w:oddHBand="1" w:evenHBand="0" w:firstRowFirstColumn="0" w:firstRowLastColumn="0" w:lastRowFirstColumn="0" w:lastRowLastColumn="0"/>
+              <w:rPr>
+                <w:sz w:val="20"/>
+                <w:szCs w:val="20"/>
+              </w:rPr>
+            </w:pPr>
+            <w:r>
+              <w:rPr>
+                <w:sz w:val="20"/>
+                <w:szCs w:val="20"/>
+              </w:rPr>
+              <w:t>N/A</w:t>
+            </w:r>
+          </w:p>
+        </w:tc>
+        <w:tc>
+          <w:tcPr>
+            <w:tcW w:w="1890" w:type="dxa"/>
+          </w:tcPr>
+          <w:p>
+            <w:pPr>
+              <w:cnfStyle w:val="000000100000" w:firstRow="0" w:lastRow="0" w:firstColumn="0" w:lastColumn="0" w:oddVBand="0" w:evenVBand="0" w:oddHBand="1" w:evenHBand="0" w:firstRowFirstColumn="0" w:firstRowLastColumn="0" w:lastRowFirstColumn="0" w:lastRowLastColumn="0"/>
+              <w:rPr>
+                <w:sz w:val="20"/>
+                <w:szCs w:val="20"/>
+              </w:rPr>
+            </w:pPr>
+            <w:r>
+              <w:rPr>
+                <w:sz w:val="20"/>
+                <w:szCs w:val="20"/>
+              </w:rPr>
+              <w:t>(</w:t>
+            </w:r>
+            <w:proofErr w:type="spellStart"/>
+            <w:proofErr w:type="gramStart"/>
+            <w:r>
+              <w:rPr>
+                <w:sz w:val="20"/>
+                <w:szCs w:val="20"/>
+              </w:rPr>
+              <w:t>p,q</w:t>
+            </w:r>
+            <w:proofErr w:type="gramEnd"/>
+            <w:r>
+              <w:rPr>
+                <w:sz w:val="20"/>
+                <w:szCs w:val="20"/>
+              </w:rPr>
+              <w:t>,d</w:t>
+            </w:r>
+            <w:proofErr w:type="spellEnd"/>
+            <w:r>
+              <w:rPr>
+                <w:sz w:val="20"/>
+                <w:szCs w:val="20"/>
+              </w:rPr>
+              <w:t xml:space="preserve">) = </w:t>
+            </w:r>
+            <w:proofErr w:type="spellStart"/>
+            <w:r>
+              <w:rPr>
+                <w:sz w:val="20"/>
+                <w:szCs w:val="20"/>
+              </w:rPr>
+              <w:t>autoscale</w:t>
+            </w:r>
+            <w:proofErr w:type="spellEnd"/>
+          </w:p>
+          <w:p>
+            <w:pPr>
+              <w:cnfStyle w:val="000000100000" w:firstRow="0" w:lastRow="0" w:firstColumn="0" w:lastColumn="0" w:oddVBand="0" w:evenVBand="0" w:oddHBand="1" w:evenHBand="0" w:firstRowFirstColumn="0" w:firstRowLastColumn="0" w:lastRowFirstColumn="0" w:lastRowLastColumn="0"/>
+              <w:rPr>
+                <w:sz w:val="20"/>
+                <w:szCs w:val="20"/>
+              </w:rPr>
+            </w:pPr>
+            <w:r>
+              <w:rPr>
+                <w:sz w:val="20"/>
+                <w:szCs w:val="20"/>
+              </w:rPr>
+              <w:t>epochs = 5,000</w:t>
+            </w:r>
+          </w:p>
+          <w:p>
+            <w:pPr>
+              <w:cnfStyle w:val="000000100000" w:firstRow="0" w:lastRow="0" w:firstColumn="0" w:lastColumn="0" w:oddVBand="0" w:evenVBand="0" w:oddHBand="1" w:evenHBand="0" w:firstRowFirstColumn="0" w:firstRowLastColumn="0" w:lastRowFirstColumn="0" w:lastRowLastColumn="0"/>
+              <w:rPr>
+                <w:sz w:val="20"/>
+                <w:szCs w:val="20"/>
+              </w:rPr>
+            </w:pPr>
+            <w:r>
+              <w:rPr>
+                <w:sz w:val="20"/>
+                <w:szCs w:val="20"/>
+              </w:rPr>
+              <w:t>cells = 4</w:t>
+            </w:r>
+          </w:p>
+          <w:p>
+            <w:pPr>
+              <w:cnfStyle w:val="000000100000" w:firstRow="0" w:lastRow="0" w:firstColumn="0" w:lastColumn="0" w:oddVBand="0" w:evenVBand="0" w:oddHBand="1" w:evenHBand="0" w:firstRowFirstColumn="0" w:firstRowLastColumn="0" w:lastRowFirstColumn="0" w:lastRowLastColumn="0"/>
+              <w:rPr>
+                <w:sz w:val="20"/>
+                <w:szCs w:val="20"/>
+              </w:rPr>
+            </w:pPr>
+            <w:r>
+              <w:rPr>
+                <w:sz w:val="20"/>
+                <w:szCs w:val="20"/>
+              </w:rPr>
+              <w:t>units = 512</w:t>
+            </w:r>
+          </w:p>
+          <w:p>
+            <w:pPr>
+              <w:cnfStyle w:val="000000100000" w:firstRow="0" w:lastRow="0" w:firstColumn="0" w:lastColumn="0" w:oddVBand="0" w:evenVBand="0" w:oddHBand="1" w:evenHBand="0" w:firstRowFirstColumn="0" w:firstRowLastColumn="0" w:lastRowFirstColumn="0" w:lastRowLastColumn="0"/>
+              <w:rPr>
+                <w:sz w:val="20"/>
+                <w:szCs w:val="20"/>
+              </w:rPr>
+            </w:pPr>
+            <w:r>
+              <w:rPr>
+                <w:sz w:val="20"/>
+                <w:szCs w:val="20"/>
+              </w:rPr>
+              <w:t>dropout = 0.4</w:t>
+            </w:r>
+          </w:p>
+        </w:tc>
+        <w:tc>
+          <w:tcPr>
+            <w:tcW w:w="630" w:type="dxa"/>
+          </w:tcPr>
+          <w:p>
+            <w:pPr>
+              <w:cnfStyle w:val="000000100000" w:firstRow="0" w:lastRow="0" w:firstColumn="0" w:lastColumn="0" w:oddVBand="0" w:evenVBand="0" w:oddHBand="1" w:evenHBand="0" w:firstRowFirstColumn="0" w:firstRowLastColumn="0" w:lastRowFirstColumn="0" w:lastRowLastColumn="0"/>
+              <w:rPr>
+                <w:sz w:val="20"/>
+                <w:szCs w:val="20"/>
+              </w:rPr>
+            </w:pPr>
+          </w:p>
+          <w:p>
+            <w:pPr>
+              <w:cnfStyle w:val="000000100000" w:firstRow="0" w:lastRow="0" w:firstColumn="0" w:lastColumn="0" w:oddVBand="0" w:evenVBand="0" w:oddHBand="1" w:evenHBand="0" w:firstRowFirstColumn="0" w:firstRowLastColumn="0" w:lastRowFirstColumn="0" w:lastRowLastColumn="0"/>
+              <w:rPr>
+                <w:sz w:val="20"/>
+                <w:szCs w:val="20"/>
+              </w:rPr>
+            </w:pPr>
+          </w:p>
+          <w:p>
+            <w:pPr>
+              <w:cnfStyle w:val="000000100000" w:firstRow="0" w:lastRow="0" w:firstColumn="0" w:lastColumn="0" w:oddVBand="0" w:evenVBand="0" w:oddHBand="1" w:evenHBand="0" w:firstRowFirstColumn="0" w:firstRowLastColumn="0" w:lastRowFirstColumn="0" w:lastRowLastColumn="0"/>
+              <w:rPr>
+                <w:sz w:val="20"/>
+                <w:szCs w:val="20"/>
+              </w:rPr>
+            </w:pPr>
+            <w:r>
+              <w:rPr>
+                <w:sz w:val="20"/>
+                <w:szCs w:val="20"/>
+              </w:rPr>
+              <w:t>N/A</w:t>
+            </w:r>
+          </w:p>
+        </w:tc>
+        <w:tc>
+          <w:tcPr>
+            <w:tcW w:w="1890" w:type="dxa"/>
+          </w:tcPr>
+          <w:p>
+            <w:pPr>
+              <w:cnfStyle w:val="000000100000" w:firstRow="0" w:lastRow="0" w:firstColumn="0" w:lastColumn="0" w:oddVBand="0" w:evenVBand="0" w:oddHBand="1" w:evenHBand="0" w:firstRowFirstColumn="0" w:firstRowLastColumn="0" w:lastRowFirstColumn="0" w:lastRowLastColumn="0"/>
+              <w:rPr>
+                <w:sz w:val="20"/>
+                <w:szCs w:val="20"/>
+              </w:rPr>
+            </w:pPr>
+            <w:r>
+              <w:rPr>
+                <w:sz w:val="20"/>
+                <w:szCs w:val="20"/>
+              </w:rPr>
+              <w:t>(</w:t>
+            </w:r>
+            <w:proofErr w:type="spellStart"/>
+            <w:proofErr w:type="gramStart"/>
+            <w:r>
+              <w:rPr>
+                <w:sz w:val="20"/>
+                <w:szCs w:val="20"/>
+              </w:rPr>
+              <w:t>p,q</w:t>
+            </w:r>
+            <w:proofErr w:type="gramEnd"/>
+            <w:r>
+              <w:rPr>
+                <w:sz w:val="20"/>
+                <w:szCs w:val="20"/>
+              </w:rPr>
+              <w:t>,d</w:t>
+            </w:r>
+            <w:proofErr w:type="spellEnd"/>
+            <w:r>
+              <w:rPr>
+                <w:sz w:val="20"/>
+                <w:szCs w:val="20"/>
+              </w:rPr>
+              <w:t>) = range(0,4)</w:t>
+            </w:r>
+          </w:p>
+          <w:p>
+            <w:pPr>
+              <w:cnfStyle w:val="000000100000" w:firstRow="0" w:lastRow="0" w:firstColumn="0" w:lastColumn="0" w:oddVBand="0" w:evenVBand="0" w:oddHBand="1" w:evenHBand="0" w:firstRowFirstColumn="0" w:firstRowLastColumn="0" w:lastRowFirstColumn="0" w:lastRowLastColumn="0"/>
+              <w:rPr>
+                <w:sz w:val="20"/>
+                <w:szCs w:val="20"/>
+              </w:rPr>
+            </w:pPr>
+            <w:r>
+              <w:rPr>
+                <w:sz w:val="20"/>
+                <w:szCs w:val="20"/>
+              </w:rPr>
+              <w:t>epochs = 5,000</w:t>
+            </w:r>
+          </w:p>
+          <w:p>
+            <w:pPr>
+              <w:cnfStyle w:val="000000100000" w:firstRow="0" w:lastRow="0" w:firstColumn="0" w:lastColumn="0" w:oddVBand="0" w:evenVBand="0" w:oddHBand="1" w:evenHBand="0" w:firstRowFirstColumn="0" w:firstRowLastColumn="0" w:lastRowFirstColumn="0" w:lastRowLastColumn="0"/>
+              <w:rPr>
+                <w:sz w:val="20"/>
+                <w:szCs w:val="20"/>
+              </w:rPr>
+            </w:pPr>
+            <w:r>
+              <w:rPr>
+                <w:sz w:val="20"/>
+                <w:szCs w:val="20"/>
+              </w:rPr>
+              <w:t>cells = 4</w:t>
+            </w:r>
+          </w:p>
+          <w:p>
+            <w:pPr>
+              <w:cnfStyle w:val="000000100000" w:firstRow="0" w:lastRow="0" w:firstColumn="0" w:lastColumn="0" w:oddVBand="0" w:evenVBand="0" w:oddHBand="1" w:evenHBand="0" w:firstRowFirstColumn="0" w:firstRowLastColumn="0" w:lastRowFirstColumn="0" w:lastRowLastColumn="0"/>
+              <w:rPr>
+                <w:sz w:val="20"/>
+                <w:szCs w:val="20"/>
+              </w:rPr>
+            </w:pPr>
+            <w:r>
+              <w:rPr>
+                <w:sz w:val="20"/>
+                <w:szCs w:val="20"/>
+              </w:rPr>
+              <w:t>units = 512</w:t>
+            </w:r>
+          </w:p>
+          <w:p>
+            <w:pPr>
+              <w:cnfStyle w:val="000000100000" w:firstRow="0" w:lastRow="0" w:firstColumn="0" w:lastColumn="0" w:oddVBand="0" w:evenVBand="0" w:oddHBand="1" w:evenHBand="0" w:firstRowFirstColumn="0" w:firstRowLastColumn="0" w:lastRowFirstColumn="0" w:lastRowLastColumn="0"/>
+              <w:rPr>
+                <w:sz w:val="20"/>
+                <w:szCs w:val="20"/>
+              </w:rPr>
+            </w:pPr>
+            <w:r>
+              <w:rPr>
+                <w:sz w:val="20"/>
+                <w:szCs w:val="20"/>
+              </w:rPr>
+              <w:t>dropout = 0.4</w:t>
+            </w:r>
+          </w:p>
+        </w:tc>
+        <w:tc>
+          <w:tcPr>
+            <w:tcW w:w="1260" w:type="dxa"/>
+          </w:tcPr>
+          <w:p>
+            <w:pPr>
+              <w:cnfStyle w:val="000000100000" w:firstRow="0" w:lastRow="0" w:firstColumn="0" w:lastColumn="0" w:oddVBand="0" w:evenVBand="0" w:oddHBand="1" w:evenHBand="0" w:firstRowFirstColumn="0" w:firstRowLastColumn="0" w:lastRowFirstColumn="0" w:lastRowLastColumn="0"/>
+              <w:rPr>
+                <w:sz w:val="20"/>
+                <w:szCs w:val="20"/>
+              </w:rPr>
+            </w:pPr>
+          </w:p>
+          <w:p>
+            <w:pPr>
+              <w:cnfStyle w:val="000000100000" w:firstRow="0" w:lastRow="0" w:firstColumn="0" w:lastColumn="0" w:oddVBand="0" w:evenVBand="0" w:oddHBand="1" w:evenHBand="0" w:firstRowFirstColumn="0" w:firstRowLastColumn="0" w:lastRowFirstColumn="0" w:lastRowLastColumn="0"/>
+              <w:rPr>
+                <w:sz w:val="20"/>
+                <w:szCs w:val="20"/>
+              </w:rPr>
+            </w:pPr>
+          </w:p>
+          <w:p>
+            <w:pPr>
+              <w:jc w:val="center"/>
+              <w:cnfStyle w:val="000000100000" w:firstRow="0" w:lastRow="0" w:firstColumn="0" w:lastColumn="0" w:oddVBand="0" w:evenVBand="0" w:oddHBand="1" w:evenHBand="0" w:firstRowFirstColumn="0" w:firstRowLastColumn="0" w:lastRowFirstColumn="0" w:lastRowLastColumn="0"/>
+              <w:rPr>
+                <w:sz w:val="20"/>
+                <w:szCs w:val="20"/>
+              </w:rPr>
+            </w:pPr>
+            <w:r>
+              <w:rPr>
+                <w:sz w:val="20"/>
+                <w:szCs w:val="20"/>
+              </w:rPr>
+              <w:t>N/A</w:t>
+            </w:r>
+          </w:p>
+        </w:tc>
+        <w:tc>
+          <w:tcPr>
+            <w:tcW w:w="630" w:type="dxa"/>
+          </w:tcPr>
+          <w:p>
+            <w:pPr>
+              <w:cnfStyle w:val="000000100000" w:firstRow="0" w:lastRow="0" w:firstColumn="0" w:lastColumn="0" w:oddVBand="0" w:evenVBand="0" w:oddHBand="1" w:evenHBand="0" w:firstRowFirstColumn="0" w:firstRowLastColumn="0" w:lastRowFirstColumn="0" w:lastRowLastColumn="0"/>
+              <w:rPr>
+                <w:sz w:val="20"/>
+                <w:szCs w:val="20"/>
+              </w:rPr>
+            </w:pPr>
+          </w:p>
+          <w:p>
+            <w:pPr>
+              <w:cnfStyle w:val="000000100000" w:firstRow="0" w:lastRow="0" w:firstColumn="0" w:lastColumn="0" w:oddVBand="0" w:evenVBand="0" w:oddHBand="1" w:evenHBand="0" w:firstRowFirstColumn="0" w:firstRowLastColumn="0" w:lastRowFirstColumn="0" w:lastRowLastColumn="0"/>
+              <w:rPr>
+                <w:sz w:val="20"/>
+                <w:szCs w:val="20"/>
+              </w:rPr>
+            </w:pPr>
+          </w:p>
+          <w:p>
+            <w:pPr>
+              <w:cnfStyle w:val="000000100000" w:firstRow="0" w:lastRow="0" w:firstColumn="0" w:lastColumn="0" w:oddVBand="0" w:evenVBand="0" w:oddHBand="1" w:evenHBand="0" w:firstRowFirstColumn="0" w:firstRowLastColumn="0" w:lastRowFirstColumn="0" w:lastRowLastColumn="0"/>
+              <w:rPr>
+                <w:sz w:val="20"/>
+                <w:szCs w:val="20"/>
+              </w:rPr>
+            </w:pPr>
+            <w:r>
+              <w:rPr>
+                <w:sz w:val="20"/>
+                <w:szCs w:val="20"/>
+              </w:rPr>
+              <w:t>N/A</w:t>
+            </w:r>
+          </w:p>
+        </w:tc>
+        <w:tc>
+          <w:tcPr>
+            <w:tcW w:w="1080" w:type="dxa"/>
+          </w:tcPr>
+          <w:p>
+            <w:pPr>
+              <w:cnfStyle w:val="000000100000" w:firstRow="0" w:lastRow="0" w:firstColumn="0" w:lastColumn="0" w:oddVBand="0" w:evenVBand="0" w:oddHBand="1" w:evenHBand="0" w:firstRowFirstColumn="0" w:firstRowLastColumn="0" w:lastRowFirstColumn="0" w:lastRowLastColumn="0"/>
+              <w:rPr>
+                <w:sz w:val="20"/>
+                <w:szCs w:val="20"/>
+              </w:rPr>
+            </w:pPr>
+          </w:p>
+          <w:p>
+            <w:pPr>
+              <w:cnfStyle w:val="000000100000" w:firstRow="0" w:lastRow="0" w:firstColumn="0" w:lastColumn="0" w:oddVBand="0" w:evenVBand="0" w:oddHBand="1" w:evenHBand="0" w:firstRowFirstColumn="0" w:firstRowLastColumn="0" w:lastRowFirstColumn="0" w:lastRowLastColumn="0"/>
+              <w:rPr>
+                <w:sz w:val="20"/>
+                <w:szCs w:val="20"/>
+              </w:rPr>
+            </w:pPr>
+          </w:p>
+          <w:p>
+            <w:pPr>
+              <w:cnfStyle w:val="000000100000" w:firstRow="0" w:lastRow="0" w:firstColumn="0" w:lastColumn="0" w:oddVBand="0" w:evenVBand="0" w:oddHBand="1" w:evenHBand="0" w:firstRowFirstColumn="0" w:firstRowLastColumn="0" w:lastRowFirstColumn="0" w:lastRowLastColumn="0"/>
+              <w:rPr>
+                <w:sz w:val="20"/>
+                <w:szCs w:val="20"/>
+              </w:rPr>
+            </w:pPr>
+            <w:proofErr w:type="gramStart"/>
+            <w:r>
+              <w:rPr>
+                <w:sz w:val="20"/>
+                <w:szCs w:val="20"/>
+              </w:rPr>
+              <w:t>range(</w:t>
+            </w:r>
+            <w:proofErr w:type="gramEnd"/>
+            <w:r>
+              <w:rPr>
+                <w:sz w:val="20"/>
+                <w:szCs w:val="20"/>
+              </w:rPr>
+              <w:t>0,4)</w:t>
+            </w:r>
+          </w:p>
+        </w:tc>
+      </w:tr>
+    </w:tbl>
+    <w:p>
+      <w:pPr>
+        <w:rPr>
+          <w:sz w:val="24"/>
+          <w:szCs w:val="24"/>
+        </w:rPr>
+      </w:pPr>
+    </w:p>
+    <w:p>
+      <w:pPr>
+        <w:spacing w:line="240" w:lineRule="auto"/>
+        <w:rPr>
+          <w:sz w:val="24"/>
+          <w:szCs w:val="24"/>
+        </w:rPr>
+      </w:pPr>
+      <w:r>
+        <w:rPr>
+          <w:b/>
+          <w:bCs/>
+          <w:sz w:val="24"/>
+          <w:szCs w:val="24"/>
+        </w:rPr>
+        <w:t>Note</w:t>
+      </w:r>
+      <w:r>
+        <w:rPr>
+          <w:b/>
+          <w:bCs/>
+          <w:sz w:val="24"/>
+          <w:szCs w:val="24"/>
+        </w:rPr>
+        <w:t>:</w:t>
+      </w:r>
+      <w:r>
+        <w:rPr>
+          <w:sz w:val="24"/>
+          <w:szCs w:val="24"/>
+        </w:rPr>
+        <w:t xml:space="preserve"> p2 architecture was implemented based on 2019 resource attributes</w:t>
+      </w:r>
+      <w:r>
+        <w:rPr>
+          <w:rStyle w:val="FootnoteReference"/>
+          <w:sz w:val="24"/>
+          <w:szCs w:val="24"/>
+        </w:rPr>
+        <w:footnoteReference w:id="18"/>
+      </w:r>
+      <w:r>
+        <w:rPr>
+          <w:sz w:val="24"/>
+          <w:szCs w:val="24"/>
+        </w:rPr>
+        <w:t>.</w:t>
       </w:r>
     </w:p>
     <w:p/>
@@ -3658,7 +6438,7 @@
         <w:rPr>
           <w:rStyle w:val="FootnoteReference"/>
         </w:rPr>
-        <w:footnoteReference w:id="18"/>
+        <w:footnoteReference w:id="19"/>
       </w:r>
       <w:r>
         <w:t>. Desired outcomes in “Data Science” are often at mercy of available data and compute resources. What I have learned generalized from the IST</w:t>
@@ -3797,7 +6577,7 @@
         <w:rPr>
           <w:rStyle w:val="FootnoteReference"/>
         </w:rPr>
-        <w:footnoteReference w:id="19"/>
+        <w:footnoteReference w:id="20"/>
       </w:r>
       <w:r>
         <w:t xml:space="preserve"> has been publicly released</w:t>
@@ -3821,7 +6601,6 @@
         <w:t xml:space="preserve"> concepts including the </w:t>
       </w:r>
       <w:r>
-        <w:lastRenderedPageBreak/>
         <w:t>E</w:t>
       </w:r>
       <w:r>
@@ -4373,7 +7152,7 @@
       <w:pPr>
         <w:pStyle w:val="FootnoteText"/>
         <w:rPr>
-          <w:rFonts w:cs="Times New Roman (Body CS)"/>
+          <w:lang w:val="en-CA"/>
         </w:rPr>
       </w:pPr>
       <w:r>
@@ -4385,12 +7164,39 @@
       <w:r>
         <w:t xml:space="preserve"> </w:t>
       </w:r>
-      <w:r>
-        <w:t>https://www.ciocoverage.com/openais-chatgpt-reportedly-costs-100000-a-day-to-run/</w:t>
-      </w:r>
+      <w:hyperlink r:id="rId1" w:history="1">
+        <w:r>
+          <w:rPr>
+            <w:rStyle w:val="Hyperlink"/>
+          </w:rPr>
+          <w:t>https://aws.amazon.com/ec2/instance-types/p2/</w:t>
+        </w:r>
+      </w:hyperlink>
     </w:p>
   </w:footnote>
   <w:footnote w:id="19">
+    <w:p>
+      <w:pPr>
+        <w:pStyle w:val="FootnoteText"/>
+        <w:rPr>
+          <w:rFonts w:cs="Times New Roman (Body CS)"/>
+        </w:rPr>
+      </w:pPr>
+      <w:r>
+        <w:rPr>
+          <w:rStyle w:val="FootnoteReference"/>
+        </w:rPr>
+        <w:footnoteRef/>
+      </w:r>
+      <w:r>
+        <w:t xml:space="preserve"> </w:t>
+      </w:r>
+      <w:r>
+        <w:t>https://www.ciocoverage.com/openais-chatgpt-reportedly-costs-100000-a-day-to-run/</w:t>
+      </w:r>
+    </w:p>
+  </w:footnote>
+  <w:footnote w:id="20">
     <w:p>
       <w:pPr>
         <w:pStyle w:val="FootnoteText"/>

</xml_diff>

<commit_message>
#13: portfolio.docx, refine conclusion
</commit_message>
<xml_diff>
--- a/portfolio.docx
+++ b/portfolio.docx
@@ -740,7 +740,7 @@
           <w:r>
             <w:fldChar w:fldCharType="separate"/>
           </w:r>
-          <w:hyperlink w:anchor="_Toc127824658" w:history="1">
+          <w:hyperlink w:anchor="_Toc127904385" w:history="1">
             <w:r>
               <w:rPr>
                 <w:rStyle w:val="Hyperlink"/>
@@ -767,7 +767,7 @@
                 <w:noProof/>
                 <w:webHidden/>
               </w:rPr>
-              <w:instrText xml:space="preserve"> PAGEREF _Toc127824658 \h </w:instrText>
+              <w:instrText xml:space="preserve"> PAGEREF _Toc127904385 \h </w:instrText>
             </w:r>
             <w:r>
               <w:rPr>
@@ -811,7 +811,7 @@
               <w:szCs w:val="24"/>
             </w:rPr>
           </w:pPr>
-          <w:hyperlink w:anchor="_Toc127824659" w:history="1">
+          <w:hyperlink w:anchor="_Toc127904386" w:history="1">
             <w:r>
               <w:rPr>
                 <w:rStyle w:val="Hyperlink"/>
@@ -838,7 +838,7 @@
                 <w:noProof/>
                 <w:webHidden/>
               </w:rPr>
-              <w:instrText xml:space="preserve"> PAGEREF _Toc127824659 \h </w:instrText>
+              <w:instrText xml:space="preserve"> PAGEREF _Toc127904386 \h </w:instrText>
             </w:r>
             <w:r>
               <w:rPr>
@@ -882,7 +882,7 @@
               <w:szCs w:val="24"/>
             </w:rPr>
           </w:pPr>
-          <w:hyperlink w:anchor="_Toc127824660" w:history="1">
+          <w:hyperlink w:anchor="_Toc127904387" w:history="1">
             <w:r>
               <w:rPr>
                 <w:rStyle w:val="Hyperlink"/>
@@ -909,7 +909,7 @@
                 <w:noProof/>
                 <w:webHidden/>
               </w:rPr>
-              <w:instrText xml:space="preserve"> PAGEREF _Toc127824660 \h </w:instrText>
+              <w:instrText xml:space="preserve"> PAGEREF _Toc127904387 \h </w:instrText>
             </w:r>
             <w:r>
               <w:rPr>
@@ -953,7 +953,7 @@
               <w:szCs w:val="24"/>
             </w:rPr>
           </w:pPr>
-          <w:hyperlink w:anchor="_Toc127824661" w:history="1">
+          <w:hyperlink w:anchor="_Toc127904388" w:history="1">
             <w:r>
               <w:rPr>
                 <w:rStyle w:val="Hyperlink"/>
@@ -980,7 +980,7 @@
                 <w:noProof/>
                 <w:webHidden/>
               </w:rPr>
-              <w:instrText xml:space="preserve"> PAGEREF _Toc127824661 \h </w:instrText>
+              <w:instrText xml:space="preserve"> PAGEREF _Toc127904388 \h </w:instrText>
             </w:r>
             <w:r>
               <w:rPr>
@@ -1024,7 +1024,7 @@
               <w:szCs w:val="24"/>
             </w:rPr>
           </w:pPr>
-          <w:hyperlink w:anchor="_Toc127824662" w:history="1">
+          <w:hyperlink w:anchor="_Toc127904389" w:history="1">
             <w:r>
               <w:rPr>
                 <w:rStyle w:val="Hyperlink"/>
@@ -1051,7 +1051,7 @@
                 <w:noProof/>
                 <w:webHidden/>
               </w:rPr>
-              <w:instrText xml:space="preserve"> PAGEREF _Toc127824662 \h </w:instrText>
+              <w:instrText xml:space="preserve"> PAGEREF _Toc127904389 \h </w:instrText>
             </w:r>
             <w:r>
               <w:rPr>
@@ -1071,7 +1071,7 @@
                 <w:noProof/>
                 <w:webHidden/>
               </w:rPr>
-              <w:t>5</w:t>
+              <w:t>6</w:t>
             </w:r>
             <w:r>
               <w:rPr>
@@ -1095,7 +1095,7 @@
               <w:szCs w:val="24"/>
             </w:rPr>
           </w:pPr>
-          <w:hyperlink w:anchor="_Toc127824663" w:history="1">
+          <w:hyperlink w:anchor="_Toc127904390" w:history="1">
             <w:r>
               <w:rPr>
                 <w:rStyle w:val="Hyperlink"/>
@@ -1122,7 +1122,7 @@
                 <w:noProof/>
                 <w:webHidden/>
               </w:rPr>
-              <w:instrText xml:space="preserve"> PAGEREF _Toc127824663 \h </w:instrText>
+              <w:instrText xml:space="preserve"> PAGEREF _Toc127904390 \h </w:instrText>
             </w:r>
             <w:r>
               <w:rPr>
@@ -1142,7 +1142,7 @@
                 <w:noProof/>
                 <w:webHidden/>
               </w:rPr>
-              <w:t>5</w:t>
+              <w:t>8</w:t>
             </w:r>
             <w:r>
               <w:rPr>
@@ -1201,7 +1201,7 @@
       <w:pPr>
         <w:pStyle w:val="Heading1"/>
       </w:pPr>
-      <w:bookmarkStart w:id="1" w:name="_Toc127824658"/>
+      <w:bookmarkStart w:id="1" w:name="_Toc127904385"/>
       <w:r>
         <w:lastRenderedPageBreak/>
         <w:t>Introduction</w:t>
@@ -1326,7 +1326,7 @@
       <w:pPr>
         <w:pStyle w:val="Heading1"/>
       </w:pPr>
-      <w:bookmarkStart w:id="2" w:name="_Toc127824659"/>
+      <w:bookmarkStart w:id="2" w:name="_Toc127904386"/>
       <w:r>
         <w:t>Capstone Projects</w:t>
       </w:r>
@@ -1869,7 +1869,7 @@
       <w:pPr>
         <w:pStyle w:val="Heading2"/>
       </w:pPr>
-      <w:bookmarkStart w:id="3" w:name="_Toc127824660"/>
+      <w:bookmarkStart w:id="3" w:name="_Toc127904387"/>
       <w:r>
         <w:lastRenderedPageBreak/>
         <w:t>Portfolio Analysis (FIN-654)</w:t>
@@ -2681,7 +2681,7 @@
       <w:pPr>
         <w:pStyle w:val="Heading2"/>
       </w:pPr>
-      <w:bookmarkStart w:id="4" w:name="_Toc127824661"/>
+      <w:bookmarkStart w:id="4" w:name="_Toc127904388"/>
       <w:r>
         <w:t>Chatbot (IST-664)</w:t>
       </w:r>
@@ -3545,7 +3545,7 @@
       <w:pPr>
         <w:pStyle w:val="Heading2"/>
       </w:pPr>
-      <w:bookmarkStart w:id="5" w:name="_Toc127824662"/>
+      <w:bookmarkStart w:id="5" w:name="_Toc127904389"/>
       <w:r>
         <w:t>Stock Market Sentiment Analysis (IST-736)</w:t>
       </w:r>
@@ -6400,7 +6400,7 @@
       <w:pPr>
         <w:pStyle w:val="Heading1"/>
       </w:pPr>
-      <w:bookmarkStart w:id="6" w:name="_Toc127824663"/>
+      <w:bookmarkStart w:id="6" w:name="_Toc127904390"/>
       <w:r>
         <w:t>Conclusion &amp; Follow-up</w:t>
       </w:r>
@@ -6487,7 +6487,13 @@
         <w:t>.</w:t>
       </w:r>
       <w:r>
-        <w:t xml:space="preserve"> For example, IST-736 have </w:t>
+        <w:t xml:space="preserve"> For example, </w:t>
+      </w:r>
+      <w:r>
+        <w:t xml:space="preserve">some parts of </w:t>
+      </w:r>
+      <w:r>
+        <w:t xml:space="preserve">IST-736 have </w:t>
       </w:r>
       <w:r>
         <w:t xml:space="preserve">become a small part of the overall </w:t>
@@ -6519,7 +6525,22 @@
         <w:t xml:space="preserve">. </w:t>
       </w:r>
       <w:r>
-        <w:t xml:space="preserve">This segment actually ingests roughly 200 stock ticker price every minute during the </w:t>
+        <w:t>The</w:t>
+      </w:r>
+      <w:r>
+        <w:t xml:space="preserve"> platform </w:t>
+      </w:r>
+      <w:r>
+        <w:t xml:space="preserve">has been </w:t>
+      </w:r>
+      <w:r>
+        <w:t>ingest</w:t>
+      </w:r>
+      <w:r>
+        <w:t>ing</w:t>
+      </w:r>
+      <w:r>
+        <w:t xml:space="preserve"> roughly 200 stock ticker price every minute during the </w:t>
       </w:r>
       <w:r>
         <w:t xml:space="preserve">business </w:t>
@@ -6633,6 +6654,20 @@
       <w:r>
         <w:t>developing neural networks may take precedence.</w:t>
       </w:r>
+      <w:r>
+        <w:t xml:space="preserve"> In IST-736, we had some experience using p2.8xlarge instances for timeseries analysis.</w:t>
+      </w:r>
+      <w:r>
+        <w:t xml:space="preserve"> Thus, these concepts may provide some initial insight into the transition into tools such as Amazon </w:t>
+      </w:r>
+      <w:proofErr w:type="spellStart"/>
+      <w:r>
+        <w:t>SageMaker</w:t>
+      </w:r>
+      <w:proofErr w:type="spellEnd"/>
+      <w:r>
+        <w:t>.</w:t>
+      </w:r>
     </w:p>
     <w:p>
       <w:r>
@@ -6654,7 +6689,13 @@
         <w:t xml:space="preserve">4, a staple component of the course was R with Shiny dashboard.  </w:t>
       </w:r>
       <w:r>
-        <w:t xml:space="preserve">However, it is not unimaginable that in the future, </w:t>
+        <w:t xml:space="preserve">However, it is not </w:t>
+      </w:r>
+      <w:r>
+        <w:t xml:space="preserve">an </w:t>
+      </w:r>
+      <w:r>
+        <w:t xml:space="preserve">unimaginable future, </w:t>
       </w:r>
       <w:r>
         <w:t>a</w:t>

</xml_diff>

<commit_message>
#13: portfolio.docx, update table of contents
</commit_message>
<xml_diff>
--- a/portfolio.docx
+++ b/portfolio.docx
@@ -740,7 +740,7 @@
           <w:r>
             <w:fldChar w:fldCharType="separate"/>
           </w:r>
-          <w:hyperlink w:anchor="_Toc127904385" w:history="1">
+          <w:hyperlink w:anchor="_Toc127905004" w:history="1">
             <w:r>
               <w:rPr>
                 <w:rStyle w:val="Hyperlink"/>
@@ -767,7 +767,7 @@
                 <w:noProof/>
                 <w:webHidden/>
               </w:rPr>
-              <w:instrText xml:space="preserve"> PAGEREF _Toc127904385 \h </w:instrText>
+              <w:instrText xml:space="preserve"> PAGEREF _Toc127905004 \h </w:instrText>
             </w:r>
             <w:r>
               <w:rPr>
@@ -811,7 +811,7 @@
               <w:szCs w:val="24"/>
             </w:rPr>
           </w:pPr>
-          <w:hyperlink w:anchor="_Toc127904386" w:history="1">
+          <w:hyperlink w:anchor="_Toc127905005" w:history="1">
             <w:r>
               <w:rPr>
                 <w:rStyle w:val="Hyperlink"/>
@@ -838,7 +838,7 @@
                 <w:noProof/>
                 <w:webHidden/>
               </w:rPr>
-              <w:instrText xml:space="preserve"> PAGEREF _Toc127904386 \h </w:instrText>
+              <w:instrText xml:space="preserve"> PAGEREF _Toc127905005 \h </w:instrText>
             </w:r>
             <w:r>
               <w:rPr>
@@ -882,7 +882,7 @@
               <w:szCs w:val="24"/>
             </w:rPr>
           </w:pPr>
-          <w:hyperlink w:anchor="_Toc127904387" w:history="1">
+          <w:hyperlink w:anchor="_Toc127905006" w:history="1">
             <w:r>
               <w:rPr>
                 <w:rStyle w:val="Hyperlink"/>
@@ -909,7 +909,7 @@
                 <w:noProof/>
                 <w:webHidden/>
               </w:rPr>
-              <w:instrText xml:space="preserve"> PAGEREF _Toc127904387 \h </w:instrText>
+              <w:instrText xml:space="preserve"> PAGEREF _Toc127905006 \h </w:instrText>
             </w:r>
             <w:r>
               <w:rPr>
@@ -953,7 +953,7 @@
               <w:szCs w:val="24"/>
             </w:rPr>
           </w:pPr>
-          <w:hyperlink w:anchor="_Toc127904388" w:history="1">
+          <w:hyperlink w:anchor="_Toc127905007" w:history="1">
             <w:r>
               <w:rPr>
                 <w:rStyle w:val="Hyperlink"/>
@@ -980,7 +980,7 @@
                 <w:noProof/>
                 <w:webHidden/>
               </w:rPr>
-              <w:instrText xml:space="preserve"> PAGEREF _Toc127904388 \h </w:instrText>
+              <w:instrText xml:space="preserve"> PAGEREF _Toc127905007 \h </w:instrText>
             </w:r>
             <w:r>
               <w:rPr>
@@ -1024,7 +1024,7 @@
               <w:szCs w:val="24"/>
             </w:rPr>
           </w:pPr>
-          <w:hyperlink w:anchor="_Toc127904389" w:history="1">
+          <w:hyperlink w:anchor="_Toc127905008" w:history="1">
             <w:r>
               <w:rPr>
                 <w:rStyle w:val="Hyperlink"/>
@@ -1051,7 +1051,7 @@
                 <w:noProof/>
                 <w:webHidden/>
               </w:rPr>
-              <w:instrText xml:space="preserve"> PAGEREF _Toc127904389 \h </w:instrText>
+              <w:instrText xml:space="preserve"> PAGEREF _Toc127905008 \h </w:instrText>
             </w:r>
             <w:r>
               <w:rPr>
@@ -1095,7 +1095,7 @@
               <w:szCs w:val="24"/>
             </w:rPr>
           </w:pPr>
-          <w:hyperlink w:anchor="_Toc127904390" w:history="1">
+          <w:hyperlink w:anchor="_Toc127905009" w:history="1">
             <w:r>
               <w:rPr>
                 <w:rStyle w:val="Hyperlink"/>
@@ -1122,7 +1122,7 @@
                 <w:noProof/>
                 <w:webHidden/>
               </w:rPr>
-              <w:instrText xml:space="preserve"> PAGEREF _Toc127904390 \h </w:instrText>
+              <w:instrText xml:space="preserve"> PAGEREF _Toc127905009 \h </w:instrText>
             </w:r>
             <w:r>
               <w:rPr>
@@ -1201,7 +1201,7 @@
       <w:pPr>
         <w:pStyle w:val="Heading1"/>
       </w:pPr>
-      <w:bookmarkStart w:id="1" w:name="_Toc127904385"/>
+      <w:bookmarkStart w:id="1" w:name="_Toc127905004"/>
       <w:r>
         <w:lastRenderedPageBreak/>
         <w:t>Introduction</w:t>
@@ -1326,7 +1326,7 @@
       <w:pPr>
         <w:pStyle w:val="Heading1"/>
       </w:pPr>
-      <w:bookmarkStart w:id="2" w:name="_Toc127904386"/>
+      <w:bookmarkStart w:id="2" w:name="_Toc127905005"/>
       <w:r>
         <w:t>Capstone Projects</w:t>
       </w:r>
@@ -1869,7 +1869,7 @@
       <w:pPr>
         <w:pStyle w:val="Heading2"/>
       </w:pPr>
-      <w:bookmarkStart w:id="3" w:name="_Toc127904387"/>
+      <w:bookmarkStart w:id="3" w:name="_Toc127905006"/>
       <w:r>
         <w:lastRenderedPageBreak/>
         <w:t>Portfolio Analysis (FIN-654)</w:t>
@@ -2681,7 +2681,7 @@
       <w:pPr>
         <w:pStyle w:val="Heading2"/>
       </w:pPr>
-      <w:bookmarkStart w:id="4" w:name="_Toc127904388"/>
+      <w:bookmarkStart w:id="4" w:name="_Toc127905007"/>
       <w:r>
         <w:t>Chatbot (IST-664)</w:t>
       </w:r>
@@ -3545,7 +3545,7 @@
       <w:pPr>
         <w:pStyle w:val="Heading2"/>
       </w:pPr>
-      <w:bookmarkStart w:id="5" w:name="_Toc127904389"/>
+      <w:bookmarkStart w:id="5" w:name="_Toc127905008"/>
       <w:r>
         <w:t>Stock Market Sentiment Analysis (IST-736)</w:t>
       </w:r>
@@ -6400,7 +6400,7 @@
       <w:pPr>
         <w:pStyle w:val="Heading1"/>
       </w:pPr>
-      <w:bookmarkStart w:id="6" w:name="_Toc127904390"/>
+      <w:bookmarkStart w:id="6" w:name="_Toc127905009"/>
       <w:r>
         <w:t>Conclusion &amp; Follow-up</w:t>
       </w:r>

</xml_diff>

<commit_message>
#13: portfolio.docx, update text
</commit_message>
<xml_diff>
--- a/portfolio.docx
+++ b/portfolio.docx
@@ -3727,16 +3727,22 @@
         <w:t xml:space="preserve"> complete a</w:t>
       </w:r>
       <w:r>
-        <w:t xml:space="preserve"> project more tha</w:t>
-      </w:r>
-      <w:r>
-        <w:t>t was more than just</w:t>
+        <w:t xml:space="preserve"> project </w:t>
+      </w:r>
+      <w:r>
+        <w:t>more than just</w:t>
       </w:r>
       <w:r>
         <w:t xml:space="preserve"> text mining or NLP.</w:t>
       </w:r>
       <w:r>
-        <w:t xml:space="preserve"> To address the overall topic, the following techniques were applied:</w:t>
+        <w:t xml:space="preserve"> The following techniques were applied</w:t>
+      </w:r>
+      <w:r>
+        <w:t xml:space="preserve"> to address the topic</w:t>
+      </w:r>
+      <w:r>
+        <w:t>:</w:t>
       </w:r>
     </w:p>
     <w:p>

</xml_diff>

<commit_message>
#17: portfolio.docx, add 'Presentation' section
</commit_message>
<xml_diff>
--- a/portfolio.docx
+++ b/portfolio.docx
@@ -1,6 +1,6 @@
 
 <file path=word/document.xml><?xml version="1.0" encoding="utf-8"?>
-<w:document xmlns:wpc="http://schemas.microsoft.com/office/word/2010/wordprocessingCanvas" xmlns:cx="http://schemas.microsoft.com/office/drawing/2014/chartex" xmlns:cx1="http://schemas.microsoft.com/office/drawing/2015/9/8/chartex" xmlns:cx2="http://schemas.microsoft.com/office/drawing/2015/10/21/chartex" xmlns:cx3="http://schemas.microsoft.com/office/drawing/2016/5/9/chartex" xmlns:cx4="http://schemas.microsoft.com/office/drawing/2016/5/10/chartex" xmlns:cx5="http://schemas.microsoft.com/office/drawing/2016/5/11/chartex" xmlns:cx6="http://schemas.microsoft.com/office/drawing/2016/5/12/chartex" xmlns:cx7="http://schemas.microsoft.com/office/drawing/2016/5/13/chartex" xmlns:cx8="http://schemas.microsoft.com/office/drawing/2016/5/14/chartex" xmlns:mc="http://schemas.openxmlformats.org/markup-compatibility/2006" xmlns:aink="http://schemas.microsoft.com/office/drawing/2016/ink" xmlns:am3d="http://schemas.microsoft.com/office/drawing/2017/model3d" xmlns:o="urn:schemas-microsoft-com:office:office" xmlns:oel="http://schemas.microsoft.com/office/2019/extlst" xmlns:r="http://schemas.openxmlformats.org/officeDocument/2006/relationships" xmlns:m="http://schemas.openxmlformats.org/officeDocument/2006/math" xmlns:v="urn:schemas-microsoft-com:vml" xmlns:wp14="http://schemas.microsoft.com/office/word/2010/wordprocessingDrawing" xmlns:wp="http://schemas.openxmlformats.org/drawingml/2006/wordprocessingDrawing" xmlns:w10="urn:schemas-microsoft-com:office:word" xmlns:w="http://schemas.openxmlformats.org/wordprocessingml/2006/main" xmlns:w14="http://schemas.microsoft.com/office/word/2010/wordml" xmlns:w15="http://schemas.microsoft.com/office/word/2012/wordml" xmlns:w16cex="http://schemas.microsoft.com/office/word/2018/wordml/cex" xmlns:w16cid="http://schemas.microsoft.com/office/word/2016/wordml/cid" xmlns:w16="http://schemas.microsoft.com/office/word/2018/wordml" xmlns:w16sdtdh="http://schemas.microsoft.com/office/word/2020/wordml/sdtdatahash" xmlns:w16se="http://schemas.microsoft.com/office/word/2015/wordml/symex" xmlns:wpg="http://schemas.microsoft.com/office/word/2010/wordprocessingGroup" xmlns:wpi="http://schemas.microsoft.com/office/word/2010/wordprocessingInk" xmlns:wne="http://schemas.microsoft.com/office/word/2006/wordml" xmlns:wps="http://schemas.microsoft.com/office/word/2010/wordprocessingShape" mc:Ignorable="w14 w15 w16se w16cid w16 w16cex w16sdtdh wp14">
+<w:document xmlns:wpc="http://schemas.microsoft.com/office/word/2010/wordprocessingCanvas" xmlns:cx="http://schemas.microsoft.com/office/drawing/2014/chartex" xmlns:cx1="http://schemas.microsoft.com/office/drawing/2015/9/8/chartex" xmlns:cx2="http://schemas.microsoft.com/office/drawing/2015/10/21/chartex" xmlns:cx3="http://schemas.microsoft.com/office/drawing/2016/5/9/chartex" xmlns:cx4="http://schemas.microsoft.com/office/drawing/2016/5/10/chartex" xmlns:cx5="http://schemas.microsoft.com/office/drawing/2016/5/11/chartex" xmlns:cx6="http://schemas.microsoft.com/office/drawing/2016/5/12/chartex" xmlns:cx7="http://schemas.microsoft.com/office/drawing/2016/5/13/chartex" xmlns:cx8="http://schemas.microsoft.com/office/drawing/2016/5/14/chartex" xmlns:mc="http://schemas.openxmlformats.org/markup-compatibility/2006" xmlns:aink="http://schemas.microsoft.com/office/drawing/2016/ink" xmlns:am3d="http://schemas.microsoft.com/office/drawing/2017/model3d" xmlns:o="urn:schemas-microsoft-com:office:office" xmlns:oel="http://schemas.microsoft.com/office/2019/extlst" xmlns:r="http://schemas.openxmlformats.org/officeDocument/2006/relationships" xmlns:m="http://schemas.openxmlformats.org/officeDocument/2006/math" xmlns:v="urn:schemas-microsoft-com:vml" xmlns:wp14="http://schemas.microsoft.com/office/word/2010/wordprocessingDrawing" xmlns:wp="http://schemas.openxmlformats.org/drawingml/2006/wordprocessingDrawing" xmlns:w10="urn:schemas-microsoft-com:office:word" xmlns:w="http://schemas.openxmlformats.org/wordprocessingml/2006/main" xmlns:w14="http://schemas.microsoft.com/office/word/2010/wordml" xmlns:w15="http://schemas.microsoft.com/office/word/2012/wordml" xmlns:w16cex="http://schemas.microsoft.com/office/word/2018/wordml/cex" xmlns:w16cid="http://schemas.microsoft.com/office/word/2016/wordml/cid" xmlns:w16="http://schemas.microsoft.com/office/word/2018/wordml" xmlns:w16du="http://schemas.microsoft.com/office/word/2023/wordml/word16du" xmlns:w16sdtdh="http://schemas.microsoft.com/office/word/2020/wordml/sdtdatahash" xmlns:w16se="http://schemas.microsoft.com/office/word/2015/wordml/symex" xmlns:wpg="http://schemas.microsoft.com/office/word/2010/wordprocessingGroup" xmlns:wpi="http://schemas.microsoft.com/office/word/2010/wordprocessingInk" xmlns:wne="http://schemas.microsoft.com/office/word/2006/wordml" xmlns:wps="http://schemas.microsoft.com/office/word/2010/wordprocessingShape" mc:Ignorable="w14 w15 w16se w16cid w16 w16cex w16sdtdh wp14">
   <w:body>
     <w:bookmarkStart w:id="0" w:name="_Hlk18554381" w:displacedByCustomXml="next"/>
     <w:bookmarkEnd w:id="0" w:displacedByCustomXml="next"/>
@@ -740,7 +740,7 @@
           <w:r>
             <w:fldChar w:fldCharType="separate"/>
           </w:r>
-          <w:hyperlink w:anchor="_Toc127905004" w:history="1">
+          <w:hyperlink w:anchor="_Toc133604264" w:history="1">
             <w:r>
               <w:rPr>
                 <w:rStyle w:val="Hyperlink"/>
@@ -767,7 +767,7 @@
                 <w:noProof/>
                 <w:webHidden/>
               </w:rPr>
-              <w:instrText xml:space="preserve"> PAGEREF _Toc127905004 \h </w:instrText>
+              <w:instrText xml:space="preserve"> PAGEREF _Toc133604264 \h </w:instrText>
             </w:r>
             <w:r>
               <w:rPr>
@@ -811,13 +811,13 @@
               <w:szCs w:val="24"/>
             </w:rPr>
           </w:pPr>
-          <w:hyperlink w:anchor="_Toc127905005" w:history="1">
+          <w:hyperlink w:anchor="_Toc133604265" w:history="1">
             <w:r>
               <w:rPr>
                 <w:rStyle w:val="Hyperlink"/>
                 <w:noProof/>
               </w:rPr>
-              <w:t>Capstone Projects</w:t>
+              <w:t>Presentation</w:t>
             </w:r>
             <w:r>
               <w:rPr>
@@ -838,7 +838,78 @@
                 <w:noProof/>
                 <w:webHidden/>
               </w:rPr>
-              <w:instrText xml:space="preserve"> PAGEREF _Toc127905005 \h </w:instrText>
+              <w:instrText xml:space="preserve"> PAGEREF _Toc133604265 \h </w:instrText>
+            </w:r>
+            <w:r>
+              <w:rPr>
+                <w:noProof/>
+                <w:webHidden/>
+              </w:rPr>
+            </w:r>
+            <w:r>
+              <w:rPr>
+                <w:noProof/>
+                <w:webHidden/>
+              </w:rPr>
+              <w:fldChar w:fldCharType="separate"/>
+            </w:r>
+            <w:r>
+              <w:rPr>
+                <w:noProof/>
+                <w:webHidden/>
+              </w:rPr>
+              <w:t>2</w:t>
+            </w:r>
+            <w:r>
+              <w:rPr>
+                <w:noProof/>
+                <w:webHidden/>
+              </w:rPr>
+              <w:fldChar w:fldCharType="end"/>
+            </w:r>
+          </w:hyperlink>
+        </w:p>
+        <w:p>
+          <w:pPr>
+            <w:pStyle w:val="TOC1"/>
+            <w:tabs>
+              <w:tab w:val="right" w:leader="dot" w:pos="9350"/>
+            </w:tabs>
+            <w:rPr>
+              <w:rFonts w:eastAsiaTheme="minorEastAsia"/>
+              <w:noProof/>
+              <w:sz w:val="24"/>
+              <w:szCs w:val="24"/>
+            </w:rPr>
+          </w:pPr>
+          <w:hyperlink w:anchor="_Toc133604266" w:history="1">
+            <w:r>
+              <w:rPr>
+                <w:rStyle w:val="Hyperlink"/>
+                <w:noProof/>
+              </w:rPr>
+              <w:t>Capstone Projects</w:t>
+            </w:r>
+            <w:r>
+              <w:rPr>
+                <w:noProof/>
+                <w:webHidden/>
+              </w:rPr>
+              <w:tab/>
+            </w:r>
+            <w:r>
+              <w:rPr>
+                <w:noProof/>
+                <w:webHidden/>
+              </w:rPr>
+              <w:fldChar w:fldCharType="begin"/>
+            </w:r>
+            <w:r>
+              <w:rPr>
+                <w:noProof/>
+                <w:webHidden/>
+              </w:rPr>
+              <w:instrText xml:space="preserve"> PAGEREF _Toc133604266 \h </w:instrText>
             </w:r>
             <w:r>
               <w:rPr>
@@ -882,7 +953,7 @@
               <w:szCs w:val="24"/>
             </w:rPr>
           </w:pPr>
-          <w:hyperlink w:anchor="_Toc127905006" w:history="1">
+          <w:hyperlink w:anchor="_Toc133604267" w:history="1">
             <w:r>
               <w:rPr>
                 <w:rStyle w:val="Hyperlink"/>
@@ -909,7 +980,7 @@
                 <w:noProof/>
                 <w:webHidden/>
               </w:rPr>
-              <w:instrText xml:space="preserve"> PAGEREF _Toc127905006 \h </w:instrText>
+              <w:instrText xml:space="preserve"> PAGEREF _Toc133604267 \h </w:instrText>
             </w:r>
             <w:r>
               <w:rPr>
@@ -953,7 +1024,7 @@
               <w:szCs w:val="24"/>
             </w:rPr>
           </w:pPr>
-          <w:hyperlink w:anchor="_Toc127905007" w:history="1">
+          <w:hyperlink w:anchor="_Toc133604268" w:history="1">
             <w:r>
               <w:rPr>
                 <w:rStyle w:val="Hyperlink"/>
@@ -980,7 +1051,7 @@
                 <w:noProof/>
                 <w:webHidden/>
               </w:rPr>
-              <w:instrText xml:space="preserve"> PAGEREF _Toc127905007 \h </w:instrText>
+              <w:instrText xml:space="preserve"> PAGEREF _Toc133604268 \h </w:instrText>
             </w:r>
             <w:r>
               <w:rPr>
@@ -1024,7 +1095,7 @@
               <w:szCs w:val="24"/>
             </w:rPr>
           </w:pPr>
-          <w:hyperlink w:anchor="_Toc127905008" w:history="1">
+          <w:hyperlink w:anchor="_Toc133604269" w:history="1">
             <w:r>
               <w:rPr>
                 <w:rStyle w:val="Hyperlink"/>
@@ -1051,7 +1122,7 @@
                 <w:noProof/>
                 <w:webHidden/>
               </w:rPr>
-              <w:instrText xml:space="preserve"> PAGEREF _Toc127905008 \h </w:instrText>
+              <w:instrText xml:space="preserve"> PAGEREF _Toc133604269 \h </w:instrText>
             </w:r>
             <w:r>
               <w:rPr>
@@ -1095,7 +1166,7 @@
               <w:szCs w:val="24"/>
             </w:rPr>
           </w:pPr>
-          <w:hyperlink w:anchor="_Toc127905009" w:history="1">
+          <w:hyperlink w:anchor="_Toc133604270" w:history="1">
             <w:r>
               <w:rPr>
                 <w:rStyle w:val="Hyperlink"/>
@@ -1122,7 +1193,7 @@
                 <w:noProof/>
                 <w:webHidden/>
               </w:rPr>
-              <w:instrText xml:space="preserve"> PAGEREF _Toc127905009 \h </w:instrText>
+              <w:instrText xml:space="preserve"> PAGEREF _Toc133604270 \h </w:instrText>
             </w:r>
             <w:r>
               <w:rPr>
@@ -1201,7 +1272,7 @@
       <w:pPr>
         <w:pStyle w:val="Heading1"/>
       </w:pPr>
-      <w:bookmarkStart w:id="1" w:name="_Toc127905004"/>
+      <w:bookmarkStart w:id="1" w:name="_Toc133604264"/>
       <w:r>
         <w:lastRenderedPageBreak/>
         <w:t>Introduction</w:t>
@@ -1326,11 +1397,91 @@
       <w:pPr>
         <w:pStyle w:val="Heading1"/>
       </w:pPr>
-      <w:bookmarkStart w:id="2" w:name="_Toc127905005"/>
+      <w:bookmarkStart w:id="2" w:name="_Toc133604265"/>
+      <w:r>
+        <w:t>Presentation</w:t>
+      </w:r>
+      <w:bookmarkEnd w:id="2"/>
+    </w:p>
+    <w:p/>
+    <w:p>
+      <w:r>
+        <w:t xml:space="preserve">This project will </w:t>
+      </w:r>
+      <w:r>
+        <w:t xml:space="preserve">be accompanied </w:t>
+      </w:r>
+      <w:r>
+        <w:t>by</w:t>
+      </w:r>
+      <w:r>
+        <w:t xml:space="preserve"> a</w:t>
+      </w:r>
+      <w:r>
+        <w:t xml:space="preserve"> video recording </w:t>
+      </w:r>
+      <w:r>
+        <w:t>and</w:t>
+      </w:r>
+      <w:r>
+        <w:t xml:space="preserve"> </w:t>
+      </w:r>
+      <w:r>
+        <w:t>PowerPoint</w:t>
+      </w:r>
+      <w:r>
+        <w:t xml:space="preserve"> to summarize </w:t>
+      </w:r>
+      <w:r>
+        <w:t>this overall paper</w:t>
+      </w:r>
+      <w:r>
+        <w:t>.  However, a complementary website will be created, as byproduct of the IST-736 capstone project.</w:t>
+      </w:r>
+      <w:r>
+        <w:t xml:space="preserve"> This additional website is not intended to </w:t>
+      </w:r>
+      <w:r>
+        <w:t xml:space="preserve">be a blog post </w:t>
+      </w:r>
+      <w:r>
+        <w:t>of learning outcomes</w:t>
+      </w:r>
+      <w:r>
+        <w:t xml:space="preserve">.  Instead, it will </w:t>
+      </w:r>
+      <w:r>
+        <w:t xml:space="preserve">highlight </w:t>
+      </w:r>
+      <w:r>
+        <w:t xml:space="preserve">potential interests that may come to fruition as a result of </w:t>
+      </w:r>
+      <w:r>
+        <w:t>the</w:t>
+      </w:r>
+      <w:r>
+        <w:t xml:space="preserve"> cap</w:t>
+      </w:r>
+      <w:r>
+        <w:t>s</w:t>
+      </w:r>
+      <w:r>
+        <w:t>tone projects</w:t>
+      </w:r>
+      <w:r>
+        <w:t xml:space="preserve"> list below.</w:t>
+      </w:r>
+    </w:p>
+    <w:p/>
+    <w:p>
+      <w:pPr>
+        <w:pStyle w:val="Heading1"/>
+      </w:pPr>
+      <w:bookmarkStart w:id="3" w:name="_Toc133604266"/>
       <w:r>
         <w:t>Capstone Projects</w:t>
       </w:r>
-      <w:bookmarkEnd w:id="2"/>
+      <w:bookmarkEnd w:id="3"/>
     </w:p>
     <w:p/>
     <w:tbl>
@@ -1748,6 +1899,7 @@
               <w:cnfStyle w:val="000000100000" w:firstRow="0" w:lastRow="0" w:firstColumn="0" w:lastColumn="0" w:oddVBand="0" w:evenVBand="0" w:oddHBand="1" w:evenHBand="0" w:firstRowFirstColumn="0" w:firstRowLastColumn="0" w:lastRowFirstColumn="0" w:lastRowLastColumn="0"/>
             </w:pPr>
             <w:r>
+              <w:lastRenderedPageBreak/>
               <w:t xml:space="preserve">An attempt was made to determine whether sentiment </w:t>
             </w:r>
             <w:r>
@@ -1812,7 +1964,11 @@
               <w:t xml:space="preserve">entiment analysis, </w:t>
             </w:r>
             <w:r>
-              <w:t>Time series analysis</w:t>
+              <w:t xml:space="preserve">Time </w:t>
+            </w:r>
+            <w:r>
+              <w:lastRenderedPageBreak/>
+              <w:t>series analysis</w:t>
             </w:r>
             <w:r>
               <w:t xml:space="preserve">, </w:t>
@@ -1869,12 +2025,11 @@
       <w:pPr>
         <w:pStyle w:val="Heading2"/>
       </w:pPr>
-      <w:bookmarkStart w:id="3" w:name="_Toc127905006"/>
-      <w:r>
-        <w:lastRenderedPageBreak/>
+      <w:bookmarkStart w:id="4" w:name="_Toc133604267"/>
+      <w:r>
         <w:t>Portfolio Analysis (FIN-654)</w:t>
       </w:r>
-      <w:bookmarkEnd w:id="3"/>
+      <w:bookmarkEnd w:id="4"/>
     </w:p>
     <w:p>
       <w:pPr>
@@ -1931,23 +2086,7 @@
             <w:sz w:val="16"/>
             <w:szCs w:val="16"/>
           </w:rPr>
-          <w:t>https://github</w:t>
-        </w:r>
-        <w:r>
-          <w:rPr>
-            <w:rStyle w:val="Hyperlink"/>
-            <w:sz w:val="16"/>
-            <w:szCs w:val="16"/>
-          </w:rPr>
-          <w:t>.</w:t>
-        </w:r>
-        <w:r>
-          <w:rPr>
-            <w:rStyle w:val="Hyperlink"/>
-            <w:sz w:val="16"/>
-            <w:szCs w:val="16"/>
-          </w:rPr>
-          <w:t>com/jeff1evesque/fin-654</w:t>
+          <w:t>https://github.com/jeff1evesque/fin-654</w:t>
         </w:r>
       </w:hyperlink>
     </w:p>
@@ -2298,6 +2437,7 @@
         <w:t xml:space="preserve">in order </w:t>
       </w:r>
       <w:r>
+        <w:lastRenderedPageBreak/>
         <w:t>to reduce risk at a given price.</w:t>
       </w:r>
       <w:r>
@@ -2378,25 +2518,13 @@
         <w:t xml:space="preserve"> API.</w:t>
       </w:r>
       <w:r>
-        <w:t xml:space="preserve"> I had originally wanted to construct a more meaningful project topic, due to time constraint </w:t>
-      </w:r>
-      <w:r>
-        <w:lastRenderedPageBreak/>
-        <w:t xml:space="preserve">reduced the </w:t>
-      </w:r>
-      <w:r>
-        <w:t xml:space="preserve">problem </w:t>
-      </w:r>
-      <w:proofErr w:type="spellStart"/>
-      <w:r>
-        <w:t xml:space="preserve">statement </w:t>
-      </w:r>
-      <w:r>
-        <w:t>“how</w:t>
-      </w:r>
-      <w:proofErr w:type="spellEnd"/>
-      <w:r>
-        <w:t xml:space="preserve"> can I reduce the risk of a portfolio consisting </w:t>
+        <w:t xml:space="preserve"> I had originally wanted to construct a more meaningful project topic, due to time constraint reduced the </w:t>
+      </w:r>
+      <w:r>
+        <w:t xml:space="preserve">problem statement </w:t>
+      </w:r>
+      <w:r>
+        <w:t xml:space="preserve">“how can I reduce the risk of a portfolio consisting </w:t>
       </w:r>
       <w:r>
         <w:t>of</w:t>
@@ -2495,13 +2623,7 @@
         <w:t xml:space="preserve">using ggplot2 (or equivalent).  </w:t>
       </w:r>
       <w:r>
-        <w:t xml:space="preserve">Specifically, I saved the earlier </w:t>
-      </w:r>
-      <w:r>
-        <w:t>“World’s Biggest Data Breaches &amp; Hacks”,</w:t>
-      </w:r>
-      <w:r>
-        <w:t xml:space="preserve"> along with a similar dataset from “Privacy Rights Clearinghouse”</w:t>
+        <w:t>Specifically, I saved the earlier “World’s Biggest Data Breaches &amp; Hacks”, along with a similar dataset from “Privacy Rights Clearinghouse”</w:t>
       </w:r>
       <w:r>
         <w:rPr>
@@ -2662,10 +2784,7 @@
         <w:t>.</w:t>
       </w:r>
       <w:r>
-        <w:t xml:space="preserve"> </w:t>
-      </w:r>
-      <w:r>
-        <w:t xml:space="preserve">Ultimately, I was able to produce a </w:t>
+        <w:t xml:space="preserve"> Ultimately, I was able to produce a </w:t>
       </w:r>
       <w:proofErr w:type="spellStart"/>
       <w:r>
@@ -2681,11 +2800,11 @@
       <w:pPr>
         <w:pStyle w:val="Heading2"/>
       </w:pPr>
-      <w:bookmarkStart w:id="4" w:name="_Toc127905007"/>
+      <w:bookmarkStart w:id="5" w:name="_Toc133604268"/>
       <w:r>
         <w:t>Chatbot (IST-664)</w:t>
       </w:r>
-      <w:bookmarkEnd w:id="4"/>
+      <w:bookmarkEnd w:id="5"/>
     </w:p>
     <w:p>
       <w:pPr>
@@ -2794,6 +2913,7 @@
       </w:pPr>
       <w:proofErr w:type="spellStart"/>
       <w:r>
+        <w:lastRenderedPageBreak/>
         <w:t>QuestionAnswerCMU</w:t>
       </w:r>
       <w:proofErr w:type="spellEnd"/>
@@ -2864,11 +2984,11 @@
         <w:t>T</w:t>
       </w:r>
       <w:r>
-        <w:t>he S</w:t>
+        <w:t xml:space="preserve">he </w:t>
       </w:r>
       <w:proofErr w:type="spellStart"/>
       <w:r>
-        <w:t>tackOverflow</w:t>
+        <w:t>StackOverflow</w:t>
       </w:r>
       <w:proofErr w:type="spellEnd"/>
       <w:r>
@@ -2925,17 +3045,10 @@
         <w:t>T</w:t>
       </w:r>
       <w:r>
-        <w:t xml:space="preserve">o further </w:t>
-      </w:r>
-      <w:r>
-        <w:lastRenderedPageBreak/>
-        <w:t xml:space="preserve">reduce the dataset, </w:t>
-      </w:r>
-      <w:r>
-        <w:t xml:space="preserve">only the top 10 most popular channels from the total 173 were selected. These channels include: </w:t>
-      </w:r>
-      <w:r>
-        <w:t xml:space="preserve">Math, Russian, </w:t>
+        <w:t xml:space="preserve">o further reduce the dataset, </w:t>
+      </w:r>
+      <w:r>
+        <w:t xml:space="preserve">only the top 10 most popular channels from the total 173 were selected. These channels include: Math, Russian, </w:t>
       </w:r>
       <w:proofErr w:type="spellStart"/>
       <w:r>
@@ -3285,7 +3398,11 @@
         <w:t xml:space="preserve"> MongoDB was utilized for the map-reduce functionality</w:t>
       </w:r>
       <w:r>
-        <w:t>, with regex to clean unnecessary character patterns.</w:t>
+        <w:t xml:space="preserve">, with regex to clean unnecessary </w:t>
+      </w:r>
+      <w:r>
+        <w:lastRenderedPageBreak/>
+        <w:t>character patterns.</w:t>
       </w:r>
       <w:r>
         <w:t xml:space="preserve"> Aside from data cleansing, the map-reduce checks whether a post </w:t>
@@ -3481,7 +3598,6 @@
         <w:t xml:space="preserve"> </w:t>
       </w:r>
       <w:r>
-        <w:lastRenderedPageBreak/>
         <w:t>Despite the conversation agent shortcomings, the associated classifiers were largely successful. Perhaps a better approach is to deploy numerous specialized/supplement classifiers, with a final target of a specialized RNN/NMT model</w:t>
       </w:r>
       <w:r>
@@ -3545,11 +3661,11 @@
       <w:pPr>
         <w:pStyle w:val="Heading2"/>
       </w:pPr>
-      <w:bookmarkStart w:id="5" w:name="_Toc127905008"/>
+      <w:bookmarkStart w:id="6" w:name="_Toc133604269"/>
       <w:r>
         <w:t>Stock Market Sentiment Analysis (IST-736)</w:t>
       </w:r>
-      <w:bookmarkEnd w:id="5"/>
+      <w:bookmarkEnd w:id="6"/>
     </w:p>
     <w:p>
       <w:pPr>
@@ -3685,10 +3801,7 @@
     </w:p>
     <w:p>
       <w:r>
-        <w:t xml:space="preserve">The project ultimately attempted to answer – </w:t>
-      </w:r>
-      <w:r>
-        <w:t>Can Market Sentiment Predict the stock market?</w:t>
+        <w:t>The project ultimately attempted to answer – Can Market Sentiment Predict the stock market?</w:t>
       </w:r>
       <w:r>
         <w:t xml:space="preserve"> While the topic seem</w:t>
@@ -3822,19 +3935,13 @@
         <w:t>one</w:t>
       </w:r>
       <w:r>
-        <w:t xml:space="preserve"> main focus of the study was between timeseries models </w:t>
-      </w:r>
-      <w:r>
-        <w:t xml:space="preserve">determined by LDA topic modeling </w:t>
+        <w:t xml:space="preserve"> main focus of the study was between timeseries models determined by LDA topic modeling </w:t>
       </w:r>
       <w:r>
         <w:t>and</w:t>
       </w:r>
       <w:r>
-        <w:t xml:space="preserve"> </w:t>
-      </w:r>
-      <w:r>
-        <w:t xml:space="preserve">granger analysis, classification analysis was also performed. Specifically, signal analysis was used as a basis to predict whether TF-IDF corpus could predict positive or negative </w:t>
+        <w:t xml:space="preserve"> granger analysis, classification analysis was also performed. Specifically, signal analysis was used as a basis to predict whether TF-IDF corpus could predict positive or negative </w:t>
       </w:r>
       <w:r>
         <w:t>volume/</w:t>
@@ -3885,6 +3992,7 @@
         </w:numPr>
       </w:pPr>
       <w:r>
+        <w:lastRenderedPageBreak/>
         <w:t>Classification Analysis: TF-IDF text corpus (X) trained against signal result (y)</w:t>
       </w:r>
     </w:p>
@@ -3995,11 +4103,7 @@
         <w:t xml:space="preserve">was predicated on </w:t>
       </w:r>
       <w:r>
-        <w:t xml:space="preserve">earlier granger analysis, </w:t>
-      </w:r>
-      <w:r>
-        <w:lastRenderedPageBreak/>
-        <w:t xml:space="preserve">which addresses </w:t>
+        <w:t xml:space="preserve">earlier granger analysis, which addresses </w:t>
       </w:r>
       <w:r>
         <w:t>whether sentiment from financial analyst could be said to grange</w:t>
@@ -4159,13 +4263,10 @@
       <w:r>
         <w:t xml:space="preserve"> Specifically, each </w:t>
       </w:r>
+      <w:proofErr w:type="spellStart"/>
       <w:proofErr w:type="gramStart"/>
       <w:r>
-        <w:t>p</w:t>
-      </w:r>
-      <w:proofErr w:type="spellStart"/>
-      <w:r>
-        <w:t>,q</w:t>
+        <w:t>p,q</w:t>
       </w:r>
       <w:proofErr w:type="gramEnd"/>
       <w:r>
@@ -5110,6 +5211,7 @@
                 <w:sz w:val="20"/>
                 <w:szCs w:val="20"/>
               </w:rPr>
+              <w:lastRenderedPageBreak/>
               <w:t>dropout = 0</w:t>
             </w:r>
           </w:p>
@@ -5262,6 +5364,7 @@
                 <w:sz w:val="20"/>
                 <w:szCs w:val="20"/>
               </w:rPr>
+              <w:lastRenderedPageBreak/>
               <w:t>dropout = 0</w:t>
             </w:r>
           </w:p>
@@ -6406,25 +6509,19 @@
       <w:pPr>
         <w:pStyle w:val="Heading1"/>
       </w:pPr>
-      <w:bookmarkStart w:id="6" w:name="_Toc127905009"/>
+      <w:bookmarkStart w:id="7" w:name="_Toc133604270"/>
       <w:r>
         <w:t>Conclusion &amp; Follow-up</w:t>
       </w:r>
       <w:r>
         <w:t xml:space="preserve"> Interests</w:t>
       </w:r>
-      <w:bookmarkEnd w:id="6"/>
+      <w:bookmarkEnd w:id="7"/>
     </w:p>
     <w:p/>
     <w:p>
       <w:r>
-        <w:t xml:space="preserve">As discussed </w:t>
-      </w:r>
-      <w:r>
-        <w:t>above</w:t>
-      </w:r>
-      <w:r>
-        <w:t>, IST</w:t>
+        <w:t>As discussed above, IST</w:t>
       </w:r>
       <w:r>
         <w:t>-</w:t>
@@ -6595,10 +6692,7 @@
         <w:t xml:space="preserve"> same</w:t>
       </w:r>
       <w:r>
-        <w:t xml:space="preserve"> ingest stream.  </w:t>
-      </w:r>
-      <w:r>
-        <w:t>While the exact streaming codebase is private, an example demo codebase</w:t>
+        <w:t xml:space="preserve"> ingest stream.  While the exact streaming codebase is private, an example demo codebase</w:t>
       </w:r>
       <w:r>
         <w:rPr>
@@ -6610,22 +6704,13 @@
         <w:t xml:space="preserve"> has been publicly released</w:t>
       </w:r>
       <w:r>
-        <w:t>. F</w:t>
-      </w:r>
-      <w:r>
-        <w:t xml:space="preserve">uture plans may include integration of </w:t>
-      </w:r>
-      <w:r>
-        <w:t>FIN-6</w:t>
+        <w:t>. Future plans may include integration of FIN-6</w:t>
       </w:r>
       <w:r>
         <w:t>5</w:t>
       </w:r>
       <w:r>
-        <w:t>4</w:t>
-      </w:r>
-      <w:r>
-        <w:t xml:space="preserve"> concepts including the </w:t>
+        <w:t xml:space="preserve">4 concepts including the </w:t>
       </w:r>
       <w:r>
         <w:t>E</w:t>
@@ -6677,6 +6762,7 @@
     </w:p>
     <w:p>
       <w:r>
+        <w:lastRenderedPageBreak/>
         <w:t>Various fields within “Data Science” often try to visualize data to help contextualize a problem set.</w:t>
       </w:r>
       <w:r>
@@ -6745,10 +6831,7 @@
         <w:t xml:space="preserve"> </w:t>
       </w:r>
       <w:r>
-        <w:t xml:space="preserve"> </w:t>
-      </w:r>
-      <w:r>
-        <w:t xml:space="preserve">The IST program at Syracuse has </w:t>
+        <w:t xml:space="preserve"> The IST program at Syracuse has </w:t>
       </w:r>
       <w:r>
         <w:t>afforded me</w:t>
@@ -6816,7 +6899,7 @@
 </file>
 
 <file path=word/endnotes.xml><?xml version="1.0" encoding="utf-8"?>
-<w:endnotes xmlns:wpc="http://schemas.microsoft.com/office/word/2010/wordprocessingCanvas" xmlns:cx="http://schemas.microsoft.com/office/drawing/2014/chartex" xmlns:cx1="http://schemas.microsoft.com/office/drawing/2015/9/8/chartex" xmlns:cx2="http://schemas.microsoft.com/office/drawing/2015/10/21/chartex" xmlns:cx3="http://schemas.microsoft.com/office/drawing/2016/5/9/chartex" xmlns:cx4="http://schemas.microsoft.com/office/drawing/2016/5/10/chartex" xmlns:cx5="http://schemas.microsoft.com/office/drawing/2016/5/11/chartex" xmlns:cx6="http://schemas.microsoft.com/office/drawing/2016/5/12/chartex" xmlns:cx7="http://schemas.microsoft.com/office/drawing/2016/5/13/chartex" xmlns:cx8="http://schemas.microsoft.com/office/drawing/2016/5/14/chartex" xmlns:mc="http://schemas.openxmlformats.org/markup-compatibility/2006" xmlns:aink="http://schemas.microsoft.com/office/drawing/2016/ink" xmlns:am3d="http://schemas.microsoft.com/office/drawing/2017/model3d" xmlns:o="urn:schemas-microsoft-com:office:office" xmlns:oel="http://schemas.microsoft.com/office/2019/extlst" xmlns:r="http://schemas.openxmlformats.org/officeDocument/2006/relationships" xmlns:m="http://schemas.openxmlformats.org/officeDocument/2006/math" xmlns:v="urn:schemas-microsoft-com:vml" xmlns:wp14="http://schemas.microsoft.com/office/word/2010/wordprocessingDrawing" xmlns:wp="http://schemas.openxmlformats.org/drawingml/2006/wordprocessingDrawing" xmlns:w10="urn:schemas-microsoft-com:office:word" xmlns:w="http://schemas.openxmlformats.org/wordprocessingml/2006/main" xmlns:w14="http://schemas.microsoft.com/office/word/2010/wordml" xmlns:w15="http://schemas.microsoft.com/office/word/2012/wordml" xmlns:w16cex="http://schemas.microsoft.com/office/word/2018/wordml/cex" xmlns:w16cid="http://schemas.microsoft.com/office/word/2016/wordml/cid" xmlns:w16="http://schemas.microsoft.com/office/word/2018/wordml" xmlns:w16sdtdh="http://schemas.microsoft.com/office/word/2020/wordml/sdtdatahash" xmlns:w16se="http://schemas.microsoft.com/office/word/2015/wordml/symex" xmlns:wpg="http://schemas.microsoft.com/office/word/2010/wordprocessingGroup" xmlns:wpi="http://schemas.microsoft.com/office/word/2010/wordprocessingInk" xmlns:wne="http://schemas.microsoft.com/office/word/2006/wordml" xmlns:wps="http://schemas.microsoft.com/office/word/2010/wordprocessingShape" mc:Ignorable="w14 w15 w16se w16cid w16 w16cex w16sdtdh wp14">
+<w:endnotes xmlns:wpc="http://schemas.microsoft.com/office/word/2010/wordprocessingCanvas" xmlns:cx="http://schemas.microsoft.com/office/drawing/2014/chartex" xmlns:cx1="http://schemas.microsoft.com/office/drawing/2015/9/8/chartex" xmlns:cx2="http://schemas.microsoft.com/office/drawing/2015/10/21/chartex" xmlns:cx3="http://schemas.microsoft.com/office/drawing/2016/5/9/chartex" xmlns:cx4="http://schemas.microsoft.com/office/drawing/2016/5/10/chartex" xmlns:cx5="http://schemas.microsoft.com/office/drawing/2016/5/11/chartex" xmlns:cx6="http://schemas.microsoft.com/office/drawing/2016/5/12/chartex" xmlns:cx7="http://schemas.microsoft.com/office/drawing/2016/5/13/chartex" xmlns:cx8="http://schemas.microsoft.com/office/drawing/2016/5/14/chartex" xmlns:mc="http://schemas.openxmlformats.org/markup-compatibility/2006" xmlns:aink="http://schemas.microsoft.com/office/drawing/2016/ink" xmlns:am3d="http://schemas.microsoft.com/office/drawing/2017/model3d" xmlns:o="urn:schemas-microsoft-com:office:office" xmlns:oel="http://schemas.microsoft.com/office/2019/extlst" xmlns:r="http://schemas.openxmlformats.org/officeDocument/2006/relationships" xmlns:m="http://schemas.openxmlformats.org/officeDocument/2006/math" xmlns:v="urn:schemas-microsoft-com:vml" xmlns:wp14="http://schemas.microsoft.com/office/word/2010/wordprocessingDrawing" xmlns:wp="http://schemas.openxmlformats.org/drawingml/2006/wordprocessingDrawing" xmlns:w10="urn:schemas-microsoft-com:office:word" xmlns:w="http://schemas.openxmlformats.org/wordprocessingml/2006/main" xmlns:w14="http://schemas.microsoft.com/office/word/2010/wordml" xmlns:w15="http://schemas.microsoft.com/office/word/2012/wordml" xmlns:w16cex="http://schemas.microsoft.com/office/word/2018/wordml/cex" xmlns:w16cid="http://schemas.microsoft.com/office/word/2016/wordml/cid" xmlns:w16="http://schemas.microsoft.com/office/word/2018/wordml" xmlns:w16du="http://schemas.microsoft.com/office/word/2023/wordml/word16du" xmlns:w16sdtdh="http://schemas.microsoft.com/office/word/2020/wordml/sdtdatahash" xmlns:w16se="http://schemas.microsoft.com/office/word/2015/wordml/symex" xmlns:wpg="http://schemas.microsoft.com/office/word/2010/wordprocessingGroup" xmlns:wpi="http://schemas.microsoft.com/office/word/2010/wordprocessingInk" xmlns:wne="http://schemas.microsoft.com/office/word/2006/wordml" xmlns:wps="http://schemas.microsoft.com/office/word/2010/wordprocessingShape" mc:Ignorable="w14 w15 w16se w16cid w16 w16cex w16sdtdh wp14">
   <w:endnote w:type="separator" w:id="-1">
     <w:p>
       <w:pPr>
@@ -6841,7 +6924,7 @@
 </file>
 
 <file path=word/footnotes.xml><?xml version="1.0" encoding="utf-8"?>
-<w:footnotes xmlns:wpc="http://schemas.microsoft.com/office/word/2010/wordprocessingCanvas" xmlns:cx="http://schemas.microsoft.com/office/drawing/2014/chartex" xmlns:cx1="http://schemas.microsoft.com/office/drawing/2015/9/8/chartex" xmlns:cx2="http://schemas.microsoft.com/office/drawing/2015/10/21/chartex" xmlns:cx3="http://schemas.microsoft.com/office/drawing/2016/5/9/chartex" xmlns:cx4="http://schemas.microsoft.com/office/drawing/2016/5/10/chartex" xmlns:cx5="http://schemas.microsoft.com/office/drawing/2016/5/11/chartex" xmlns:cx6="http://schemas.microsoft.com/office/drawing/2016/5/12/chartex" xmlns:cx7="http://schemas.microsoft.com/office/drawing/2016/5/13/chartex" xmlns:cx8="http://schemas.microsoft.com/office/drawing/2016/5/14/chartex" xmlns:mc="http://schemas.openxmlformats.org/markup-compatibility/2006" xmlns:aink="http://schemas.microsoft.com/office/drawing/2016/ink" xmlns:am3d="http://schemas.microsoft.com/office/drawing/2017/model3d" xmlns:o="urn:schemas-microsoft-com:office:office" xmlns:oel="http://schemas.microsoft.com/office/2019/extlst" xmlns:r="http://schemas.openxmlformats.org/officeDocument/2006/relationships" xmlns:m="http://schemas.openxmlformats.org/officeDocument/2006/math" xmlns:v="urn:schemas-microsoft-com:vml" xmlns:wp14="http://schemas.microsoft.com/office/word/2010/wordprocessingDrawing" xmlns:wp="http://schemas.openxmlformats.org/drawingml/2006/wordprocessingDrawing" xmlns:w10="urn:schemas-microsoft-com:office:word" xmlns:w="http://schemas.openxmlformats.org/wordprocessingml/2006/main" xmlns:w14="http://schemas.microsoft.com/office/word/2010/wordml" xmlns:w15="http://schemas.microsoft.com/office/word/2012/wordml" xmlns:w16cex="http://schemas.microsoft.com/office/word/2018/wordml/cex" xmlns:w16cid="http://schemas.microsoft.com/office/word/2016/wordml/cid" xmlns:w16="http://schemas.microsoft.com/office/word/2018/wordml" xmlns:w16sdtdh="http://schemas.microsoft.com/office/word/2020/wordml/sdtdatahash" xmlns:w16se="http://schemas.microsoft.com/office/word/2015/wordml/symex" xmlns:wpg="http://schemas.microsoft.com/office/word/2010/wordprocessingGroup" xmlns:wpi="http://schemas.microsoft.com/office/word/2010/wordprocessingInk" xmlns:wne="http://schemas.microsoft.com/office/word/2006/wordml" xmlns:wps="http://schemas.microsoft.com/office/word/2010/wordprocessingShape" mc:Ignorable="w14 w15 w16se w16cid w16 w16cex w16sdtdh wp14">
+<w:footnotes xmlns:wpc="http://schemas.microsoft.com/office/word/2010/wordprocessingCanvas" xmlns:cx="http://schemas.microsoft.com/office/drawing/2014/chartex" xmlns:cx1="http://schemas.microsoft.com/office/drawing/2015/9/8/chartex" xmlns:cx2="http://schemas.microsoft.com/office/drawing/2015/10/21/chartex" xmlns:cx3="http://schemas.microsoft.com/office/drawing/2016/5/9/chartex" xmlns:cx4="http://schemas.microsoft.com/office/drawing/2016/5/10/chartex" xmlns:cx5="http://schemas.microsoft.com/office/drawing/2016/5/11/chartex" xmlns:cx6="http://schemas.microsoft.com/office/drawing/2016/5/12/chartex" xmlns:cx7="http://schemas.microsoft.com/office/drawing/2016/5/13/chartex" xmlns:cx8="http://schemas.microsoft.com/office/drawing/2016/5/14/chartex" xmlns:mc="http://schemas.openxmlformats.org/markup-compatibility/2006" xmlns:aink="http://schemas.microsoft.com/office/drawing/2016/ink" xmlns:am3d="http://schemas.microsoft.com/office/drawing/2017/model3d" xmlns:o="urn:schemas-microsoft-com:office:office" xmlns:oel="http://schemas.microsoft.com/office/2019/extlst" xmlns:r="http://schemas.openxmlformats.org/officeDocument/2006/relationships" xmlns:m="http://schemas.openxmlformats.org/officeDocument/2006/math" xmlns:v="urn:schemas-microsoft-com:vml" xmlns:wp14="http://schemas.microsoft.com/office/word/2010/wordprocessingDrawing" xmlns:wp="http://schemas.openxmlformats.org/drawingml/2006/wordprocessingDrawing" xmlns:w10="urn:schemas-microsoft-com:office:word" xmlns:w="http://schemas.openxmlformats.org/wordprocessingml/2006/main" xmlns:w14="http://schemas.microsoft.com/office/word/2010/wordml" xmlns:w15="http://schemas.microsoft.com/office/word/2012/wordml" xmlns:w16cex="http://schemas.microsoft.com/office/word/2018/wordml/cex" xmlns:w16cid="http://schemas.microsoft.com/office/word/2016/wordml/cid" xmlns:w16="http://schemas.microsoft.com/office/word/2018/wordml" xmlns:w16du="http://schemas.microsoft.com/office/word/2023/wordml/word16du" xmlns:w16sdtdh="http://schemas.microsoft.com/office/word/2020/wordml/sdtdatahash" xmlns:w16se="http://schemas.microsoft.com/office/word/2015/wordml/symex" xmlns:wpg="http://schemas.microsoft.com/office/word/2010/wordprocessingGroup" xmlns:wpi="http://schemas.microsoft.com/office/word/2010/wordprocessingInk" xmlns:wne="http://schemas.microsoft.com/office/word/2006/wordml" xmlns:wps="http://schemas.microsoft.com/office/word/2010/wordprocessingShape" mc:Ignorable="w14 w15 w16se w16cid w16 w16cex w16sdtdh wp14">
   <w:footnote w:type="separator" w:id="-1">
     <w:p>
       <w:pPr>
@@ -7266,7 +7349,7 @@
 </file>
 
 <file path=word/header1.xml><?xml version="1.0" encoding="utf-8"?>
-<w:hdr xmlns:wpc="http://schemas.microsoft.com/office/word/2010/wordprocessingCanvas" xmlns:cx="http://schemas.microsoft.com/office/drawing/2014/chartex" xmlns:cx1="http://schemas.microsoft.com/office/drawing/2015/9/8/chartex" xmlns:cx2="http://schemas.microsoft.com/office/drawing/2015/10/21/chartex" xmlns:cx3="http://schemas.microsoft.com/office/drawing/2016/5/9/chartex" xmlns:cx4="http://schemas.microsoft.com/office/drawing/2016/5/10/chartex" xmlns:cx5="http://schemas.microsoft.com/office/drawing/2016/5/11/chartex" xmlns:cx6="http://schemas.microsoft.com/office/drawing/2016/5/12/chartex" xmlns:cx7="http://schemas.microsoft.com/office/drawing/2016/5/13/chartex" xmlns:cx8="http://schemas.microsoft.com/office/drawing/2016/5/14/chartex" xmlns:mc="http://schemas.openxmlformats.org/markup-compatibility/2006" xmlns:aink="http://schemas.microsoft.com/office/drawing/2016/ink" xmlns:am3d="http://schemas.microsoft.com/office/drawing/2017/model3d" xmlns:o="urn:schemas-microsoft-com:office:office" xmlns:oel="http://schemas.microsoft.com/office/2019/extlst" xmlns:r="http://schemas.openxmlformats.org/officeDocument/2006/relationships" xmlns:m="http://schemas.openxmlformats.org/officeDocument/2006/math" xmlns:v="urn:schemas-microsoft-com:vml" xmlns:wp14="http://schemas.microsoft.com/office/word/2010/wordprocessingDrawing" xmlns:wp="http://schemas.openxmlformats.org/drawingml/2006/wordprocessingDrawing" xmlns:w10="urn:schemas-microsoft-com:office:word" xmlns:w="http://schemas.openxmlformats.org/wordprocessingml/2006/main" xmlns:w14="http://schemas.microsoft.com/office/word/2010/wordml" xmlns:w15="http://schemas.microsoft.com/office/word/2012/wordml" xmlns:w16cex="http://schemas.microsoft.com/office/word/2018/wordml/cex" xmlns:w16cid="http://schemas.microsoft.com/office/word/2016/wordml/cid" xmlns:w16="http://schemas.microsoft.com/office/word/2018/wordml" xmlns:w16sdtdh="http://schemas.microsoft.com/office/word/2020/wordml/sdtdatahash" xmlns:w16se="http://schemas.microsoft.com/office/word/2015/wordml/symex" xmlns:wpg="http://schemas.microsoft.com/office/word/2010/wordprocessingGroup" xmlns:wpi="http://schemas.microsoft.com/office/word/2010/wordprocessingInk" xmlns:wne="http://schemas.microsoft.com/office/word/2006/wordml" xmlns:wps="http://schemas.microsoft.com/office/word/2010/wordprocessingShape" mc:Ignorable="w14 w15 w16se w16cid w16 w16cex w16sdtdh wp14">
+<w:hdr xmlns:wpc="http://schemas.microsoft.com/office/word/2010/wordprocessingCanvas" xmlns:cx="http://schemas.microsoft.com/office/drawing/2014/chartex" xmlns:cx1="http://schemas.microsoft.com/office/drawing/2015/9/8/chartex" xmlns:cx2="http://schemas.microsoft.com/office/drawing/2015/10/21/chartex" xmlns:cx3="http://schemas.microsoft.com/office/drawing/2016/5/9/chartex" xmlns:cx4="http://schemas.microsoft.com/office/drawing/2016/5/10/chartex" xmlns:cx5="http://schemas.microsoft.com/office/drawing/2016/5/11/chartex" xmlns:cx6="http://schemas.microsoft.com/office/drawing/2016/5/12/chartex" xmlns:cx7="http://schemas.microsoft.com/office/drawing/2016/5/13/chartex" xmlns:cx8="http://schemas.microsoft.com/office/drawing/2016/5/14/chartex" xmlns:mc="http://schemas.openxmlformats.org/markup-compatibility/2006" xmlns:aink="http://schemas.microsoft.com/office/drawing/2016/ink" xmlns:am3d="http://schemas.microsoft.com/office/drawing/2017/model3d" xmlns:o="urn:schemas-microsoft-com:office:office" xmlns:oel="http://schemas.microsoft.com/office/2019/extlst" xmlns:r="http://schemas.openxmlformats.org/officeDocument/2006/relationships" xmlns:m="http://schemas.openxmlformats.org/officeDocument/2006/math" xmlns:v="urn:schemas-microsoft-com:vml" xmlns:wp14="http://schemas.microsoft.com/office/word/2010/wordprocessingDrawing" xmlns:wp="http://schemas.openxmlformats.org/drawingml/2006/wordprocessingDrawing" xmlns:w10="urn:schemas-microsoft-com:office:word" xmlns:w="http://schemas.openxmlformats.org/wordprocessingml/2006/main" xmlns:w14="http://schemas.microsoft.com/office/word/2010/wordml" xmlns:w15="http://schemas.microsoft.com/office/word/2012/wordml" xmlns:w16cex="http://schemas.microsoft.com/office/word/2018/wordml/cex" xmlns:w16cid="http://schemas.microsoft.com/office/word/2016/wordml/cid" xmlns:w16="http://schemas.microsoft.com/office/word/2018/wordml" xmlns:w16du="http://schemas.microsoft.com/office/word/2023/wordml/word16du" xmlns:w16sdtdh="http://schemas.microsoft.com/office/word/2020/wordml/sdtdatahash" xmlns:w16se="http://schemas.microsoft.com/office/word/2015/wordml/symex" xmlns:wpg="http://schemas.microsoft.com/office/word/2010/wordprocessingGroup" xmlns:wpi="http://schemas.microsoft.com/office/word/2010/wordprocessingInk" xmlns:wne="http://schemas.microsoft.com/office/word/2006/wordml" xmlns:wps="http://schemas.microsoft.com/office/word/2010/wordprocessingShape" mc:Ignorable="w14 w15 w16se w16cid w16 w16cex w16sdtdh wp14">
   <w:sdt>
     <w:sdtPr>
       <w:rPr>
@@ -7348,7 +7431,7 @@
 </file>
 
 <file path=word/header2.xml><?xml version="1.0" encoding="utf-8"?>
-<w:hdr xmlns:wpc="http://schemas.microsoft.com/office/word/2010/wordprocessingCanvas" xmlns:cx="http://schemas.microsoft.com/office/drawing/2014/chartex" xmlns:cx1="http://schemas.microsoft.com/office/drawing/2015/9/8/chartex" xmlns:cx2="http://schemas.microsoft.com/office/drawing/2015/10/21/chartex" xmlns:cx3="http://schemas.microsoft.com/office/drawing/2016/5/9/chartex" xmlns:cx4="http://schemas.microsoft.com/office/drawing/2016/5/10/chartex" xmlns:cx5="http://schemas.microsoft.com/office/drawing/2016/5/11/chartex" xmlns:cx6="http://schemas.microsoft.com/office/drawing/2016/5/12/chartex" xmlns:cx7="http://schemas.microsoft.com/office/drawing/2016/5/13/chartex" xmlns:cx8="http://schemas.microsoft.com/office/drawing/2016/5/14/chartex" xmlns:mc="http://schemas.openxmlformats.org/markup-compatibility/2006" xmlns:aink="http://schemas.microsoft.com/office/drawing/2016/ink" xmlns:am3d="http://schemas.microsoft.com/office/drawing/2017/model3d" xmlns:o="urn:schemas-microsoft-com:office:office" xmlns:oel="http://schemas.microsoft.com/office/2019/extlst" xmlns:r="http://schemas.openxmlformats.org/officeDocument/2006/relationships" xmlns:m="http://schemas.openxmlformats.org/officeDocument/2006/math" xmlns:v="urn:schemas-microsoft-com:vml" xmlns:wp14="http://schemas.microsoft.com/office/word/2010/wordprocessingDrawing" xmlns:wp="http://schemas.openxmlformats.org/drawingml/2006/wordprocessingDrawing" xmlns:w10="urn:schemas-microsoft-com:office:word" xmlns:w="http://schemas.openxmlformats.org/wordprocessingml/2006/main" xmlns:w14="http://schemas.microsoft.com/office/word/2010/wordml" xmlns:w15="http://schemas.microsoft.com/office/word/2012/wordml" xmlns:w16cex="http://schemas.microsoft.com/office/word/2018/wordml/cex" xmlns:w16cid="http://schemas.microsoft.com/office/word/2016/wordml/cid" xmlns:w16="http://schemas.microsoft.com/office/word/2018/wordml" xmlns:w16sdtdh="http://schemas.microsoft.com/office/word/2020/wordml/sdtdatahash" xmlns:w16se="http://schemas.microsoft.com/office/word/2015/wordml/symex" xmlns:wpg="http://schemas.microsoft.com/office/word/2010/wordprocessingGroup" xmlns:wpi="http://schemas.microsoft.com/office/word/2010/wordprocessingInk" xmlns:wne="http://schemas.microsoft.com/office/word/2006/wordml" xmlns:wps="http://schemas.microsoft.com/office/word/2010/wordprocessingShape" mc:Ignorable="w14 w15 w16se w16cid w16 w16cex w16sdtdh wp14">
+<w:hdr xmlns:wpc="http://schemas.microsoft.com/office/word/2010/wordprocessingCanvas" xmlns:cx="http://schemas.microsoft.com/office/drawing/2014/chartex" xmlns:cx1="http://schemas.microsoft.com/office/drawing/2015/9/8/chartex" xmlns:cx2="http://schemas.microsoft.com/office/drawing/2015/10/21/chartex" xmlns:cx3="http://schemas.microsoft.com/office/drawing/2016/5/9/chartex" xmlns:cx4="http://schemas.microsoft.com/office/drawing/2016/5/10/chartex" xmlns:cx5="http://schemas.microsoft.com/office/drawing/2016/5/11/chartex" xmlns:cx6="http://schemas.microsoft.com/office/drawing/2016/5/12/chartex" xmlns:cx7="http://schemas.microsoft.com/office/drawing/2016/5/13/chartex" xmlns:cx8="http://schemas.microsoft.com/office/drawing/2016/5/14/chartex" xmlns:mc="http://schemas.openxmlformats.org/markup-compatibility/2006" xmlns:aink="http://schemas.microsoft.com/office/drawing/2016/ink" xmlns:am3d="http://schemas.microsoft.com/office/drawing/2017/model3d" xmlns:o="urn:schemas-microsoft-com:office:office" xmlns:oel="http://schemas.microsoft.com/office/2019/extlst" xmlns:r="http://schemas.openxmlformats.org/officeDocument/2006/relationships" xmlns:m="http://schemas.openxmlformats.org/officeDocument/2006/math" xmlns:v="urn:schemas-microsoft-com:vml" xmlns:wp14="http://schemas.microsoft.com/office/word/2010/wordprocessingDrawing" xmlns:wp="http://schemas.openxmlformats.org/drawingml/2006/wordprocessingDrawing" xmlns:w10="urn:schemas-microsoft-com:office:word" xmlns:w="http://schemas.openxmlformats.org/wordprocessingml/2006/main" xmlns:w14="http://schemas.microsoft.com/office/word/2010/wordml" xmlns:w15="http://schemas.microsoft.com/office/word/2012/wordml" xmlns:w16cex="http://schemas.microsoft.com/office/word/2018/wordml/cex" xmlns:w16cid="http://schemas.microsoft.com/office/word/2016/wordml/cid" xmlns:w16="http://schemas.microsoft.com/office/word/2018/wordml" xmlns:w16du="http://schemas.microsoft.com/office/word/2023/wordml/word16du" xmlns:w16sdtdh="http://schemas.microsoft.com/office/word/2020/wordml/sdtdatahash" xmlns:w16se="http://schemas.microsoft.com/office/word/2015/wordml/symex" xmlns:wpg="http://schemas.microsoft.com/office/word/2010/wordprocessingGroup" xmlns:wpi="http://schemas.microsoft.com/office/word/2010/wordprocessingInk" xmlns:wne="http://schemas.microsoft.com/office/word/2006/wordml" xmlns:wps="http://schemas.microsoft.com/office/word/2010/wordprocessingShape" mc:Ignorable="w14 w15 w16se w16cid w16 w16cex w16sdtdh wp14">
   <w:sdt>
     <w:sdtPr>
       <w:rPr>
@@ -7430,7 +7513,7 @@
 </file>
 
 <file path=word/numbering.xml><?xml version="1.0" encoding="utf-8"?>
-<w:numbering xmlns:wpc="http://schemas.microsoft.com/office/word/2010/wordprocessingCanvas" xmlns:cx="http://schemas.microsoft.com/office/drawing/2014/chartex" xmlns:cx1="http://schemas.microsoft.com/office/drawing/2015/9/8/chartex" xmlns:cx2="http://schemas.microsoft.com/office/drawing/2015/10/21/chartex" xmlns:cx3="http://schemas.microsoft.com/office/drawing/2016/5/9/chartex" xmlns:cx4="http://schemas.microsoft.com/office/drawing/2016/5/10/chartex" xmlns:cx5="http://schemas.microsoft.com/office/drawing/2016/5/11/chartex" xmlns:cx6="http://schemas.microsoft.com/office/drawing/2016/5/12/chartex" xmlns:cx7="http://schemas.microsoft.com/office/drawing/2016/5/13/chartex" xmlns:cx8="http://schemas.microsoft.com/office/drawing/2016/5/14/chartex" xmlns:mc="http://schemas.openxmlformats.org/markup-compatibility/2006" xmlns:aink="http://schemas.microsoft.com/office/drawing/2016/ink" xmlns:am3d="http://schemas.microsoft.com/office/drawing/2017/model3d" xmlns:o="urn:schemas-microsoft-com:office:office" xmlns:oel="http://schemas.microsoft.com/office/2019/extlst" xmlns:r="http://schemas.openxmlformats.org/officeDocument/2006/relationships" xmlns:m="http://schemas.openxmlformats.org/officeDocument/2006/math" xmlns:v="urn:schemas-microsoft-com:vml" xmlns:wp14="http://schemas.microsoft.com/office/word/2010/wordprocessingDrawing" xmlns:wp="http://schemas.openxmlformats.org/drawingml/2006/wordprocessingDrawing" xmlns:w10="urn:schemas-microsoft-com:office:word" xmlns:w="http://schemas.openxmlformats.org/wordprocessingml/2006/main" xmlns:w14="http://schemas.microsoft.com/office/word/2010/wordml" xmlns:w15="http://schemas.microsoft.com/office/word/2012/wordml" xmlns:w16cex="http://schemas.microsoft.com/office/word/2018/wordml/cex" xmlns:w16cid="http://schemas.microsoft.com/office/word/2016/wordml/cid" xmlns:w16="http://schemas.microsoft.com/office/word/2018/wordml" xmlns:w16sdtdh="http://schemas.microsoft.com/office/word/2020/wordml/sdtdatahash" xmlns:w16se="http://schemas.microsoft.com/office/word/2015/wordml/symex" xmlns:wpg="http://schemas.microsoft.com/office/word/2010/wordprocessingGroup" xmlns:wpi="http://schemas.microsoft.com/office/word/2010/wordprocessingInk" xmlns:wne="http://schemas.microsoft.com/office/word/2006/wordml" xmlns:wps="http://schemas.microsoft.com/office/word/2010/wordprocessingShape" mc:Ignorable="w14 w15 w16se w16cid w16 w16cex w16sdtdh wp14">
+<w:numbering xmlns:wpc="http://schemas.microsoft.com/office/word/2010/wordprocessingCanvas" xmlns:cx="http://schemas.microsoft.com/office/drawing/2014/chartex" xmlns:cx1="http://schemas.microsoft.com/office/drawing/2015/9/8/chartex" xmlns:cx2="http://schemas.microsoft.com/office/drawing/2015/10/21/chartex" xmlns:cx3="http://schemas.microsoft.com/office/drawing/2016/5/9/chartex" xmlns:cx4="http://schemas.microsoft.com/office/drawing/2016/5/10/chartex" xmlns:cx5="http://schemas.microsoft.com/office/drawing/2016/5/11/chartex" xmlns:cx6="http://schemas.microsoft.com/office/drawing/2016/5/12/chartex" xmlns:cx7="http://schemas.microsoft.com/office/drawing/2016/5/13/chartex" xmlns:cx8="http://schemas.microsoft.com/office/drawing/2016/5/14/chartex" xmlns:mc="http://schemas.openxmlformats.org/markup-compatibility/2006" xmlns:aink="http://schemas.microsoft.com/office/drawing/2016/ink" xmlns:am3d="http://schemas.microsoft.com/office/drawing/2017/model3d" xmlns:o="urn:schemas-microsoft-com:office:office" xmlns:oel="http://schemas.microsoft.com/office/2019/extlst" xmlns:r="http://schemas.openxmlformats.org/officeDocument/2006/relationships" xmlns:m="http://schemas.openxmlformats.org/officeDocument/2006/math" xmlns:v="urn:schemas-microsoft-com:vml" xmlns:wp14="http://schemas.microsoft.com/office/word/2010/wordprocessingDrawing" xmlns:wp="http://schemas.openxmlformats.org/drawingml/2006/wordprocessingDrawing" xmlns:w10="urn:schemas-microsoft-com:office:word" xmlns:w="http://schemas.openxmlformats.org/wordprocessingml/2006/main" xmlns:w14="http://schemas.microsoft.com/office/word/2010/wordml" xmlns:w15="http://schemas.microsoft.com/office/word/2012/wordml" xmlns:w16cex="http://schemas.microsoft.com/office/word/2018/wordml/cex" xmlns:w16cid="http://schemas.microsoft.com/office/word/2016/wordml/cid" xmlns:w16="http://schemas.microsoft.com/office/word/2018/wordml" xmlns:w16du="http://schemas.microsoft.com/office/word/2023/wordml/word16du" xmlns:w16sdtdh="http://schemas.microsoft.com/office/word/2020/wordml/sdtdatahash" xmlns:w16se="http://schemas.microsoft.com/office/word/2015/wordml/symex" xmlns:wpg="http://schemas.microsoft.com/office/word/2010/wordprocessingGroup" xmlns:wpi="http://schemas.microsoft.com/office/word/2010/wordprocessingInk" xmlns:wne="http://schemas.microsoft.com/office/word/2006/wordml" xmlns:wps="http://schemas.microsoft.com/office/word/2010/wordprocessingShape" mc:Ignorable="w14 w15 w16se w16cid w16 w16cex w16sdtdh wp14">
   <w:abstractNum w:abstractNumId="0" w15:restartNumberingAfterBreak="0">
     <w:nsid w:val="01A65992"/>
     <w:multiLevelType w:val="hybridMultilevel"/>

</xml_diff>